<commit_message>
fixed the rainfix issue with the asos/awos data
</commit_message>
<xml_diff>
--- a/graphs/graphsandtables2019.docx
+++ b/graphs/graphsandtables2019.docx
@@ -642,7 +642,7 @@
                 <w:szCs w:val="22"/>
                 <w:color w:val="111111"/>
               </w:rPr>
-              <w:t xml:space="preserve">17.95</w:t>
+              <w:t xml:space="preserve">19.09</w:t>
             </w:r>
           </w:p>
         </w:tc>
@@ -673,7 +673,7 @@
                 <w:szCs w:val="22"/>
                 <w:color w:val="111111"/>
               </w:rPr>
-              <w:t xml:space="preserve">0.19</w:t>
+              <w:t xml:space="preserve">0.27</w:t>
             </w:r>
           </w:p>
         </w:tc>
@@ -771,7 +771,7 @@
                 <w:szCs w:val="22"/>
                 <w:color w:val="111111"/>
               </w:rPr>
-              <w:t xml:space="preserve">10.56</w:t>
+              <w:t xml:space="preserve">7.66</w:t>
             </w:r>
           </w:p>
         </w:tc>
@@ -2061,7 +2061,7 @@
                 <w:szCs w:val="22"/>
                 <w:color w:val="111111"/>
               </w:rPr>
-              <w:t xml:space="preserve">7.83</w:t>
+              <w:t xml:space="preserve">10.15</w:t>
             </w:r>
           </w:p>
         </w:tc>
@@ -2092,7 +2092,7 @@
                 <w:szCs w:val="22"/>
                 <w:color w:val="111111"/>
               </w:rPr>
-              <w:t xml:space="preserve">0.38</w:t>
+              <w:t xml:space="preserve">0.39</w:t>
             </w:r>
           </w:p>
         </w:tc>
@@ -3093,7 +3093,7 @@
                 <w:szCs w:val="22"/>
                 <w:color w:val="111111"/>
               </w:rPr>
-              <w:t xml:space="preserve">20.07</w:t>
+              <w:t xml:space="preserve">23.06</w:t>
             </w:r>
           </w:p>
         </w:tc>
@@ -3153,7 +3153,7 @@
                 <w:szCs w:val="22"/>
                 <w:color w:val="111111"/>
               </w:rPr>
-              <w:t xml:space="preserve">4.93</w:t>
+              <w:t xml:space="preserve">4.89</w:t>
             </w:r>
           </w:p>
         </w:tc>
@@ -3351,7 +3351,7 @@
                 <w:szCs w:val="22"/>
                 <w:color w:val="111111"/>
               </w:rPr>
-              <w:t xml:space="preserve">57.22</w:t>
+              <w:t xml:space="preserve">17.44</w:t>
             </w:r>
           </w:p>
         </w:tc>
@@ -3382,7 +3382,7 @@
                 <w:szCs w:val="22"/>
                 <w:color w:val="111111"/>
               </w:rPr>
-              <w:t xml:space="preserve">0.87</w:t>
+              <w:t xml:space="preserve">0.77</w:t>
             </w:r>
           </w:p>
         </w:tc>
@@ -3611,7 +3611,7 @@
                 <w:szCs w:val="22"/>
                 <w:color w:val="111111"/>
               </w:rPr>
-              <w:t xml:space="preserve">42.62</w:t>
+              <w:t xml:space="preserve">15.63</w:t>
             </w:r>
           </w:p>
         </w:tc>
@@ -3643,7 +3643,7 @@
                 <w:szCs w:val="22"/>
                 <w:color w:val="111111"/>
               </w:rPr>
-              <w:t xml:space="preserve">3.42</w:t>
+              <w:t xml:space="preserve">0.93</w:t>
             </w:r>
           </w:p>
         </w:tc>
@@ -3674,7 +3674,7 @@
                 <w:szCs w:val="22"/>
                 <w:color w:val="111111"/>
               </w:rPr>
-              <w:t xml:space="preserve">2.49</w:t>
+              <w:t xml:space="preserve">1.04</w:t>
             </w:r>
           </w:p>
         </w:tc>
@@ -5415,7 +5415,7 @@
                 <w:szCs w:val="22"/>
                 <w:color w:val="111111"/>
               </w:rPr>
-              <w:t xml:space="preserve">74.19</w:t>
+              <w:t xml:space="preserve">22.38</w:t>
             </w:r>
           </w:p>
         </w:tc>
@@ -5575,7 +5575,7 @@
                 <w:szCs w:val="22"/>
                 <w:color w:val="111111"/>
               </w:rPr>
-              <w:t xml:space="preserve">0.15</w:t>
+              <w:t xml:space="preserve">0.14</w:t>
             </w:r>
           </w:p>
         </w:tc>
@@ -5604,7 +5604,7 @@
                 <w:szCs w:val="22"/>
                 <w:color w:val="111111"/>
               </w:rPr>
-              <w:t xml:space="preserve">4.13</w:t>
+              <w:t xml:space="preserve">4.08</w:t>
             </w:r>
           </w:p>
         </w:tc>
@@ -5802,7 +5802,7 @@
                 <w:szCs w:val="22"/>
                 <w:color w:val="111111"/>
               </w:rPr>
-              <w:t xml:space="preserve">26.87</w:t>
+              <w:t xml:space="preserve">23.66</w:t>
             </w:r>
           </w:p>
         </w:tc>
@@ -5833,7 +5833,7 @@
                 <w:szCs w:val="22"/>
                 <w:color w:val="111111"/>
               </w:rPr>
-              <w:t xml:space="preserve">0.21</w:t>
+              <w:t xml:space="preserve">0.20</w:t>
             </w:r>
           </w:p>
         </w:tc>
@@ -5862,7 +5862,7 @@
                 <w:szCs w:val="22"/>
                 <w:color w:val="111111"/>
               </w:rPr>
-              <w:t xml:space="preserve">0.84</w:t>
+              <w:t xml:space="preserve">0.80</w:t>
             </w:r>
           </w:p>
         </w:tc>
@@ -17483,7 +17483,7 @@
                 <w:szCs w:val="22"/>
                 <w:color w:val="111111"/>
               </w:rPr>
-              <w:t xml:space="preserve">10.56</w:t>
+              <w:t xml:space="preserve">7.66</w:t>
             </w:r>
           </w:p>
         </w:tc>
@@ -17605,7 +17605,7 @@
                 <w:szCs w:val="22"/>
                 <w:color w:val="111111"/>
               </w:rPr>
-              <w:t xml:space="preserve">7.83</w:t>
+              <w:t xml:space="preserve">10.15</w:t>
             </w:r>
           </w:p>
         </w:tc>
@@ -17634,7 +17634,7 @@
                 <w:szCs w:val="22"/>
                 <w:color w:val="111111"/>
               </w:rPr>
-              <w:t xml:space="preserve">0.38</w:t>
+              <w:t xml:space="preserve">0.39</w:t>
             </w:r>
           </w:p>
         </w:tc>
@@ -17731,7 +17731,7 @@
                 <w:szCs w:val="22"/>
                 <w:color w:val="111111"/>
               </w:rPr>
-              <w:t xml:space="preserve">57.22</w:t>
+              <w:t xml:space="preserve">17.44</w:t>
             </w:r>
           </w:p>
         </w:tc>
@@ -17762,7 +17762,7 @@
                 <w:szCs w:val="22"/>
                 <w:color w:val="111111"/>
               </w:rPr>
-              <w:t xml:space="preserve">0.87</w:t>
+              <w:t xml:space="preserve">0.77</w:t>
             </w:r>
           </w:p>
         </w:tc>

</xml_diff>

<commit_message>
Made some tables for the 2020 symposium.
</commit_message>
<xml_diff>
--- a/graphs/graphsandtables2019.docx
+++ b/graphs/graphsandtables2019.docx
@@ -6007,6 +6007,1296 @@
         <w:pStyle w:val="BodyText"/>
       </w:pPr>
       <w:r>
+        <w:t xml:space="preserve">Here is the table summing the rain and runoff over the years 2016-present:</w:t>
+      </w:r>
+    </w:p>
+    <w:tbl xmlns:w="http://schemas.openxmlformats.org/wordprocessingml/2006/main" xmlns:r="http://schemas.openxmlformats.org/officeDocument/2006/relationships" xmlns:w14="http://schemas.microsoft.com/office/word/2010/wordml" xmlns:wp="http://schemas.openxmlformats.org/drawingml/2006/wordprocessingDrawing" xmlns:a="http://schemas.openxmlformats.org/drawingml/2006/main" xmlns:pic="http://schemas.openxmlformats.org/drawingml/2006/picture">
+      <w:tblPr>
+        <w:tblLayout w:type="fixed"/>
+        <w:jc w:val="center"/>
+      </w:tblPr>
+      <w:tblGrid>
+        <w:gridCol w:w="1080"/>
+        <w:gridCol w:w="1080"/>
+        <w:gridCol w:w="1080"/>
+        <w:gridCol w:w="1080"/>
+      </w:tblGrid>
+      <w:tr>
+        <w:trPr>
+          <w:cantSplit/>
+          <w:trHeight w:val="360"/>
+          <w:tblHeader/>
+        </w:trPr>
+        <w:tc>
+          <w:tcPr>
+            <w:tcBorders/>
+            <w:shd w:val="clear" w:color="auto" w:fill="FFFFFF"/>
+            <w:tcMar>
+              <w:top w:w="0" w:type="dxa"/>
+              <w:bottom w:w="0" w:type="dxa"/>
+              <w:left w:w="0" w:type="dxa"/>
+              <w:right w:w="0" w:type="dxa"/>
+            </w:tcMar>
+            <w:vAlign w:val="center"/>
+          </w:tcPr>
+          <w:p>
+            <w:pPr>
+              <w:jc w:val="center"/>
+              <w:spacing w:after="0" w:before="0"/>
+              <w:ind w:firstLine="0" w:left="0" w:right="0"/>
+            </w:pPr>
+            <w:r xmlns:w="http://schemas.openxmlformats.org/wordprocessingml/2006/main" xmlns:wp="http://schemas.openxmlformats.org/drawingml/2006/wordprocessingDrawing" xmlns:r="http://schemas.openxmlformats.org/officeDocument/2006/relationships" xmlns:w14="http://schemas.microsoft.com/office/word/2010/wordml">
+              <w:rPr>
+                <w:rFonts w:ascii="calibri" w:hAnsi="calibri" w:eastAsia="calibri" w:cs="calibri"/>
+                <w:b/>
+                <w:sz w:val="20"/>
+                <w:szCs w:val="20"/>
+                <w:color w:val="000000"/>
+              </w:rPr>
+              <w:t xml:space="preserve"/>
+            </w:r>
+          </w:p>
+        </w:tc>
+        <w:tc>
+          <w:tcPr>
+            <w:tcBorders/>
+            <w:shd w:val="clear" w:color="auto" w:fill="FFFFFF"/>
+            <w:tcMar>
+              <w:top w:w="0" w:type="dxa"/>
+              <w:bottom w:w="0" w:type="dxa"/>
+              <w:left w:w="0" w:type="dxa"/>
+              <w:right w:w="0" w:type="dxa"/>
+            </w:tcMar>
+            <w:vAlign w:val="center"/>
+          </w:tcPr>
+          <w:p>
+            <w:pPr>
+              <w:jc w:val="center"/>
+              <w:spacing w:after="0" w:before="0"/>
+              <w:ind w:firstLine="0" w:left="0" w:right="0"/>
+            </w:pPr>
+            <w:r xmlns:w="http://schemas.openxmlformats.org/wordprocessingml/2006/main" xmlns:wp="http://schemas.openxmlformats.org/drawingml/2006/wordprocessingDrawing" xmlns:r="http://schemas.openxmlformats.org/officeDocument/2006/relationships" xmlns:w14="http://schemas.microsoft.com/office/word/2010/wordml">
+              <w:rPr>
+                <w:rFonts w:ascii="calibri" w:hAnsi="calibri" w:eastAsia="calibri" w:cs="calibri"/>
+                <w:b/>
+                <w:sz w:val="20"/>
+                <w:szCs w:val="20"/>
+                <w:color w:val="000000"/>
+              </w:rPr>
+              <w:t xml:space="preserve"/>
+            </w:r>
+          </w:p>
+        </w:tc>
+        <w:tc>
+          <w:tcPr>
+            <w:gridSpan w:val="2"/>
+            <w:tcBorders/>
+            <w:shd w:val="clear" w:color="auto" w:fill="FFFFFF"/>
+            <w:tcMar>
+              <w:top w:w="0" w:type="dxa"/>
+              <w:bottom w:w="0" w:type="dxa"/>
+              <w:left w:w="0" w:type="dxa"/>
+              <w:right w:w="0" w:type="dxa"/>
+            </w:tcMar>
+            <w:vAlign w:val="center"/>
+          </w:tcPr>
+          <w:p>
+            <w:pPr>
+              <w:jc w:val="center"/>
+              <w:spacing w:after="0" w:before="0"/>
+              <w:ind w:firstLine="0" w:left="0" w:right="0"/>
+            </w:pPr>
+            <w:r xmlns:w="http://schemas.openxmlformats.org/wordprocessingml/2006/main" xmlns:wp="http://schemas.openxmlformats.org/drawingml/2006/wordprocessingDrawing" xmlns:r="http://schemas.openxmlformats.org/officeDocument/2006/relationships" xmlns:w14="http://schemas.microsoft.com/office/word/2010/wordml">
+              <w:rPr>
+                <w:rFonts w:ascii="calibri" w:hAnsi="calibri" w:eastAsia="calibri" w:cs="calibri"/>
+                <w:b/>
+                <w:sz w:val="20"/>
+                <w:szCs w:val="20"/>
+                <w:color w:val="000000"/>
+              </w:rPr>
+              <w:t xml:space="preserve">Runoff (in.)</w:t>
+            </w:r>
+          </w:p>
+        </w:tc>
+      </w:tr>
+      <w:tr>
+        <w:trPr>
+          <w:cantSplit/>
+          <w:trHeight w:val="360"/>
+          <w:tblHeader/>
+        </w:trPr>
+        <w:tc>
+          <w:tcPr>
+            <w:tcBorders>
+              <w:bottom w:val="single" w:sz="16" w:space="0" w:color="000000"/>
+            </w:tcBorders>
+            <w:shd w:val="clear" w:color="auto" w:fill="FFFFFF"/>
+            <w:tcMar>
+              <w:top w:w="0" w:type="dxa"/>
+              <w:bottom w:w="0" w:type="dxa"/>
+              <w:left w:w="0" w:type="dxa"/>
+              <w:right w:w="0" w:type="dxa"/>
+            </w:tcMar>
+            <w:vAlign w:val="center"/>
+          </w:tcPr>
+          <w:p>
+            <w:pPr>
+              <w:jc w:val="center"/>
+              <w:spacing w:after="40" w:before="40"/>
+              <w:ind w:firstLine="0" w:left="100" w:right="100"/>
+            </w:pPr>
+            <w:r xmlns:w="http://schemas.openxmlformats.org/wordprocessingml/2006/main" xmlns:wp="http://schemas.openxmlformats.org/drawingml/2006/wordprocessingDrawing" xmlns:r="http://schemas.openxmlformats.org/officeDocument/2006/relationships" xmlns:w14="http://schemas.microsoft.com/office/word/2010/wordml">
+              <w:rPr>
+                <w:rFonts w:ascii="calibri" w:hAnsi="calibri" w:eastAsia="calibri" w:cs="calibri"/>
+                <w:b/>
+                <w:sz w:val="22"/>
+                <w:szCs w:val="22"/>
+                <w:color w:val="111111"/>
+              </w:rPr>
+              <w:t xml:space="preserve">Site</w:t>
+            </w:r>
+          </w:p>
+        </w:tc>
+        <w:tc>
+          <w:tcPr>
+            <w:tcBorders>
+              <w:bottom w:val="single" w:sz="16" w:space="0" w:color="000000"/>
+            </w:tcBorders>
+            <w:shd w:val="clear" w:color="auto" w:fill="FFFFFF"/>
+            <w:tcMar>
+              <w:top w:w="0" w:type="dxa"/>
+              <w:bottom w:w="0" w:type="dxa"/>
+              <w:left w:w="0" w:type="dxa"/>
+              <w:right w:w="0" w:type="dxa"/>
+            </w:tcMar>
+            <w:vAlign w:val="center"/>
+          </w:tcPr>
+          <w:p>
+            <w:pPr>
+              <w:jc w:val="center"/>
+              <w:spacing w:after="40" w:before="40"/>
+              <w:ind w:firstLine="0" w:left="100" w:right="100"/>
+            </w:pPr>
+            <w:r xmlns:w="http://schemas.openxmlformats.org/wordprocessingml/2006/main" xmlns:wp="http://schemas.openxmlformats.org/drawingml/2006/wordprocessingDrawing" xmlns:r="http://schemas.openxmlformats.org/officeDocument/2006/relationships" xmlns:w14="http://schemas.microsoft.com/office/word/2010/wordml">
+              <w:rPr>
+                <w:rFonts w:ascii="calibri" w:hAnsi="calibri" w:eastAsia="calibri" w:cs="calibri"/>
+                <w:b/>
+                <w:sz w:val="22"/>
+                <w:szCs w:val="22"/>
+                <w:color w:val="111111"/>
+              </w:rPr>
+              <w:t xml:space="preserve">Rain (in.)</w:t>
+            </w:r>
+          </w:p>
+        </w:tc>
+        <w:tc>
+          <w:tcPr>
+            <w:tcBorders>
+              <w:bottom w:val="single" w:sz="16" w:space="0" w:color="000000"/>
+            </w:tcBorders>
+            <w:shd w:val="clear" w:color="auto" w:fill="FFFFFF"/>
+            <w:tcMar>
+              <w:top w:w="0" w:type="dxa"/>
+              <w:bottom w:w="0" w:type="dxa"/>
+              <w:left w:w="0" w:type="dxa"/>
+              <w:right w:w="0" w:type="dxa"/>
+            </w:tcMar>
+            <w:vAlign w:val="center"/>
+          </w:tcPr>
+          <w:p>
+            <w:pPr>
+              <w:jc w:val="center"/>
+              <w:spacing w:after="40" w:before="40"/>
+              <w:ind w:firstLine="0" w:left="100" w:right="100"/>
+            </w:pPr>
+            <w:r xmlns:w="http://schemas.openxmlformats.org/wordprocessingml/2006/main" xmlns:wp="http://schemas.openxmlformats.org/drawingml/2006/wordprocessingDrawing" xmlns:r="http://schemas.openxmlformats.org/officeDocument/2006/relationships" xmlns:w14="http://schemas.microsoft.com/office/word/2010/wordml">
+              <w:rPr>
+                <w:rFonts w:ascii="calibri" w:hAnsi="calibri" w:eastAsia="calibri" w:cs="calibri"/>
+                <w:b/>
+                <w:sz w:val="22"/>
+                <w:szCs w:val="22"/>
+                <w:color w:val="111111"/>
+              </w:rPr>
+              <w:t xml:space="preserve">Control</w:t>
+            </w:r>
+          </w:p>
+        </w:tc>
+        <w:tc>
+          <w:tcPr>
+            <w:tcBorders>
+              <w:bottom w:val="single" w:sz="16" w:space="0" w:color="000000"/>
+            </w:tcBorders>
+            <w:shd w:val="clear" w:color="auto" w:fill="FFFFFF"/>
+            <w:tcMar>
+              <w:top w:w="0" w:type="dxa"/>
+              <w:bottom w:w="0" w:type="dxa"/>
+              <w:left w:w="0" w:type="dxa"/>
+              <w:right w:w="0" w:type="dxa"/>
+            </w:tcMar>
+            <w:vAlign w:val="center"/>
+          </w:tcPr>
+          <w:p>
+            <w:pPr>
+              <w:jc w:val="center"/>
+              <w:spacing w:after="40" w:before="40"/>
+              <w:ind w:firstLine="0" w:left="100" w:right="100"/>
+            </w:pPr>
+            <w:r xmlns:w="http://schemas.openxmlformats.org/wordprocessingml/2006/main" xmlns:wp="http://schemas.openxmlformats.org/drawingml/2006/wordprocessingDrawing" xmlns:r="http://schemas.openxmlformats.org/officeDocument/2006/relationships" xmlns:w14="http://schemas.microsoft.com/office/word/2010/wordml">
+              <w:rPr>
+                <w:rFonts w:ascii="calibri" w:hAnsi="calibri" w:eastAsia="calibri" w:cs="calibri"/>
+                <w:b/>
+                <w:sz w:val="22"/>
+                <w:szCs w:val="22"/>
+                <w:color w:val="111111"/>
+              </w:rPr>
+              <w:t xml:space="preserve">Treatment</w:t>
+            </w:r>
+          </w:p>
+        </w:tc>
+      </w:tr>
+      <w:tr>
+        <w:trPr>
+          <w:cantSplit/>
+          <w:trHeight w:val="360"/>
+        </w:trPr>
+        <w:tc>
+          <w:tcPr>
+            <w:tcBorders>
+              <w:right w:val="single" w:sz="8" w:space="0" w:color="000000"/>
+            </w:tcBorders>
+            <w:shd w:val="clear" w:color="auto" w:fill="FFFFFF"/>
+            <w:tcMar>
+              <w:top w:w="0" w:type="dxa"/>
+              <w:bottom w:w="0" w:type="dxa"/>
+              <w:left w:w="0" w:type="dxa"/>
+              <w:right w:w="0" w:type="dxa"/>
+            </w:tcMar>
+            <w:vAlign w:val="center"/>
+          </w:tcPr>
+          <w:p>
+            <w:pPr>
+              <w:jc w:val="center"/>
+              <w:spacing w:after="40" w:before="40"/>
+              <w:ind w:firstLine="0" w:left="100" w:right="100"/>
+            </w:pPr>
+            <w:r xmlns:w="http://schemas.openxmlformats.org/wordprocessingml/2006/main" xmlns:wp="http://schemas.openxmlformats.org/drawingml/2006/wordprocessingDrawing" xmlns:r="http://schemas.openxmlformats.org/officeDocument/2006/relationships" xmlns:w14="http://schemas.microsoft.com/office/word/2010/wordml">
+              <w:rPr>
+                <w:rFonts w:ascii="calibri" w:hAnsi="calibri" w:eastAsia="calibri" w:cs="calibri"/>
+                <w:sz w:val="22"/>
+                <w:szCs w:val="22"/>
+                <w:color w:val="111111"/>
+              </w:rPr>
+              <w:t xml:space="preserve">ARM</w:t>
+            </w:r>
+          </w:p>
+        </w:tc>
+        <w:tc>
+          <w:tcPr>
+            <w:tcBorders>
+              <w:left w:val="single" w:sz="8" w:space="0" w:color="000000"/>
+              <w:right w:val="single" w:sz="8" w:space="0" w:color="000000"/>
+            </w:tcBorders>
+            <w:shd w:val="clear" w:color="auto" w:fill="FFFFFF"/>
+            <w:tcMar>
+              <w:top w:w="0" w:type="dxa"/>
+              <w:bottom w:w="0" w:type="dxa"/>
+              <w:left w:w="0" w:type="dxa"/>
+              <w:right w:w="0" w:type="dxa"/>
+            </w:tcMar>
+            <w:vAlign w:val="center"/>
+          </w:tcPr>
+          <w:p>
+            <w:pPr>
+              <w:jc w:val="center"/>
+              <w:spacing w:after="40" w:before="40"/>
+              <w:ind w:firstLine="0" w:left="100" w:right="100"/>
+            </w:pPr>
+            <w:r xmlns:w="http://schemas.openxmlformats.org/wordprocessingml/2006/main" xmlns:wp="http://schemas.openxmlformats.org/drawingml/2006/wordprocessingDrawing" xmlns:r="http://schemas.openxmlformats.org/officeDocument/2006/relationships" xmlns:w14="http://schemas.microsoft.com/office/word/2010/wordml">
+              <w:rPr>
+                <w:rFonts w:ascii="calibri" w:hAnsi="calibri" w:eastAsia="calibri" w:cs="calibri"/>
+                <w:sz w:val="22"/>
+                <w:szCs w:val="22"/>
+                <w:color w:val="111111"/>
+              </w:rPr>
+              <w:t xml:space="preserve">107.17</w:t>
+            </w:r>
+          </w:p>
+        </w:tc>
+        <w:tc>
+          <w:tcPr>
+            <w:tcBorders>
+              <w:left w:val="single" w:sz="8" w:space="0" w:color="000000"/>
+            </w:tcBorders>
+            <w:shd w:val="clear" w:color="auto" w:fill="FFFFFF"/>
+            <w:tcMar>
+              <w:top w:w="0" w:type="dxa"/>
+              <w:bottom w:w="0" w:type="dxa"/>
+              <w:left w:w="0" w:type="dxa"/>
+              <w:right w:w="0" w:type="dxa"/>
+            </w:tcMar>
+            <w:vAlign w:val="center"/>
+          </w:tcPr>
+          <w:p>
+            <w:pPr>
+              <w:jc w:val="center"/>
+              <w:spacing w:after="40" w:before="40"/>
+              <w:ind w:firstLine="0" w:left="100" w:right="100"/>
+            </w:pPr>
+            <w:r xmlns:w="http://schemas.openxmlformats.org/wordprocessingml/2006/main" xmlns:wp="http://schemas.openxmlformats.org/drawingml/2006/wordprocessingDrawing" xmlns:r="http://schemas.openxmlformats.org/officeDocument/2006/relationships" xmlns:w14="http://schemas.microsoft.com/office/word/2010/wordml">
+              <w:rPr>
+                <w:rFonts w:ascii="calibri" w:hAnsi="calibri" w:eastAsia="calibri" w:cs="calibri"/>
+                <w:sz w:val="22"/>
+                <w:szCs w:val="22"/>
+                <w:color w:val="111111"/>
+              </w:rPr>
+              <w:t xml:space="preserve">1.38</w:t>
+            </w:r>
+          </w:p>
+        </w:tc>
+        <w:tc>
+          <w:tcPr>
+            <w:tcBorders/>
+            <w:shd w:val="clear" w:color="auto" w:fill="FFFFFF"/>
+            <w:tcMar>
+              <w:top w:w="0" w:type="dxa"/>
+              <w:bottom w:w="0" w:type="dxa"/>
+              <w:left w:w="0" w:type="dxa"/>
+              <w:right w:w="0" w:type="dxa"/>
+            </w:tcMar>
+            <w:vAlign w:val="center"/>
+          </w:tcPr>
+          <w:p>
+            <w:pPr>
+              <w:jc w:val="center"/>
+              <w:spacing w:after="40" w:before="40"/>
+              <w:ind w:firstLine="0" w:left="100" w:right="100"/>
+            </w:pPr>
+            <w:r xmlns:w="http://schemas.openxmlformats.org/wordprocessingml/2006/main" xmlns:wp="http://schemas.openxmlformats.org/drawingml/2006/wordprocessingDrawing" xmlns:r="http://schemas.openxmlformats.org/officeDocument/2006/relationships" xmlns:w14="http://schemas.microsoft.com/office/word/2010/wordml">
+              <w:rPr>
+                <w:rFonts w:ascii="calibri" w:hAnsi="calibri" w:eastAsia="calibri" w:cs="calibri"/>
+                <w:sz w:val="22"/>
+                <w:szCs w:val="22"/>
+                <w:color w:val="111111"/>
+              </w:rPr>
+              <w:t xml:space="preserve">0.21</w:t>
+            </w:r>
+          </w:p>
+        </w:tc>
+      </w:tr>
+      <w:tr>
+        <w:trPr>
+          <w:cantSplit/>
+          <w:trHeight w:val="360"/>
+        </w:trPr>
+        <w:tc>
+          <w:tcPr>
+            <w:tcBorders>
+              <w:right w:val="single" w:sz="8" w:space="0" w:color="000000"/>
+            </w:tcBorders>
+            <w:shd w:val="clear" w:color="auto" w:fill="FFFFFF"/>
+            <w:tcMar>
+              <w:top w:w="0" w:type="dxa"/>
+              <w:bottom w:w="0" w:type="dxa"/>
+              <w:left w:w="0" w:type="dxa"/>
+              <w:right w:w="0" w:type="dxa"/>
+            </w:tcMar>
+            <w:vAlign w:val="center"/>
+          </w:tcPr>
+          <w:p>
+            <w:pPr>
+              <w:jc w:val="center"/>
+              <w:spacing w:after="40" w:before="40"/>
+              <w:ind w:firstLine="0" w:left="100" w:right="100"/>
+            </w:pPr>
+            <w:r xmlns:w="http://schemas.openxmlformats.org/wordprocessingml/2006/main" xmlns:wp="http://schemas.openxmlformats.org/drawingml/2006/wordprocessingDrawing" xmlns:r="http://schemas.openxmlformats.org/officeDocument/2006/relationships" xmlns:w14="http://schemas.microsoft.com/office/word/2010/wordml">
+              <w:rPr>
+                <w:rFonts w:ascii="calibri" w:hAnsi="calibri" w:eastAsia="calibri" w:cs="calibri"/>
+                <w:sz w:val="22"/>
+                <w:szCs w:val="22"/>
+                <w:color w:val="111111"/>
+              </w:rPr>
+              <w:t xml:space="preserve">EIA</w:t>
+            </w:r>
+          </w:p>
+        </w:tc>
+        <w:tc>
+          <w:tcPr>
+            <w:tcBorders>
+              <w:left w:val="single" w:sz="8" w:space="0" w:color="000000"/>
+              <w:right w:val="single" w:sz="8" w:space="0" w:color="000000"/>
+            </w:tcBorders>
+            <w:shd w:val="clear" w:color="auto" w:fill="FFFFFF"/>
+            <w:tcMar>
+              <w:top w:w="0" w:type="dxa"/>
+              <w:bottom w:w="0" w:type="dxa"/>
+              <w:left w:w="0" w:type="dxa"/>
+              <w:right w:w="0" w:type="dxa"/>
+            </w:tcMar>
+            <w:vAlign w:val="center"/>
+          </w:tcPr>
+          <w:p>
+            <w:pPr>
+              <w:jc w:val="center"/>
+              <w:spacing w:after="40" w:before="40"/>
+              <w:ind w:firstLine="0" w:left="100" w:right="100"/>
+            </w:pPr>
+            <w:r xmlns:w="http://schemas.openxmlformats.org/wordprocessingml/2006/main" xmlns:wp="http://schemas.openxmlformats.org/drawingml/2006/wordprocessingDrawing" xmlns:r="http://schemas.openxmlformats.org/officeDocument/2006/relationships" xmlns:w14="http://schemas.microsoft.com/office/word/2010/wordml">
+              <w:rPr>
+                <w:rFonts w:ascii="calibri" w:hAnsi="calibri" w:eastAsia="calibri" w:cs="calibri"/>
+                <w:sz w:val="22"/>
+                <w:szCs w:val="22"/>
+                <w:color w:val="111111"/>
+              </w:rPr>
+              <w:t xml:space="preserve">73.94</w:t>
+            </w:r>
+          </w:p>
+        </w:tc>
+        <w:tc>
+          <w:tcPr>
+            <w:tcBorders>
+              <w:left w:val="single" w:sz="8" w:space="0" w:color="000000"/>
+            </w:tcBorders>
+            <w:shd w:val="clear" w:color="auto" w:fill="FFFFFF"/>
+            <w:tcMar>
+              <w:top w:w="0" w:type="dxa"/>
+              <w:bottom w:w="0" w:type="dxa"/>
+              <w:left w:w="0" w:type="dxa"/>
+              <w:right w:w="0" w:type="dxa"/>
+            </w:tcMar>
+            <w:vAlign w:val="center"/>
+          </w:tcPr>
+          <w:p>
+            <w:pPr>
+              <w:jc w:val="center"/>
+              <w:spacing w:after="40" w:before="40"/>
+              <w:ind w:firstLine="0" w:left="100" w:right="100"/>
+            </w:pPr>
+            <w:r xmlns:w="http://schemas.openxmlformats.org/wordprocessingml/2006/main" xmlns:wp="http://schemas.openxmlformats.org/drawingml/2006/wordprocessingDrawing" xmlns:r="http://schemas.openxmlformats.org/officeDocument/2006/relationships" xmlns:w14="http://schemas.microsoft.com/office/word/2010/wordml">
+              <w:rPr>
+                <w:rFonts w:ascii="calibri" w:hAnsi="calibri" w:eastAsia="calibri" w:cs="calibri"/>
+                <w:sz w:val="22"/>
+                <w:szCs w:val="22"/>
+                <w:color w:val="111111"/>
+              </w:rPr>
+              <w:t xml:space="preserve">6.59</w:t>
+            </w:r>
+          </w:p>
+        </w:tc>
+        <w:tc>
+          <w:tcPr>
+            <w:tcBorders/>
+            <w:shd w:val="clear" w:color="auto" w:fill="FFFFFF"/>
+            <w:tcMar>
+              <w:top w:w="0" w:type="dxa"/>
+              <w:bottom w:w="0" w:type="dxa"/>
+              <w:left w:w="0" w:type="dxa"/>
+              <w:right w:w="0" w:type="dxa"/>
+            </w:tcMar>
+            <w:vAlign w:val="center"/>
+          </w:tcPr>
+          <w:p>
+            <w:pPr>
+              <w:jc w:val="center"/>
+              <w:spacing w:after="40" w:before="40"/>
+              <w:ind w:firstLine="0" w:left="100" w:right="100"/>
+            </w:pPr>
+            <w:r xmlns:w="http://schemas.openxmlformats.org/wordprocessingml/2006/main" xmlns:wp="http://schemas.openxmlformats.org/drawingml/2006/wordprocessingDrawing" xmlns:r="http://schemas.openxmlformats.org/officeDocument/2006/relationships" xmlns:w14="http://schemas.microsoft.com/office/word/2010/wordml">
+              <w:rPr>
+                <w:rFonts w:ascii="calibri" w:hAnsi="calibri" w:eastAsia="calibri" w:cs="calibri"/>
+                <w:sz w:val="22"/>
+                <w:szCs w:val="22"/>
+                <w:color w:val="111111"/>
+              </w:rPr>
+              <w:t xml:space="preserve">4.67</w:t>
+            </w:r>
+          </w:p>
+        </w:tc>
+      </w:tr>
+      <w:tr>
+        <w:trPr>
+          <w:cantSplit/>
+          <w:trHeight w:val="360"/>
+        </w:trPr>
+        <w:tc>
+          <w:tcPr>
+            <w:tcBorders>
+              <w:right w:val="single" w:sz="8" w:space="0" w:color="000000"/>
+            </w:tcBorders>
+            <w:shd w:val="clear" w:color="auto" w:fill="FFFFFF"/>
+            <w:tcMar>
+              <w:top w:w="0" w:type="dxa"/>
+              <w:bottom w:w="0" w:type="dxa"/>
+              <w:left w:w="0" w:type="dxa"/>
+              <w:right w:w="0" w:type="dxa"/>
+            </w:tcMar>
+            <w:vAlign w:val="center"/>
+          </w:tcPr>
+          <w:p>
+            <w:pPr>
+              <w:jc w:val="center"/>
+              <w:spacing w:after="40" w:before="40"/>
+              <w:ind w:firstLine="0" w:left="100" w:right="100"/>
+            </w:pPr>
+            <w:r xmlns:w="http://schemas.openxmlformats.org/wordprocessingml/2006/main" xmlns:wp="http://schemas.openxmlformats.org/drawingml/2006/wordprocessingDrawing" xmlns:r="http://schemas.openxmlformats.org/officeDocument/2006/relationships" xmlns:w14="http://schemas.microsoft.com/office/word/2010/wordml">
+              <w:rPr>
+                <w:rFonts w:ascii="calibri" w:hAnsi="calibri" w:eastAsia="calibri" w:cs="calibri"/>
+                <w:sz w:val="22"/>
+                <w:szCs w:val="22"/>
+                <w:color w:val="111111"/>
+              </w:rPr>
+              <w:t xml:space="preserve">MAR</w:t>
+            </w:r>
+          </w:p>
+        </w:tc>
+        <w:tc>
+          <w:tcPr>
+            <w:tcBorders>
+              <w:left w:val="single" w:sz="8" w:space="0" w:color="000000"/>
+              <w:right w:val="single" w:sz="8" w:space="0" w:color="000000"/>
+            </w:tcBorders>
+            <w:shd w:val="clear" w:color="auto" w:fill="FFFFFF"/>
+            <w:tcMar>
+              <w:top w:w="0" w:type="dxa"/>
+              <w:bottom w:w="0" w:type="dxa"/>
+              <w:left w:w="0" w:type="dxa"/>
+              <w:right w:w="0" w:type="dxa"/>
+            </w:tcMar>
+            <w:vAlign w:val="center"/>
+          </w:tcPr>
+          <w:p>
+            <w:pPr>
+              <w:jc w:val="center"/>
+              <w:spacing w:after="40" w:before="40"/>
+              <w:ind w:firstLine="0" w:left="100" w:right="100"/>
+            </w:pPr>
+            <w:r xmlns:w="http://schemas.openxmlformats.org/wordprocessingml/2006/main" xmlns:wp="http://schemas.openxmlformats.org/drawingml/2006/wordprocessingDrawing" xmlns:r="http://schemas.openxmlformats.org/officeDocument/2006/relationships" xmlns:w14="http://schemas.microsoft.com/office/word/2010/wordml">
+              <w:rPr>
+                <w:rFonts w:ascii="calibri" w:hAnsi="calibri" w:eastAsia="calibri" w:cs="calibri"/>
+                <w:sz w:val="22"/>
+                <w:szCs w:val="22"/>
+                <w:color w:val="111111"/>
+              </w:rPr>
+              <w:t xml:space="preserve">54.39</w:t>
+            </w:r>
+          </w:p>
+        </w:tc>
+        <w:tc>
+          <w:tcPr>
+            <w:tcBorders>
+              <w:left w:val="single" w:sz="8" w:space="0" w:color="000000"/>
+            </w:tcBorders>
+            <w:shd w:val="clear" w:color="auto" w:fill="FFFFFF"/>
+            <w:tcMar>
+              <w:top w:w="0" w:type="dxa"/>
+              <w:bottom w:w="0" w:type="dxa"/>
+              <w:left w:w="0" w:type="dxa"/>
+              <w:right w:w="0" w:type="dxa"/>
+            </w:tcMar>
+            <w:vAlign w:val="center"/>
+          </w:tcPr>
+          <w:p>
+            <w:pPr>
+              <w:jc w:val="center"/>
+              <w:spacing w:after="40" w:before="40"/>
+              <w:ind w:firstLine="0" w:left="100" w:right="100"/>
+            </w:pPr>
+            <w:r xmlns:w="http://schemas.openxmlformats.org/wordprocessingml/2006/main" xmlns:wp="http://schemas.openxmlformats.org/drawingml/2006/wordprocessingDrawing" xmlns:r="http://schemas.openxmlformats.org/officeDocument/2006/relationships" xmlns:w14="http://schemas.microsoft.com/office/word/2010/wordml">
+              <w:rPr>
+                <w:rFonts w:ascii="calibri" w:hAnsi="calibri" w:eastAsia="calibri" w:cs="calibri"/>
+                <w:sz w:val="22"/>
+                <w:szCs w:val="22"/>
+                <w:color w:val="111111"/>
+              </w:rPr>
+              <w:t xml:space="preserve">0.28</w:t>
+            </w:r>
+          </w:p>
+        </w:tc>
+        <w:tc>
+          <w:tcPr>
+            <w:tcBorders/>
+            <w:shd w:val="clear" w:color="auto" w:fill="FFFFFF"/>
+            <w:tcMar>
+              <w:top w:w="0" w:type="dxa"/>
+              <w:bottom w:w="0" w:type="dxa"/>
+              <w:left w:w="0" w:type="dxa"/>
+              <w:right w:w="0" w:type="dxa"/>
+            </w:tcMar>
+            <w:vAlign w:val="center"/>
+          </w:tcPr>
+          <w:p>
+            <w:pPr>
+              <w:jc w:val="center"/>
+              <w:spacing w:after="40" w:before="40"/>
+              <w:ind w:firstLine="0" w:left="100" w:right="100"/>
+            </w:pPr>
+            <w:r xmlns:w="http://schemas.openxmlformats.org/wordprocessingml/2006/main" xmlns:wp="http://schemas.openxmlformats.org/drawingml/2006/wordprocessingDrawing" xmlns:r="http://schemas.openxmlformats.org/officeDocument/2006/relationships" xmlns:w14="http://schemas.microsoft.com/office/word/2010/wordml">
+              <w:rPr>
+                <w:rFonts w:ascii="calibri" w:hAnsi="calibri" w:eastAsia="calibri" w:cs="calibri"/>
+                <w:sz w:val="22"/>
+                <w:szCs w:val="22"/>
+                <w:color w:val="111111"/>
+              </w:rPr>
+              <w:t xml:space="preserve">1.71</w:t>
+            </w:r>
+          </w:p>
+        </w:tc>
+      </w:tr>
+      <w:tr>
+        <w:trPr>
+          <w:cantSplit/>
+          <w:trHeight w:val="360"/>
+        </w:trPr>
+        <w:tc>
+          <w:tcPr>
+            <w:tcBorders>
+              <w:right w:val="single" w:sz="8" w:space="0" w:color="000000"/>
+            </w:tcBorders>
+            <w:shd w:val="clear" w:color="auto" w:fill="FFFFFF"/>
+            <w:tcMar>
+              <w:top w:w="0" w:type="dxa"/>
+              <w:bottom w:w="0" w:type="dxa"/>
+              <w:left w:w="0" w:type="dxa"/>
+              <w:right w:w="0" w:type="dxa"/>
+            </w:tcMar>
+            <w:vAlign w:val="center"/>
+          </w:tcPr>
+          <w:p>
+            <w:pPr>
+              <w:jc w:val="center"/>
+              <w:spacing w:after="40" w:before="40"/>
+              <w:ind w:firstLine="0" w:left="100" w:right="100"/>
+            </w:pPr>
+            <w:r xmlns:w="http://schemas.openxmlformats.org/wordprocessingml/2006/main" xmlns:wp="http://schemas.openxmlformats.org/drawingml/2006/wordprocessingDrawing" xmlns:r="http://schemas.openxmlformats.org/officeDocument/2006/relationships" xmlns:w14="http://schemas.microsoft.com/office/word/2010/wordml">
+              <w:rPr>
+                <w:rFonts w:ascii="calibri" w:hAnsi="calibri" w:eastAsia="calibri" w:cs="calibri"/>
+                <w:sz w:val="22"/>
+                <w:szCs w:val="22"/>
+                <w:color w:val="111111"/>
+              </w:rPr>
+              <w:t xml:space="preserve">MCN</w:t>
+            </w:r>
+          </w:p>
+        </w:tc>
+        <w:tc>
+          <w:tcPr>
+            <w:tcBorders>
+              <w:left w:val="single" w:sz="8" w:space="0" w:color="000000"/>
+              <w:right w:val="single" w:sz="8" w:space="0" w:color="000000"/>
+            </w:tcBorders>
+            <w:shd w:val="clear" w:color="auto" w:fill="FFFFFF"/>
+            <w:tcMar>
+              <w:top w:w="0" w:type="dxa"/>
+              <w:bottom w:w="0" w:type="dxa"/>
+              <w:left w:w="0" w:type="dxa"/>
+              <w:right w:w="0" w:type="dxa"/>
+            </w:tcMar>
+            <w:vAlign w:val="center"/>
+          </w:tcPr>
+          <w:p>
+            <w:pPr>
+              <w:jc w:val="center"/>
+              <w:spacing w:after="40" w:before="40"/>
+              <w:ind w:firstLine="0" w:left="100" w:right="100"/>
+            </w:pPr>
+            <w:r xmlns:w="http://schemas.openxmlformats.org/wordprocessingml/2006/main" xmlns:wp="http://schemas.openxmlformats.org/drawingml/2006/wordprocessingDrawing" xmlns:r="http://schemas.openxmlformats.org/officeDocument/2006/relationships" xmlns:w14="http://schemas.microsoft.com/office/word/2010/wordml">
+              <w:rPr>
+                <w:rFonts w:ascii="calibri" w:hAnsi="calibri" w:eastAsia="calibri" w:cs="calibri"/>
+                <w:sz w:val="22"/>
+                <w:szCs w:val="22"/>
+                <w:color w:val="111111"/>
+              </w:rPr>
+              <w:t xml:space="preserve">58.38</w:t>
+            </w:r>
+          </w:p>
+        </w:tc>
+        <w:tc>
+          <w:tcPr>
+            <w:tcBorders>
+              <w:left w:val="single" w:sz="8" w:space="0" w:color="000000"/>
+            </w:tcBorders>
+            <w:shd w:val="clear" w:color="auto" w:fill="FFFFFF"/>
+            <w:tcMar>
+              <w:top w:w="0" w:type="dxa"/>
+              <w:bottom w:w="0" w:type="dxa"/>
+              <w:left w:w="0" w:type="dxa"/>
+              <w:right w:w="0" w:type="dxa"/>
+            </w:tcMar>
+            <w:vAlign w:val="center"/>
+          </w:tcPr>
+          <w:p>
+            <w:pPr>
+              <w:jc w:val="center"/>
+              <w:spacing w:after="40" w:before="40"/>
+              <w:ind w:firstLine="0" w:left="100" w:right="100"/>
+            </w:pPr>
+            <w:r xmlns:w="http://schemas.openxmlformats.org/wordprocessingml/2006/main" xmlns:wp="http://schemas.openxmlformats.org/drawingml/2006/wordprocessingDrawing" xmlns:r="http://schemas.openxmlformats.org/officeDocument/2006/relationships" xmlns:w14="http://schemas.microsoft.com/office/word/2010/wordml">
+              <w:rPr>
+                <w:rFonts w:ascii="calibri" w:hAnsi="calibri" w:eastAsia="calibri" w:cs="calibri"/>
+                <w:sz w:val="22"/>
+                <w:szCs w:val="22"/>
+                <w:color w:val="111111"/>
+              </w:rPr>
+              <w:t xml:space="preserve">0.97</w:t>
+            </w:r>
+          </w:p>
+        </w:tc>
+        <w:tc>
+          <w:tcPr>
+            <w:tcBorders/>
+            <w:shd w:val="clear" w:color="auto" w:fill="FFFFFF"/>
+            <w:tcMar>
+              <w:top w:w="0" w:type="dxa"/>
+              <w:bottom w:w="0" w:type="dxa"/>
+              <w:left w:w="0" w:type="dxa"/>
+              <w:right w:w="0" w:type="dxa"/>
+            </w:tcMar>
+            <w:vAlign w:val="center"/>
+          </w:tcPr>
+          <w:p>
+            <w:pPr>
+              <w:jc w:val="center"/>
+              <w:spacing w:after="40" w:before="40"/>
+              <w:ind w:firstLine="0" w:left="100" w:right="100"/>
+            </w:pPr>
+            <w:r xmlns:w="http://schemas.openxmlformats.org/wordprocessingml/2006/main" xmlns:wp="http://schemas.openxmlformats.org/drawingml/2006/wordprocessingDrawing" xmlns:r="http://schemas.openxmlformats.org/officeDocument/2006/relationships" xmlns:w14="http://schemas.microsoft.com/office/word/2010/wordml">
+              <w:rPr>
+                <w:rFonts w:ascii="calibri" w:hAnsi="calibri" w:eastAsia="calibri" w:cs="calibri"/>
+                <w:sz w:val="22"/>
+                <w:szCs w:val="22"/>
+                <w:color w:val="111111"/>
+              </w:rPr>
+              <w:t xml:space="preserve">10.84</w:t>
+            </w:r>
+          </w:p>
+        </w:tc>
+      </w:tr>
+      <w:tr>
+        <w:trPr>
+          <w:cantSplit/>
+          <w:trHeight w:val="360"/>
+        </w:trPr>
+        <w:tc>
+          <w:tcPr>
+            <w:tcBorders>
+              <w:right w:val="single" w:sz="8" w:space="0" w:color="000000"/>
+            </w:tcBorders>
+            <w:shd w:val="clear" w:color="auto" w:fill="FFFFFF"/>
+            <w:tcMar>
+              <w:top w:w="0" w:type="dxa"/>
+              <w:bottom w:w="0" w:type="dxa"/>
+              <w:left w:w="0" w:type="dxa"/>
+              <w:right w:w="0" w:type="dxa"/>
+            </w:tcMar>
+            <w:vAlign w:val="center"/>
+          </w:tcPr>
+          <w:p>
+            <w:pPr>
+              <w:jc w:val="center"/>
+              <w:spacing w:after="40" w:before="40"/>
+              <w:ind w:firstLine="0" w:left="100" w:right="100"/>
+            </w:pPr>
+            <w:r xmlns:w="http://schemas.openxmlformats.org/wordprocessingml/2006/main" xmlns:wp="http://schemas.openxmlformats.org/drawingml/2006/wordprocessingDrawing" xmlns:r="http://schemas.openxmlformats.org/officeDocument/2006/relationships" xmlns:w14="http://schemas.microsoft.com/office/word/2010/wordml">
+              <w:rPr>
+                <w:rFonts w:ascii="calibri" w:hAnsi="calibri" w:eastAsia="calibri" w:cs="calibri"/>
+                <w:sz w:val="22"/>
+                <w:szCs w:val="22"/>
+                <w:color w:val="111111"/>
+              </w:rPr>
+              <w:t xml:space="preserve">RHO</w:t>
+            </w:r>
+          </w:p>
+        </w:tc>
+        <w:tc>
+          <w:tcPr>
+            <w:tcBorders>
+              <w:left w:val="single" w:sz="8" w:space="0" w:color="000000"/>
+              <w:right w:val="single" w:sz="8" w:space="0" w:color="000000"/>
+            </w:tcBorders>
+            <w:shd w:val="clear" w:color="auto" w:fill="FFFFFF"/>
+            <w:tcMar>
+              <w:top w:w="0" w:type="dxa"/>
+              <w:bottom w:w="0" w:type="dxa"/>
+              <w:left w:w="0" w:type="dxa"/>
+              <w:right w:w="0" w:type="dxa"/>
+            </w:tcMar>
+            <w:vAlign w:val="center"/>
+          </w:tcPr>
+          <w:p>
+            <w:pPr>
+              <w:jc w:val="center"/>
+              <w:spacing w:after="40" w:before="40"/>
+              <w:ind w:firstLine="0" w:left="100" w:right="100"/>
+            </w:pPr>
+            <w:r xmlns:w="http://schemas.openxmlformats.org/wordprocessingml/2006/main" xmlns:wp="http://schemas.openxmlformats.org/drawingml/2006/wordprocessingDrawing" xmlns:r="http://schemas.openxmlformats.org/officeDocument/2006/relationships" xmlns:w14="http://schemas.microsoft.com/office/word/2010/wordml">
+              <w:rPr>
+                <w:rFonts w:ascii="calibri" w:hAnsi="calibri" w:eastAsia="calibri" w:cs="calibri"/>
+                <w:sz w:val="22"/>
+                <w:szCs w:val="22"/>
+                <w:color w:val="111111"/>
+              </w:rPr>
+              <w:t xml:space="preserve">92.24</w:t>
+            </w:r>
+          </w:p>
+        </w:tc>
+        <w:tc>
+          <w:tcPr>
+            <w:tcBorders>
+              <w:left w:val="single" w:sz="8" w:space="0" w:color="000000"/>
+            </w:tcBorders>
+            <w:shd w:val="clear" w:color="auto" w:fill="FFFFFF"/>
+            <w:tcMar>
+              <w:top w:w="0" w:type="dxa"/>
+              <w:bottom w:w="0" w:type="dxa"/>
+              <w:left w:w="0" w:type="dxa"/>
+              <w:right w:w="0" w:type="dxa"/>
+            </w:tcMar>
+            <w:vAlign w:val="center"/>
+          </w:tcPr>
+          <w:p>
+            <w:pPr>
+              <w:jc w:val="center"/>
+              <w:spacing w:after="40" w:before="40"/>
+              <w:ind w:firstLine="0" w:left="100" w:right="100"/>
+            </w:pPr>
+            <w:r xmlns:w="http://schemas.openxmlformats.org/wordprocessingml/2006/main" xmlns:wp="http://schemas.openxmlformats.org/drawingml/2006/wordprocessingDrawing" xmlns:r="http://schemas.openxmlformats.org/officeDocument/2006/relationships" xmlns:w14="http://schemas.microsoft.com/office/word/2010/wordml">
+              <w:rPr>
+                <w:rFonts w:ascii="calibri" w:hAnsi="calibri" w:eastAsia="calibri" w:cs="calibri"/>
+                <w:sz w:val="22"/>
+                <w:szCs w:val="22"/>
+                <w:color w:val="111111"/>
+              </w:rPr>
+              <w:t xml:space="preserve">7.56</w:t>
+            </w:r>
+          </w:p>
+        </w:tc>
+        <w:tc>
+          <w:tcPr>
+            <w:tcBorders/>
+            <w:shd w:val="clear" w:color="auto" w:fill="FFFFFF"/>
+            <w:tcMar>
+              <w:top w:w="0" w:type="dxa"/>
+              <w:bottom w:w="0" w:type="dxa"/>
+              <w:left w:w="0" w:type="dxa"/>
+              <w:right w:w="0" w:type="dxa"/>
+            </w:tcMar>
+            <w:vAlign w:val="center"/>
+          </w:tcPr>
+          <w:p>
+            <w:pPr>
+              <w:jc w:val="center"/>
+              <w:spacing w:after="40" w:before="40"/>
+              <w:ind w:firstLine="0" w:left="100" w:right="100"/>
+            </w:pPr>
+            <w:r xmlns:w="http://schemas.openxmlformats.org/wordprocessingml/2006/main" xmlns:wp="http://schemas.openxmlformats.org/drawingml/2006/wordprocessingDrawing" xmlns:r="http://schemas.openxmlformats.org/officeDocument/2006/relationships" xmlns:w14="http://schemas.microsoft.com/office/word/2010/wordml">
+              <w:rPr>
+                <w:rFonts w:ascii="calibri" w:hAnsi="calibri" w:eastAsia="calibri" w:cs="calibri"/>
+                <w:sz w:val="22"/>
+                <w:szCs w:val="22"/>
+                <w:color w:val="111111"/>
+              </w:rPr>
+              <w:t xml:space="preserve">2.56</w:t>
+            </w:r>
+          </w:p>
+        </w:tc>
+      </w:tr>
+      <w:tr>
+        <w:trPr>
+          <w:cantSplit/>
+          <w:trHeight w:val="360"/>
+        </w:trPr>
+        <w:tc>
+          <w:tcPr>
+            <w:tcBorders>
+              <w:right w:val="single" w:sz="8" w:space="0" w:color="000000"/>
+            </w:tcBorders>
+            <w:shd w:val="clear" w:color="auto" w:fill="FFFFFF"/>
+            <w:tcMar>
+              <w:top w:w="0" w:type="dxa"/>
+              <w:bottom w:w="0" w:type="dxa"/>
+              <w:left w:w="0" w:type="dxa"/>
+              <w:right w:w="0" w:type="dxa"/>
+            </w:tcMar>
+            <w:vAlign w:val="center"/>
+          </w:tcPr>
+          <w:p>
+            <w:pPr>
+              <w:jc w:val="center"/>
+              <w:spacing w:after="40" w:before="40"/>
+              <w:ind w:firstLine="0" w:left="100" w:right="100"/>
+            </w:pPr>
+            <w:r xmlns:w="http://schemas.openxmlformats.org/wordprocessingml/2006/main" xmlns:wp="http://schemas.openxmlformats.org/drawingml/2006/wordprocessingDrawing" xmlns:r="http://schemas.openxmlformats.org/officeDocument/2006/relationships" xmlns:w14="http://schemas.microsoft.com/office/word/2010/wordml">
+              <w:rPr>
+                <w:rFonts w:ascii="calibri" w:hAnsi="calibri" w:eastAsia="calibri" w:cs="calibri"/>
+                <w:sz w:val="22"/>
+                <w:szCs w:val="22"/>
+                <w:color w:val="111111"/>
+              </w:rPr>
+              <w:t xml:space="preserve">SPL</w:t>
+            </w:r>
+          </w:p>
+        </w:tc>
+        <w:tc>
+          <w:tcPr>
+            <w:tcBorders>
+              <w:left w:val="single" w:sz="8" w:space="0" w:color="000000"/>
+              <w:right w:val="single" w:sz="8" w:space="0" w:color="000000"/>
+            </w:tcBorders>
+            <w:shd w:val="clear" w:color="auto" w:fill="FFFFFF"/>
+            <w:tcMar>
+              <w:top w:w="0" w:type="dxa"/>
+              <w:bottom w:w="0" w:type="dxa"/>
+              <w:left w:w="0" w:type="dxa"/>
+              <w:right w:w="0" w:type="dxa"/>
+            </w:tcMar>
+            <w:vAlign w:val="center"/>
+          </w:tcPr>
+          <w:p>
+            <w:pPr>
+              <w:jc w:val="center"/>
+              <w:spacing w:after="40" w:before="40"/>
+              <w:ind w:firstLine="0" w:left="100" w:right="100"/>
+            </w:pPr>
+            <w:r xmlns:w="http://schemas.openxmlformats.org/wordprocessingml/2006/main" xmlns:wp="http://schemas.openxmlformats.org/drawingml/2006/wordprocessingDrawing" xmlns:r="http://schemas.openxmlformats.org/officeDocument/2006/relationships" xmlns:w14="http://schemas.microsoft.com/office/word/2010/wordml">
+              <w:rPr>
+                <w:rFonts w:ascii="calibri" w:hAnsi="calibri" w:eastAsia="calibri" w:cs="calibri"/>
+                <w:sz w:val="22"/>
+                <w:szCs w:val="22"/>
+                <w:color w:val="111111"/>
+              </w:rPr>
+              <w:t xml:space="preserve">35.25</w:t>
+            </w:r>
+          </w:p>
+        </w:tc>
+        <w:tc>
+          <w:tcPr>
+            <w:tcBorders>
+              <w:left w:val="single" w:sz="8" w:space="0" w:color="000000"/>
+            </w:tcBorders>
+            <w:shd w:val="clear" w:color="auto" w:fill="FFFFFF"/>
+            <w:tcMar>
+              <w:top w:w="0" w:type="dxa"/>
+              <w:bottom w:w="0" w:type="dxa"/>
+              <w:left w:w="0" w:type="dxa"/>
+              <w:right w:w="0" w:type="dxa"/>
+            </w:tcMar>
+            <w:vAlign w:val="center"/>
+          </w:tcPr>
+          <w:p>
+            <w:pPr>
+              <w:jc w:val="center"/>
+              <w:spacing w:after="40" w:before="40"/>
+              <w:ind w:firstLine="0" w:left="100" w:right="100"/>
+            </w:pPr>
+            <w:r xmlns:w="http://schemas.openxmlformats.org/wordprocessingml/2006/main" xmlns:wp="http://schemas.openxmlformats.org/drawingml/2006/wordprocessingDrawing" xmlns:r="http://schemas.openxmlformats.org/officeDocument/2006/relationships" xmlns:w14="http://schemas.microsoft.com/office/word/2010/wordml">
+              <w:rPr>
+                <w:rFonts w:ascii="calibri" w:hAnsi="calibri" w:eastAsia="calibri" w:cs="calibri"/>
+                <w:sz w:val="22"/>
+                <w:szCs w:val="22"/>
+                <w:color w:val="111111"/>
+              </w:rPr>
+              <w:t xml:space="preserve">1.23</w:t>
+            </w:r>
+          </w:p>
+        </w:tc>
+        <w:tc>
+          <w:tcPr>
+            <w:tcBorders/>
+            <w:shd w:val="clear" w:color="auto" w:fill="FFFFFF"/>
+            <w:tcMar>
+              <w:top w:w="0" w:type="dxa"/>
+              <w:bottom w:w="0" w:type="dxa"/>
+              <w:left w:w="0" w:type="dxa"/>
+              <w:right w:w="0" w:type="dxa"/>
+            </w:tcMar>
+            <w:vAlign w:val="center"/>
+          </w:tcPr>
+          <w:p>
+            <w:pPr>
+              <w:jc w:val="center"/>
+              <w:spacing w:after="40" w:before="40"/>
+              <w:ind w:firstLine="0" w:left="100" w:right="100"/>
+            </w:pPr>
+            <w:r xmlns:w="http://schemas.openxmlformats.org/wordprocessingml/2006/main" xmlns:wp="http://schemas.openxmlformats.org/drawingml/2006/wordprocessingDrawing" xmlns:r="http://schemas.openxmlformats.org/officeDocument/2006/relationships" xmlns:w14="http://schemas.microsoft.com/office/word/2010/wordml">
+              <w:rPr>
+                <w:rFonts w:ascii="calibri" w:hAnsi="calibri" w:eastAsia="calibri" w:cs="calibri"/>
+                <w:sz w:val="22"/>
+                <w:szCs w:val="22"/>
+                <w:color w:val="111111"/>
+              </w:rPr>
+              <w:t xml:space="preserve">0.78</w:t>
+            </w:r>
+          </w:p>
+        </w:tc>
+      </w:tr>
+      <w:tr>
+        <w:trPr>
+          <w:cantSplit/>
+          <w:trHeight w:val="360"/>
+        </w:trPr>
+        <w:tc>
+          <w:tcPr>
+            <w:tcBorders>
+              <w:right w:val="single" w:sz="8" w:space="0" w:color="000000"/>
+            </w:tcBorders>
+            <w:shd w:val="clear" w:color="auto" w:fill="FFFFFF"/>
+            <w:tcMar>
+              <w:top w:w="0" w:type="dxa"/>
+              <w:bottom w:w="0" w:type="dxa"/>
+              <w:left w:w="0" w:type="dxa"/>
+              <w:right w:w="0" w:type="dxa"/>
+            </w:tcMar>
+            <w:vAlign w:val="center"/>
+          </w:tcPr>
+          <w:p>
+            <w:pPr>
+              <w:jc w:val="center"/>
+              <w:spacing w:after="40" w:before="40"/>
+              <w:ind w:firstLine="0" w:left="100" w:right="100"/>
+            </w:pPr>
+            <w:r xmlns:w="http://schemas.openxmlformats.org/wordprocessingml/2006/main" xmlns:wp="http://schemas.openxmlformats.org/drawingml/2006/wordprocessingDrawing" xmlns:r="http://schemas.openxmlformats.org/officeDocument/2006/relationships" xmlns:w14="http://schemas.microsoft.com/office/word/2010/wordml">
+              <w:rPr>
+                <w:rFonts w:ascii="calibri" w:hAnsi="calibri" w:eastAsia="calibri" w:cs="calibri"/>
+                <w:sz w:val="22"/>
+                <w:szCs w:val="22"/>
+                <w:color w:val="111111"/>
+              </w:rPr>
+              <w:t xml:space="preserve">WHI</w:t>
+            </w:r>
+          </w:p>
+        </w:tc>
+        <w:tc>
+          <w:tcPr>
+            <w:tcBorders>
+              <w:left w:val="single" w:sz="8" w:space="0" w:color="000000"/>
+              <w:right w:val="single" w:sz="8" w:space="0" w:color="000000"/>
+            </w:tcBorders>
+            <w:shd w:val="clear" w:color="auto" w:fill="FFFFFF"/>
+            <w:tcMar>
+              <w:top w:w="0" w:type="dxa"/>
+              <w:bottom w:w="0" w:type="dxa"/>
+              <w:left w:w="0" w:type="dxa"/>
+              <w:right w:w="0" w:type="dxa"/>
+            </w:tcMar>
+            <w:vAlign w:val="center"/>
+          </w:tcPr>
+          <w:p>
+            <w:pPr>
+              <w:jc w:val="center"/>
+              <w:spacing w:after="40" w:before="40"/>
+              <w:ind w:firstLine="0" w:left="100" w:right="100"/>
+            </w:pPr>
+            <w:r xmlns:w="http://schemas.openxmlformats.org/wordprocessingml/2006/main" xmlns:wp="http://schemas.openxmlformats.org/drawingml/2006/wordprocessingDrawing" xmlns:r="http://schemas.openxmlformats.org/officeDocument/2006/relationships" xmlns:w14="http://schemas.microsoft.com/office/word/2010/wordml">
+              <w:rPr>
+                <w:rFonts w:ascii="calibri" w:hAnsi="calibri" w:eastAsia="calibri" w:cs="calibri"/>
+                <w:sz w:val="22"/>
+                <w:szCs w:val="22"/>
+                <w:color w:val="111111"/>
+              </w:rPr>
+              <w:t xml:space="preserve">82.05</w:t>
+            </w:r>
+          </w:p>
+        </w:tc>
+        <w:tc>
+          <w:tcPr>
+            <w:tcBorders>
+              <w:left w:val="single" w:sz="8" w:space="0" w:color="000000"/>
+            </w:tcBorders>
+            <w:shd w:val="clear" w:color="auto" w:fill="FFFFFF"/>
+            <w:tcMar>
+              <w:top w:w="0" w:type="dxa"/>
+              <w:bottom w:w="0" w:type="dxa"/>
+              <w:left w:w="0" w:type="dxa"/>
+              <w:right w:w="0" w:type="dxa"/>
+            </w:tcMar>
+            <w:vAlign w:val="center"/>
+          </w:tcPr>
+          <w:p>
+            <w:pPr>
+              <w:jc w:val="center"/>
+              <w:spacing w:after="40" w:before="40"/>
+              <w:ind w:firstLine="0" w:left="100" w:right="100"/>
+            </w:pPr>
+            <w:r xmlns:w="http://schemas.openxmlformats.org/wordprocessingml/2006/main" xmlns:wp="http://schemas.openxmlformats.org/drawingml/2006/wordprocessingDrawing" xmlns:r="http://schemas.openxmlformats.org/officeDocument/2006/relationships" xmlns:w14="http://schemas.microsoft.com/office/word/2010/wordml">
+              <w:rPr>
+                <w:rFonts w:ascii="calibri" w:hAnsi="calibri" w:eastAsia="calibri" w:cs="calibri"/>
+                <w:sz w:val="22"/>
+                <w:szCs w:val="22"/>
+                <w:color w:val="111111"/>
+              </w:rPr>
+              <w:t xml:space="preserve">3.81</w:t>
+            </w:r>
+          </w:p>
+        </w:tc>
+        <w:tc>
+          <w:tcPr>
+            <w:tcBorders/>
+            <w:shd w:val="clear" w:color="auto" w:fill="FFFFFF"/>
+            <w:tcMar>
+              <w:top w:w="0" w:type="dxa"/>
+              <w:bottom w:w="0" w:type="dxa"/>
+              <w:left w:w="0" w:type="dxa"/>
+              <w:right w:w="0" w:type="dxa"/>
+            </w:tcMar>
+            <w:vAlign w:val="center"/>
+          </w:tcPr>
+          <w:p>
+            <w:pPr>
+              <w:jc w:val="center"/>
+              <w:spacing w:after="40" w:before="40"/>
+              <w:ind w:firstLine="0" w:left="100" w:right="100"/>
+            </w:pPr>
+            <w:r xmlns:w="http://schemas.openxmlformats.org/wordprocessingml/2006/main" xmlns:wp="http://schemas.openxmlformats.org/drawingml/2006/wordprocessingDrawing" xmlns:r="http://schemas.openxmlformats.org/officeDocument/2006/relationships" xmlns:w14="http://schemas.microsoft.com/office/word/2010/wordml">
+              <w:rPr>
+                <w:rFonts w:ascii="calibri" w:hAnsi="calibri" w:eastAsia="calibri" w:cs="calibri"/>
+                <w:sz w:val="22"/>
+                <w:szCs w:val="22"/>
+                <w:color w:val="111111"/>
+              </w:rPr>
+              <w:t xml:space="preserve">3.06</w:t>
+            </w:r>
+          </w:p>
+        </w:tc>
+      </w:tr>
+      <w:tr>
+        <w:trPr>
+          <w:cantSplit/>
+          <w:trHeight w:val="360"/>
+        </w:trPr>
+        <w:tc>
+          <w:tcPr>
+            <w:tcBorders>
+              <w:bottom w:val="single" w:sz="16" w:space="0" w:color="000000"/>
+              <w:right w:val="single" w:sz="8" w:space="0" w:color="000000"/>
+            </w:tcBorders>
+            <w:shd w:val="clear" w:color="auto" w:fill="FFFFFF"/>
+            <w:tcMar>
+              <w:top w:w="0" w:type="dxa"/>
+              <w:bottom w:w="0" w:type="dxa"/>
+              <w:left w:w="0" w:type="dxa"/>
+              <w:right w:w="0" w:type="dxa"/>
+            </w:tcMar>
+            <w:vAlign w:val="center"/>
+          </w:tcPr>
+          <w:p>
+            <w:pPr>
+              <w:jc w:val="center"/>
+              <w:spacing w:after="40" w:before="40"/>
+              <w:ind w:firstLine="0" w:left="100" w:right="100"/>
+            </w:pPr>
+            <w:r xmlns:w="http://schemas.openxmlformats.org/wordprocessingml/2006/main" xmlns:wp="http://schemas.openxmlformats.org/drawingml/2006/wordprocessingDrawing" xmlns:r="http://schemas.openxmlformats.org/officeDocument/2006/relationships" xmlns:w14="http://schemas.microsoft.com/office/word/2010/wordml">
+              <w:rPr>
+                <w:rFonts w:ascii="calibri" w:hAnsi="calibri" w:eastAsia="calibri" w:cs="calibri"/>
+                <w:sz w:val="22"/>
+                <w:szCs w:val="22"/>
+                <w:color w:val="111111"/>
+              </w:rPr>
+              <w:t xml:space="preserve">WOR</w:t>
+            </w:r>
+          </w:p>
+        </w:tc>
+        <w:tc>
+          <w:tcPr>
+            <w:tcBorders>
+              <w:bottom w:val="single" w:sz="16" w:space="0" w:color="000000"/>
+              <w:left w:val="single" w:sz="8" w:space="0" w:color="000000"/>
+              <w:right w:val="single" w:sz="8" w:space="0" w:color="000000"/>
+            </w:tcBorders>
+            <w:shd w:val="clear" w:color="auto" w:fill="FFFFFF"/>
+            <w:tcMar>
+              <w:top w:w="0" w:type="dxa"/>
+              <w:bottom w:w="0" w:type="dxa"/>
+              <w:left w:w="0" w:type="dxa"/>
+              <w:right w:w="0" w:type="dxa"/>
+            </w:tcMar>
+            <w:vAlign w:val="center"/>
+          </w:tcPr>
+          <w:p>
+            <w:pPr>
+              <w:jc w:val="center"/>
+              <w:spacing w:after="40" w:before="40"/>
+              <w:ind w:firstLine="0" w:left="100" w:right="100"/>
+            </w:pPr>
+            <w:r xmlns:w="http://schemas.openxmlformats.org/wordprocessingml/2006/main" xmlns:wp="http://schemas.openxmlformats.org/drawingml/2006/wordprocessingDrawing" xmlns:r="http://schemas.openxmlformats.org/officeDocument/2006/relationships" xmlns:w14="http://schemas.microsoft.com/office/word/2010/wordml">
+              <w:rPr>
+                <w:rFonts w:ascii="calibri" w:hAnsi="calibri" w:eastAsia="calibri" w:cs="calibri"/>
+                <w:sz w:val="22"/>
+                <w:szCs w:val="22"/>
+                <w:color w:val="111111"/>
+              </w:rPr>
+              <w:t xml:space="preserve">80.56</w:t>
+            </w:r>
+          </w:p>
+        </w:tc>
+        <w:tc>
+          <w:tcPr>
+            <w:tcBorders>
+              <w:bottom w:val="single" w:sz="16" w:space="0" w:color="000000"/>
+              <w:left w:val="single" w:sz="8" w:space="0" w:color="000000"/>
+            </w:tcBorders>
+            <w:shd w:val="clear" w:color="auto" w:fill="FFFFFF"/>
+            <w:tcMar>
+              <w:top w:w="0" w:type="dxa"/>
+              <w:bottom w:w="0" w:type="dxa"/>
+              <w:left w:w="0" w:type="dxa"/>
+              <w:right w:w="0" w:type="dxa"/>
+            </w:tcMar>
+            <w:vAlign w:val="center"/>
+          </w:tcPr>
+          <w:p>
+            <w:pPr>
+              <w:jc w:val="center"/>
+              <w:spacing w:after="40" w:before="40"/>
+              <w:ind w:firstLine="0" w:left="100" w:right="100"/>
+            </w:pPr>
+            <w:r xmlns:w="http://schemas.openxmlformats.org/wordprocessingml/2006/main" xmlns:wp="http://schemas.openxmlformats.org/drawingml/2006/wordprocessingDrawing" xmlns:r="http://schemas.openxmlformats.org/officeDocument/2006/relationships" xmlns:w14="http://schemas.microsoft.com/office/word/2010/wordml">
+              <w:rPr>
+                <w:rFonts w:ascii="calibri" w:hAnsi="calibri" w:eastAsia="calibri" w:cs="calibri"/>
+                <w:sz w:val="22"/>
+                <w:szCs w:val="22"/>
+                <w:color w:val="111111"/>
+              </w:rPr>
+              <w:t xml:space="preserve">1.82</w:t>
+            </w:r>
+          </w:p>
+        </w:tc>
+        <w:tc>
+          <w:tcPr>
+            <w:tcBorders>
+              <w:bottom w:val="single" w:sz="16" w:space="0" w:color="000000"/>
+            </w:tcBorders>
+            <w:shd w:val="clear" w:color="auto" w:fill="FFFFFF"/>
+            <w:tcMar>
+              <w:top w:w="0" w:type="dxa"/>
+              <w:bottom w:w="0" w:type="dxa"/>
+              <w:left w:w="0" w:type="dxa"/>
+              <w:right w:w="0" w:type="dxa"/>
+            </w:tcMar>
+            <w:vAlign w:val="center"/>
+          </w:tcPr>
+          <w:p>
+            <w:pPr>
+              <w:jc w:val="center"/>
+              <w:spacing w:after="40" w:before="40"/>
+              <w:ind w:firstLine="0" w:left="100" w:right="100"/>
+            </w:pPr>
+            <w:r xmlns:w="http://schemas.openxmlformats.org/wordprocessingml/2006/main" xmlns:wp="http://schemas.openxmlformats.org/drawingml/2006/wordprocessingDrawing" xmlns:r="http://schemas.openxmlformats.org/officeDocument/2006/relationships" xmlns:w14="http://schemas.microsoft.com/office/word/2010/wordml">
+              <w:rPr>
+                <w:rFonts w:ascii="calibri" w:hAnsi="calibri" w:eastAsia="calibri" w:cs="calibri"/>
+                <w:sz w:val="22"/>
+                <w:szCs w:val="22"/>
+                <w:color w:val="111111"/>
+              </w:rPr>
+              <w:t xml:space="preserve">2.41</w:t>
+            </w:r>
+          </w:p>
+        </w:tc>
+      </w:tr>
+    </w:tbl>
+    <w:p>
+      <w:pPr>
+        <w:pStyle w:val="BodyText"/>
+      </w:pPr>
+      <w:r>
         <w:t xml:space="preserve">Here is the nutrient table from 2016:</w:t>
       </w:r>
     </w:p>
@@ -15250,6 +16540,2166 @@
                 <w:color w:val="111111"/>
               </w:rPr>
               <w:t xml:space="preserve">70.06</w:t>
+            </w:r>
+          </w:p>
+        </w:tc>
+      </w:tr>
+    </w:tbl>
+    <w:p>
+      <w:pPr>
+        <w:pStyle w:val="BodyText"/>
+      </w:pPr>
+      <w:r>
+        <w:t xml:space="preserve">This is a table of the cumulative nutrient losses for 2016-present:</w:t>
+      </w:r>
+    </w:p>
+    <w:tbl xmlns:w="http://schemas.openxmlformats.org/wordprocessingml/2006/main" xmlns:r="http://schemas.openxmlformats.org/officeDocument/2006/relationships" xmlns:w14="http://schemas.microsoft.com/office/word/2010/wordml" xmlns:wp="http://schemas.openxmlformats.org/drawingml/2006/wordprocessingDrawing" xmlns:a="http://schemas.openxmlformats.org/drawingml/2006/main" xmlns:pic="http://schemas.openxmlformats.org/drawingml/2006/picture">
+      <w:tblPr>
+        <w:tblLayout w:type="fixed"/>
+        <w:jc w:val="center"/>
+      </w:tblPr>
+      <w:tblGrid>
+        <w:gridCol w:w="1080"/>
+        <w:gridCol w:w="1080"/>
+        <w:gridCol w:w="1080"/>
+        <w:gridCol w:w="1080"/>
+        <w:gridCol w:w="1080"/>
+        <w:gridCol w:w="1080"/>
+        <w:gridCol w:w="1080"/>
+      </w:tblGrid>
+      <w:tr>
+        <w:trPr>
+          <w:cantSplit/>
+          <w:trHeight w:val="360"/>
+          <w:tblHeader/>
+        </w:trPr>
+        <w:tc>
+          <w:tcPr>
+            <w:tcBorders/>
+            <w:shd w:val="clear" w:color="auto" w:fill="FFFFFF"/>
+            <w:tcMar>
+              <w:top w:w="0" w:type="dxa"/>
+              <w:bottom w:w="0" w:type="dxa"/>
+              <w:left w:w="0" w:type="dxa"/>
+              <w:right w:w="0" w:type="dxa"/>
+            </w:tcMar>
+            <w:vAlign w:val="center"/>
+          </w:tcPr>
+          <w:p>
+            <w:pPr>
+              <w:jc w:val="center"/>
+              <w:spacing w:after="0" w:before="0"/>
+              <w:ind w:firstLine="0" w:left="0" w:right="0"/>
+            </w:pPr>
+            <w:r xmlns:w="http://schemas.openxmlformats.org/wordprocessingml/2006/main" xmlns:wp="http://schemas.openxmlformats.org/drawingml/2006/wordprocessingDrawing" xmlns:r="http://schemas.openxmlformats.org/officeDocument/2006/relationships" xmlns:w14="http://schemas.microsoft.com/office/word/2010/wordml">
+              <w:rPr>
+                <w:rFonts w:ascii="Arial" w:hAnsi="Arial" w:eastAsia="Arial" w:cs="Arial"/>
+                <w:b/>
+                <w:sz w:val="20"/>
+                <w:szCs w:val="20"/>
+                <w:color w:val="000000"/>
+              </w:rPr>
+              <w:t xml:space="preserve"/>
+            </w:r>
+          </w:p>
+        </w:tc>
+        <w:tc>
+          <w:tcPr>
+            <w:gridSpan w:val="2"/>
+            <w:tcBorders/>
+            <w:shd w:val="clear" w:color="auto" w:fill="FFFFFF"/>
+            <w:tcMar>
+              <w:top w:w="0" w:type="dxa"/>
+              <w:bottom w:w="0" w:type="dxa"/>
+              <w:left w:w="0" w:type="dxa"/>
+              <w:right w:w="0" w:type="dxa"/>
+            </w:tcMar>
+            <w:vAlign w:val="center"/>
+          </w:tcPr>
+          <w:p>
+            <w:pPr>
+              <w:jc w:val="center"/>
+              <w:spacing w:after="0" w:before="0"/>
+              <w:ind w:firstLine="0" w:left="0" w:right="0"/>
+            </w:pPr>
+            <w:r xmlns:w="http://schemas.openxmlformats.org/wordprocessingml/2006/main" xmlns:wp="http://schemas.openxmlformats.org/drawingml/2006/wordprocessingDrawing" xmlns:r="http://schemas.openxmlformats.org/officeDocument/2006/relationships" xmlns:w14="http://schemas.microsoft.com/office/word/2010/wordml">
+              <w:rPr>
+                <w:rFonts w:ascii="Arial" w:hAnsi="Arial" w:eastAsia="Arial" w:cs="Arial"/>
+                <w:b/>
+                <w:sz w:val="20"/>
+                <w:szCs w:val="20"/>
+                <w:color w:val="000000"/>
+              </w:rPr>
+              <w:t xml:space="preserve">Nitrate-N (lbs/ac)</w:t>
+            </w:r>
+          </w:p>
+        </w:tc>
+        <w:tc>
+          <w:tcPr>
+            <w:gridSpan w:val="2"/>
+            <w:tcBorders/>
+            <w:shd w:val="clear" w:color="auto" w:fill="FFFFFF"/>
+            <w:tcMar>
+              <w:top w:w="0" w:type="dxa"/>
+              <w:bottom w:w="0" w:type="dxa"/>
+              <w:left w:w="0" w:type="dxa"/>
+              <w:right w:w="0" w:type="dxa"/>
+            </w:tcMar>
+            <w:vAlign w:val="center"/>
+          </w:tcPr>
+          <w:p>
+            <w:pPr>
+              <w:jc w:val="center"/>
+              <w:spacing w:after="0" w:before="0"/>
+              <w:ind w:firstLine="0" w:left="0" w:right="0"/>
+            </w:pPr>
+            <w:r xmlns:w="http://schemas.openxmlformats.org/wordprocessingml/2006/main" xmlns:wp="http://schemas.openxmlformats.org/drawingml/2006/wordprocessingDrawing" xmlns:r="http://schemas.openxmlformats.org/officeDocument/2006/relationships" xmlns:w14="http://schemas.microsoft.com/office/word/2010/wordml">
+              <w:rPr>
+                <w:rFonts w:ascii="Arial" w:hAnsi="Arial" w:eastAsia="Arial" w:cs="Arial"/>
+                <w:b/>
+                <w:sz w:val="20"/>
+                <w:szCs w:val="20"/>
+                <w:color w:val="000000"/>
+              </w:rPr>
+              <w:t xml:space="preserve">Orthophosphate (lbs/ac)</w:t>
+            </w:r>
+          </w:p>
+        </w:tc>
+        <w:tc>
+          <w:tcPr>
+            <w:gridSpan w:val="2"/>
+            <w:tcBorders/>
+            <w:shd w:val="clear" w:color="auto" w:fill="FFFFFF"/>
+            <w:tcMar>
+              <w:top w:w="0" w:type="dxa"/>
+              <w:bottom w:w="0" w:type="dxa"/>
+              <w:left w:w="0" w:type="dxa"/>
+              <w:right w:w="0" w:type="dxa"/>
+            </w:tcMar>
+            <w:vAlign w:val="center"/>
+          </w:tcPr>
+          <w:p>
+            <w:pPr>
+              <w:jc w:val="center"/>
+              <w:spacing w:after="0" w:before="0"/>
+              <w:ind w:firstLine="0" w:left="0" w:right="0"/>
+            </w:pPr>
+            <w:r xmlns:w="http://schemas.openxmlformats.org/wordprocessingml/2006/main" xmlns:wp="http://schemas.openxmlformats.org/drawingml/2006/wordprocessingDrawing" xmlns:r="http://schemas.openxmlformats.org/officeDocument/2006/relationships" xmlns:w14="http://schemas.microsoft.com/office/word/2010/wordml">
+              <w:rPr>
+                <w:rFonts w:ascii="Arial" w:hAnsi="Arial" w:eastAsia="Arial" w:cs="Arial"/>
+                <w:b/>
+                <w:sz w:val="20"/>
+                <w:szCs w:val="20"/>
+                <w:color w:val="000000"/>
+              </w:rPr>
+              <w:t xml:space="preserve">Total Suspended Solids (lbs/ac)</w:t>
+            </w:r>
+          </w:p>
+        </w:tc>
+      </w:tr>
+      <w:tr>
+        <w:trPr>
+          <w:cantSplit/>
+          <w:trHeight w:val="360"/>
+          <w:tblHeader/>
+        </w:trPr>
+        <w:tc>
+          <w:tcPr>
+            <w:tcBorders>
+              <w:bottom w:val="single" w:sz="16" w:space="0" w:color="000000"/>
+            </w:tcBorders>
+            <w:shd w:val="clear" w:color="auto" w:fill="FFFFFF"/>
+            <w:tcMar>
+              <w:top w:w="0" w:type="dxa"/>
+              <w:bottom w:w="0" w:type="dxa"/>
+              <w:left w:w="0" w:type="dxa"/>
+              <w:right w:w="0" w:type="dxa"/>
+            </w:tcMar>
+            <w:vAlign w:val="center"/>
+          </w:tcPr>
+          <w:p>
+            <w:pPr>
+              <w:jc w:val="center"/>
+              <w:spacing w:after="40" w:before="40"/>
+              <w:ind w:firstLine="0" w:left="100" w:right="100"/>
+            </w:pPr>
+            <w:r xmlns:w="http://schemas.openxmlformats.org/wordprocessingml/2006/main" xmlns:wp="http://schemas.openxmlformats.org/drawingml/2006/wordprocessingDrawing" xmlns:r="http://schemas.openxmlformats.org/officeDocument/2006/relationships" xmlns:w14="http://schemas.microsoft.com/office/word/2010/wordml">
+              <w:rPr>
+                <w:rFonts w:ascii="Arial" w:hAnsi="Arial" w:eastAsia="Arial" w:cs="Arial"/>
+                <w:b/>
+                <w:sz w:val="22"/>
+                <w:szCs w:val="22"/>
+                <w:color w:val="111111"/>
+              </w:rPr>
+              <w:t xml:space="preserve">Site</w:t>
+            </w:r>
+          </w:p>
+        </w:tc>
+        <w:tc>
+          <w:tcPr>
+            <w:tcBorders>
+              <w:bottom w:val="single" w:sz="16" w:space="0" w:color="000000"/>
+            </w:tcBorders>
+            <w:shd w:val="clear" w:color="auto" w:fill="FFFFFF"/>
+            <w:tcMar>
+              <w:top w:w="0" w:type="dxa"/>
+              <w:bottom w:w="0" w:type="dxa"/>
+              <w:left w:w="0" w:type="dxa"/>
+              <w:right w:w="0" w:type="dxa"/>
+            </w:tcMar>
+            <w:vAlign w:val="center"/>
+          </w:tcPr>
+          <w:p>
+            <w:pPr>
+              <w:jc w:val="center"/>
+              <w:spacing w:after="40" w:before="40"/>
+              <w:ind w:firstLine="0" w:left="100" w:right="100"/>
+            </w:pPr>
+            <w:r xmlns:w="http://schemas.openxmlformats.org/wordprocessingml/2006/main" xmlns:wp="http://schemas.openxmlformats.org/drawingml/2006/wordprocessingDrawing" xmlns:r="http://schemas.openxmlformats.org/officeDocument/2006/relationships" xmlns:w14="http://schemas.microsoft.com/office/word/2010/wordml">
+              <w:rPr>
+                <w:rFonts w:ascii="Arial" w:hAnsi="Arial" w:eastAsia="Arial" w:cs="Arial"/>
+                <w:b/>
+                <w:sz w:val="22"/>
+                <w:szCs w:val="22"/>
+                <w:color w:val="111111"/>
+              </w:rPr>
+              <w:t xml:space="preserve">Control</w:t>
+            </w:r>
+          </w:p>
+        </w:tc>
+        <w:tc>
+          <w:tcPr>
+            <w:tcBorders>
+              <w:bottom w:val="single" w:sz="16" w:space="0" w:color="000000"/>
+            </w:tcBorders>
+            <w:shd w:val="clear" w:color="auto" w:fill="FFFFFF"/>
+            <w:tcMar>
+              <w:top w:w="0" w:type="dxa"/>
+              <w:bottom w:w="0" w:type="dxa"/>
+              <w:left w:w="0" w:type="dxa"/>
+              <w:right w:w="0" w:type="dxa"/>
+            </w:tcMar>
+            <w:vAlign w:val="center"/>
+          </w:tcPr>
+          <w:p>
+            <w:pPr>
+              <w:jc w:val="center"/>
+              <w:spacing w:after="40" w:before="40"/>
+              <w:ind w:firstLine="0" w:left="100" w:right="100"/>
+            </w:pPr>
+            <w:r xmlns:w="http://schemas.openxmlformats.org/wordprocessingml/2006/main" xmlns:wp="http://schemas.openxmlformats.org/drawingml/2006/wordprocessingDrawing" xmlns:r="http://schemas.openxmlformats.org/officeDocument/2006/relationships" xmlns:w14="http://schemas.microsoft.com/office/word/2010/wordml">
+              <w:rPr>
+                <w:rFonts w:ascii="Arial" w:hAnsi="Arial" w:eastAsia="Arial" w:cs="Arial"/>
+                <w:b/>
+                <w:sz w:val="22"/>
+                <w:szCs w:val="22"/>
+                <w:color w:val="111111"/>
+              </w:rPr>
+              <w:t xml:space="preserve">Treatment</w:t>
+            </w:r>
+          </w:p>
+        </w:tc>
+        <w:tc>
+          <w:tcPr>
+            <w:tcBorders>
+              <w:bottom w:val="single" w:sz="16" w:space="0" w:color="000000"/>
+            </w:tcBorders>
+            <w:shd w:val="clear" w:color="auto" w:fill="FFFFFF"/>
+            <w:tcMar>
+              <w:top w:w="0" w:type="dxa"/>
+              <w:bottom w:w="0" w:type="dxa"/>
+              <w:left w:w="0" w:type="dxa"/>
+              <w:right w:w="0" w:type="dxa"/>
+            </w:tcMar>
+            <w:vAlign w:val="center"/>
+          </w:tcPr>
+          <w:p>
+            <w:pPr>
+              <w:jc w:val="center"/>
+              <w:spacing w:after="40" w:before="40"/>
+              <w:ind w:firstLine="0" w:left="100" w:right="100"/>
+            </w:pPr>
+            <w:r xmlns:w="http://schemas.openxmlformats.org/wordprocessingml/2006/main" xmlns:wp="http://schemas.openxmlformats.org/drawingml/2006/wordprocessingDrawing" xmlns:r="http://schemas.openxmlformats.org/officeDocument/2006/relationships" xmlns:w14="http://schemas.microsoft.com/office/word/2010/wordml">
+              <w:rPr>
+                <w:rFonts w:ascii="Arial" w:hAnsi="Arial" w:eastAsia="Arial" w:cs="Arial"/>
+                <w:b/>
+                <w:sz w:val="22"/>
+                <w:szCs w:val="22"/>
+                <w:color w:val="111111"/>
+              </w:rPr>
+              <w:t xml:space="preserve">Control</w:t>
+            </w:r>
+          </w:p>
+        </w:tc>
+        <w:tc>
+          <w:tcPr>
+            <w:tcBorders>
+              <w:bottom w:val="single" w:sz="16" w:space="0" w:color="000000"/>
+            </w:tcBorders>
+            <w:shd w:val="clear" w:color="auto" w:fill="FFFFFF"/>
+            <w:tcMar>
+              <w:top w:w="0" w:type="dxa"/>
+              <w:bottom w:w="0" w:type="dxa"/>
+              <w:left w:w="0" w:type="dxa"/>
+              <w:right w:w="0" w:type="dxa"/>
+            </w:tcMar>
+            <w:vAlign w:val="center"/>
+          </w:tcPr>
+          <w:p>
+            <w:pPr>
+              <w:jc w:val="center"/>
+              <w:spacing w:after="40" w:before="40"/>
+              <w:ind w:firstLine="0" w:left="100" w:right="100"/>
+            </w:pPr>
+            <w:r xmlns:w="http://schemas.openxmlformats.org/wordprocessingml/2006/main" xmlns:wp="http://schemas.openxmlformats.org/drawingml/2006/wordprocessingDrawing" xmlns:r="http://schemas.openxmlformats.org/officeDocument/2006/relationships" xmlns:w14="http://schemas.microsoft.com/office/word/2010/wordml">
+              <w:rPr>
+                <w:rFonts w:ascii="Arial" w:hAnsi="Arial" w:eastAsia="Arial" w:cs="Arial"/>
+                <w:b/>
+                <w:sz w:val="22"/>
+                <w:szCs w:val="22"/>
+                <w:color w:val="111111"/>
+              </w:rPr>
+              <w:t xml:space="preserve">Treatment</w:t>
+            </w:r>
+          </w:p>
+        </w:tc>
+        <w:tc>
+          <w:tcPr>
+            <w:tcBorders>
+              <w:bottom w:val="single" w:sz="16" w:space="0" w:color="000000"/>
+            </w:tcBorders>
+            <w:shd w:val="clear" w:color="auto" w:fill="FFFFFF"/>
+            <w:tcMar>
+              <w:top w:w="0" w:type="dxa"/>
+              <w:bottom w:w="0" w:type="dxa"/>
+              <w:left w:w="0" w:type="dxa"/>
+              <w:right w:w="0" w:type="dxa"/>
+            </w:tcMar>
+            <w:vAlign w:val="center"/>
+          </w:tcPr>
+          <w:p>
+            <w:pPr>
+              <w:jc w:val="center"/>
+              <w:spacing w:after="40" w:before="40"/>
+              <w:ind w:firstLine="0" w:left="100" w:right="100"/>
+            </w:pPr>
+            <w:r xmlns:w="http://schemas.openxmlformats.org/wordprocessingml/2006/main" xmlns:wp="http://schemas.openxmlformats.org/drawingml/2006/wordprocessingDrawing" xmlns:r="http://schemas.openxmlformats.org/officeDocument/2006/relationships" xmlns:w14="http://schemas.microsoft.com/office/word/2010/wordml">
+              <w:rPr>
+                <w:rFonts w:ascii="Arial" w:hAnsi="Arial" w:eastAsia="Arial" w:cs="Arial"/>
+                <w:b/>
+                <w:sz w:val="22"/>
+                <w:szCs w:val="22"/>
+                <w:color w:val="111111"/>
+              </w:rPr>
+              <w:t xml:space="preserve">Control</w:t>
+            </w:r>
+          </w:p>
+        </w:tc>
+        <w:tc>
+          <w:tcPr>
+            <w:tcBorders>
+              <w:bottom w:val="single" w:sz="16" w:space="0" w:color="000000"/>
+            </w:tcBorders>
+            <w:shd w:val="clear" w:color="auto" w:fill="FFFFFF"/>
+            <w:tcMar>
+              <w:top w:w="0" w:type="dxa"/>
+              <w:bottom w:w="0" w:type="dxa"/>
+              <w:left w:w="0" w:type="dxa"/>
+              <w:right w:w="0" w:type="dxa"/>
+            </w:tcMar>
+            <w:vAlign w:val="center"/>
+          </w:tcPr>
+          <w:p>
+            <w:pPr>
+              <w:jc w:val="center"/>
+              <w:spacing w:after="40" w:before="40"/>
+              <w:ind w:firstLine="0" w:left="100" w:right="100"/>
+            </w:pPr>
+            <w:r xmlns:w="http://schemas.openxmlformats.org/wordprocessingml/2006/main" xmlns:wp="http://schemas.openxmlformats.org/drawingml/2006/wordprocessingDrawing" xmlns:r="http://schemas.openxmlformats.org/officeDocument/2006/relationships" xmlns:w14="http://schemas.microsoft.com/office/word/2010/wordml">
+              <w:rPr>
+                <w:rFonts w:ascii="Arial" w:hAnsi="Arial" w:eastAsia="Arial" w:cs="Arial"/>
+                <w:b/>
+                <w:sz w:val="22"/>
+                <w:szCs w:val="22"/>
+                <w:color w:val="111111"/>
+              </w:rPr>
+              <w:t xml:space="preserve">Treatment</w:t>
+            </w:r>
+          </w:p>
+        </w:tc>
+      </w:tr>
+      <w:tr>
+        <w:trPr>
+          <w:cantSplit/>
+          <w:trHeight w:val="360"/>
+        </w:trPr>
+        <w:tc>
+          <w:tcPr>
+            <w:tcBorders>
+              <w:right w:val="single" w:sz="8" w:space="0" w:color="000000"/>
+            </w:tcBorders>
+            <w:shd w:val="clear" w:color="auto" w:fill="FFFFFF"/>
+            <w:tcMar>
+              <w:top w:w="0" w:type="dxa"/>
+              <w:bottom w:w="0" w:type="dxa"/>
+              <w:left w:w="0" w:type="dxa"/>
+              <w:right w:w="0" w:type="dxa"/>
+            </w:tcMar>
+            <w:vAlign w:val="center"/>
+          </w:tcPr>
+          <w:p>
+            <w:pPr>
+              <w:jc w:val="center"/>
+              <w:spacing w:after="40" w:before="40"/>
+              <w:ind w:firstLine="0" w:left="100" w:right="100"/>
+            </w:pPr>
+            <w:r xmlns:w="http://schemas.openxmlformats.org/wordprocessingml/2006/main" xmlns:wp="http://schemas.openxmlformats.org/drawingml/2006/wordprocessingDrawing" xmlns:r="http://schemas.openxmlformats.org/officeDocument/2006/relationships" xmlns:w14="http://schemas.microsoft.com/office/word/2010/wordml">
+              <w:rPr>
+                <w:rFonts w:ascii="Arial" w:hAnsi="Arial" w:eastAsia="Arial" w:cs="Arial"/>
+                <w:sz w:val="22"/>
+                <w:szCs w:val="22"/>
+                <w:color w:val="111111"/>
+              </w:rPr>
+              <w:t xml:space="preserve">ARM</w:t>
+            </w:r>
+          </w:p>
+        </w:tc>
+        <w:tc>
+          <w:tcPr>
+            <w:tcBorders>
+              <w:left w:val="single" w:sz="8" w:space="0" w:color="000000"/>
+            </w:tcBorders>
+            <w:shd w:val="clear" w:color="auto" w:fill="FFFFFF"/>
+            <w:tcMar>
+              <w:top w:w="0" w:type="dxa"/>
+              <w:bottom w:w="0" w:type="dxa"/>
+              <w:left w:w="0" w:type="dxa"/>
+              <w:right w:w="0" w:type="dxa"/>
+            </w:tcMar>
+            <w:vAlign w:val="center"/>
+          </w:tcPr>
+          <w:p>
+            <w:pPr>
+              <w:jc w:val="center"/>
+              <w:spacing w:after="40" w:before="40"/>
+              <w:ind w:firstLine="0" w:left="100" w:right="100"/>
+            </w:pPr>
+            <w:r xmlns:w="http://schemas.openxmlformats.org/wordprocessingml/2006/main" xmlns:wp="http://schemas.openxmlformats.org/drawingml/2006/wordprocessingDrawing" xmlns:r="http://schemas.openxmlformats.org/officeDocument/2006/relationships" xmlns:w14="http://schemas.microsoft.com/office/word/2010/wordml">
+              <w:rPr>
+                <w:rFonts w:ascii="Arial" w:hAnsi="Arial" w:eastAsia="Arial" w:cs="Arial"/>
+                <w:sz w:val="22"/>
+                <w:szCs w:val="22"/>
+                <w:color w:val="111111"/>
+              </w:rPr>
+              <w:t xml:space="preserve">0.20</w:t>
+            </w:r>
+          </w:p>
+        </w:tc>
+        <w:tc>
+          <w:tcPr>
+            <w:tcBorders>
+              <w:right w:val="single" w:sz="8" w:space="0" w:color="000000"/>
+            </w:tcBorders>
+            <w:shd w:val="clear" w:color="auto" w:fill="FFFFFF"/>
+            <w:tcMar>
+              <w:top w:w="0" w:type="dxa"/>
+              <w:bottom w:w="0" w:type="dxa"/>
+              <w:left w:w="0" w:type="dxa"/>
+              <w:right w:w="0" w:type="dxa"/>
+            </w:tcMar>
+            <w:vAlign w:val="center"/>
+          </w:tcPr>
+          <w:p>
+            <w:pPr>
+              <w:jc w:val="center"/>
+              <w:spacing w:after="40" w:before="40"/>
+              <w:ind w:firstLine="0" w:left="100" w:right="100"/>
+            </w:pPr>
+            <w:r xmlns:w="http://schemas.openxmlformats.org/wordprocessingml/2006/main" xmlns:wp="http://schemas.openxmlformats.org/drawingml/2006/wordprocessingDrawing" xmlns:r="http://schemas.openxmlformats.org/officeDocument/2006/relationships" xmlns:w14="http://schemas.microsoft.com/office/word/2010/wordml">
+              <w:rPr>
+                <w:rFonts w:ascii="Arial" w:hAnsi="Arial" w:eastAsia="Arial" w:cs="Arial"/>
+                <w:sz w:val="22"/>
+                <w:szCs w:val="22"/>
+                <w:color w:val="111111"/>
+              </w:rPr>
+              <w:t xml:space="preserve">0.01</w:t>
+            </w:r>
+          </w:p>
+        </w:tc>
+        <w:tc>
+          <w:tcPr>
+            <w:tcBorders>
+              <w:left w:val="single" w:sz="8" w:space="0" w:color="000000"/>
+            </w:tcBorders>
+            <w:shd w:val="clear" w:color="auto" w:fill="FFFFFF"/>
+            <w:tcMar>
+              <w:top w:w="0" w:type="dxa"/>
+              <w:bottom w:w="0" w:type="dxa"/>
+              <w:left w:w="0" w:type="dxa"/>
+              <w:right w:w="0" w:type="dxa"/>
+            </w:tcMar>
+            <w:vAlign w:val="center"/>
+          </w:tcPr>
+          <w:p>
+            <w:pPr>
+              <w:jc w:val="center"/>
+              <w:spacing w:after="40" w:before="40"/>
+              <w:ind w:firstLine="0" w:left="100" w:right="100"/>
+            </w:pPr>
+            <w:r xmlns:w="http://schemas.openxmlformats.org/wordprocessingml/2006/main" xmlns:wp="http://schemas.openxmlformats.org/drawingml/2006/wordprocessingDrawing" xmlns:r="http://schemas.openxmlformats.org/officeDocument/2006/relationships" xmlns:w14="http://schemas.microsoft.com/office/word/2010/wordml">
+              <w:rPr>
+                <w:rFonts w:ascii="Arial" w:hAnsi="Arial" w:eastAsia="Arial" w:cs="Arial"/>
+                <w:sz w:val="22"/>
+                <w:szCs w:val="22"/>
+                <w:color w:val="111111"/>
+              </w:rPr>
+              <w:t xml:space="preserve">0.04</w:t>
+            </w:r>
+          </w:p>
+        </w:tc>
+        <w:tc>
+          <w:tcPr>
+            <w:tcBorders>
+              <w:right w:val="single" w:sz="8" w:space="0" w:color="000000"/>
+            </w:tcBorders>
+            <w:shd w:val="clear" w:color="auto" w:fill="FFFFFF"/>
+            <w:tcMar>
+              <w:top w:w="0" w:type="dxa"/>
+              <w:bottom w:w="0" w:type="dxa"/>
+              <w:left w:w="0" w:type="dxa"/>
+              <w:right w:w="0" w:type="dxa"/>
+            </w:tcMar>
+            <w:vAlign w:val="center"/>
+          </w:tcPr>
+          <w:p>
+            <w:pPr>
+              <w:jc w:val="center"/>
+              <w:spacing w:after="40" w:before="40"/>
+              <w:ind w:firstLine="0" w:left="100" w:right="100"/>
+            </w:pPr>
+            <w:r xmlns:w="http://schemas.openxmlformats.org/wordprocessingml/2006/main" xmlns:wp="http://schemas.openxmlformats.org/drawingml/2006/wordprocessingDrawing" xmlns:r="http://schemas.openxmlformats.org/officeDocument/2006/relationships" xmlns:w14="http://schemas.microsoft.com/office/word/2010/wordml">
+              <w:rPr>
+                <w:rFonts w:ascii="Arial" w:hAnsi="Arial" w:eastAsia="Arial" w:cs="Arial"/>
+                <w:sz w:val="22"/>
+                <w:szCs w:val="22"/>
+                <w:color w:val="111111"/>
+              </w:rPr>
+              <w:t xml:space="preserve">0.00</w:t>
+            </w:r>
+          </w:p>
+        </w:tc>
+        <w:tc>
+          <w:tcPr>
+            <w:tcBorders>
+              <w:left w:val="single" w:sz="8" w:space="0" w:color="000000"/>
+            </w:tcBorders>
+            <w:shd w:val="clear" w:color="auto" w:fill="FFFFFF"/>
+            <w:tcMar>
+              <w:top w:w="0" w:type="dxa"/>
+              <w:bottom w:w="0" w:type="dxa"/>
+              <w:left w:w="0" w:type="dxa"/>
+              <w:right w:w="0" w:type="dxa"/>
+            </w:tcMar>
+            <w:vAlign w:val="center"/>
+          </w:tcPr>
+          <w:p>
+            <w:pPr>
+              <w:jc w:val="center"/>
+              <w:spacing w:after="40" w:before="40"/>
+              <w:ind w:firstLine="0" w:left="100" w:right="100"/>
+            </w:pPr>
+            <w:r xmlns:w="http://schemas.openxmlformats.org/wordprocessingml/2006/main" xmlns:wp="http://schemas.openxmlformats.org/drawingml/2006/wordprocessingDrawing" xmlns:r="http://schemas.openxmlformats.org/officeDocument/2006/relationships" xmlns:w14="http://schemas.microsoft.com/office/word/2010/wordml">
+              <w:rPr>
+                <w:rFonts w:ascii="Arial" w:hAnsi="Arial" w:eastAsia="Arial" w:cs="Arial"/>
+                <w:sz w:val="22"/>
+                <w:szCs w:val="22"/>
+                <w:color w:val="111111"/>
+              </w:rPr>
+              <w:t xml:space="preserve">101.00</w:t>
+            </w:r>
+          </w:p>
+        </w:tc>
+        <w:tc>
+          <w:tcPr>
+            <w:tcBorders/>
+            <w:shd w:val="clear" w:color="auto" w:fill="FFFFFF"/>
+            <w:tcMar>
+              <w:top w:w="0" w:type="dxa"/>
+              <w:bottom w:w="0" w:type="dxa"/>
+              <w:left w:w="0" w:type="dxa"/>
+              <w:right w:w="0" w:type="dxa"/>
+            </w:tcMar>
+            <w:vAlign w:val="center"/>
+          </w:tcPr>
+          <w:p>
+            <w:pPr>
+              <w:jc w:val="center"/>
+              <w:spacing w:after="40" w:before="40"/>
+              <w:ind w:firstLine="0" w:left="100" w:right="100"/>
+            </w:pPr>
+            <w:r xmlns:w="http://schemas.openxmlformats.org/wordprocessingml/2006/main" xmlns:wp="http://schemas.openxmlformats.org/drawingml/2006/wordprocessingDrawing" xmlns:r="http://schemas.openxmlformats.org/officeDocument/2006/relationships" xmlns:w14="http://schemas.microsoft.com/office/word/2010/wordml">
+              <w:rPr>
+                <w:rFonts w:ascii="Arial" w:hAnsi="Arial" w:eastAsia="Arial" w:cs="Arial"/>
+                <w:sz w:val="22"/>
+                <w:szCs w:val="22"/>
+                <w:color w:val="111111"/>
+              </w:rPr>
+              <w:t xml:space="preserve">1.00</w:t>
+            </w:r>
+          </w:p>
+        </w:tc>
+      </w:tr>
+      <w:tr>
+        <w:trPr>
+          <w:cantSplit/>
+          <w:trHeight w:val="360"/>
+        </w:trPr>
+        <w:tc>
+          <w:tcPr>
+            <w:tcBorders>
+              <w:right w:val="single" w:sz="8" w:space="0" w:color="000000"/>
+            </w:tcBorders>
+            <w:shd w:val="clear" w:color="auto" w:fill="FFFFFF"/>
+            <w:tcMar>
+              <w:top w:w="0" w:type="dxa"/>
+              <w:bottom w:w="0" w:type="dxa"/>
+              <w:left w:w="0" w:type="dxa"/>
+              <w:right w:w="0" w:type="dxa"/>
+            </w:tcMar>
+            <w:vAlign w:val="center"/>
+          </w:tcPr>
+          <w:p>
+            <w:pPr>
+              <w:jc w:val="center"/>
+              <w:spacing w:after="40" w:before="40"/>
+              <w:ind w:firstLine="0" w:left="100" w:right="100"/>
+            </w:pPr>
+            <w:r xmlns:w="http://schemas.openxmlformats.org/wordprocessingml/2006/main" xmlns:wp="http://schemas.openxmlformats.org/drawingml/2006/wordprocessingDrawing" xmlns:r="http://schemas.openxmlformats.org/officeDocument/2006/relationships" xmlns:w14="http://schemas.microsoft.com/office/word/2010/wordml">
+              <w:rPr>
+                <w:rFonts w:ascii="Arial" w:hAnsi="Arial" w:eastAsia="Arial" w:cs="Arial"/>
+                <w:sz w:val="22"/>
+                <w:szCs w:val="22"/>
+                <w:color w:val="111111"/>
+              </w:rPr>
+              <w:t xml:space="preserve">EIA</w:t>
+            </w:r>
+          </w:p>
+        </w:tc>
+        <w:tc>
+          <w:tcPr>
+            <w:tcBorders>
+              <w:left w:val="single" w:sz="8" w:space="0" w:color="000000"/>
+            </w:tcBorders>
+            <w:shd w:val="clear" w:color="auto" w:fill="FFFFFF"/>
+            <w:tcMar>
+              <w:top w:w="0" w:type="dxa"/>
+              <w:bottom w:w="0" w:type="dxa"/>
+              <w:left w:w="0" w:type="dxa"/>
+              <w:right w:w="0" w:type="dxa"/>
+            </w:tcMar>
+            <w:vAlign w:val="center"/>
+          </w:tcPr>
+          <w:p>
+            <w:pPr>
+              <w:jc w:val="center"/>
+              <w:spacing w:after="40" w:before="40"/>
+              <w:ind w:firstLine="0" w:left="100" w:right="100"/>
+            </w:pPr>
+            <w:r xmlns:w="http://schemas.openxmlformats.org/wordprocessingml/2006/main" xmlns:wp="http://schemas.openxmlformats.org/drawingml/2006/wordprocessingDrawing" xmlns:r="http://schemas.openxmlformats.org/officeDocument/2006/relationships" xmlns:w14="http://schemas.microsoft.com/office/word/2010/wordml">
+              <w:rPr>
+                <w:rFonts w:ascii="Arial" w:hAnsi="Arial" w:eastAsia="Arial" w:cs="Arial"/>
+                <w:sz w:val="22"/>
+                <w:szCs w:val="22"/>
+                <w:color w:val="111111"/>
+              </w:rPr>
+              <w:t xml:space="preserve">0.81</w:t>
+            </w:r>
+          </w:p>
+        </w:tc>
+        <w:tc>
+          <w:tcPr>
+            <w:tcBorders>
+              <w:right w:val="single" w:sz="8" w:space="0" w:color="000000"/>
+            </w:tcBorders>
+            <w:shd w:val="clear" w:color="auto" w:fill="FFFFFF"/>
+            <w:tcMar>
+              <w:top w:w="0" w:type="dxa"/>
+              <w:bottom w:w="0" w:type="dxa"/>
+              <w:left w:w="0" w:type="dxa"/>
+              <w:right w:w="0" w:type="dxa"/>
+            </w:tcMar>
+            <w:vAlign w:val="center"/>
+          </w:tcPr>
+          <w:p>
+            <w:pPr>
+              <w:jc w:val="center"/>
+              <w:spacing w:after="40" w:before="40"/>
+              <w:ind w:firstLine="0" w:left="100" w:right="100"/>
+            </w:pPr>
+            <w:r xmlns:w="http://schemas.openxmlformats.org/wordprocessingml/2006/main" xmlns:wp="http://schemas.openxmlformats.org/drawingml/2006/wordprocessingDrawing" xmlns:r="http://schemas.openxmlformats.org/officeDocument/2006/relationships" xmlns:w14="http://schemas.microsoft.com/office/word/2010/wordml">
+              <w:rPr>
+                <w:rFonts w:ascii="Arial" w:hAnsi="Arial" w:eastAsia="Arial" w:cs="Arial"/>
+                <w:sz w:val="22"/>
+                <w:szCs w:val="22"/>
+                <w:color w:val="111111"/>
+              </w:rPr>
+              <w:t xml:space="preserve">0.71</w:t>
+            </w:r>
+          </w:p>
+        </w:tc>
+        <w:tc>
+          <w:tcPr>
+            <w:tcBorders>
+              <w:left w:val="single" w:sz="8" w:space="0" w:color="000000"/>
+            </w:tcBorders>
+            <w:shd w:val="clear" w:color="auto" w:fill="FFFFFF"/>
+            <w:tcMar>
+              <w:top w:w="0" w:type="dxa"/>
+              <w:bottom w:w="0" w:type="dxa"/>
+              <w:left w:w="0" w:type="dxa"/>
+              <w:right w:w="0" w:type="dxa"/>
+            </w:tcMar>
+            <w:vAlign w:val="center"/>
+          </w:tcPr>
+          <w:p>
+            <w:pPr>
+              <w:jc w:val="center"/>
+              <w:spacing w:after="40" w:before="40"/>
+              <w:ind w:firstLine="0" w:left="100" w:right="100"/>
+            </w:pPr>
+            <w:r xmlns:w="http://schemas.openxmlformats.org/wordprocessingml/2006/main" xmlns:wp="http://schemas.openxmlformats.org/drawingml/2006/wordprocessingDrawing" xmlns:r="http://schemas.openxmlformats.org/officeDocument/2006/relationships" xmlns:w14="http://schemas.microsoft.com/office/word/2010/wordml">
+              <w:rPr>
+                <w:rFonts w:ascii="Arial" w:hAnsi="Arial" w:eastAsia="Arial" w:cs="Arial"/>
+                <w:sz w:val="22"/>
+                <w:szCs w:val="22"/>
+                <w:color w:val="111111"/>
+              </w:rPr>
+              <w:t xml:space="preserve">0.13</w:t>
+            </w:r>
+          </w:p>
+        </w:tc>
+        <w:tc>
+          <w:tcPr>
+            <w:tcBorders>
+              <w:right w:val="single" w:sz="8" w:space="0" w:color="000000"/>
+            </w:tcBorders>
+            <w:shd w:val="clear" w:color="auto" w:fill="FFFFFF"/>
+            <w:tcMar>
+              <w:top w:w="0" w:type="dxa"/>
+              <w:bottom w:w="0" w:type="dxa"/>
+              <w:left w:w="0" w:type="dxa"/>
+              <w:right w:w="0" w:type="dxa"/>
+            </w:tcMar>
+            <w:vAlign w:val="center"/>
+          </w:tcPr>
+          <w:p>
+            <w:pPr>
+              <w:jc w:val="center"/>
+              <w:spacing w:after="40" w:before="40"/>
+              <w:ind w:firstLine="0" w:left="100" w:right="100"/>
+            </w:pPr>
+            <w:r xmlns:w="http://schemas.openxmlformats.org/wordprocessingml/2006/main" xmlns:wp="http://schemas.openxmlformats.org/drawingml/2006/wordprocessingDrawing" xmlns:r="http://schemas.openxmlformats.org/officeDocument/2006/relationships" xmlns:w14="http://schemas.microsoft.com/office/word/2010/wordml">
+              <w:rPr>
+                <w:rFonts w:ascii="Arial" w:hAnsi="Arial" w:eastAsia="Arial" w:cs="Arial"/>
+                <w:sz w:val="22"/>
+                <w:szCs w:val="22"/>
+                <w:color w:val="111111"/>
+              </w:rPr>
+              <w:t xml:space="preserve">0.08</w:t>
+            </w:r>
+          </w:p>
+        </w:tc>
+        <w:tc>
+          <w:tcPr>
+            <w:tcBorders>
+              <w:left w:val="single" w:sz="8" w:space="0" w:color="000000"/>
+            </w:tcBorders>
+            <w:shd w:val="clear" w:color="auto" w:fill="FFFFFF"/>
+            <w:tcMar>
+              <w:top w:w="0" w:type="dxa"/>
+              <w:bottom w:w="0" w:type="dxa"/>
+              <w:left w:w="0" w:type="dxa"/>
+              <w:right w:w="0" w:type="dxa"/>
+            </w:tcMar>
+            <w:vAlign w:val="center"/>
+          </w:tcPr>
+          <w:p>
+            <w:pPr>
+              <w:jc w:val="center"/>
+              <w:spacing w:after="40" w:before="40"/>
+              <w:ind w:firstLine="0" w:left="100" w:right="100"/>
+            </w:pPr>
+            <w:r xmlns:w="http://schemas.openxmlformats.org/wordprocessingml/2006/main" xmlns:wp="http://schemas.openxmlformats.org/drawingml/2006/wordprocessingDrawing" xmlns:r="http://schemas.openxmlformats.org/officeDocument/2006/relationships" xmlns:w14="http://schemas.microsoft.com/office/word/2010/wordml">
+              <w:rPr>
+                <w:rFonts w:ascii="Arial" w:hAnsi="Arial" w:eastAsia="Arial" w:cs="Arial"/>
+                <w:sz w:val="22"/>
+                <w:szCs w:val="22"/>
+                <w:color w:val="111111"/>
+              </w:rPr>
+              <w:t xml:space="preserve">43.00</w:t>
+            </w:r>
+          </w:p>
+        </w:tc>
+        <w:tc>
+          <w:tcPr>
+            <w:tcBorders/>
+            <w:shd w:val="clear" w:color="auto" w:fill="FFFFFF"/>
+            <w:tcMar>
+              <w:top w:w="0" w:type="dxa"/>
+              <w:bottom w:w="0" w:type="dxa"/>
+              <w:left w:w="0" w:type="dxa"/>
+              <w:right w:w="0" w:type="dxa"/>
+            </w:tcMar>
+            <w:vAlign w:val="center"/>
+          </w:tcPr>
+          <w:p>
+            <w:pPr>
+              <w:jc w:val="center"/>
+              <w:spacing w:after="40" w:before="40"/>
+              <w:ind w:firstLine="0" w:left="100" w:right="100"/>
+            </w:pPr>
+            <w:r xmlns:w="http://schemas.openxmlformats.org/wordprocessingml/2006/main" xmlns:wp="http://schemas.openxmlformats.org/drawingml/2006/wordprocessingDrawing" xmlns:r="http://schemas.openxmlformats.org/officeDocument/2006/relationships" xmlns:w14="http://schemas.microsoft.com/office/word/2010/wordml">
+              <w:rPr>
+                <w:rFonts w:ascii="Arial" w:hAnsi="Arial" w:eastAsia="Arial" w:cs="Arial"/>
+                <w:sz w:val="22"/>
+                <w:szCs w:val="22"/>
+                <w:color w:val="111111"/>
+              </w:rPr>
+              <w:t xml:space="preserve">76.00</w:t>
+            </w:r>
+          </w:p>
+        </w:tc>
+      </w:tr>
+      <w:tr>
+        <w:trPr>
+          <w:cantSplit/>
+          <w:trHeight w:val="360"/>
+        </w:trPr>
+        <w:tc>
+          <w:tcPr>
+            <w:tcBorders>
+              <w:right w:val="single" w:sz="8" w:space="0" w:color="000000"/>
+            </w:tcBorders>
+            <w:shd w:val="clear" w:color="auto" w:fill="FFFFFF"/>
+            <w:tcMar>
+              <w:top w:w="0" w:type="dxa"/>
+              <w:bottom w:w="0" w:type="dxa"/>
+              <w:left w:w="0" w:type="dxa"/>
+              <w:right w:w="0" w:type="dxa"/>
+            </w:tcMar>
+            <w:vAlign w:val="center"/>
+          </w:tcPr>
+          <w:p>
+            <w:pPr>
+              <w:jc w:val="center"/>
+              <w:spacing w:after="40" w:before="40"/>
+              <w:ind w:firstLine="0" w:left="100" w:right="100"/>
+            </w:pPr>
+            <w:r xmlns:w="http://schemas.openxmlformats.org/wordprocessingml/2006/main" xmlns:wp="http://schemas.openxmlformats.org/drawingml/2006/wordprocessingDrawing" xmlns:r="http://schemas.openxmlformats.org/officeDocument/2006/relationships" xmlns:w14="http://schemas.microsoft.com/office/word/2010/wordml">
+              <w:rPr>
+                <w:rFonts w:ascii="Arial" w:hAnsi="Arial" w:eastAsia="Arial" w:cs="Arial"/>
+                <w:sz w:val="22"/>
+                <w:szCs w:val="22"/>
+                <w:color w:val="111111"/>
+              </w:rPr>
+              <w:t xml:space="preserve">MAR</w:t>
+            </w:r>
+          </w:p>
+        </w:tc>
+        <w:tc>
+          <w:tcPr>
+            <w:tcBorders>
+              <w:left w:val="single" w:sz="8" w:space="0" w:color="000000"/>
+            </w:tcBorders>
+            <w:shd w:val="clear" w:color="auto" w:fill="FFFFFF"/>
+            <w:tcMar>
+              <w:top w:w="0" w:type="dxa"/>
+              <w:bottom w:w="0" w:type="dxa"/>
+              <w:left w:w="0" w:type="dxa"/>
+              <w:right w:w="0" w:type="dxa"/>
+            </w:tcMar>
+            <w:vAlign w:val="center"/>
+          </w:tcPr>
+          <w:p>
+            <w:pPr>
+              <w:jc w:val="center"/>
+              <w:spacing w:after="40" w:before="40"/>
+              <w:ind w:firstLine="0" w:left="100" w:right="100"/>
+            </w:pPr>
+            <w:r xmlns:w="http://schemas.openxmlformats.org/wordprocessingml/2006/main" xmlns:wp="http://schemas.openxmlformats.org/drawingml/2006/wordprocessingDrawing" xmlns:r="http://schemas.openxmlformats.org/officeDocument/2006/relationships" xmlns:w14="http://schemas.microsoft.com/office/word/2010/wordml">
+              <w:rPr>
+                <w:rFonts w:ascii="Arial" w:hAnsi="Arial" w:eastAsia="Arial" w:cs="Arial"/>
+                <w:sz w:val="22"/>
+                <w:szCs w:val="22"/>
+                <w:color w:val="111111"/>
+              </w:rPr>
+              <w:t xml:space="preserve">0.00</w:t>
+            </w:r>
+          </w:p>
+        </w:tc>
+        <w:tc>
+          <w:tcPr>
+            <w:tcBorders>
+              <w:right w:val="single" w:sz="8" w:space="0" w:color="000000"/>
+            </w:tcBorders>
+            <w:shd w:val="clear" w:color="auto" w:fill="FFFFFF"/>
+            <w:tcMar>
+              <w:top w:w="0" w:type="dxa"/>
+              <w:bottom w:w="0" w:type="dxa"/>
+              <w:left w:w="0" w:type="dxa"/>
+              <w:right w:w="0" w:type="dxa"/>
+            </w:tcMar>
+            <w:vAlign w:val="center"/>
+          </w:tcPr>
+          <w:p>
+            <w:pPr>
+              <w:jc w:val="center"/>
+              <w:spacing w:after="40" w:before="40"/>
+              <w:ind w:firstLine="0" w:left="100" w:right="100"/>
+            </w:pPr>
+            <w:r xmlns:w="http://schemas.openxmlformats.org/wordprocessingml/2006/main" xmlns:wp="http://schemas.openxmlformats.org/drawingml/2006/wordprocessingDrawing" xmlns:r="http://schemas.openxmlformats.org/officeDocument/2006/relationships" xmlns:w14="http://schemas.microsoft.com/office/word/2010/wordml">
+              <w:rPr>
+                <w:rFonts w:ascii="Arial" w:hAnsi="Arial" w:eastAsia="Arial" w:cs="Arial"/>
+                <w:sz w:val="22"/>
+                <w:szCs w:val="22"/>
+                <w:color w:val="111111"/>
+              </w:rPr>
+              <w:t xml:space="preserve">0.04</w:t>
+            </w:r>
+          </w:p>
+        </w:tc>
+        <w:tc>
+          <w:tcPr>
+            <w:tcBorders>
+              <w:left w:val="single" w:sz="8" w:space="0" w:color="000000"/>
+            </w:tcBorders>
+            <w:shd w:val="clear" w:color="auto" w:fill="FFFFFF"/>
+            <w:tcMar>
+              <w:top w:w="0" w:type="dxa"/>
+              <w:bottom w:w="0" w:type="dxa"/>
+              <w:left w:w="0" w:type="dxa"/>
+              <w:right w:w="0" w:type="dxa"/>
+            </w:tcMar>
+            <w:vAlign w:val="center"/>
+          </w:tcPr>
+          <w:p>
+            <w:pPr>
+              <w:jc w:val="center"/>
+              <w:spacing w:after="40" w:before="40"/>
+              <w:ind w:firstLine="0" w:left="100" w:right="100"/>
+            </w:pPr>
+            <w:r xmlns:w="http://schemas.openxmlformats.org/wordprocessingml/2006/main" xmlns:wp="http://schemas.openxmlformats.org/drawingml/2006/wordprocessingDrawing" xmlns:r="http://schemas.openxmlformats.org/officeDocument/2006/relationships" xmlns:w14="http://schemas.microsoft.com/office/word/2010/wordml">
+              <w:rPr>
+                <w:rFonts w:ascii="Arial" w:hAnsi="Arial" w:eastAsia="Arial" w:cs="Arial"/>
+                <w:sz w:val="22"/>
+                <w:szCs w:val="22"/>
+                <w:color w:val="111111"/>
+              </w:rPr>
+              <w:t xml:space="preserve">0.00</w:t>
+            </w:r>
+          </w:p>
+        </w:tc>
+        <w:tc>
+          <w:tcPr>
+            <w:tcBorders>
+              <w:right w:val="single" w:sz="8" w:space="0" w:color="000000"/>
+            </w:tcBorders>
+            <w:shd w:val="clear" w:color="auto" w:fill="FFFFFF"/>
+            <w:tcMar>
+              <w:top w:w="0" w:type="dxa"/>
+              <w:bottom w:w="0" w:type="dxa"/>
+              <w:left w:w="0" w:type="dxa"/>
+              <w:right w:w="0" w:type="dxa"/>
+            </w:tcMar>
+            <w:vAlign w:val="center"/>
+          </w:tcPr>
+          <w:p>
+            <w:pPr>
+              <w:jc w:val="center"/>
+              <w:spacing w:after="40" w:before="40"/>
+              <w:ind w:firstLine="0" w:left="100" w:right="100"/>
+            </w:pPr>
+            <w:r xmlns:w="http://schemas.openxmlformats.org/wordprocessingml/2006/main" xmlns:wp="http://schemas.openxmlformats.org/drawingml/2006/wordprocessingDrawing" xmlns:r="http://schemas.openxmlformats.org/officeDocument/2006/relationships" xmlns:w14="http://schemas.microsoft.com/office/word/2010/wordml">
+              <w:rPr>
+                <w:rFonts w:ascii="Arial" w:hAnsi="Arial" w:eastAsia="Arial" w:cs="Arial"/>
+                <w:sz w:val="22"/>
+                <w:szCs w:val="22"/>
+                <w:color w:val="111111"/>
+              </w:rPr>
+              <w:t xml:space="preserve">0.01</w:t>
+            </w:r>
+          </w:p>
+        </w:tc>
+        <w:tc>
+          <w:tcPr>
+            <w:tcBorders>
+              <w:left w:val="single" w:sz="8" w:space="0" w:color="000000"/>
+            </w:tcBorders>
+            <w:shd w:val="clear" w:color="auto" w:fill="FFFFFF"/>
+            <w:tcMar>
+              <w:top w:w="0" w:type="dxa"/>
+              <w:bottom w:w="0" w:type="dxa"/>
+              <w:left w:w="0" w:type="dxa"/>
+              <w:right w:w="0" w:type="dxa"/>
+            </w:tcMar>
+            <w:vAlign w:val="center"/>
+          </w:tcPr>
+          <w:p>
+            <w:pPr>
+              <w:jc w:val="center"/>
+              <w:spacing w:after="40" w:before="40"/>
+              <w:ind w:firstLine="0" w:left="100" w:right="100"/>
+            </w:pPr>
+            <w:r xmlns:w="http://schemas.openxmlformats.org/wordprocessingml/2006/main" xmlns:wp="http://schemas.openxmlformats.org/drawingml/2006/wordprocessingDrawing" xmlns:r="http://schemas.openxmlformats.org/officeDocument/2006/relationships" xmlns:w14="http://schemas.microsoft.com/office/word/2010/wordml">
+              <w:rPr>
+                <w:rFonts w:ascii="Arial" w:hAnsi="Arial" w:eastAsia="Arial" w:cs="Arial"/>
+                <w:sz w:val="22"/>
+                <w:szCs w:val="22"/>
+                <w:color w:val="111111"/>
+              </w:rPr>
+              <w:t xml:space="preserve">16.00</w:t>
+            </w:r>
+          </w:p>
+        </w:tc>
+        <w:tc>
+          <w:tcPr>
+            <w:tcBorders/>
+            <w:shd w:val="clear" w:color="auto" w:fill="FFFFFF"/>
+            <w:tcMar>
+              <w:top w:w="0" w:type="dxa"/>
+              <w:bottom w:w="0" w:type="dxa"/>
+              <w:left w:w="0" w:type="dxa"/>
+              <w:right w:w="0" w:type="dxa"/>
+            </w:tcMar>
+            <w:vAlign w:val="center"/>
+          </w:tcPr>
+          <w:p>
+            <w:pPr>
+              <w:jc w:val="center"/>
+              <w:spacing w:after="40" w:before="40"/>
+              <w:ind w:firstLine="0" w:left="100" w:right="100"/>
+            </w:pPr>
+            <w:r xmlns:w="http://schemas.openxmlformats.org/wordprocessingml/2006/main" xmlns:wp="http://schemas.openxmlformats.org/drawingml/2006/wordprocessingDrawing" xmlns:r="http://schemas.openxmlformats.org/officeDocument/2006/relationships" xmlns:w14="http://schemas.microsoft.com/office/word/2010/wordml">
+              <w:rPr>
+                <w:rFonts w:ascii="Arial" w:hAnsi="Arial" w:eastAsia="Arial" w:cs="Arial"/>
+                <w:sz w:val="22"/>
+                <w:szCs w:val="22"/>
+                <w:color w:val="111111"/>
+              </w:rPr>
+              <w:t xml:space="preserve">43.00</w:t>
+            </w:r>
+          </w:p>
+        </w:tc>
+      </w:tr>
+      <w:tr>
+        <w:trPr>
+          <w:cantSplit/>
+          <w:trHeight w:val="360"/>
+        </w:trPr>
+        <w:tc>
+          <w:tcPr>
+            <w:tcBorders>
+              <w:right w:val="single" w:sz="8" w:space="0" w:color="000000"/>
+            </w:tcBorders>
+            <w:shd w:val="clear" w:color="auto" w:fill="FFFFFF"/>
+            <w:tcMar>
+              <w:top w:w="0" w:type="dxa"/>
+              <w:bottom w:w="0" w:type="dxa"/>
+              <w:left w:w="0" w:type="dxa"/>
+              <w:right w:w="0" w:type="dxa"/>
+            </w:tcMar>
+            <w:vAlign w:val="center"/>
+          </w:tcPr>
+          <w:p>
+            <w:pPr>
+              <w:jc w:val="center"/>
+              <w:spacing w:after="40" w:before="40"/>
+              <w:ind w:firstLine="0" w:left="100" w:right="100"/>
+            </w:pPr>
+            <w:r xmlns:w="http://schemas.openxmlformats.org/wordprocessingml/2006/main" xmlns:wp="http://schemas.openxmlformats.org/drawingml/2006/wordprocessingDrawing" xmlns:r="http://schemas.openxmlformats.org/officeDocument/2006/relationships" xmlns:w14="http://schemas.microsoft.com/office/word/2010/wordml">
+              <w:rPr>
+                <w:rFonts w:ascii="Arial" w:hAnsi="Arial" w:eastAsia="Arial" w:cs="Arial"/>
+                <w:sz w:val="22"/>
+                <w:szCs w:val="22"/>
+                <w:color w:val="111111"/>
+              </w:rPr>
+              <w:t xml:space="preserve">MCN</w:t>
+            </w:r>
+          </w:p>
+        </w:tc>
+        <w:tc>
+          <w:tcPr>
+            <w:tcBorders>
+              <w:left w:val="single" w:sz="8" w:space="0" w:color="000000"/>
+            </w:tcBorders>
+            <w:shd w:val="clear" w:color="auto" w:fill="FFFFFF"/>
+            <w:tcMar>
+              <w:top w:w="0" w:type="dxa"/>
+              <w:bottom w:w="0" w:type="dxa"/>
+              <w:left w:w="0" w:type="dxa"/>
+              <w:right w:w="0" w:type="dxa"/>
+            </w:tcMar>
+            <w:vAlign w:val="center"/>
+          </w:tcPr>
+          <w:p>
+            <w:pPr>
+              <w:jc w:val="center"/>
+              <w:spacing w:after="40" w:before="40"/>
+              <w:ind w:firstLine="0" w:left="100" w:right="100"/>
+            </w:pPr>
+            <w:r xmlns:w="http://schemas.openxmlformats.org/wordprocessingml/2006/main" xmlns:wp="http://schemas.openxmlformats.org/drawingml/2006/wordprocessingDrawing" xmlns:r="http://schemas.openxmlformats.org/officeDocument/2006/relationships" xmlns:w14="http://schemas.microsoft.com/office/word/2010/wordml">
+              <w:rPr>
+                <w:rFonts w:ascii="Arial" w:hAnsi="Arial" w:eastAsia="Arial" w:cs="Arial"/>
+                <w:sz w:val="22"/>
+                <w:szCs w:val="22"/>
+                <w:color w:val="111111"/>
+              </w:rPr>
+              <w:t xml:space="preserve">0.67</w:t>
+            </w:r>
+          </w:p>
+        </w:tc>
+        <w:tc>
+          <w:tcPr>
+            <w:tcBorders>
+              <w:right w:val="single" w:sz="8" w:space="0" w:color="000000"/>
+            </w:tcBorders>
+            <w:shd w:val="clear" w:color="auto" w:fill="FFFFFF"/>
+            <w:tcMar>
+              <w:top w:w="0" w:type="dxa"/>
+              <w:bottom w:w="0" w:type="dxa"/>
+              <w:left w:w="0" w:type="dxa"/>
+              <w:right w:w="0" w:type="dxa"/>
+            </w:tcMar>
+            <w:vAlign w:val="center"/>
+          </w:tcPr>
+          <w:p>
+            <w:pPr>
+              <w:jc w:val="center"/>
+              <w:spacing w:after="40" w:before="40"/>
+              <w:ind w:firstLine="0" w:left="100" w:right="100"/>
+            </w:pPr>
+            <w:r xmlns:w="http://schemas.openxmlformats.org/wordprocessingml/2006/main" xmlns:wp="http://schemas.openxmlformats.org/drawingml/2006/wordprocessingDrawing" xmlns:r="http://schemas.openxmlformats.org/officeDocument/2006/relationships" xmlns:w14="http://schemas.microsoft.com/office/word/2010/wordml">
+              <w:rPr>
+                <w:rFonts w:ascii="Arial" w:hAnsi="Arial" w:eastAsia="Arial" w:cs="Arial"/>
+                <w:sz w:val="22"/>
+                <w:szCs w:val="22"/>
+                <w:color w:val="111111"/>
+              </w:rPr>
+              <w:t xml:space="preserve">9.08</w:t>
+            </w:r>
+          </w:p>
+        </w:tc>
+        <w:tc>
+          <w:tcPr>
+            <w:tcBorders>
+              <w:left w:val="single" w:sz="8" w:space="0" w:color="000000"/>
+            </w:tcBorders>
+            <w:shd w:val="clear" w:color="auto" w:fill="FFFFFF"/>
+            <w:tcMar>
+              <w:top w:w="0" w:type="dxa"/>
+              <w:bottom w:w="0" w:type="dxa"/>
+              <w:left w:w="0" w:type="dxa"/>
+              <w:right w:w="0" w:type="dxa"/>
+            </w:tcMar>
+            <w:vAlign w:val="center"/>
+          </w:tcPr>
+          <w:p>
+            <w:pPr>
+              <w:jc w:val="center"/>
+              <w:spacing w:after="40" w:before="40"/>
+              <w:ind w:firstLine="0" w:left="100" w:right="100"/>
+            </w:pPr>
+            <w:r xmlns:w="http://schemas.openxmlformats.org/wordprocessingml/2006/main" xmlns:wp="http://schemas.openxmlformats.org/drawingml/2006/wordprocessingDrawing" xmlns:r="http://schemas.openxmlformats.org/officeDocument/2006/relationships" xmlns:w14="http://schemas.microsoft.com/office/word/2010/wordml">
+              <w:rPr>
+                <w:rFonts w:ascii="Arial" w:hAnsi="Arial" w:eastAsia="Arial" w:cs="Arial"/>
+                <w:sz w:val="22"/>
+                <w:szCs w:val="22"/>
+                <w:color w:val="111111"/>
+              </w:rPr>
+              <w:t xml:space="preserve">0.08</w:t>
+            </w:r>
+          </w:p>
+        </w:tc>
+        <w:tc>
+          <w:tcPr>
+            <w:tcBorders>
+              <w:right w:val="single" w:sz="8" w:space="0" w:color="000000"/>
+            </w:tcBorders>
+            <w:shd w:val="clear" w:color="auto" w:fill="FFFFFF"/>
+            <w:tcMar>
+              <w:top w:w="0" w:type="dxa"/>
+              <w:bottom w:w="0" w:type="dxa"/>
+              <w:left w:w="0" w:type="dxa"/>
+              <w:right w:w="0" w:type="dxa"/>
+            </w:tcMar>
+            <w:vAlign w:val="center"/>
+          </w:tcPr>
+          <w:p>
+            <w:pPr>
+              <w:jc w:val="center"/>
+              <w:spacing w:after="40" w:before="40"/>
+              <w:ind w:firstLine="0" w:left="100" w:right="100"/>
+            </w:pPr>
+            <w:r xmlns:w="http://schemas.openxmlformats.org/wordprocessingml/2006/main" xmlns:wp="http://schemas.openxmlformats.org/drawingml/2006/wordprocessingDrawing" xmlns:r="http://schemas.openxmlformats.org/officeDocument/2006/relationships" xmlns:w14="http://schemas.microsoft.com/office/word/2010/wordml">
+              <w:rPr>
+                <w:rFonts w:ascii="Arial" w:hAnsi="Arial" w:eastAsia="Arial" w:cs="Arial"/>
+                <w:sz w:val="22"/>
+                <w:szCs w:val="22"/>
+                <w:color w:val="111111"/>
+              </w:rPr>
+              <w:t xml:space="preserve">0.48</w:t>
+            </w:r>
+          </w:p>
+        </w:tc>
+        <w:tc>
+          <w:tcPr>
+            <w:tcBorders>
+              <w:left w:val="single" w:sz="8" w:space="0" w:color="000000"/>
+            </w:tcBorders>
+            <w:shd w:val="clear" w:color="auto" w:fill="FFFFFF"/>
+            <w:tcMar>
+              <w:top w:w="0" w:type="dxa"/>
+              <w:bottom w:w="0" w:type="dxa"/>
+              <w:left w:w="0" w:type="dxa"/>
+              <w:right w:w="0" w:type="dxa"/>
+            </w:tcMar>
+            <w:vAlign w:val="center"/>
+          </w:tcPr>
+          <w:p>
+            <w:pPr>
+              <w:jc w:val="center"/>
+              <w:spacing w:after="40" w:before="40"/>
+              <w:ind w:firstLine="0" w:left="100" w:right="100"/>
+            </w:pPr>
+            <w:r xmlns:w="http://schemas.openxmlformats.org/wordprocessingml/2006/main" xmlns:wp="http://schemas.openxmlformats.org/drawingml/2006/wordprocessingDrawing" xmlns:r="http://schemas.openxmlformats.org/officeDocument/2006/relationships" xmlns:w14="http://schemas.microsoft.com/office/word/2010/wordml">
+              <w:rPr>
+                <w:rFonts w:ascii="Arial" w:hAnsi="Arial" w:eastAsia="Arial" w:cs="Arial"/>
+                <w:sz w:val="22"/>
+                <w:szCs w:val="22"/>
+                <w:color w:val="111111"/>
+              </w:rPr>
+              <w:t xml:space="preserve">77.00</w:t>
+            </w:r>
+          </w:p>
+        </w:tc>
+        <w:tc>
+          <w:tcPr>
+            <w:tcBorders/>
+            <w:shd w:val="clear" w:color="auto" w:fill="FFFFFF"/>
+            <w:tcMar>
+              <w:top w:w="0" w:type="dxa"/>
+              <w:bottom w:w="0" w:type="dxa"/>
+              <w:left w:w="0" w:type="dxa"/>
+              <w:right w:w="0" w:type="dxa"/>
+            </w:tcMar>
+            <w:vAlign w:val="center"/>
+          </w:tcPr>
+          <w:p>
+            <w:pPr>
+              <w:jc w:val="center"/>
+              <w:spacing w:after="40" w:before="40"/>
+              <w:ind w:firstLine="0" w:left="100" w:right="100"/>
+            </w:pPr>
+            <w:r xmlns:w="http://schemas.openxmlformats.org/wordprocessingml/2006/main" xmlns:wp="http://schemas.openxmlformats.org/drawingml/2006/wordprocessingDrawing" xmlns:r="http://schemas.openxmlformats.org/officeDocument/2006/relationships" xmlns:w14="http://schemas.microsoft.com/office/word/2010/wordml">
+              <w:rPr>
+                <w:rFonts w:ascii="Arial" w:hAnsi="Arial" w:eastAsia="Arial" w:cs="Arial"/>
+                <w:sz w:val="22"/>
+                <w:szCs w:val="22"/>
+                <w:color w:val="111111"/>
+              </w:rPr>
+              <w:t xml:space="preserve">500.00</w:t>
+            </w:r>
+          </w:p>
+        </w:tc>
+      </w:tr>
+      <w:tr>
+        <w:trPr>
+          <w:cantSplit/>
+          <w:trHeight w:val="360"/>
+        </w:trPr>
+        <w:tc>
+          <w:tcPr>
+            <w:tcBorders>
+              <w:right w:val="single" w:sz="8" w:space="0" w:color="000000"/>
+            </w:tcBorders>
+            <w:shd w:val="clear" w:color="auto" w:fill="FFFFFF"/>
+            <w:tcMar>
+              <w:top w:w="0" w:type="dxa"/>
+              <w:bottom w:w="0" w:type="dxa"/>
+              <w:left w:w="0" w:type="dxa"/>
+              <w:right w:w="0" w:type="dxa"/>
+            </w:tcMar>
+            <w:vAlign w:val="center"/>
+          </w:tcPr>
+          <w:p>
+            <w:pPr>
+              <w:jc w:val="center"/>
+              <w:spacing w:after="40" w:before="40"/>
+              <w:ind w:firstLine="0" w:left="100" w:right="100"/>
+            </w:pPr>
+            <w:r xmlns:w="http://schemas.openxmlformats.org/wordprocessingml/2006/main" xmlns:wp="http://schemas.openxmlformats.org/drawingml/2006/wordprocessingDrawing" xmlns:r="http://schemas.openxmlformats.org/officeDocument/2006/relationships" xmlns:w14="http://schemas.microsoft.com/office/word/2010/wordml">
+              <w:rPr>
+                <w:rFonts w:ascii="Arial" w:hAnsi="Arial" w:eastAsia="Arial" w:cs="Arial"/>
+                <w:sz w:val="22"/>
+                <w:szCs w:val="22"/>
+                <w:color w:val="111111"/>
+              </w:rPr>
+              <w:t xml:space="preserve">RHO</w:t>
+            </w:r>
+          </w:p>
+        </w:tc>
+        <w:tc>
+          <w:tcPr>
+            <w:tcBorders>
+              <w:left w:val="single" w:sz="8" w:space="0" w:color="000000"/>
+            </w:tcBorders>
+            <w:shd w:val="clear" w:color="auto" w:fill="FFFFFF"/>
+            <w:tcMar>
+              <w:top w:w="0" w:type="dxa"/>
+              <w:bottom w:w="0" w:type="dxa"/>
+              <w:left w:w="0" w:type="dxa"/>
+              <w:right w:w="0" w:type="dxa"/>
+            </w:tcMar>
+            <w:vAlign w:val="center"/>
+          </w:tcPr>
+          <w:p>
+            <w:pPr>
+              <w:jc w:val="center"/>
+              <w:spacing w:after="40" w:before="40"/>
+              <w:ind w:firstLine="0" w:left="100" w:right="100"/>
+            </w:pPr>
+            <w:r xmlns:w="http://schemas.openxmlformats.org/wordprocessingml/2006/main" xmlns:wp="http://schemas.openxmlformats.org/drawingml/2006/wordprocessingDrawing" xmlns:r="http://schemas.openxmlformats.org/officeDocument/2006/relationships" xmlns:w14="http://schemas.microsoft.com/office/word/2010/wordml">
+              <w:rPr>
+                <w:rFonts w:ascii="Arial" w:hAnsi="Arial" w:eastAsia="Arial" w:cs="Arial"/>
+                <w:sz w:val="22"/>
+                <w:szCs w:val="22"/>
+                <w:color w:val="111111"/>
+              </w:rPr>
+              <w:t xml:space="preserve">0.68</w:t>
+            </w:r>
+          </w:p>
+        </w:tc>
+        <w:tc>
+          <w:tcPr>
+            <w:tcBorders>
+              <w:right w:val="single" w:sz="8" w:space="0" w:color="000000"/>
+            </w:tcBorders>
+            <w:shd w:val="clear" w:color="auto" w:fill="FFFFFF"/>
+            <w:tcMar>
+              <w:top w:w="0" w:type="dxa"/>
+              <w:bottom w:w="0" w:type="dxa"/>
+              <w:left w:w="0" w:type="dxa"/>
+              <w:right w:w="0" w:type="dxa"/>
+            </w:tcMar>
+            <w:vAlign w:val="center"/>
+          </w:tcPr>
+          <w:p>
+            <w:pPr>
+              <w:jc w:val="center"/>
+              <w:spacing w:after="40" w:before="40"/>
+              <w:ind w:firstLine="0" w:left="100" w:right="100"/>
+            </w:pPr>
+            <w:r xmlns:w="http://schemas.openxmlformats.org/wordprocessingml/2006/main" xmlns:wp="http://schemas.openxmlformats.org/drawingml/2006/wordprocessingDrawing" xmlns:r="http://schemas.openxmlformats.org/officeDocument/2006/relationships" xmlns:w14="http://schemas.microsoft.com/office/word/2010/wordml">
+              <w:rPr>
+                <w:rFonts w:ascii="Arial" w:hAnsi="Arial" w:eastAsia="Arial" w:cs="Arial"/>
+                <w:sz w:val="22"/>
+                <w:szCs w:val="22"/>
+                <w:color w:val="111111"/>
+              </w:rPr>
+              <w:t xml:space="preserve">0.76</w:t>
+            </w:r>
+          </w:p>
+        </w:tc>
+        <w:tc>
+          <w:tcPr>
+            <w:tcBorders>
+              <w:left w:val="single" w:sz="8" w:space="0" w:color="000000"/>
+            </w:tcBorders>
+            <w:shd w:val="clear" w:color="auto" w:fill="FFFFFF"/>
+            <w:tcMar>
+              <w:top w:w="0" w:type="dxa"/>
+              <w:bottom w:w="0" w:type="dxa"/>
+              <w:left w:w="0" w:type="dxa"/>
+              <w:right w:w="0" w:type="dxa"/>
+            </w:tcMar>
+            <w:vAlign w:val="center"/>
+          </w:tcPr>
+          <w:p>
+            <w:pPr>
+              <w:jc w:val="center"/>
+              <w:spacing w:after="40" w:before="40"/>
+              <w:ind w:firstLine="0" w:left="100" w:right="100"/>
+            </w:pPr>
+            <w:r xmlns:w="http://schemas.openxmlformats.org/wordprocessingml/2006/main" xmlns:wp="http://schemas.openxmlformats.org/drawingml/2006/wordprocessingDrawing" xmlns:r="http://schemas.openxmlformats.org/officeDocument/2006/relationships" xmlns:w14="http://schemas.microsoft.com/office/word/2010/wordml">
+              <w:rPr>
+                <w:rFonts w:ascii="Arial" w:hAnsi="Arial" w:eastAsia="Arial" w:cs="Arial"/>
+                <w:sz w:val="22"/>
+                <w:szCs w:val="22"/>
+                <w:color w:val="111111"/>
+              </w:rPr>
+              <w:t xml:space="preserve">0.34</w:t>
+            </w:r>
+          </w:p>
+        </w:tc>
+        <w:tc>
+          <w:tcPr>
+            <w:tcBorders>
+              <w:right w:val="single" w:sz="8" w:space="0" w:color="000000"/>
+            </w:tcBorders>
+            <w:shd w:val="clear" w:color="auto" w:fill="FFFFFF"/>
+            <w:tcMar>
+              <w:top w:w="0" w:type="dxa"/>
+              <w:bottom w:w="0" w:type="dxa"/>
+              <w:left w:w="0" w:type="dxa"/>
+              <w:right w:w="0" w:type="dxa"/>
+            </w:tcMar>
+            <w:vAlign w:val="center"/>
+          </w:tcPr>
+          <w:p>
+            <w:pPr>
+              <w:jc w:val="center"/>
+              <w:spacing w:after="40" w:before="40"/>
+              <w:ind w:firstLine="0" w:left="100" w:right="100"/>
+            </w:pPr>
+            <w:r xmlns:w="http://schemas.openxmlformats.org/wordprocessingml/2006/main" xmlns:wp="http://schemas.openxmlformats.org/drawingml/2006/wordprocessingDrawing" xmlns:r="http://schemas.openxmlformats.org/officeDocument/2006/relationships" xmlns:w14="http://schemas.microsoft.com/office/word/2010/wordml">
+              <w:rPr>
+                <w:rFonts w:ascii="Arial" w:hAnsi="Arial" w:eastAsia="Arial" w:cs="Arial"/>
+                <w:sz w:val="22"/>
+                <w:szCs w:val="22"/>
+                <w:color w:val="111111"/>
+              </w:rPr>
+              <w:t xml:space="preserve">0.12</w:t>
+            </w:r>
+          </w:p>
+        </w:tc>
+        <w:tc>
+          <w:tcPr>
+            <w:tcBorders>
+              <w:left w:val="single" w:sz="8" w:space="0" w:color="000000"/>
+            </w:tcBorders>
+            <w:shd w:val="clear" w:color="auto" w:fill="FFFFFF"/>
+            <w:tcMar>
+              <w:top w:w="0" w:type="dxa"/>
+              <w:bottom w:w="0" w:type="dxa"/>
+              <w:left w:w="0" w:type="dxa"/>
+              <w:right w:w="0" w:type="dxa"/>
+            </w:tcMar>
+            <w:vAlign w:val="center"/>
+          </w:tcPr>
+          <w:p>
+            <w:pPr>
+              <w:jc w:val="center"/>
+              <w:spacing w:after="40" w:before="40"/>
+              <w:ind w:firstLine="0" w:left="100" w:right="100"/>
+            </w:pPr>
+            <w:r xmlns:w="http://schemas.openxmlformats.org/wordprocessingml/2006/main" xmlns:wp="http://schemas.openxmlformats.org/drawingml/2006/wordprocessingDrawing" xmlns:r="http://schemas.openxmlformats.org/officeDocument/2006/relationships" xmlns:w14="http://schemas.microsoft.com/office/word/2010/wordml">
+              <w:rPr>
+                <w:rFonts w:ascii="Arial" w:hAnsi="Arial" w:eastAsia="Arial" w:cs="Arial"/>
+                <w:sz w:val="22"/>
+                <w:szCs w:val="22"/>
+                <w:color w:val="111111"/>
+              </w:rPr>
+              <w:t xml:space="preserve">1,216.00</w:t>
+            </w:r>
+          </w:p>
+        </w:tc>
+        <w:tc>
+          <w:tcPr>
+            <w:tcBorders/>
+            <w:shd w:val="clear" w:color="auto" w:fill="FFFFFF"/>
+            <w:tcMar>
+              <w:top w:w="0" w:type="dxa"/>
+              <w:bottom w:w="0" w:type="dxa"/>
+              <w:left w:w="0" w:type="dxa"/>
+              <w:right w:w="0" w:type="dxa"/>
+            </w:tcMar>
+            <w:vAlign w:val="center"/>
+          </w:tcPr>
+          <w:p>
+            <w:pPr>
+              <w:jc w:val="center"/>
+              <w:spacing w:after="40" w:before="40"/>
+              <w:ind w:firstLine="0" w:left="100" w:right="100"/>
+            </w:pPr>
+            <w:r xmlns:w="http://schemas.openxmlformats.org/wordprocessingml/2006/main" xmlns:wp="http://schemas.openxmlformats.org/drawingml/2006/wordprocessingDrawing" xmlns:r="http://schemas.openxmlformats.org/officeDocument/2006/relationships" xmlns:w14="http://schemas.microsoft.com/office/word/2010/wordml">
+              <w:rPr>
+                <w:rFonts w:ascii="Arial" w:hAnsi="Arial" w:eastAsia="Arial" w:cs="Arial"/>
+                <w:sz w:val="22"/>
+                <w:szCs w:val="22"/>
+                <w:color w:val="111111"/>
+              </w:rPr>
+              <w:t xml:space="preserve">489.00</w:t>
+            </w:r>
+          </w:p>
+        </w:tc>
+      </w:tr>
+      <w:tr>
+        <w:trPr>
+          <w:cantSplit/>
+          <w:trHeight w:val="360"/>
+        </w:trPr>
+        <w:tc>
+          <w:tcPr>
+            <w:tcBorders>
+              <w:right w:val="single" w:sz="8" w:space="0" w:color="000000"/>
+            </w:tcBorders>
+            <w:shd w:val="clear" w:color="auto" w:fill="FFFFFF"/>
+            <w:tcMar>
+              <w:top w:w="0" w:type="dxa"/>
+              <w:bottom w:w="0" w:type="dxa"/>
+              <w:left w:w="0" w:type="dxa"/>
+              <w:right w:w="0" w:type="dxa"/>
+            </w:tcMar>
+            <w:vAlign w:val="center"/>
+          </w:tcPr>
+          <w:p>
+            <w:pPr>
+              <w:jc w:val="center"/>
+              <w:spacing w:after="40" w:before="40"/>
+              <w:ind w:firstLine="0" w:left="100" w:right="100"/>
+            </w:pPr>
+            <w:r xmlns:w="http://schemas.openxmlformats.org/wordprocessingml/2006/main" xmlns:wp="http://schemas.openxmlformats.org/drawingml/2006/wordprocessingDrawing" xmlns:r="http://schemas.openxmlformats.org/officeDocument/2006/relationships" xmlns:w14="http://schemas.microsoft.com/office/word/2010/wordml">
+              <w:rPr>
+                <w:rFonts w:ascii="Arial" w:hAnsi="Arial" w:eastAsia="Arial" w:cs="Arial"/>
+                <w:sz w:val="22"/>
+                <w:szCs w:val="22"/>
+                <w:color w:val="111111"/>
+              </w:rPr>
+              <w:t xml:space="preserve">SPL</w:t>
+            </w:r>
+          </w:p>
+        </w:tc>
+        <w:tc>
+          <w:tcPr>
+            <w:tcBorders>
+              <w:left w:val="single" w:sz="8" w:space="0" w:color="000000"/>
+            </w:tcBorders>
+            <w:shd w:val="clear" w:color="auto" w:fill="FFFFFF"/>
+            <w:tcMar>
+              <w:top w:w="0" w:type="dxa"/>
+              <w:bottom w:w="0" w:type="dxa"/>
+              <w:left w:w="0" w:type="dxa"/>
+              <w:right w:w="0" w:type="dxa"/>
+            </w:tcMar>
+            <w:vAlign w:val="center"/>
+          </w:tcPr>
+          <w:p>
+            <w:pPr>
+              <w:jc w:val="center"/>
+              <w:spacing w:after="40" w:before="40"/>
+              <w:ind w:firstLine="0" w:left="100" w:right="100"/>
+            </w:pPr>
+            <w:r xmlns:w="http://schemas.openxmlformats.org/wordprocessingml/2006/main" xmlns:wp="http://schemas.openxmlformats.org/drawingml/2006/wordprocessingDrawing" xmlns:r="http://schemas.openxmlformats.org/officeDocument/2006/relationships" xmlns:w14="http://schemas.microsoft.com/office/word/2010/wordml">
+              <w:rPr>
+                <w:rFonts w:ascii="Arial" w:hAnsi="Arial" w:eastAsia="Arial" w:cs="Arial"/>
+                <w:sz w:val="22"/>
+                <w:szCs w:val="22"/>
+                <w:color w:val="111111"/>
+              </w:rPr>
+              <w:t xml:space="preserve">0.53</w:t>
+            </w:r>
+          </w:p>
+        </w:tc>
+        <w:tc>
+          <w:tcPr>
+            <w:tcBorders>
+              <w:right w:val="single" w:sz="8" w:space="0" w:color="000000"/>
+            </w:tcBorders>
+            <w:shd w:val="clear" w:color="auto" w:fill="FFFFFF"/>
+            <w:tcMar>
+              <w:top w:w="0" w:type="dxa"/>
+              <w:bottom w:w="0" w:type="dxa"/>
+              <w:left w:w="0" w:type="dxa"/>
+              <w:right w:w="0" w:type="dxa"/>
+            </w:tcMar>
+            <w:vAlign w:val="center"/>
+          </w:tcPr>
+          <w:p>
+            <w:pPr>
+              <w:jc w:val="center"/>
+              <w:spacing w:after="40" w:before="40"/>
+              <w:ind w:firstLine="0" w:left="100" w:right="100"/>
+            </w:pPr>
+            <w:r xmlns:w="http://schemas.openxmlformats.org/wordprocessingml/2006/main" xmlns:wp="http://schemas.openxmlformats.org/drawingml/2006/wordprocessingDrawing" xmlns:r="http://schemas.openxmlformats.org/officeDocument/2006/relationships" xmlns:w14="http://schemas.microsoft.com/office/word/2010/wordml">
+              <w:rPr>
+                <w:rFonts w:ascii="Arial" w:hAnsi="Arial" w:eastAsia="Arial" w:cs="Arial"/>
+                <w:sz w:val="22"/>
+                <w:szCs w:val="22"/>
+                <w:color w:val="111111"/>
+              </w:rPr>
+              <w:t xml:space="preserve">0.11</w:t>
+            </w:r>
+          </w:p>
+        </w:tc>
+        <w:tc>
+          <w:tcPr>
+            <w:tcBorders>
+              <w:left w:val="single" w:sz="8" w:space="0" w:color="000000"/>
+            </w:tcBorders>
+            <w:shd w:val="clear" w:color="auto" w:fill="FFFFFF"/>
+            <w:tcMar>
+              <w:top w:w="0" w:type="dxa"/>
+              <w:bottom w:w="0" w:type="dxa"/>
+              <w:left w:w="0" w:type="dxa"/>
+              <w:right w:w="0" w:type="dxa"/>
+            </w:tcMar>
+            <w:vAlign w:val="center"/>
+          </w:tcPr>
+          <w:p>
+            <w:pPr>
+              <w:jc w:val="center"/>
+              <w:spacing w:after="40" w:before="40"/>
+              <w:ind w:firstLine="0" w:left="100" w:right="100"/>
+            </w:pPr>
+            <w:r xmlns:w="http://schemas.openxmlformats.org/wordprocessingml/2006/main" xmlns:wp="http://schemas.openxmlformats.org/drawingml/2006/wordprocessingDrawing" xmlns:r="http://schemas.openxmlformats.org/officeDocument/2006/relationships" xmlns:w14="http://schemas.microsoft.com/office/word/2010/wordml">
+              <w:rPr>
+                <w:rFonts w:ascii="Arial" w:hAnsi="Arial" w:eastAsia="Arial" w:cs="Arial"/>
+                <w:sz w:val="22"/>
+                <w:szCs w:val="22"/>
+                <w:color w:val="111111"/>
+              </w:rPr>
+              <w:t xml:space="preserve">0.00</w:t>
+            </w:r>
+          </w:p>
+        </w:tc>
+        <w:tc>
+          <w:tcPr>
+            <w:tcBorders>
+              <w:right w:val="single" w:sz="8" w:space="0" w:color="000000"/>
+            </w:tcBorders>
+            <w:shd w:val="clear" w:color="auto" w:fill="FFFFFF"/>
+            <w:tcMar>
+              <w:top w:w="0" w:type="dxa"/>
+              <w:bottom w:w="0" w:type="dxa"/>
+              <w:left w:w="0" w:type="dxa"/>
+              <w:right w:w="0" w:type="dxa"/>
+            </w:tcMar>
+            <w:vAlign w:val="center"/>
+          </w:tcPr>
+          <w:p>
+            <w:pPr>
+              <w:jc w:val="center"/>
+              <w:spacing w:after="40" w:before="40"/>
+              <w:ind w:firstLine="0" w:left="100" w:right="100"/>
+            </w:pPr>
+            <w:r xmlns:w="http://schemas.openxmlformats.org/wordprocessingml/2006/main" xmlns:wp="http://schemas.openxmlformats.org/drawingml/2006/wordprocessingDrawing" xmlns:r="http://schemas.openxmlformats.org/officeDocument/2006/relationships" xmlns:w14="http://schemas.microsoft.com/office/word/2010/wordml">
+              <w:rPr>
+                <w:rFonts w:ascii="Arial" w:hAnsi="Arial" w:eastAsia="Arial" w:cs="Arial"/>
+                <w:sz w:val="22"/>
+                <w:szCs w:val="22"/>
+                <w:color w:val="111111"/>
+              </w:rPr>
+              <w:t xml:space="preserve">0.00</w:t>
+            </w:r>
+          </w:p>
+        </w:tc>
+        <w:tc>
+          <w:tcPr>
+            <w:tcBorders>
+              <w:left w:val="single" w:sz="8" w:space="0" w:color="000000"/>
+            </w:tcBorders>
+            <w:shd w:val="clear" w:color="auto" w:fill="FFFFFF"/>
+            <w:tcMar>
+              <w:top w:w="0" w:type="dxa"/>
+              <w:bottom w:w="0" w:type="dxa"/>
+              <w:left w:w="0" w:type="dxa"/>
+              <w:right w:w="0" w:type="dxa"/>
+            </w:tcMar>
+            <w:vAlign w:val="center"/>
+          </w:tcPr>
+          <w:p>
+            <w:pPr>
+              <w:jc w:val="center"/>
+              <w:spacing w:after="40" w:before="40"/>
+              <w:ind w:firstLine="0" w:left="100" w:right="100"/>
+            </w:pPr>
+            <w:r xmlns:w="http://schemas.openxmlformats.org/wordprocessingml/2006/main" xmlns:wp="http://schemas.openxmlformats.org/drawingml/2006/wordprocessingDrawing" xmlns:r="http://schemas.openxmlformats.org/officeDocument/2006/relationships" xmlns:w14="http://schemas.microsoft.com/office/word/2010/wordml">
+              <w:rPr>
+                <w:rFonts w:ascii="Arial" w:hAnsi="Arial" w:eastAsia="Arial" w:cs="Arial"/>
+                <w:sz w:val="22"/>
+                <w:szCs w:val="22"/>
+                <w:color w:val="111111"/>
+              </w:rPr>
+              <w:t xml:space="preserve">87.00</w:t>
+            </w:r>
+          </w:p>
+        </w:tc>
+        <w:tc>
+          <w:tcPr>
+            <w:tcBorders/>
+            <w:shd w:val="clear" w:color="auto" w:fill="FFFFFF"/>
+            <w:tcMar>
+              <w:top w:w="0" w:type="dxa"/>
+              <w:bottom w:w="0" w:type="dxa"/>
+              <w:left w:w="0" w:type="dxa"/>
+              <w:right w:w="0" w:type="dxa"/>
+            </w:tcMar>
+            <w:vAlign w:val="center"/>
+          </w:tcPr>
+          <w:p>
+            <w:pPr>
+              <w:jc w:val="center"/>
+              <w:spacing w:after="40" w:before="40"/>
+              <w:ind w:firstLine="0" w:left="100" w:right="100"/>
+            </w:pPr>
+            <w:r xmlns:w="http://schemas.openxmlformats.org/wordprocessingml/2006/main" xmlns:wp="http://schemas.openxmlformats.org/drawingml/2006/wordprocessingDrawing" xmlns:r="http://schemas.openxmlformats.org/officeDocument/2006/relationships" xmlns:w14="http://schemas.microsoft.com/office/word/2010/wordml">
+              <w:rPr>
+                <w:rFonts w:ascii="Arial" w:hAnsi="Arial" w:eastAsia="Arial" w:cs="Arial"/>
+                <w:sz w:val="22"/>
+                <w:szCs w:val="22"/>
+                <w:color w:val="111111"/>
+              </w:rPr>
+              <w:t xml:space="preserve">15.00</w:t>
+            </w:r>
+          </w:p>
+        </w:tc>
+      </w:tr>
+      <w:tr>
+        <w:trPr>
+          <w:cantSplit/>
+          <w:trHeight w:val="360"/>
+        </w:trPr>
+        <w:tc>
+          <w:tcPr>
+            <w:tcBorders>
+              <w:right w:val="single" w:sz="8" w:space="0" w:color="000000"/>
+            </w:tcBorders>
+            <w:shd w:val="clear" w:color="auto" w:fill="FFFFFF"/>
+            <w:tcMar>
+              <w:top w:w="0" w:type="dxa"/>
+              <w:bottom w:w="0" w:type="dxa"/>
+              <w:left w:w="0" w:type="dxa"/>
+              <w:right w:w="0" w:type="dxa"/>
+            </w:tcMar>
+            <w:vAlign w:val="center"/>
+          </w:tcPr>
+          <w:p>
+            <w:pPr>
+              <w:jc w:val="center"/>
+              <w:spacing w:after="40" w:before="40"/>
+              <w:ind w:firstLine="0" w:left="100" w:right="100"/>
+            </w:pPr>
+            <w:r xmlns:w="http://schemas.openxmlformats.org/wordprocessingml/2006/main" xmlns:wp="http://schemas.openxmlformats.org/drawingml/2006/wordprocessingDrawing" xmlns:r="http://schemas.openxmlformats.org/officeDocument/2006/relationships" xmlns:w14="http://schemas.microsoft.com/office/word/2010/wordml">
+              <w:rPr>
+                <w:rFonts w:ascii="Arial" w:hAnsi="Arial" w:eastAsia="Arial" w:cs="Arial"/>
+                <w:sz w:val="22"/>
+                <w:szCs w:val="22"/>
+                <w:color w:val="111111"/>
+              </w:rPr>
+              <w:t xml:space="preserve">WHI</w:t>
+            </w:r>
+          </w:p>
+        </w:tc>
+        <w:tc>
+          <w:tcPr>
+            <w:tcBorders>
+              <w:left w:val="single" w:sz="8" w:space="0" w:color="000000"/>
+            </w:tcBorders>
+            <w:shd w:val="clear" w:color="auto" w:fill="FFFFFF"/>
+            <w:tcMar>
+              <w:top w:w="0" w:type="dxa"/>
+              <w:bottom w:w="0" w:type="dxa"/>
+              <w:left w:w="0" w:type="dxa"/>
+              <w:right w:w="0" w:type="dxa"/>
+            </w:tcMar>
+            <w:vAlign w:val="center"/>
+          </w:tcPr>
+          <w:p>
+            <w:pPr>
+              <w:jc w:val="center"/>
+              <w:spacing w:after="40" w:before="40"/>
+              <w:ind w:firstLine="0" w:left="100" w:right="100"/>
+            </w:pPr>
+            <w:r xmlns:w="http://schemas.openxmlformats.org/wordprocessingml/2006/main" xmlns:wp="http://schemas.openxmlformats.org/drawingml/2006/wordprocessingDrawing" xmlns:r="http://schemas.openxmlformats.org/officeDocument/2006/relationships" xmlns:w14="http://schemas.microsoft.com/office/word/2010/wordml">
+              <w:rPr>
+                <w:rFonts w:ascii="Arial" w:hAnsi="Arial" w:eastAsia="Arial" w:cs="Arial"/>
+                <w:sz w:val="22"/>
+                <w:szCs w:val="22"/>
+                <w:color w:val="111111"/>
+              </w:rPr>
+              <w:t xml:space="preserve">0.00</w:t>
+            </w:r>
+          </w:p>
+        </w:tc>
+        <w:tc>
+          <w:tcPr>
+            <w:tcBorders>
+              <w:right w:val="single" w:sz="8" w:space="0" w:color="000000"/>
+            </w:tcBorders>
+            <w:shd w:val="clear" w:color="auto" w:fill="FFFFFF"/>
+            <w:tcMar>
+              <w:top w:w="0" w:type="dxa"/>
+              <w:bottom w:w="0" w:type="dxa"/>
+              <w:left w:w="0" w:type="dxa"/>
+              <w:right w:w="0" w:type="dxa"/>
+            </w:tcMar>
+            <w:vAlign w:val="center"/>
+          </w:tcPr>
+          <w:p>
+            <w:pPr>
+              <w:jc w:val="center"/>
+              <w:spacing w:after="40" w:before="40"/>
+              <w:ind w:firstLine="0" w:left="100" w:right="100"/>
+            </w:pPr>
+            <w:r xmlns:w="http://schemas.openxmlformats.org/wordprocessingml/2006/main" xmlns:wp="http://schemas.openxmlformats.org/drawingml/2006/wordprocessingDrawing" xmlns:r="http://schemas.openxmlformats.org/officeDocument/2006/relationships" xmlns:w14="http://schemas.microsoft.com/office/word/2010/wordml">
+              <w:rPr>
+                <w:rFonts w:ascii="Arial" w:hAnsi="Arial" w:eastAsia="Arial" w:cs="Arial"/>
+                <w:sz w:val="22"/>
+                <w:szCs w:val="22"/>
+                <w:color w:val="111111"/>
+              </w:rPr>
+              <w:t xml:space="preserve">0.21</w:t>
+            </w:r>
+          </w:p>
+        </w:tc>
+        <w:tc>
+          <w:tcPr>
+            <w:tcBorders>
+              <w:left w:val="single" w:sz="8" w:space="0" w:color="000000"/>
+            </w:tcBorders>
+            <w:shd w:val="clear" w:color="auto" w:fill="FFFFFF"/>
+            <w:tcMar>
+              <w:top w:w="0" w:type="dxa"/>
+              <w:bottom w:w="0" w:type="dxa"/>
+              <w:left w:w="0" w:type="dxa"/>
+              <w:right w:w="0" w:type="dxa"/>
+            </w:tcMar>
+            <w:vAlign w:val="center"/>
+          </w:tcPr>
+          <w:p>
+            <w:pPr>
+              <w:jc w:val="center"/>
+              <w:spacing w:after="40" w:before="40"/>
+              <w:ind w:firstLine="0" w:left="100" w:right="100"/>
+            </w:pPr>
+            <w:r xmlns:w="http://schemas.openxmlformats.org/wordprocessingml/2006/main" xmlns:wp="http://schemas.openxmlformats.org/drawingml/2006/wordprocessingDrawing" xmlns:r="http://schemas.openxmlformats.org/officeDocument/2006/relationships" xmlns:w14="http://schemas.microsoft.com/office/word/2010/wordml">
+              <w:rPr>
+                <w:rFonts w:ascii="Arial" w:hAnsi="Arial" w:eastAsia="Arial" w:cs="Arial"/>
+                <w:sz w:val="22"/>
+                <w:szCs w:val="22"/>
+                <w:color w:val="111111"/>
+              </w:rPr>
+              <w:t xml:space="preserve">0.02</w:t>
+            </w:r>
+          </w:p>
+        </w:tc>
+        <w:tc>
+          <w:tcPr>
+            <w:tcBorders>
+              <w:right w:val="single" w:sz="8" w:space="0" w:color="000000"/>
+            </w:tcBorders>
+            <w:shd w:val="clear" w:color="auto" w:fill="FFFFFF"/>
+            <w:tcMar>
+              <w:top w:w="0" w:type="dxa"/>
+              <w:bottom w:w="0" w:type="dxa"/>
+              <w:left w:w="0" w:type="dxa"/>
+              <w:right w:w="0" w:type="dxa"/>
+            </w:tcMar>
+            <w:vAlign w:val="center"/>
+          </w:tcPr>
+          <w:p>
+            <w:pPr>
+              <w:jc w:val="center"/>
+              <w:spacing w:after="40" w:before="40"/>
+              <w:ind w:firstLine="0" w:left="100" w:right="100"/>
+            </w:pPr>
+            <w:r xmlns:w="http://schemas.openxmlformats.org/wordprocessingml/2006/main" xmlns:wp="http://schemas.openxmlformats.org/drawingml/2006/wordprocessingDrawing" xmlns:r="http://schemas.openxmlformats.org/officeDocument/2006/relationships" xmlns:w14="http://schemas.microsoft.com/office/word/2010/wordml">
+              <w:rPr>
+                <w:rFonts w:ascii="Arial" w:hAnsi="Arial" w:eastAsia="Arial" w:cs="Arial"/>
+                <w:sz w:val="22"/>
+                <w:szCs w:val="22"/>
+                <w:color w:val="111111"/>
+              </w:rPr>
+              <w:t xml:space="preserve">0.05</w:t>
+            </w:r>
+          </w:p>
+        </w:tc>
+        <w:tc>
+          <w:tcPr>
+            <w:tcBorders>
+              <w:left w:val="single" w:sz="8" w:space="0" w:color="000000"/>
+            </w:tcBorders>
+            <w:shd w:val="clear" w:color="auto" w:fill="FFFFFF"/>
+            <w:tcMar>
+              <w:top w:w="0" w:type="dxa"/>
+              <w:bottom w:w="0" w:type="dxa"/>
+              <w:left w:w="0" w:type="dxa"/>
+              <w:right w:w="0" w:type="dxa"/>
+            </w:tcMar>
+            <w:vAlign w:val="center"/>
+          </w:tcPr>
+          <w:p>
+            <w:pPr>
+              <w:jc w:val="center"/>
+              <w:spacing w:after="40" w:before="40"/>
+              <w:ind w:firstLine="0" w:left="100" w:right="100"/>
+            </w:pPr>
+            <w:r xmlns:w="http://schemas.openxmlformats.org/wordprocessingml/2006/main" xmlns:wp="http://schemas.openxmlformats.org/drawingml/2006/wordprocessingDrawing" xmlns:r="http://schemas.openxmlformats.org/officeDocument/2006/relationships" xmlns:w14="http://schemas.microsoft.com/office/word/2010/wordml">
+              <w:rPr>
+                <w:rFonts w:ascii="Arial" w:hAnsi="Arial" w:eastAsia="Arial" w:cs="Arial"/>
+                <w:sz w:val="22"/>
+                <w:szCs w:val="22"/>
+                <w:color w:val="111111"/>
+              </w:rPr>
+              <w:t xml:space="preserve">121.00</w:t>
+            </w:r>
+          </w:p>
+        </w:tc>
+        <w:tc>
+          <w:tcPr>
+            <w:tcBorders/>
+            <w:shd w:val="clear" w:color="auto" w:fill="FFFFFF"/>
+            <w:tcMar>
+              <w:top w:w="0" w:type="dxa"/>
+              <w:bottom w:w="0" w:type="dxa"/>
+              <w:left w:w="0" w:type="dxa"/>
+              <w:right w:w="0" w:type="dxa"/>
+            </w:tcMar>
+            <w:vAlign w:val="center"/>
+          </w:tcPr>
+          <w:p>
+            <w:pPr>
+              <w:jc w:val="center"/>
+              <w:spacing w:after="40" w:before="40"/>
+              <w:ind w:firstLine="0" w:left="100" w:right="100"/>
+            </w:pPr>
+            <w:r xmlns:w="http://schemas.openxmlformats.org/wordprocessingml/2006/main" xmlns:wp="http://schemas.openxmlformats.org/drawingml/2006/wordprocessingDrawing" xmlns:r="http://schemas.openxmlformats.org/officeDocument/2006/relationships" xmlns:w14="http://schemas.microsoft.com/office/word/2010/wordml">
+              <w:rPr>
+                <w:rFonts w:ascii="Arial" w:hAnsi="Arial" w:eastAsia="Arial" w:cs="Arial"/>
+                <w:sz w:val="22"/>
+                <w:szCs w:val="22"/>
+                <w:color w:val="111111"/>
+              </w:rPr>
+              <w:t xml:space="preserve">71.00</w:t>
+            </w:r>
+          </w:p>
+        </w:tc>
+      </w:tr>
+      <w:tr>
+        <w:trPr>
+          <w:cantSplit/>
+          <w:trHeight w:val="360"/>
+        </w:trPr>
+        <w:tc>
+          <w:tcPr>
+            <w:tcBorders>
+              <w:bottom w:val="single" w:sz="16" w:space="0" w:color="000000"/>
+              <w:right w:val="single" w:sz="8" w:space="0" w:color="000000"/>
+            </w:tcBorders>
+            <w:shd w:val="clear" w:color="auto" w:fill="FFFFFF"/>
+            <w:tcMar>
+              <w:top w:w="0" w:type="dxa"/>
+              <w:bottom w:w="0" w:type="dxa"/>
+              <w:left w:w="0" w:type="dxa"/>
+              <w:right w:w="0" w:type="dxa"/>
+            </w:tcMar>
+            <w:vAlign w:val="center"/>
+          </w:tcPr>
+          <w:p>
+            <w:pPr>
+              <w:jc w:val="center"/>
+              <w:spacing w:after="40" w:before="40"/>
+              <w:ind w:firstLine="0" w:left="100" w:right="100"/>
+            </w:pPr>
+            <w:r xmlns:w="http://schemas.openxmlformats.org/wordprocessingml/2006/main" xmlns:wp="http://schemas.openxmlformats.org/drawingml/2006/wordprocessingDrawing" xmlns:r="http://schemas.openxmlformats.org/officeDocument/2006/relationships" xmlns:w14="http://schemas.microsoft.com/office/word/2010/wordml">
+              <w:rPr>
+                <w:rFonts w:ascii="Arial" w:hAnsi="Arial" w:eastAsia="Arial" w:cs="Arial"/>
+                <w:sz w:val="22"/>
+                <w:szCs w:val="22"/>
+                <w:color w:val="111111"/>
+              </w:rPr>
+              <w:t xml:space="preserve">WOR</w:t>
+            </w:r>
+          </w:p>
+        </w:tc>
+        <w:tc>
+          <w:tcPr>
+            <w:tcBorders>
+              <w:bottom w:val="single" w:sz="16" w:space="0" w:color="000000"/>
+              <w:left w:val="single" w:sz="8" w:space="0" w:color="000000"/>
+            </w:tcBorders>
+            <w:shd w:val="clear" w:color="auto" w:fill="FFFFFF"/>
+            <w:tcMar>
+              <w:top w:w="0" w:type="dxa"/>
+              <w:bottom w:w="0" w:type="dxa"/>
+              <w:left w:w="0" w:type="dxa"/>
+              <w:right w:w="0" w:type="dxa"/>
+            </w:tcMar>
+            <w:vAlign w:val="center"/>
+          </w:tcPr>
+          <w:p>
+            <w:pPr>
+              <w:jc w:val="center"/>
+              <w:spacing w:after="40" w:before="40"/>
+              <w:ind w:firstLine="0" w:left="100" w:right="100"/>
+            </w:pPr>
+            <w:r xmlns:w="http://schemas.openxmlformats.org/wordprocessingml/2006/main" xmlns:wp="http://schemas.openxmlformats.org/drawingml/2006/wordprocessingDrawing" xmlns:r="http://schemas.openxmlformats.org/officeDocument/2006/relationships" xmlns:w14="http://schemas.microsoft.com/office/word/2010/wordml">
+              <w:rPr>
+                <w:rFonts w:ascii="Arial" w:hAnsi="Arial" w:eastAsia="Arial" w:cs="Arial"/>
+                <w:sz w:val="22"/>
+                <w:szCs w:val="22"/>
+                <w:color w:val="111111"/>
+              </w:rPr>
+              <w:t xml:space="preserve">0.23</w:t>
+            </w:r>
+          </w:p>
+        </w:tc>
+        <w:tc>
+          <w:tcPr>
+            <w:tcBorders>
+              <w:bottom w:val="single" w:sz="16" w:space="0" w:color="000000"/>
+              <w:right w:val="single" w:sz="8" w:space="0" w:color="000000"/>
+            </w:tcBorders>
+            <w:shd w:val="clear" w:color="auto" w:fill="FFFFFF"/>
+            <w:tcMar>
+              <w:top w:w="0" w:type="dxa"/>
+              <w:bottom w:w="0" w:type="dxa"/>
+              <w:left w:w="0" w:type="dxa"/>
+              <w:right w:w="0" w:type="dxa"/>
+            </w:tcMar>
+            <w:vAlign w:val="center"/>
+          </w:tcPr>
+          <w:p>
+            <w:pPr>
+              <w:jc w:val="center"/>
+              <w:spacing w:after="40" w:before="40"/>
+              <w:ind w:firstLine="0" w:left="100" w:right="100"/>
+            </w:pPr>
+            <w:r xmlns:w="http://schemas.openxmlformats.org/wordprocessingml/2006/main" xmlns:wp="http://schemas.openxmlformats.org/drawingml/2006/wordprocessingDrawing" xmlns:r="http://schemas.openxmlformats.org/officeDocument/2006/relationships" xmlns:w14="http://schemas.microsoft.com/office/word/2010/wordml">
+              <w:rPr>
+                <w:rFonts w:ascii="Arial" w:hAnsi="Arial" w:eastAsia="Arial" w:cs="Arial"/>
+                <w:sz w:val="22"/>
+                <w:szCs w:val="22"/>
+                <w:color w:val="111111"/>
+              </w:rPr>
+              <w:t xml:space="preserve">0.25</w:t>
+            </w:r>
+          </w:p>
+        </w:tc>
+        <w:tc>
+          <w:tcPr>
+            <w:tcBorders>
+              <w:bottom w:val="single" w:sz="16" w:space="0" w:color="000000"/>
+              <w:left w:val="single" w:sz="8" w:space="0" w:color="000000"/>
+            </w:tcBorders>
+            <w:shd w:val="clear" w:color="auto" w:fill="FFFFFF"/>
+            <w:tcMar>
+              <w:top w:w="0" w:type="dxa"/>
+              <w:bottom w:w="0" w:type="dxa"/>
+              <w:left w:w="0" w:type="dxa"/>
+              <w:right w:w="0" w:type="dxa"/>
+            </w:tcMar>
+            <w:vAlign w:val="center"/>
+          </w:tcPr>
+          <w:p>
+            <w:pPr>
+              <w:jc w:val="center"/>
+              <w:spacing w:after="40" w:before="40"/>
+              <w:ind w:firstLine="0" w:left="100" w:right="100"/>
+            </w:pPr>
+            <w:r xmlns:w="http://schemas.openxmlformats.org/wordprocessingml/2006/main" xmlns:wp="http://schemas.openxmlformats.org/drawingml/2006/wordprocessingDrawing" xmlns:r="http://schemas.openxmlformats.org/officeDocument/2006/relationships" xmlns:w14="http://schemas.microsoft.com/office/word/2010/wordml">
+              <w:rPr>
+                <w:rFonts w:ascii="Arial" w:hAnsi="Arial" w:eastAsia="Arial" w:cs="Arial"/>
+                <w:sz w:val="22"/>
+                <w:szCs w:val="22"/>
+                <w:color w:val="111111"/>
+              </w:rPr>
+              <w:t xml:space="preserve">0.07</w:t>
+            </w:r>
+          </w:p>
+        </w:tc>
+        <w:tc>
+          <w:tcPr>
+            <w:tcBorders>
+              <w:bottom w:val="single" w:sz="16" w:space="0" w:color="000000"/>
+              <w:right w:val="single" w:sz="8" w:space="0" w:color="000000"/>
+            </w:tcBorders>
+            <w:shd w:val="clear" w:color="auto" w:fill="FFFFFF"/>
+            <w:tcMar>
+              <w:top w:w="0" w:type="dxa"/>
+              <w:bottom w:w="0" w:type="dxa"/>
+              <w:left w:w="0" w:type="dxa"/>
+              <w:right w:w="0" w:type="dxa"/>
+            </w:tcMar>
+            <w:vAlign w:val="center"/>
+          </w:tcPr>
+          <w:p>
+            <w:pPr>
+              <w:jc w:val="center"/>
+              <w:spacing w:after="40" w:before="40"/>
+              <w:ind w:firstLine="0" w:left="100" w:right="100"/>
+            </w:pPr>
+            <w:r xmlns:w="http://schemas.openxmlformats.org/wordprocessingml/2006/main" xmlns:wp="http://schemas.openxmlformats.org/drawingml/2006/wordprocessingDrawing" xmlns:r="http://schemas.openxmlformats.org/officeDocument/2006/relationships" xmlns:w14="http://schemas.microsoft.com/office/word/2010/wordml">
+              <w:rPr>
+                <w:rFonts w:ascii="Arial" w:hAnsi="Arial" w:eastAsia="Arial" w:cs="Arial"/>
+                <w:sz w:val="22"/>
+                <w:szCs w:val="22"/>
+                <w:color w:val="111111"/>
+              </w:rPr>
+              <w:t xml:space="preserve">0.06</w:t>
+            </w:r>
+          </w:p>
+        </w:tc>
+        <w:tc>
+          <w:tcPr>
+            <w:tcBorders>
+              <w:bottom w:val="single" w:sz="16" w:space="0" w:color="000000"/>
+              <w:left w:val="single" w:sz="8" w:space="0" w:color="000000"/>
+            </w:tcBorders>
+            <w:shd w:val="clear" w:color="auto" w:fill="FFFFFF"/>
+            <w:tcMar>
+              <w:top w:w="0" w:type="dxa"/>
+              <w:bottom w:w="0" w:type="dxa"/>
+              <w:left w:w="0" w:type="dxa"/>
+              <w:right w:w="0" w:type="dxa"/>
+            </w:tcMar>
+            <w:vAlign w:val="center"/>
+          </w:tcPr>
+          <w:p>
+            <w:pPr>
+              <w:jc w:val="center"/>
+              <w:spacing w:after="40" w:before="40"/>
+              <w:ind w:firstLine="0" w:left="100" w:right="100"/>
+            </w:pPr>
+            <w:r xmlns:w="http://schemas.openxmlformats.org/wordprocessingml/2006/main" xmlns:wp="http://schemas.openxmlformats.org/drawingml/2006/wordprocessingDrawing" xmlns:r="http://schemas.openxmlformats.org/officeDocument/2006/relationships" xmlns:w14="http://schemas.microsoft.com/office/word/2010/wordml">
+              <w:rPr>
+                <w:rFonts w:ascii="Arial" w:hAnsi="Arial" w:eastAsia="Arial" w:cs="Arial"/>
+                <w:sz w:val="22"/>
+                <w:szCs w:val="22"/>
+                <w:color w:val="111111"/>
+              </w:rPr>
+              <w:t xml:space="preserve">121.00</w:t>
+            </w:r>
+          </w:p>
+        </w:tc>
+        <w:tc>
+          <w:tcPr>
+            <w:tcBorders>
+              <w:bottom w:val="single" w:sz="16" w:space="0" w:color="000000"/>
+            </w:tcBorders>
+            <w:shd w:val="clear" w:color="auto" w:fill="FFFFFF"/>
+            <w:tcMar>
+              <w:top w:w="0" w:type="dxa"/>
+              <w:bottom w:w="0" w:type="dxa"/>
+              <w:left w:w="0" w:type="dxa"/>
+              <w:right w:w="0" w:type="dxa"/>
+            </w:tcMar>
+            <w:vAlign w:val="center"/>
+          </w:tcPr>
+          <w:p>
+            <w:pPr>
+              <w:jc w:val="center"/>
+              <w:spacing w:after="40" w:before="40"/>
+              <w:ind w:firstLine="0" w:left="100" w:right="100"/>
+            </w:pPr>
+            <w:r xmlns:w="http://schemas.openxmlformats.org/wordprocessingml/2006/main" xmlns:wp="http://schemas.openxmlformats.org/drawingml/2006/wordprocessingDrawing" xmlns:r="http://schemas.openxmlformats.org/officeDocument/2006/relationships" xmlns:w14="http://schemas.microsoft.com/office/word/2010/wordml">
+              <w:rPr>
+                <w:rFonts w:ascii="Arial" w:hAnsi="Arial" w:eastAsia="Arial" w:cs="Arial"/>
+                <w:sz w:val="22"/>
+                <w:szCs w:val="22"/>
+                <w:color w:val="111111"/>
+              </w:rPr>
+              <w:t xml:space="preserve">181.00</w:t>
             </w:r>
           </w:p>
         </w:tc>

</xml_diff>

<commit_message>
Updated some graphs and tables for the final inrc report
</commit_message>
<xml_diff>
--- a/graphs/graphsandtables2019.docx
+++ b/graphs/graphsandtables2019.docx
@@ -6007,6 +6007,1038 @@
         <w:pStyle w:val="BodyText"/>
       </w:pPr>
       <w:r>
+        <w:t xml:space="preserve">This is the rain and runoff table for 2019 with site names:</w:t>
+      </w:r>
+    </w:p>
+    <w:tbl xmlns:w="http://schemas.openxmlformats.org/wordprocessingml/2006/main" xmlns:r="http://schemas.openxmlformats.org/officeDocument/2006/relationships" xmlns:w14="http://schemas.microsoft.com/office/word/2010/wordml" xmlns:wp="http://schemas.openxmlformats.org/drawingml/2006/wordprocessingDrawing" xmlns:a="http://schemas.openxmlformats.org/drawingml/2006/main" xmlns:pic="http://schemas.openxmlformats.org/drawingml/2006/picture">
+      <w:tblPr>
+        <w:tblLayout w:type="fixed"/>
+        <w:jc w:val="center"/>
+      </w:tblPr>
+      <w:tblGrid>
+        <w:gridCol w:w="1080"/>
+        <w:gridCol w:w="1080"/>
+        <w:gridCol w:w="1080"/>
+        <w:gridCol w:w="1080"/>
+      </w:tblGrid>
+      <w:tr>
+        <w:trPr>
+          <w:cantSplit/>
+          <w:trHeight w:val="360"/>
+          <w:tblHeader/>
+        </w:trPr>
+        <w:tc>
+          <w:tcPr>
+            <w:tcBorders/>
+            <w:shd w:val="clear" w:color="auto" w:fill="FFFFFF"/>
+            <w:tcMar>
+              <w:top w:w="0" w:type="dxa"/>
+              <w:bottom w:w="0" w:type="dxa"/>
+              <w:left w:w="0" w:type="dxa"/>
+              <w:right w:w="0" w:type="dxa"/>
+            </w:tcMar>
+            <w:vAlign w:val="center"/>
+          </w:tcPr>
+          <w:p>
+            <w:pPr>
+              <w:jc w:val="center"/>
+              <w:spacing w:after="0" w:before="0"/>
+              <w:ind w:firstLine="0" w:left="0" w:right="0"/>
+            </w:pPr>
+            <w:r xmlns:w="http://schemas.openxmlformats.org/wordprocessingml/2006/main" xmlns:wp="http://schemas.openxmlformats.org/drawingml/2006/wordprocessingDrawing" xmlns:r="http://schemas.openxmlformats.org/officeDocument/2006/relationships" xmlns:w14="http://schemas.microsoft.com/office/word/2010/wordml">
+              <w:rPr>
+                <w:rFonts w:ascii="calibri" w:hAnsi="calibri" w:eastAsia="calibri" w:cs="calibri"/>
+                <w:b/>
+                <w:sz w:val="20"/>
+                <w:szCs w:val="20"/>
+                <w:color w:val="000000"/>
+              </w:rPr>
+              <w:t xml:space="preserve"/>
+            </w:r>
+          </w:p>
+        </w:tc>
+        <w:tc>
+          <w:tcPr>
+            <w:tcBorders/>
+            <w:shd w:val="clear" w:color="auto" w:fill="FFFFFF"/>
+            <w:tcMar>
+              <w:top w:w="0" w:type="dxa"/>
+              <w:bottom w:w="0" w:type="dxa"/>
+              <w:left w:w="0" w:type="dxa"/>
+              <w:right w:w="0" w:type="dxa"/>
+            </w:tcMar>
+            <w:vAlign w:val="center"/>
+          </w:tcPr>
+          <w:p>
+            <w:pPr>
+              <w:jc w:val="center"/>
+              <w:spacing w:after="0" w:before="0"/>
+              <w:ind w:firstLine="0" w:left="0" w:right="0"/>
+            </w:pPr>
+            <w:r xmlns:w="http://schemas.openxmlformats.org/wordprocessingml/2006/main" xmlns:wp="http://schemas.openxmlformats.org/drawingml/2006/wordprocessingDrawing" xmlns:r="http://schemas.openxmlformats.org/officeDocument/2006/relationships" xmlns:w14="http://schemas.microsoft.com/office/word/2010/wordml">
+              <w:rPr>
+                <w:rFonts w:ascii="calibri" w:hAnsi="calibri" w:eastAsia="calibri" w:cs="calibri"/>
+                <w:b/>
+                <w:sz w:val="20"/>
+                <w:szCs w:val="20"/>
+                <w:color w:val="000000"/>
+              </w:rPr>
+              <w:t xml:space="preserve"/>
+            </w:r>
+          </w:p>
+        </w:tc>
+        <w:tc>
+          <w:tcPr>
+            <w:gridSpan w:val="2"/>
+            <w:tcBorders/>
+            <w:shd w:val="clear" w:color="auto" w:fill="FFFFFF"/>
+            <w:tcMar>
+              <w:top w:w="0" w:type="dxa"/>
+              <w:bottom w:w="0" w:type="dxa"/>
+              <w:left w:w="0" w:type="dxa"/>
+              <w:right w:w="0" w:type="dxa"/>
+            </w:tcMar>
+            <w:vAlign w:val="center"/>
+          </w:tcPr>
+          <w:p>
+            <w:pPr>
+              <w:jc w:val="center"/>
+              <w:spacing w:after="0" w:before="0"/>
+              <w:ind w:firstLine="0" w:left="0" w:right="0"/>
+            </w:pPr>
+            <w:r xmlns:w="http://schemas.openxmlformats.org/wordprocessingml/2006/main" xmlns:wp="http://schemas.openxmlformats.org/drawingml/2006/wordprocessingDrawing" xmlns:r="http://schemas.openxmlformats.org/officeDocument/2006/relationships" xmlns:w14="http://schemas.microsoft.com/office/word/2010/wordml">
+              <w:rPr>
+                <w:rFonts w:ascii="calibri" w:hAnsi="calibri" w:eastAsia="calibri" w:cs="calibri"/>
+                <w:b/>
+                <w:sz w:val="20"/>
+                <w:szCs w:val="20"/>
+                <w:color w:val="000000"/>
+              </w:rPr>
+              <w:t xml:space="preserve">Runoff (in.)</w:t>
+            </w:r>
+          </w:p>
+        </w:tc>
+      </w:tr>
+      <w:tr>
+        <w:trPr>
+          <w:cantSplit/>
+          <w:trHeight w:val="360"/>
+          <w:tblHeader/>
+        </w:trPr>
+        <w:tc>
+          <w:tcPr>
+            <w:tcBorders>
+              <w:bottom w:val="single" w:sz="16" w:space="0" w:color="000000"/>
+            </w:tcBorders>
+            <w:shd w:val="clear" w:color="auto" w:fill="FFFFFF"/>
+            <w:tcMar>
+              <w:top w:w="0" w:type="dxa"/>
+              <w:bottom w:w="0" w:type="dxa"/>
+              <w:left w:w="0" w:type="dxa"/>
+              <w:right w:w="0" w:type="dxa"/>
+            </w:tcMar>
+            <w:vAlign w:val="center"/>
+          </w:tcPr>
+          <w:p>
+            <w:pPr>
+              <w:jc w:val="center"/>
+              <w:spacing w:after="40" w:before="40"/>
+              <w:ind w:firstLine="0" w:left="100" w:right="100"/>
+            </w:pPr>
+            <w:r xmlns:w="http://schemas.openxmlformats.org/wordprocessingml/2006/main" xmlns:wp="http://schemas.openxmlformats.org/drawingml/2006/wordprocessingDrawing" xmlns:r="http://schemas.openxmlformats.org/officeDocument/2006/relationships" xmlns:w14="http://schemas.microsoft.com/office/word/2010/wordml">
+              <w:rPr>
+                <w:rFonts w:ascii="calibri" w:hAnsi="calibri" w:eastAsia="calibri" w:cs="calibri"/>
+                <w:b/>
+                <w:sz w:val="22"/>
+                <w:szCs w:val="22"/>
+                <w:color w:val="111111"/>
+              </w:rPr>
+              <w:t xml:space="preserve">Site</w:t>
+            </w:r>
+          </w:p>
+        </w:tc>
+        <w:tc>
+          <w:tcPr>
+            <w:tcBorders>
+              <w:bottom w:val="single" w:sz="16" w:space="0" w:color="000000"/>
+            </w:tcBorders>
+            <w:shd w:val="clear" w:color="auto" w:fill="FFFFFF"/>
+            <w:tcMar>
+              <w:top w:w="0" w:type="dxa"/>
+              <w:bottom w:w="0" w:type="dxa"/>
+              <w:left w:w="0" w:type="dxa"/>
+              <w:right w:w="0" w:type="dxa"/>
+            </w:tcMar>
+            <w:vAlign w:val="center"/>
+          </w:tcPr>
+          <w:p>
+            <w:pPr>
+              <w:jc w:val="center"/>
+              <w:spacing w:after="40" w:before="40"/>
+              <w:ind w:firstLine="0" w:left="100" w:right="100"/>
+            </w:pPr>
+            <w:r xmlns:w="http://schemas.openxmlformats.org/wordprocessingml/2006/main" xmlns:wp="http://schemas.openxmlformats.org/drawingml/2006/wordprocessingDrawing" xmlns:r="http://schemas.openxmlformats.org/officeDocument/2006/relationships" xmlns:w14="http://schemas.microsoft.com/office/word/2010/wordml">
+              <w:rPr>
+                <w:rFonts w:ascii="calibri" w:hAnsi="calibri" w:eastAsia="calibri" w:cs="calibri"/>
+                <w:b/>
+                <w:sz w:val="22"/>
+                <w:szCs w:val="22"/>
+                <w:color w:val="111111"/>
+              </w:rPr>
+              <w:t xml:space="preserve">Rain (in.)</w:t>
+            </w:r>
+          </w:p>
+        </w:tc>
+        <w:tc>
+          <w:tcPr>
+            <w:tcBorders>
+              <w:bottom w:val="single" w:sz="16" w:space="0" w:color="000000"/>
+            </w:tcBorders>
+            <w:shd w:val="clear" w:color="auto" w:fill="FFFFFF"/>
+            <w:tcMar>
+              <w:top w:w="0" w:type="dxa"/>
+              <w:bottom w:w="0" w:type="dxa"/>
+              <w:left w:w="0" w:type="dxa"/>
+              <w:right w:w="0" w:type="dxa"/>
+            </w:tcMar>
+            <w:vAlign w:val="center"/>
+          </w:tcPr>
+          <w:p>
+            <w:pPr>
+              <w:jc w:val="center"/>
+              <w:spacing w:after="40" w:before="40"/>
+              <w:ind w:firstLine="0" w:left="100" w:right="100"/>
+            </w:pPr>
+            <w:r xmlns:w="http://schemas.openxmlformats.org/wordprocessingml/2006/main" xmlns:wp="http://schemas.openxmlformats.org/drawingml/2006/wordprocessingDrawing" xmlns:r="http://schemas.openxmlformats.org/officeDocument/2006/relationships" xmlns:w14="http://schemas.microsoft.com/office/word/2010/wordml">
+              <w:rPr>
+                <w:rFonts w:ascii="calibri" w:hAnsi="calibri" w:eastAsia="calibri" w:cs="calibri"/>
+                <w:b/>
+                <w:sz w:val="22"/>
+                <w:szCs w:val="22"/>
+                <w:color w:val="111111"/>
+              </w:rPr>
+              <w:t xml:space="preserve">Control</w:t>
+            </w:r>
+          </w:p>
+        </w:tc>
+        <w:tc>
+          <w:tcPr>
+            <w:tcBorders>
+              <w:bottom w:val="single" w:sz="16" w:space="0" w:color="000000"/>
+            </w:tcBorders>
+            <w:shd w:val="clear" w:color="auto" w:fill="FFFFFF"/>
+            <w:tcMar>
+              <w:top w:w="0" w:type="dxa"/>
+              <w:bottom w:w="0" w:type="dxa"/>
+              <w:left w:w="0" w:type="dxa"/>
+              <w:right w:w="0" w:type="dxa"/>
+            </w:tcMar>
+            <w:vAlign w:val="center"/>
+          </w:tcPr>
+          <w:p>
+            <w:pPr>
+              <w:jc w:val="center"/>
+              <w:spacing w:after="40" w:before="40"/>
+              <w:ind w:firstLine="0" w:left="100" w:right="100"/>
+            </w:pPr>
+            <w:r xmlns:w="http://schemas.openxmlformats.org/wordprocessingml/2006/main" xmlns:wp="http://schemas.openxmlformats.org/drawingml/2006/wordprocessingDrawing" xmlns:r="http://schemas.openxmlformats.org/officeDocument/2006/relationships" xmlns:w14="http://schemas.microsoft.com/office/word/2010/wordml">
+              <w:rPr>
+                <w:rFonts w:ascii="calibri" w:hAnsi="calibri" w:eastAsia="calibri" w:cs="calibri"/>
+                <w:b/>
+                <w:sz w:val="22"/>
+                <w:szCs w:val="22"/>
+                <w:color w:val="111111"/>
+              </w:rPr>
+              <w:t xml:space="preserve">Treatment</w:t>
+            </w:r>
+          </w:p>
+        </w:tc>
+      </w:tr>
+      <w:tr>
+        <w:trPr>
+          <w:cantSplit/>
+          <w:trHeight w:val="360"/>
+        </w:trPr>
+        <w:tc>
+          <w:tcPr>
+            <w:tcBorders>
+              <w:right w:val="single" w:sz="8" w:space="0" w:color="000000"/>
+            </w:tcBorders>
+            <w:shd w:val="clear" w:color="auto" w:fill="FFFFFF"/>
+            <w:tcMar>
+              <w:top w:w="0" w:type="dxa"/>
+              <w:bottom w:w="0" w:type="dxa"/>
+              <w:left w:w="0" w:type="dxa"/>
+              <w:right w:w="0" w:type="dxa"/>
+            </w:tcMar>
+            <w:vAlign w:val="center"/>
+          </w:tcPr>
+          <w:p>
+            <w:pPr>
+              <w:jc w:val="center"/>
+              <w:spacing w:after="40" w:before="40"/>
+              <w:ind w:firstLine="0" w:left="100" w:right="100"/>
+            </w:pPr>
+            <w:r xmlns:w="http://schemas.openxmlformats.org/wordprocessingml/2006/main" xmlns:wp="http://schemas.openxmlformats.org/drawingml/2006/wordprocessingDrawing" xmlns:r="http://schemas.openxmlformats.org/officeDocument/2006/relationships" xmlns:w14="http://schemas.microsoft.com/office/word/2010/wordml">
+              <w:rPr>
+                <w:rFonts w:ascii="calibri" w:hAnsi="calibri" w:eastAsia="calibri" w:cs="calibri"/>
+                <w:sz w:val="22"/>
+                <w:szCs w:val="22"/>
+                <w:color w:val="111111"/>
+              </w:rPr>
+              <w:t xml:space="preserve">Armstrong</w:t>
+            </w:r>
+          </w:p>
+        </w:tc>
+        <w:tc>
+          <w:tcPr>
+            <w:tcBorders>
+              <w:left w:val="single" w:sz="8" w:space="0" w:color="000000"/>
+              <w:right w:val="single" w:sz="8" w:space="0" w:color="000000"/>
+            </w:tcBorders>
+            <w:shd w:val="clear" w:color="auto" w:fill="FFFFFF"/>
+            <w:tcMar>
+              <w:top w:w="0" w:type="dxa"/>
+              <w:bottom w:w="0" w:type="dxa"/>
+              <w:left w:w="0" w:type="dxa"/>
+              <w:right w:w="0" w:type="dxa"/>
+            </w:tcMar>
+            <w:vAlign w:val="center"/>
+          </w:tcPr>
+          <w:p>
+            <w:pPr>
+              <w:jc w:val="center"/>
+              <w:spacing w:after="40" w:before="40"/>
+              <w:ind w:firstLine="0" w:left="100" w:right="100"/>
+            </w:pPr>
+            <w:r xmlns:w="http://schemas.openxmlformats.org/wordprocessingml/2006/main" xmlns:wp="http://schemas.openxmlformats.org/drawingml/2006/wordprocessingDrawing" xmlns:r="http://schemas.openxmlformats.org/officeDocument/2006/relationships" xmlns:w14="http://schemas.microsoft.com/office/word/2010/wordml">
+              <w:rPr>
+                <w:rFonts w:ascii="calibri" w:hAnsi="calibri" w:eastAsia="calibri" w:cs="calibri"/>
+                <w:sz w:val="22"/>
+                <w:szCs w:val="22"/>
+                <w:color w:val="111111"/>
+              </w:rPr>
+              <w:t xml:space="preserve">28.82</w:t>
+            </w:r>
+          </w:p>
+        </w:tc>
+        <w:tc>
+          <w:tcPr>
+            <w:tcBorders>
+              <w:left w:val="single" w:sz="8" w:space="0" w:color="000000"/>
+            </w:tcBorders>
+            <w:shd w:val="clear" w:color="auto" w:fill="FFFFFF"/>
+            <w:tcMar>
+              <w:top w:w="0" w:type="dxa"/>
+              <w:bottom w:w="0" w:type="dxa"/>
+              <w:left w:w="0" w:type="dxa"/>
+              <w:right w:w="0" w:type="dxa"/>
+            </w:tcMar>
+            <w:vAlign w:val="center"/>
+          </w:tcPr>
+          <w:p>
+            <w:pPr>
+              <w:jc w:val="center"/>
+              <w:spacing w:after="40" w:before="40"/>
+              <w:ind w:firstLine="0" w:left="100" w:right="100"/>
+            </w:pPr>
+            <w:r xmlns:w="http://schemas.openxmlformats.org/wordprocessingml/2006/main" xmlns:wp="http://schemas.openxmlformats.org/drawingml/2006/wordprocessingDrawing" xmlns:r="http://schemas.openxmlformats.org/officeDocument/2006/relationships" xmlns:w14="http://schemas.microsoft.com/office/word/2010/wordml">
+              <w:rPr>
+                <w:rFonts w:ascii="calibri" w:hAnsi="calibri" w:eastAsia="calibri" w:cs="calibri"/>
+                <w:sz w:val="22"/>
+                <w:szCs w:val="22"/>
+                <w:color w:val="111111"/>
+              </w:rPr>
+              <w:t xml:space="preserve">0.20</w:t>
+            </w:r>
+          </w:p>
+        </w:tc>
+        <w:tc>
+          <w:tcPr>
+            <w:tcBorders/>
+            <w:shd w:val="clear" w:color="auto" w:fill="FFFFFF"/>
+            <w:tcMar>
+              <w:top w:w="0" w:type="dxa"/>
+              <w:bottom w:w="0" w:type="dxa"/>
+              <w:left w:w="0" w:type="dxa"/>
+              <w:right w:w="0" w:type="dxa"/>
+            </w:tcMar>
+            <w:vAlign w:val="center"/>
+          </w:tcPr>
+          <w:p>
+            <w:pPr>
+              <w:jc w:val="center"/>
+              <w:spacing w:after="40" w:before="40"/>
+              <w:ind w:firstLine="0" w:left="100" w:right="100"/>
+            </w:pPr>
+            <w:r xmlns:w="http://schemas.openxmlformats.org/wordprocessingml/2006/main" xmlns:wp="http://schemas.openxmlformats.org/drawingml/2006/wordprocessingDrawing" xmlns:r="http://schemas.openxmlformats.org/officeDocument/2006/relationships" xmlns:w14="http://schemas.microsoft.com/office/word/2010/wordml">
+              <w:rPr>
+                <w:rFonts w:ascii="calibri" w:hAnsi="calibri" w:eastAsia="calibri" w:cs="calibri"/>
+                <w:sz w:val="22"/>
+                <w:szCs w:val="22"/>
+                <w:color w:val="111111"/>
+              </w:rPr>
+              <w:t xml:space="preserve">0.09</w:t>
+            </w:r>
+          </w:p>
+        </w:tc>
+      </w:tr>
+      <w:tr>
+        <w:trPr>
+          <w:cantSplit/>
+          <w:trHeight w:val="360"/>
+        </w:trPr>
+        <w:tc>
+          <w:tcPr>
+            <w:tcBorders>
+              <w:right w:val="single" w:sz="8" w:space="0" w:color="000000"/>
+            </w:tcBorders>
+            <w:shd w:val="clear" w:color="auto" w:fill="FFFFFF"/>
+            <w:tcMar>
+              <w:top w:w="0" w:type="dxa"/>
+              <w:bottom w:w="0" w:type="dxa"/>
+              <w:left w:w="0" w:type="dxa"/>
+              <w:right w:w="0" w:type="dxa"/>
+            </w:tcMar>
+            <w:vAlign w:val="center"/>
+          </w:tcPr>
+          <w:p>
+            <w:pPr>
+              <w:jc w:val="center"/>
+              <w:spacing w:after="40" w:before="40"/>
+              <w:ind w:firstLine="0" w:left="100" w:right="100"/>
+            </w:pPr>
+            <w:r xmlns:w="http://schemas.openxmlformats.org/wordprocessingml/2006/main" xmlns:wp="http://schemas.openxmlformats.org/drawingml/2006/wordprocessingDrawing" xmlns:r="http://schemas.openxmlformats.org/officeDocument/2006/relationships" xmlns:w14="http://schemas.microsoft.com/office/word/2010/wordml">
+              <w:rPr>
+                <w:rFonts w:ascii="calibri" w:hAnsi="calibri" w:eastAsia="calibri" w:cs="calibri"/>
+                <w:sz w:val="22"/>
+                <w:szCs w:val="22"/>
+                <w:color w:val="111111"/>
+              </w:rPr>
+              <w:t xml:space="preserve">Marshalltown</w:t>
+            </w:r>
+          </w:p>
+        </w:tc>
+        <w:tc>
+          <w:tcPr>
+            <w:tcBorders>
+              <w:left w:val="single" w:sz="8" w:space="0" w:color="000000"/>
+              <w:right w:val="single" w:sz="8" w:space="0" w:color="000000"/>
+            </w:tcBorders>
+            <w:shd w:val="clear" w:color="auto" w:fill="FFFFFF"/>
+            <w:tcMar>
+              <w:top w:w="0" w:type="dxa"/>
+              <w:bottom w:w="0" w:type="dxa"/>
+              <w:left w:w="0" w:type="dxa"/>
+              <w:right w:w="0" w:type="dxa"/>
+            </w:tcMar>
+            <w:vAlign w:val="center"/>
+          </w:tcPr>
+          <w:p>
+            <w:pPr>
+              <w:jc w:val="center"/>
+              <w:spacing w:after="40" w:before="40"/>
+              <w:ind w:firstLine="0" w:left="100" w:right="100"/>
+            </w:pPr>
+            <w:r xmlns:w="http://schemas.openxmlformats.org/wordprocessingml/2006/main" xmlns:wp="http://schemas.openxmlformats.org/drawingml/2006/wordprocessingDrawing" xmlns:r="http://schemas.openxmlformats.org/officeDocument/2006/relationships" xmlns:w14="http://schemas.microsoft.com/office/word/2010/wordml">
+              <w:rPr>
+                <w:rFonts w:ascii="calibri" w:hAnsi="calibri" w:eastAsia="calibri" w:cs="calibri"/>
+                <w:sz w:val="22"/>
+                <w:szCs w:val="22"/>
+                <w:color w:val="111111"/>
+              </w:rPr>
+              <w:t xml:space="preserve">22.38</w:t>
+            </w:r>
+          </w:p>
+        </w:tc>
+        <w:tc>
+          <w:tcPr>
+            <w:tcBorders>
+              <w:left w:val="single" w:sz="8" w:space="0" w:color="000000"/>
+            </w:tcBorders>
+            <w:shd w:val="clear" w:color="auto" w:fill="FFFFFF"/>
+            <w:tcMar>
+              <w:top w:w="0" w:type="dxa"/>
+              <w:bottom w:w="0" w:type="dxa"/>
+              <w:left w:w="0" w:type="dxa"/>
+              <w:right w:w="0" w:type="dxa"/>
+            </w:tcMar>
+            <w:vAlign w:val="center"/>
+          </w:tcPr>
+          <w:p>
+            <w:pPr>
+              <w:jc w:val="center"/>
+              <w:spacing w:after="40" w:before="40"/>
+              <w:ind w:firstLine="0" w:left="100" w:right="100"/>
+            </w:pPr>
+            <w:r xmlns:w="http://schemas.openxmlformats.org/wordprocessingml/2006/main" xmlns:wp="http://schemas.openxmlformats.org/drawingml/2006/wordprocessingDrawing" xmlns:r="http://schemas.openxmlformats.org/officeDocument/2006/relationships" xmlns:w14="http://schemas.microsoft.com/office/word/2010/wordml">
+              <w:rPr>
+                <w:rFonts w:ascii="calibri" w:hAnsi="calibri" w:eastAsia="calibri" w:cs="calibri"/>
+                <w:sz w:val="22"/>
+                <w:szCs w:val="22"/>
+                <w:color w:val="111111"/>
+              </w:rPr>
+              <w:t xml:space="preserve">0.15</w:t>
+            </w:r>
+          </w:p>
+        </w:tc>
+        <w:tc>
+          <w:tcPr>
+            <w:tcBorders/>
+            <w:shd w:val="clear" w:color="auto" w:fill="FFFFFF"/>
+            <w:tcMar>
+              <w:top w:w="0" w:type="dxa"/>
+              <w:bottom w:w="0" w:type="dxa"/>
+              <w:left w:w="0" w:type="dxa"/>
+              <w:right w:w="0" w:type="dxa"/>
+            </w:tcMar>
+            <w:vAlign w:val="center"/>
+          </w:tcPr>
+          <w:p>
+            <w:pPr>
+              <w:jc w:val="center"/>
+              <w:spacing w:after="40" w:before="40"/>
+              <w:ind w:firstLine="0" w:left="100" w:right="100"/>
+            </w:pPr>
+            <w:r xmlns:w="http://schemas.openxmlformats.org/wordprocessingml/2006/main" xmlns:wp="http://schemas.openxmlformats.org/drawingml/2006/wordprocessingDrawing" xmlns:r="http://schemas.openxmlformats.org/officeDocument/2006/relationships" xmlns:w14="http://schemas.microsoft.com/office/word/2010/wordml">
+              <w:rPr>
+                <w:rFonts w:ascii="calibri" w:hAnsi="calibri" w:eastAsia="calibri" w:cs="calibri"/>
+                <w:sz w:val="22"/>
+                <w:szCs w:val="22"/>
+                <w:color w:val="111111"/>
+              </w:rPr>
+              <w:t xml:space="preserve">0.41</w:t>
+            </w:r>
+          </w:p>
+        </w:tc>
+      </w:tr>
+      <w:tr>
+        <w:trPr>
+          <w:cantSplit/>
+          <w:trHeight w:val="360"/>
+        </w:trPr>
+        <w:tc>
+          <w:tcPr>
+            <w:tcBorders>
+              <w:right w:val="single" w:sz="8" w:space="0" w:color="000000"/>
+            </w:tcBorders>
+            <w:shd w:val="clear" w:color="auto" w:fill="FFFFFF"/>
+            <w:tcMar>
+              <w:top w:w="0" w:type="dxa"/>
+              <w:bottom w:w="0" w:type="dxa"/>
+              <w:left w:w="0" w:type="dxa"/>
+              <w:right w:w="0" w:type="dxa"/>
+            </w:tcMar>
+            <w:vAlign w:val="center"/>
+          </w:tcPr>
+          <w:p>
+            <w:pPr>
+              <w:jc w:val="center"/>
+              <w:spacing w:after="40" w:before="40"/>
+              <w:ind w:firstLine="0" w:left="100" w:right="100"/>
+            </w:pPr>
+            <w:r xmlns:w="http://schemas.openxmlformats.org/wordprocessingml/2006/main" xmlns:wp="http://schemas.openxmlformats.org/drawingml/2006/wordprocessingDrawing" xmlns:r="http://schemas.openxmlformats.org/officeDocument/2006/relationships" xmlns:w14="http://schemas.microsoft.com/office/word/2010/wordml">
+              <w:rPr>
+                <w:rFonts w:ascii="calibri" w:hAnsi="calibri" w:eastAsia="calibri" w:cs="calibri"/>
+                <w:sz w:val="22"/>
+                <w:szCs w:val="22"/>
+                <w:color w:val="111111"/>
+              </w:rPr>
+              <w:t xml:space="preserve">McNay</w:t>
+            </w:r>
+          </w:p>
+        </w:tc>
+        <w:tc>
+          <w:tcPr>
+            <w:tcBorders>
+              <w:left w:val="single" w:sz="8" w:space="0" w:color="000000"/>
+              <w:right w:val="single" w:sz="8" w:space="0" w:color="000000"/>
+            </w:tcBorders>
+            <w:shd w:val="clear" w:color="auto" w:fill="FFFFFF"/>
+            <w:tcMar>
+              <w:top w:w="0" w:type="dxa"/>
+              <w:bottom w:w="0" w:type="dxa"/>
+              <w:left w:w="0" w:type="dxa"/>
+              <w:right w:w="0" w:type="dxa"/>
+            </w:tcMar>
+            <w:vAlign w:val="center"/>
+          </w:tcPr>
+          <w:p>
+            <w:pPr>
+              <w:jc w:val="center"/>
+              <w:spacing w:after="40" w:before="40"/>
+              <w:ind w:firstLine="0" w:left="100" w:right="100"/>
+            </w:pPr>
+            <w:r xmlns:w="http://schemas.openxmlformats.org/wordprocessingml/2006/main" xmlns:wp="http://schemas.openxmlformats.org/drawingml/2006/wordprocessingDrawing" xmlns:r="http://schemas.openxmlformats.org/officeDocument/2006/relationships" xmlns:w14="http://schemas.microsoft.com/office/word/2010/wordml">
+              <w:rPr>
+                <w:rFonts w:ascii="calibri" w:hAnsi="calibri" w:eastAsia="calibri" w:cs="calibri"/>
+                <w:sz w:val="22"/>
+                <w:szCs w:val="22"/>
+                <w:color w:val="111111"/>
+              </w:rPr>
+              <w:t xml:space="preserve">22.01</w:t>
+            </w:r>
+          </w:p>
+        </w:tc>
+        <w:tc>
+          <w:tcPr>
+            <w:tcBorders>
+              <w:left w:val="single" w:sz="8" w:space="0" w:color="000000"/>
+            </w:tcBorders>
+            <w:shd w:val="clear" w:color="auto" w:fill="FFFFFF"/>
+            <w:tcMar>
+              <w:top w:w="0" w:type="dxa"/>
+              <w:bottom w:w="0" w:type="dxa"/>
+              <w:left w:w="0" w:type="dxa"/>
+              <w:right w:w="0" w:type="dxa"/>
+            </w:tcMar>
+            <w:vAlign w:val="center"/>
+          </w:tcPr>
+          <w:p>
+            <w:pPr>
+              <w:jc w:val="center"/>
+              <w:spacing w:after="40" w:before="40"/>
+              <w:ind w:firstLine="0" w:left="100" w:right="100"/>
+            </w:pPr>
+            <w:r xmlns:w="http://schemas.openxmlformats.org/wordprocessingml/2006/main" xmlns:wp="http://schemas.openxmlformats.org/drawingml/2006/wordprocessingDrawing" xmlns:r="http://schemas.openxmlformats.org/officeDocument/2006/relationships" xmlns:w14="http://schemas.microsoft.com/office/word/2010/wordml">
+              <w:rPr>
+                <w:rFonts w:ascii="calibri" w:hAnsi="calibri" w:eastAsia="calibri" w:cs="calibri"/>
+                <w:sz w:val="22"/>
+                <w:szCs w:val="22"/>
+                <w:color w:val="111111"/>
+              </w:rPr>
+              <w:t xml:space="preserve">0.14</w:t>
+            </w:r>
+          </w:p>
+        </w:tc>
+        <w:tc>
+          <w:tcPr>
+            <w:tcBorders/>
+            <w:shd w:val="clear" w:color="auto" w:fill="FFFFFF"/>
+            <w:tcMar>
+              <w:top w:w="0" w:type="dxa"/>
+              <w:bottom w:w="0" w:type="dxa"/>
+              <w:left w:w="0" w:type="dxa"/>
+              <w:right w:w="0" w:type="dxa"/>
+            </w:tcMar>
+            <w:vAlign w:val="center"/>
+          </w:tcPr>
+          <w:p>
+            <w:pPr>
+              <w:jc w:val="center"/>
+              <w:spacing w:after="40" w:before="40"/>
+              <w:ind w:firstLine="0" w:left="100" w:right="100"/>
+            </w:pPr>
+            <w:r xmlns:w="http://schemas.openxmlformats.org/wordprocessingml/2006/main" xmlns:wp="http://schemas.openxmlformats.org/drawingml/2006/wordprocessingDrawing" xmlns:r="http://schemas.openxmlformats.org/officeDocument/2006/relationships" xmlns:w14="http://schemas.microsoft.com/office/word/2010/wordml">
+              <w:rPr>
+                <w:rFonts w:ascii="calibri" w:hAnsi="calibri" w:eastAsia="calibri" w:cs="calibri"/>
+                <w:sz w:val="22"/>
+                <w:szCs w:val="22"/>
+                <w:color w:val="111111"/>
+              </w:rPr>
+              <w:t xml:space="preserve">4.08</w:t>
+            </w:r>
+          </w:p>
+        </w:tc>
+      </w:tr>
+      <w:tr>
+        <w:trPr>
+          <w:cantSplit/>
+          <w:trHeight w:val="360"/>
+        </w:trPr>
+        <w:tc>
+          <w:tcPr>
+            <w:tcBorders>
+              <w:right w:val="single" w:sz="8" w:space="0" w:color="000000"/>
+            </w:tcBorders>
+            <w:shd w:val="clear" w:color="auto" w:fill="FFFFFF"/>
+            <w:tcMar>
+              <w:top w:w="0" w:type="dxa"/>
+              <w:bottom w:w="0" w:type="dxa"/>
+              <w:left w:w="0" w:type="dxa"/>
+              <w:right w:w="0" w:type="dxa"/>
+            </w:tcMar>
+            <w:vAlign w:val="center"/>
+          </w:tcPr>
+          <w:p>
+            <w:pPr>
+              <w:jc w:val="center"/>
+              <w:spacing w:after="40" w:before="40"/>
+              <w:ind w:firstLine="0" w:left="100" w:right="100"/>
+            </w:pPr>
+            <w:r xmlns:w="http://schemas.openxmlformats.org/wordprocessingml/2006/main" xmlns:wp="http://schemas.openxmlformats.org/drawingml/2006/wordprocessingDrawing" xmlns:r="http://schemas.openxmlformats.org/officeDocument/2006/relationships" xmlns:w14="http://schemas.microsoft.com/office/word/2010/wordml">
+              <w:rPr>
+                <w:rFonts w:ascii="calibri" w:hAnsi="calibri" w:eastAsia="calibri" w:cs="calibri"/>
+                <w:sz w:val="22"/>
+                <w:szCs w:val="22"/>
+                <w:color w:val="111111"/>
+              </w:rPr>
+              <w:t xml:space="preserve">Rhodes</w:t>
+            </w:r>
+          </w:p>
+        </w:tc>
+        <w:tc>
+          <w:tcPr>
+            <w:tcBorders>
+              <w:left w:val="single" w:sz="8" w:space="0" w:color="000000"/>
+              <w:right w:val="single" w:sz="8" w:space="0" w:color="000000"/>
+            </w:tcBorders>
+            <w:shd w:val="clear" w:color="auto" w:fill="FFFFFF"/>
+            <w:tcMar>
+              <w:top w:w="0" w:type="dxa"/>
+              <w:bottom w:w="0" w:type="dxa"/>
+              <w:left w:w="0" w:type="dxa"/>
+              <w:right w:w="0" w:type="dxa"/>
+            </w:tcMar>
+            <w:vAlign w:val="center"/>
+          </w:tcPr>
+          <w:p>
+            <w:pPr>
+              <w:jc w:val="center"/>
+              <w:spacing w:after="40" w:before="40"/>
+              <w:ind w:firstLine="0" w:left="100" w:right="100"/>
+            </w:pPr>
+            <w:r xmlns:w="http://schemas.openxmlformats.org/wordprocessingml/2006/main" xmlns:wp="http://schemas.openxmlformats.org/drawingml/2006/wordprocessingDrawing" xmlns:r="http://schemas.openxmlformats.org/officeDocument/2006/relationships" xmlns:w14="http://schemas.microsoft.com/office/word/2010/wordml">
+              <w:rPr>
+                <w:rFonts w:ascii="calibri" w:hAnsi="calibri" w:eastAsia="calibri" w:cs="calibri"/>
+                <w:sz w:val="22"/>
+                <w:szCs w:val="22"/>
+                <w:color w:val="111111"/>
+              </w:rPr>
+              <w:t xml:space="preserve">22.48</w:t>
+            </w:r>
+          </w:p>
+        </w:tc>
+        <w:tc>
+          <w:tcPr>
+            <w:tcBorders>
+              <w:left w:val="single" w:sz="8" w:space="0" w:color="000000"/>
+            </w:tcBorders>
+            <w:shd w:val="clear" w:color="auto" w:fill="FFFFFF"/>
+            <w:tcMar>
+              <w:top w:w="0" w:type="dxa"/>
+              <w:bottom w:w="0" w:type="dxa"/>
+              <w:left w:w="0" w:type="dxa"/>
+              <w:right w:w="0" w:type="dxa"/>
+            </w:tcMar>
+            <w:vAlign w:val="center"/>
+          </w:tcPr>
+          <w:p>
+            <w:pPr>
+              <w:jc w:val="center"/>
+              <w:spacing w:after="40" w:before="40"/>
+              <w:ind w:firstLine="0" w:left="100" w:right="100"/>
+            </w:pPr>
+            <w:r xmlns:w="http://schemas.openxmlformats.org/wordprocessingml/2006/main" xmlns:wp="http://schemas.openxmlformats.org/drawingml/2006/wordprocessingDrawing" xmlns:r="http://schemas.openxmlformats.org/officeDocument/2006/relationships" xmlns:w14="http://schemas.microsoft.com/office/word/2010/wordml">
+              <w:rPr>
+                <w:rFonts w:ascii="calibri" w:hAnsi="calibri" w:eastAsia="calibri" w:cs="calibri"/>
+                <w:sz w:val="22"/>
+                <w:szCs w:val="22"/>
+                <w:color w:val="111111"/>
+              </w:rPr>
+              <w:t xml:space="preserve">2.15</w:t>
+            </w:r>
+          </w:p>
+        </w:tc>
+        <w:tc>
+          <w:tcPr>
+            <w:tcBorders/>
+            <w:shd w:val="clear" w:color="auto" w:fill="FFFFFF"/>
+            <w:tcMar>
+              <w:top w:w="0" w:type="dxa"/>
+              <w:bottom w:w="0" w:type="dxa"/>
+              <w:left w:w="0" w:type="dxa"/>
+              <w:right w:w="0" w:type="dxa"/>
+            </w:tcMar>
+            <w:vAlign w:val="center"/>
+          </w:tcPr>
+          <w:p>
+            <w:pPr>
+              <w:jc w:val="center"/>
+              <w:spacing w:after="40" w:before="40"/>
+              <w:ind w:firstLine="0" w:left="100" w:right="100"/>
+            </w:pPr>
+            <w:r xmlns:w="http://schemas.openxmlformats.org/wordprocessingml/2006/main" xmlns:wp="http://schemas.openxmlformats.org/drawingml/2006/wordprocessingDrawing" xmlns:r="http://schemas.openxmlformats.org/officeDocument/2006/relationships" xmlns:w14="http://schemas.microsoft.com/office/word/2010/wordml">
+              <w:rPr>
+                <w:rFonts w:ascii="calibri" w:hAnsi="calibri" w:eastAsia="calibri" w:cs="calibri"/>
+                <w:sz w:val="22"/>
+                <w:szCs w:val="22"/>
+                <w:color w:val="111111"/>
+              </w:rPr>
+              <w:t xml:space="preserve">0.65</w:t>
+            </w:r>
+          </w:p>
+        </w:tc>
+      </w:tr>
+      <w:tr>
+        <w:trPr>
+          <w:cantSplit/>
+          <w:trHeight w:val="360"/>
+        </w:trPr>
+        <w:tc>
+          <w:tcPr>
+            <w:tcBorders>
+              <w:right w:val="single" w:sz="8" w:space="0" w:color="000000"/>
+            </w:tcBorders>
+            <w:shd w:val="clear" w:color="auto" w:fill="FFFFFF"/>
+            <w:tcMar>
+              <w:top w:w="0" w:type="dxa"/>
+              <w:bottom w:w="0" w:type="dxa"/>
+              <w:left w:w="0" w:type="dxa"/>
+              <w:right w:w="0" w:type="dxa"/>
+            </w:tcMar>
+            <w:vAlign w:val="center"/>
+          </w:tcPr>
+          <w:p>
+            <w:pPr>
+              <w:jc w:val="center"/>
+              <w:spacing w:after="40" w:before="40"/>
+              <w:ind w:firstLine="0" w:left="100" w:right="100"/>
+            </w:pPr>
+            <w:r xmlns:w="http://schemas.openxmlformats.org/wordprocessingml/2006/main" xmlns:wp="http://schemas.openxmlformats.org/drawingml/2006/wordprocessingDrawing" xmlns:r="http://schemas.openxmlformats.org/officeDocument/2006/relationships" xmlns:w14="http://schemas.microsoft.com/office/word/2010/wordml">
+              <w:rPr>
+                <w:rFonts w:ascii="calibri" w:hAnsi="calibri" w:eastAsia="calibri" w:cs="calibri"/>
+                <w:sz w:val="22"/>
+                <w:szCs w:val="22"/>
+                <w:color w:val="111111"/>
+              </w:rPr>
+              <w:t xml:space="preserve">Whiterock</w:t>
+            </w:r>
+          </w:p>
+        </w:tc>
+        <w:tc>
+          <w:tcPr>
+            <w:tcBorders>
+              <w:left w:val="single" w:sz="8" w:space="0" w:color="000000"/>
+              <w:right w:val="single" w:sz="8" w:space="0" w:color="000000"/>
+            </w:tcBorders>
+            <w:shd w:val="clear" w:color="auto" w:fill="FFFFFF"/>
+            <w:tcMar>
+              <w:top w:w="0" w:type="dxa"/>
+              <w:bottom w:w="0" w:type="dxa"/>
+              <w:left w:w="0" w:type="dxa"/>
+              <w:right w:w="0" w:type="dxa"/>
+            </w:tcMar>
+            <w:vAlign w:val="center"/>
+          </w:tcPr>
+          <w:p>
+            <w:pPr>
+              <w:jc w:val="center"/>
+              <w:spacing w:after="40" w:before="40"/>
+              <w:ind w:firstLine="0" w:left="100" w:right="100"/>
+            </w:pPr>
+            <w:r xmlns:w="http://schemas.openxmlformats.org/wordprocessingml/2006/main" xmlns:wp="http://schemas.openxmlformats.org/drawingml/2006/wordprocessingDrawing" xmlns:r="http://schemas.openxmlformats.org/officeDocument/2006/relationships" xmlns:w14="http://schemas.microsoft.com/office/word/2010/wordml">
+              <w:rPr>
+                <w:rFonts w:ascii="calibri" w:hAnsi="calibri" w:eastAsia="calibri" w:cs="calibri"/>
+                <w:sz w:val="22"/>
+                <w:szCs w:val="22"/>
+                <w:color w:val="111111"/>
+              </w:rPr>
+              <w:t xml:space="preserve">23.66</w:t>
+            </w:r>
+          </w:p>
+        </w:tc>
+        <w:tc>
+          <w:tcPr>
+            <w:tcBorders>
+              <w:left w:val="single" w:sz="8" w:space="0" w:color="000000"/>
+            </w:tcBorders>
+            <w:shd w:val="clear" w:color="auto" w:fill="FFFFFF"/>
+            <w:tcMar>
+              <w:top w:w="0" w:type="dxa"/>
+              <w:bottom w:w="0" w:type="dxa"/>
+              <w:left w:w="0" w:type="dxa"/>
+              <w:right w:w="0" w:type="dxa"/>
+            </w:tcMar>
+            <w:vAlign w:val="center"/>
+          </w:tcPr>
+          <w:p>
+            <w:pPr>
+              <w:jc w:val="center"/>
+              <w:spacing w:after="40" w:before="40"/>
+              <w:ind w:firstLine="0" w:left="100" w:right="100"/>
+            </w:pPr>
+            <w:r xmlns:w="http://schemas.openxmlformats.org/wordprocessingml/2006/main" xmlns:wp="http://schemas.openxmlformats.org/drawingml/2006/wordprocessingDrawing" xmlns:r="http://schemas.openxmlformats.org/officeDocument/2006/relationships" xmlns:w14="http://schemas.microsoft.com/office/word/2010/wordml">
+              <w:rPr>
+                <w:rFonts w:ascii="calibri" w:hAnsi="calibri" w:eastAsia="calibri" w:cs="calibri"/>
+                <w:sz w:val="22"/>
+                <w:szCs w:val="22"/>
+                <w:color w:val="111111"/>
+              </w:rPr>
+              <w:t xml:space="preserve">0.20</w:t>
+            </w:r>
+          </w:p>
+        </w:tc>
+        <w:tc>
+          <w:tcPr>
+            <w:tcBorders/>
+            <w:shd w:val="clear" w:color="auto" w:fill="FFFFFF"/>
+            <w:tcMar>
+              <w:top w:w="0" w:type="dxa"/>
+              <w:bottom w:w="0" w:type="dxa"/>
+              <w:left w:w="0" w:type="dxa"/>
+              <w:right w:w="0" w:type="dxa"/>
+            </w:tcMar>
+            <w:vAlign w:val="center"/>
+          </w:tcPr>
+          <w:p>
+            <w:pPr>
+              <w:jc w:val="center"/>
+              <w:spacing w:after="40" w:before="40"/>
+              <w:ind w:firstLine="0" w:left="100" w:right="100"/>
+            </w:pPr>
+            <w:r xmlns:w="http://schemas.openxmlformats.org/wordprocessingml/2006/main" xmlns:wp="http://schemas.openxmlformats.org/drawingml/2006/wordprocessingDrawing" xmlns:r="http://schemas.openxmlformats.org/officeDocument/2006/relationships" xmlns:w14="http://schemas.microsoft.com/office/word/2010/wordml">
+              <w:rPr>
+                <w:rFonts w:ascii="calibri" w:hAnsi="calibri" w:eastAsia="calibri" w:cs="calibri"/>
+                <w:sz w:val="22"/>
+                <w:szCs w:val="22"/>
+                <w:color w:val="111111"/>
+              </w:rPr>
+              <w:t xml:space="preserve">0.80</w:t>
+            </w:r>
+          </w:p>
+        </w:tc>
+      </w:tr>
+      <w:tr>
+        <w:trPr>
+          <w:cantSplit/>
+          <w:trHeight w:val="360"/>
+        </w:trPr>
+        <w:tc>
+          <w:tcPr>
+            <w:tcBorders>
+              <w:bottom w:val="single" w:sz="16" w:space="0" w:color="000000"/>
+              <w:right w:val="single" w:sz="8" w:space="0" w:color="000000"/>
+            </w:tcBorders>
+            <w:shd w:val="clear" w:color="auto" w:fill="FFFFFF"/>
+            <w:tcMar>
+              <w:top w:w="0" w:type="dxa"/>
+              <w:bottom w:w="0" w:type="dxa"/>
+              <w:left w:w="0" w:type="dxa"/>
+              <w:right w:w="0" w:type="dxa"/>
+            </w:tcMar>
+            <w:vAlign w:val="center"/>
+          </w:tcPr>
+          <w:p>
+            <w:pPr>
+              <w:jc w:val="center"/>
+              <w:spacing w:after="40" w:before="40"/>
+              <w:ind w:firstLine="0" w:left="100" w:right="100"/>
+            </w:pPr>
+            <w:r xmlns:w="http://schemas.openxmlformats.org/wordprocessingml/2006/main" xmlns:wp="http://schemas.openxmlformats.org/drawingml/2006/wordprocessingDrawing" xmlns:r="http://schemas.openxmlformats.org/officeDocument/2006/relationships" xmlns:w14="http://schemas.microsoft.com/office/word/2010/wordml">
+              <w:rPr>
+                <w:rFonts w:ascii="calibri" w:hAnsi="calibri" w:eastAsia="calibri" w:cs="calibri"/>
+                <w:sz w:val="22"/>
+                <w:szCs w:val="22"/>
+                <w:color w:val="111111"/>
+              </w:rPr>
+              <w:t xml:space="preserve">Worle</w:t>
+            </w:r>
+          </w:p>
+        </w:tc>
+        <w:tc>
+          <w:tcPr>
+            <w:tcBorders>
+              <w:bottom w:val="single" w:sz="16" w:space="0" w:color="000000"/>
+              <w:left w:val="single" w:sz="8" w:space="0" w:color="000000"/>
+              <w:right w:val="single" w:sz="8" w:space="0" w:color="000000"/>
+            </w:tcBorders>
+            <w:shd w:val="clear" w:color="auto" w:fill="FFFFFF"/>
+            <w:tcMar>
+              <w:top w:w="0" w:type="dxa"/>
+              <w:bottom w:w="0" w:type="dxa"/>
+              <w:left w:w="0" w:type="dxa"/>
+              <w:right w:w="0" w:type="dxa"/>
+            </w:tcMar>
+            <w:vAlign w:val="center"/>
+          </w:tcPr>
+          <w:p>
+            <w:pPr>
+              <w:jc w:val="center"/>
+              <w:spacing w:after="40" w:before="40"/>
+              <w:ind w:firstLine="0" w:left="100" w:right="100"/>
+            </w:pPr>
+            <w:r xmlns:w="http://schemas.openxmlformats.org/wordprocessingml/2006/main" xmlns:wp="http://schemas.openxmlformats.org/drawingml/2006/wordprocessingDrawing" xmlns:r="http://schemas.openxmlformats.org/officeDocument/2006/relationships" xmlns:w14="http://schemas.microsoft.com/office/word/2010/wordml">
+              <w:rPr>
+                <w:rFonts w:ascii="calibri" w:hAnsi="calibri" w:eastAsia="calibri" w:cs="calibri"/>
+                <w:sz w:val="22"/>
+                <w:szCs w:val="22"/>
+                <w:color w:val="111111"/>
+              </w:rPr>
+              <w:t xml:space="preserve">25.16</w:t>
+            </w:r>
+          </w:p>
+        </w:tc>
+        <w:tc>
+          <w:tcPr>
+            <w:tcBorders>
+              <w:bottom w:val="single" w:sz="16" w:space="0" w:color="000000"/>
+              <w:left w:val="single" w:sz="8" w:space="0" w:color="000000"/>
+            </w:tcBorders>
+            <w:shd w:val="clear" w:color="auto" w:fill="FFFFFF"/>
+            <w:tcMar>
+              <w:top w:w="0" w:type="dxa"/>
+              <w:bottom w:w="0" w:type="dxa"/>
+              <w:left w:w="0" w:type="dxa"/>
+              <w:right w:w="0" w:type="dxa"/>
+            </w:tcMar>
+            <w:vAlign w:val="center"/>
+          </w:tcPr>
+          <w:p>
+            <w:pPr>
+              <w:jc w:val="center"/>
+              <w:spacing w:after="40" w:before="40"/>
+              <w:ind w:firstLine="0" w:left="100" w:right="100"/>
+            </w:pPr>
+            <w:r xmlns:w="http://schemas.openxmlformats.org/wordprocessingml/2006/main" xmlns:wp="http://schemas.openxmlformats.org/drawingml/2006/wordprocessingDrawing" xmlns:r="http://schemas.openxmlformats.org/officeDocument/2006/relationships" xmlns:w14="http://schemas.microsoft.com/office/word/2010/wordml">
+              <w:rPr>
+                <w:rFonts w:ascii="calibri" w:hAnsi="calibri" w:eastAsia="calibri" w:cs="calibri"/>
+                <w:sz w:val="22"/>
+                <w:szCs w:val="22"/>
+                <w:color w:val="111111"/>
+              </w:rPr>
+              <w:t xml:space="preserve">0.46</w:t>
+            </w:r>
+          </w:p>
+        </w:tc>
+        <w:tc>
+          <w:tcPr>
+            <w:tcBorders>
+              <w:bottom w:val="single" w:sz="16" w:space="0" w:color="000000"/>
+            </w:tcBorders>
+            <w:shd w:val="clear" w:color="auto" w:fill="FFFFFF"/>
+            <w:tcMar>
+              <w:top w:w="0" w:type="dxa"/>
+              <w:bottom w:w="0" w:type="dxa"/>
+              <w:left w:w="0" w:type="dxa"/>
+              <w:right w:w="0" w:type="dxa"/>
+            </w:tcMar>
+            <w:vAlign w:val="center"/>
+          </w:tcPr>
+          <w:p>
+            <w:pPr>
+              <w:jc w:val="center"/>
+              <w:spacing w:after="40" w:before="40"/>
+              <w:ind w:firstLine="0" w:left="100" w:right="100"/>
+            </w:pPr>
+            <w:r xmlns:w="http://schemas.openxmlformats.org/wordprocessingml/2006/main" xmlns:wp="http://schemas.openxmlformats.org/drawingml/2006/wordprocessingDrawing" xmlns:r="http://schemas.openxmlformats.org/officeDocument/2006/relationships" xmlns:w14="http://schemas.microsoft.com/office/word/2010/wordml">
+              <w:rPr>
+                <w:rFonts w:ascii="calibri" w:hAnsi="calibri" w:eastAsia="calibri" w:cs="calibri"/>
+                <w:sz w:val="22"/>
+                <w:szCs w:val="22"/>
+                <w:color w:val="111111"/>
+              </w:rPr>
+              <w:t xml:space="preserve">0.75</w:t>
+            </w:r>
+          </w:p>
+        </w:tc>
+      </w:tr>
+    </w:tbl>
+    <w:p>
+      <w:pPr>
+        <w:pStyle w:val="BodyText"/>
+      </w:pPr>
+      <w:r>
         <w:t xml:space="preserve">Here is the table summing the rain and runoff over the years 2016-present:</w:t>
       </w:r>
     </w:p>
@@ -14822,6 +15854,1724 @@
                 <w:color w:val="111111"/>
               </w:rPr>
               <w:t xml:space="preserve">111.16</w:t>
+            </w:r>
+          </w:p>
+        </w:tc>
+      </w:tr>
+    </w:tbl>
+    <w:p>
+      <w:pPr>
+        <w:pStyle w:val="BodyText"/>
+      </w:pPr>
+      <w:r>
+        <w:t xml:space="preserve">This is the nutrient loss table for 2019 with site full names:</w:t>
+      </w:r>
+    </w:p>
+    <w:tbl xmlns:w="http://schemas.openxmlformats.org/wordprocessingml/2006/main" xmlns:r="http://schemas.openxmlformats.org/officeDocument/2006/relationships" xmlns:w14="http://schemas.microsoft.com/office/word/2010/wordml" xmlns:wp="http://schemas.openxmlformats.org/drawingml/2006/wordprocessingDrawing" xmlns:a="http://schemas.openxmlformats.org/drawingml/2006/main" xmlns:pic="http://schemas.openxmlformats.org/drawingml/2006/picture">
+      <w:tblPr>
+        <w:tblLayout w:type="fixed"/>
+        <w:jc w:val="center"/>
+      </w:tblPr>
+      <w:tblGrid>
+        <w:gridCol w:w="1080"/>
+        <w:gridCol w:w="1080"/>
+        <w:gridCol w:w="1080"/>
+        <w:gridCol w:w="1080"/>
+        <w:gridCol w:w="1080"/>
+        <w:gridCol w:w="1080"/>
+        <w:gridCol w:w="1080"/>
+      </w:tblGrid>
+      <w:tr>
+        <w:trPr>
+          <w:cantSplit/>
+          <w:trHeight w:val="360"/>
+          <w:tblHeader/>
+        </w:trPr>
+        <w:tc>
+          <w:tcPr>
+            <w:tcBorders/>
+            <w:shd w:val="clear" w:color="auto" w:fill="FFFFFF"/>
+            <w:tcMar>
+              <w:top w:w="0" w:type="dxa"/>
+              <w:bottom w:w="0" w:type="dxa"/>
+              <w:left w:w="0" w:type="dxa"/>
+              <w:right w:w="0" w:type="dxa"/>
+            </w:tcMar>
+            <w:vAlign w:val="center"/>
+          </w:tcPr>
+          <w:p>
+            <w:pPr>
+              <w:jc w:val="center"/>
+              <w:spacing w:after="0" w:before="0"/>
+              <w:ind w:firstLine="0" w:left="0" w:right="0"/>
+            </w:pPr>
+            <w:r xmlns:w="http://schemas.openxmlformats.org/wordprocessingml/2006/main" xmlns:wp="http://schemas.openxmlformats.org/drawingml/2006/wordprocessingDrawing" xmlns:r="http://schemas.openxmlformats.org/officeDocument/2006/relationships" xmlns:w14="http://schemas.microsoft.com/office/word/2010/wordml">
+              <w:rPr>
+                <w:rFonts w:ascii="Arial" w:hAnsi="Arial" w:eastAsia="Arial" w:cs="Arial"/>
+                <w:b/>
+                <w:sz w:val="20"/>
+                <w:szCs w:val="20"/>
+                <w:color w:val="000000"/>
+              </w:rPr>
+              <w:t xml:space="preserve"/>
+            </w:r>
+          </w:p>
+        </w:tc>
+        <w:tc>
+          <w:tcPr>
+            <w:gridSpan w:val="2"/>
+            <w:tcBorders/>
+            <w:shd w:val="clear" w:color="auto" w:fill="FFFFFF"/>
+            <w:tcMar>
+              <w:top w:w="0" w:type="dxa"/>
+              <w:bottom w:w="0" w:type="dxa"/>
+              <w:left w:w="0" w:type="dxa"/>
+              <w:right w:w="0" w:type="dxa"/>
+            </w:tcMar>
+            <w:vAlign w:val="center"/>
+          </w:tcPr>
+          <w:p>
+            <w:pPr>
+              <w:jc w:val="center"/>
+              <w:spacing w:after="0" w:before="0"/>
+              <w:ind w:firstLine="0" w:left="0" w:right="0"/>
+            </w:pPr>
+            <w:r xmlns:w="http://schemas.openxmlformats.org/wordprocessingml/2006/main" xmlns:wp="http://schemas.openxmlformats.org/drawingml/2006/wordprocessingDrawing" xmlns:r="http://schemas.openxmlformats.org/officeDocument/2006/relationships" xmlns:w14="http://schemas.microsoft.com/office/word/2010/wordml">
+              <w:rPr>
+                <w:rFonts w:ascii="Arial" w:hAnsi="Arial" w:eastAsia="Arial" w:cs="Arial"/>
+                <w:b/>
+                <w:sz w:val="20"/>
+                <w:szCs w:val="20"/>
+                <w:color w:val="000000"/>
+              </w:rPr>
+              <w:t xml:space="preserve">Nitrate-N (lbs/ac)</w:t>
+            </w:r>
+          </w:p>
+        </w:tc>
+        <w:tc>
+          <w:tcPr>
+            <w:gridSpan w:val="2"/>
+            <w:tcBorders/>
+            <w:shd w:val="clear" w:color="auto" w:fill="FFFFFF"/>
+            <w:tcMar>
+              <w:top w:w="0" w:type="dxa"/>
+              <w:bottom w:w="0" w:type="dxa"/>
+              <w:left w:w="0" w:type="dxa"/>
+              <w:right w:w="0" w:type="dxa"/>
+            </w:tcMar>
+            <w:vAlign w:val="center"/>
+          </w:tcPr>
+          <w:p>
+            <w:pPr>
+              <w:jc w:val="center"/>
+              <w:spacing w:after="0" w:before="0"/>
+              <w:ind w:firstLine="0" w:left="0" w:right="0"/>
+            </w:pPr>
+            <w:r xmlns:w="http://schemas.openxmlformats.org/wordprocessingml/2006/main" xmlns:wp="http://schemas.openxmlformats.org/drawingml/2006/wordprocessingDrawing" xmlns:r="http://schemas.openxmlformats.org/officeDocument/2006/relationships" xmlns:w14="http://schemas.microsoft.com/office/word/2010/wordml">
+              <w:rPr>
+                <w:rFonts w:ascii="Arial" w:hAnsi="Arial" w:eastAsia="Arial" w:cs="Arial"/>
+                <w:b/>
+                <w:sz w:val="20"/>
+                <w:szCs w:val="20"/>
+                <w:color w:val="000000"/>
+              </w:rPr>
+              <w:t xml:space="preserve">Orthophosphate (lbs/ac)</w:t>
+            </w:r>
+          </w:p>
+        </w:tc>
+        <w:tc>
+          <w:tcPr>
+            <w:gridSpan w:val="2"/>
+            <w:tcBorders/>
+            <w:shd w:val="clear" w:color="auto" w:fill="FFFFFF"/>
+            <w:tcMar>
+              <w:top w:w="0" w:type="dxa"/>
+              <w:bottom w:w="0" w:type="dxa"/>
+              <w:left w:w="0" w:type="dxa"/>
+              <w:right w:w="0" w:type="dxa"/>
+            </w:tcMar>
+            <w:vAlign w:val="center"/>
+          </w:tcPr>
+          <w:p>
+            <w:pPr>
+              <w:jc w:val="center"/>
+              <w:spacing w:after="0" w:before="0"/>
+              <w:ind w:firstLine="0" w:left="0" w:right="0"/>
+            </w:pPr>
+            <w:r xmlns:w="http://schemas.openxmlformats.org/wordprocessingml/2006/main" xmlns:wp="http://schemas.openxmlformats.org/drawingml/2006/wordprocessingDrawing" xmlns:r="http://schemas.openxmlformats.org/officeDocument/2006/relationships" xmlns:w14="http://schemas.microsoft.com/office/word/2010/wordml">
+              <w:rPr>
+                <w:rFonts w:ascii="Arial" w:hAnsi="Arial" w:eastAsia="Arial" w:cs="Arial"/>
+                <w:b/>
+                <w:sz w:val="20"/>
+                <w:szCs w:val="20"/>
+                <w:color w:val="000000"/>
+              </w:rPr>
+              <w:t xml:space="preserve">Total Suspended Solids (lbs/ac)</w:t>
+            </w:r>
+          </w:p>
+        </w:tc>
+      </w:tr>
+      <w:tr>
+        <w:trPr>
+          <w:cantSplit/>
+          <w:trHeight w:val="360"/>
+          <w:tblHeader/>
+        </w:trPr>
+        <w:tc>
+          <w:tcPr>
+            <w:tcBorders>
+              <w:bottom w:val="single" w:sz="16" w:space="0" w:color="000000"/>
+            </w:tcBorders>
+            <w:shd w:val="clear" w:color="auto" w:fill="FFFFFF"/>
+            <w:tcMar>
+              <w:top w:w="0" w:type="dxa"/>
+              <w:bottom w:w="0" w:type="dxa"/>
+              <w:left w:w="0" w:type="dxa"/>
+              <w:right w:w="0" w:type="dxa"/>
+            </w:tcMar>
+            <w:vAlign w:val="center"/>
+          </w:tcPr>
+          <w:p>
+            <w:pPr>
+              <w:jc w:val="center"/>
+              <w:spacing w:after="40" w:before="40"/>
+              <w:ind w:firstLine="0" w:left="100" w:right="100"/>
+            </w:pPr>
+            <w:r xmlns:w="http://schemas.openxmlformats.org/wordprocessingml/2006/main" xmlns:wp="http://schemas.openxmlformats.org/drawingml/2006/wordprocessingDrawing" xmlns:r="http://schemas.openxmlformats.org/officeDocument/2006/relationships" xmlns:w14="http://schemas.microsoft.com/office/word/2010/wordml">
+              <w:rPr>
+                <w:rFonts w:ascii="Arial" w:hAnsi="Arial" w:eastAsia="Arial" w:cs="Arial"/>
+                <w:b/>
+                <w:sz w:val="22"/>
+                <w:szCs w:val="22"/>
+                <w:color w:val="111111"/>
+              </w:rPr>
+              <w:t xml:space="preserve">Site</w:t>
+            </w:r>
+          </w:p>
+        </w:tc>
+        <w:tc>
+          <w:tcPr>
+            <w:tcBorders>
+              <w:bottom w:val="single" w:sz="16" w:space="0" w:color="000000"/>
+            </w:tcBorders>
+            <w:shd w:val="clear" w:color="auto" w:fill="FFFFFF"/>
+            <w:tcMar>
+              <w:top w:w="0" w:type="dxa"/>
+              <w:bottom w:w="0" w:type="dxa"/>
+              <w:left w:w="0" w:type="dxa"/>
+              <w:right w:w="0" w:type="dxa"/>
+            </w:tcMar>
+            <w:vAlign w:val="center"/>
+          </w:tcPr>
+          <w:p>
+            <w:pPr>
+              <w:jc w:val="center"/>
+              <w:spacing w:after="40" w:before="40"/>
+              <w:ind w:firstLine="0" w:left="100" w:right="100"/>
+            </w:pPr>
+            <w:r xmlns:w="http://schemas.openxmlformats.org/wordprocessingml/2006/main" xmlns:wp="http://schemas.openxmlformats.org/drawingml/2006/wordprocessingDrawing" xmlns:r="http://schemas.openxmlformats.org/officeDocument/2006/relationships" xmlns:w14="http://schemas.microsoft.com/office/word/2010/wordml">
+              <w:rPr>
+                <w:rFonts w:ascii="Arial" w:hAnsi="Arial" w:eastAsia="Arial" w:cs="Arial"/>
+                <w:b/>
+                <w:sz w:val="22"/>
+                <w:szCs w:val="22"/>
+                <w:color w:val="111111"/>
+              </w:rPr>
+              <w:t xml:space="preserve">Control</w:t>
+            </w:r>
+          </w:p>
+        </w:tc>
+        <w:tc>
+          <w:tcPr>
+            <w:tcBorders>
+              <w:bottom w:val="single" w:sz="16" w:space="0" w:color="000000"/>
+            </w:tcBorders>
+            <w:shd w:val="clear" w:color="auto" w:fill="FFFFFF"/>
+            <w:tcMar>
+              <w:top w:w="0" w:type="dxa"/>
+              <w:bottom w:w="0" w:type="dxa"/>
+              <w:left w:w="0" w:type="dxa"/>
+              <w:right w:w="0" w:type="dxa"/>
+            </w:tcMar>
+            <w:vAlign w:val="center"/>
+          </w:tcPr>
+          <w:p>
+            <w:pPr>
+              <w:jc w:val="center"/>
+              <w:spacing w:after="40" w:before="40"/>
+              <w:ind w:firstLine="0" w:left="100" w:right="100"/>
+            </w:pPr>
+            <w:r xmlns:w="http://schemas.openxmlformats.org/wordprocessingml/2006/main" xmlns:wp="http://schemas.openxmlformats.org/drawingml/2006/wordprocessingDrawing" xmlns:r="http://schemas.openxmlformats.org/officeDocument/2006/relationships" xmlns:w14="http://schemas.microsoft.com/office/word/2010/wordml">
+              <w:rPr>
+                <w:rFonts w:ascii="Arial" w:hAnsi="Arial" w:eastAsia="Arial" w:cs="Arial"/>
+                <w:b/>
+                <w:sz w:val="22"/>
+                <w:szCs w:val="22"/>
+                <w:color w:val="111111"/>
+              </w:rPr>
+              <w:t xml:space="preserve">Treatment</w:t>
+            </w:r>
+          </w:p>
+        </w:tc>
+        <w:tc>
+          <w:tcPr>
+            <w:tcBorders>
+              <w:bottom w:val="single" w:sz="16" w:space="0" w:color="000000"/>
+            </w:tcBorders>
+            <w:shd w:val="clear" w:color="auto" w:fill="FFFFFF"/>
+            <w:tcMar>
+              <w:top w:w="0" w:type="dxa"/>
+              <w:bottom w:w="0" w:type="dxa"/>
+              <w:left w:w="0" w:type="dxa"/>
+              <w:right w:w="0" w:type="dxa"/>
+            </w:tcMar>
+            <w:vAlign w:val="center"/>
+          </w:tcPr>
+          <w:p>
+            <w:pPr>
+              <w:jc w:val="center"/>
+              <w:spacing w:after="40" w:before="40"/>
+              <w:ind w:firstLine="0" w:left="100" w:right="100"/>
+            </w:pPr>
+            <w:r xmlns:w="http://schemas.openxmlformats.org/wordprocessingml/2006/main" xmlns:wp="http://schemas.openxmlformats.org/drawingml/2006/wordprocessingDrawing" xmlns:r="http://schemas.openxmlformats.org/officeDocument/2006/relationships" xmlns:w14="http://schemas.microsoft.com/office/word/2010/wordml">
+              <w:rPr>
+                <w:rFonts w:ascii="Arial" w:hAnsi="Arial" w:eastAsia="Arial" w:cs="Arial"/>
+                <w:b/>
+                <w:sz w:val="22"/>
+                <w:szCs w:val="22"/>
+                <w:color w:val="111111"/>
+              </w:rPr>
+              <w:t xml:space="preserve">Control</w:t>
+            </w:r>
+          </w:p>
+        </w:tc>
+        <w:tc>
+          <w:tcPr>
+            <w:tcBorders>
+              <w:bottom w:val="single" w:sz="16" w:space="0" w:color="000000"/>
+            </w:tcBorders>
+            <w:shd w:val="clear" w:color="auto" w:fill="FFFFFF"/>
+            <w:tcMar>
+              <w:top w:w="0" w:type="dxa"/>
+              <w:bottom w:w="0" w:type="dxa"/>
+              <w:left w:w="0" w:type="dxa"/>
+              <w:right w:w="0" w:type="dxa"/>
+            </w:tcMar>
+            <w:vAlign w:val="center"/>
+          </w:tcPr>
+          <w:p>
+            <w:pPr>
+              <w:jc w:val="center"/>
+              <w:spacing w:after="40" w:before="40"/>
+              <w:ind w:firstLine="0" w:left="100" w:right="100"/>
+            </w:pPr>
+            <w:r xmlns:w="http://schemas.openxmlformats.org/wordprocessingml/2006/main" xmlns:wp="http://schemas.openxmlformats.org/drawingml/2006/wordprocessingDrawing" xmlns:r="http://schemas.openxmlformats.org/officeDocument/2006/relationships" xmlns:w14="http://schemas.microsoft.com/office/word/2010/wordml">
+              <w:rPr>
+                <w:rFonts w:ascii="Arial" w:hAnsi="Arial" w:eastAsia="Arial" w:cs="Arial"/>
+                <w:b/>
+                <w:sz w:val="22"/>
+                <w:szCs w:val="22"/>
+                <w:color w:val="111111"/>
+              </w:rPr>
+              <w:t xml:space="preserve">Treatment</w:t>
+            </w:r>
+          </w:p>
+        </w:tc>
+        <w:tc>
+          <w:tcPr>
+            <w:tcBorders>
+              <w:bottom w:val="single" w:sz="16" w:space="0" w:color="000000"/>
+            </w:tcBorders>
+            <w:shd w:val="clear" w:color="auto" w:fill="FFFFFF"/>
+            <w:tcMar>
+              <w:top w:w="0" w:type="dxa"/>
+              <w:bottom w:w="0" w:type="dxa"/>
+              <w:left w:w="0" w:type="dxa"/>
+              <w:right w:w="0" w:type="dxa"/>
+            </w:tcMar>
+            <w:vAlign w:val="center"/>
+          </w:tcPr>
+          <w:p>
+            <w:pPr>
+              <w:jc w:val="center"/>
+              <w:spacing w:after="40" w:before="40"/>
+              <w:ind w:firstLine="0" w:left="100" w:right="100"/>
+            </w:pPr>
+            <w:r xmlns:w="http://schemas.openxmlformats.org/wordprocessingml/2006/main" xmlns:wp="http://schemas.openxmlformats.org/drawingml/2006/wordprocessingDrawing" xmlns:r="http://schemas.openxmlformats.org/officeDocument/2006/relationships" xmlns:w14="http://schemas.microsoft.com/office/word/2010/wordml">
+              <w:rPr>
+                <w:rFonts w:ascii="Arial" w:hAnsi="Arial" w:eastAsia="Arial" w:cs="Arial"/>
+                <w:b/>
+                <w:sz w:val="22"/>
+                <w:szCs w:val="22"/>
+                <w:color w:val="111111"/>
+              </w:rPr>
+              <w:t xml:space="preserve">Control</w:t>
+            </w:r>
+          </w:p>
+        </w:tc>
+        <w:tc>
+          <w:tcPr>
+            <w:tcBorders>
+              <w:bottom w:val="single" w:sz="16" w:space="0" w:color="000000"/>
+            </w:tcBorders>
+            <w:shd w:val="clear" w:color="auto" w:fill="FFFFFF"/>
+            <w:tcMar>
+              <w:top w:w="0" w:type="dxa"/>
+              <w:bottom w:w="0" w:type="dxa"/>
+              <w:left w:w="0" w:type="dxa"/>
+              <w:right w:w="0" w:type="dxa"/>
+            </w:tcMar>
+            <w:vAlign w:val="center"/>
+          </w:tcPr>
+          <w:p>
+            <w:pPr>
+              <w:jc w:val="center"/>
+              <w:spacing w:after="40" w:before="40"/>
+              <w:ind w:firstLine="0" w:left="100" w:right="100"/>
+            </w:pPr>
+            <w:r xmlns:w="http://schemas.openxmlformats.org/wordprocessingml/2006/main" xmlns:wp="http://schemas.openxmlformats.org/drawingml/2006/wordprocessingDrawing" xmlns:r="http://schemas.openxmlformats.org/officeDocument/2006/relationships" xmlns:w14="http://schemas.microsoft.com/office/word/2010/wordml">
+              <w:rPr>
+                <w:rFonts w:ascii="Arial" w:hAnsi="Arial" w:eastAsia="Arial" w:cs="Arial"/>
+                <w:b/>
+                <w:sz w:val="22"/>
+                <w:szCs w:val="22"/>
+                <w:color w:val="111111"/>
+              </w:rPr>
+              <w:t xml:space="preserve">Treatment</w:t>
+            </w:r>
+          </w:p>
+        </w:tc>
+      </w:tr>
+      <w:tr>
+        <w:trPr>
+          <w:cantSplit/>
+          <w:trHeight w:val="360"/>
+        </w:trPr>
+        <w:tc>
+          <w:tcPr>
+            <w:tcBorders>
+              <w:right w:val="single" w:sz="8" w:space="0" w:color="000000"/>
+            </w:tcBorders>
+            <w:shd w:val="clear" w:color="auto" w:fill="FFFFFF"/>
+            <w:tcMar>
+              <w:top w:w="0" w:type="dxa"/>
+              <w:bottom w:w="0" w:type="dxa"/>
+              <w:left w:w="0" w:type="dxa"/>
+              <w:right w:w="0" w:type="dxa"/>
+            </w:tcMar>
+            <w:vAlign w:val="center"/>
+          </w:tcPr>
+          <w:p>
+            <w:pPr>
+              <w:jc w:val="center"/>
+              <w:spacing w:after="40" w:before="40"/>
+              <w:ind w:firstLine="0" w:left="100" w:right="100"/>
+            </w:pPr>
+            <w:r xmlns:w="http://schemas.openxmlformats.org/wordprocessingml/2006/main" xmlns:wp="http://schemas.openxmlformats.org/drawingml/2006/wordprocessingDrawing" xmlns:r="http://schemas.openxmlformats.org/officeDocument/2006/relationships" xmlns:w14="http://schemas.microsoft.com/office/word/2010/wordml">
+              <w:rPr>
+                <w:rFonts w:ascii="Arial" w:hAnsi="Arial" w:eastAsia="Arial" w:cs="Arial"/>
+                <w:sz w:val="22"/>
+                <w:szCs w:val="22"/>
+                <w:color w:val="111111"/>
+              </w:rPr>
+              <w:t xml:space="preserve">Armstrong</w:t>
+            </w:r>
+          </w:p>
+        </w:tc>
+        <w:tc>
+          <w:tcPr>
+            <w:tcBorders>
+              <w:left w:val="single" w:sz="8" w:space="0" w:color="000000"/>
+            </w:tcBorders>
+            <w:shd w:val="clear" w:color="auto" w:fill="FFFFFF"/>
+            <w:tcMar>
+              <w:top w:w="0" w:type="dxa"/>
+              <w:bottom w:w="0" w:type="dxa"/>
+              <w:left w:w="0" w:type="dxa"/>
+              <w:right w:w="0" w:type="dxa"/>
+            </w:tcMar>
+            <w:vAlign w:val="center"/>
+          </w:tcPr>
+          <w:p>
+            <w:pPr>
+              <w:jc w:val="center"/>
+              <w:spacing w:after="40" w:before="40"/>
+              <w:ind w:firstLine="0" w:left="100" w:right="100"/>
+            </w:pPr>
+            <w:r xmlns:w="http://schemas.openxmlformats.org/wordprocessingml/2006/main" xmlns:wp="http://schemas.openxmlformats.org/drawingml/2006/wordprocessingDrawing" xmlns:r="http://schemas.openxmlformats.org/officeDocument/2006/relationships" xmlns:w14="http://schemas.microsoft.com/office/word/2010/wordml">
+              <w:rPr>
+                <w:rFonts w:ascii="Arial" w:hAnsi="Arial" w:eastAsia="Arial" w:cs="Arial"/>
+                <w:sz w:val="22"/>
+                <w:szCs w:val="22"/>
+                <w:color w:val="111111"/>
+              </w:rPr>
+              <w:t xml:space="preserve">0.01</w:t>
+            </w:r>
+          </w:p>
+        </w:tc>
+        <w:tc>
+          <w:tcPr>
+            <w:tcBorders>
+              <w:right w:val="single" w:sz="8" w:space="0" w:color="000000"/>
+            </w:tcBorders>
+            <w:shd w:val="clear" w:color="auto" w:fill="FFFFFF"/>
+            <w:tcMar>
+              <w:top w:w="0" w:type="dxa"/>
+              <w:bottom w:w="0" w:type="dxa"/>
+              <w:left w:w="0" w:type="dxa"/>
+              <w:right w:w="0" w:type="dxa"/>
+            </w:tcMar>
+            <w:vAlign w:val="center"/>
+          </w:tcPr>
+          <w:p>
+            <w:pPr>
+              <w:jc w:val="center"/>
+              <w:spacing w:after="40" w:before="40"/>
+              <w:ind w:firstLine="0" w:left="100" w:right="100"/>
+            </w:pPr>
+            <w:r xmlns:w="http://schemas.openxmlformats.org/wordprocessingml/2006/main" xmlns:wp="http://schemas.openxmlformats.org/drawingml/2006/wordprocessingDrawing" xmlns:r="http://schemas.openxmlformats.org/officeDocument/2006/relationships" xmlns:w14="http://schemas.microsoft.com/office/word/2010/wordml">
+              <w:rPr>
+                <w:rFonts w:ascii="Arial" w:hAnsi="Arial" w:eastAsia="Arial" w:cs="Arial"/>
+                <w:sz w:val="22"/>
+                <w:szCs w:val="22"/>
+                <w:color w:val="111111"/>
+              </w:rPr>
+              <w:t xml:space="preserve">0.01</w:t>
+            </w:r>
+          </w:p>
+        </w:tc>
+        <w:tc>
+          <w:tcPr>
+            <w:tcBorders>
+              <w:left w:val="single" w:sz="8" w:space="0" w:color="000000"/>
+            </w:tcBorders>
+            <w:shd w:val="clear" w:color="auto" w:fill="FFFFFF"/>
+            <w:tcMar>
+              <w:top w:w="0" w:type="dxa"/>
+              <w:bottom w:w="0" w:type="dxa"/>
+              <w:left w:w="0" w:type="dxa"/>
+              <w:right w:w="0" w:type="dxa"/>
+            </w:tcMar>
+            <w:vAlign w:val="center"/>
+          </w:tcPr>
+          <w:p>
+            <w:pPr>
+              <w:jc w:val="center"/>
+              <w:spacing w:after="40" w:before="40"/>
+              <w:ind w:firstLine="0" w:left="100" w:right="100"/>
+            </w:pPr>
+            <w:r xmlns:w="http://schemas.openxmlformats.org/wordprocessingml/2006/main" xmlns:wp="http://schemas.openxmlformats.org/drawingml/2006/wordprocessingDrawing" xmlns:r="http://schemas.openxmlformats.org/officeDocument/2006/relationships" xmlns:w14="http://schemas.microsoft.com/office/word/2010/wordml">
+              <w:rPr>
+                <w:rFonts w:ascii="Arial" w:hAnsi="Arial" w:eastAsia="Arial" w:cs="Arial"/>
+                <w:sz w:val="22"/>
+                <w:szCs w:val="22"/>
+                <w:color w:val="111111"/>
+              </w:rPr>
+              <w:t xml:space="preserve">0.01</w:t>
+            </w:r>
+          </w:p>
+        </w:tc>
+        <w:tc>
+          <w:tcPr>
+            <w:tcBorders>
+              <w:right w:val="single" w:sz="8" w:space="0" w:color="000000"/>
+            </w:tcBorders>
+            <w:shd w:val="clear" w:color="auto" w:fill="FFFFFF"/>
+            <w:tcMar>
+              <w:top w:w="0" w:type="dxa"/>
+              <w:bottom w:w="0" w:type="dxa"/>
+              <w:left w:w="0" w:type="dxa"/>
+              <w:right w:w="0" w:type="dxa"/>
+            </w:tcMar>
+            <w:vAlign w:val="center"/>
+          </w:tcPr>
+          <w:p>
+            <w:pPr>
+              <w:jc w:val="center"/>
+              <w:spacing w:after="40" w:before="40"/>
+              <w:ind w:firstLine="0" w:left="100" w:right="100"/>
+            </w:pPr>
+            <w:r xmlns:w="http://schemas.openxmlformats.org/wordprocessingml/2006/main" xmlns:wp="http://schemas.openxmlformats.org/drawingml/2006/wordprocessingDrawing" xmlns:r="http://schemas.openxmlformats.org/officeDocument/2006/relationships" xmlns:w14="http://schemas.microsoft.com/office/word/2010/wordml">
+              <w:rPr>
+                <w:rFonts w:ascii="Arial" w:hAnsi="Arial" w:eastAsia="Arial" w:cs="Arial"/>
+                <w:sz w:val="22"/>
+                <w:szCs w:val="22"/>
+                <w:color w:val="111111"/>
+              </w:rPr>
+              <w:t xml:space="preserve">0.00</w:t>
+            </w:r>
+          </w:p>
+        </w:tc>
+        <w:tc>
+          <w:tcPr>
+            <w:tcBorders>
+              <w:left w:val="single" w:sz="8" w:space="0" w:color="000000"/>
+            </w:tcBorders>
+            <w:shd w:val="clear" w:color="auto" w:fill="FFFFFF"/>
+            <w:tcMar>
+              <w:top w:w="0" w:type="dxa"/>
+              <w:bottom w:w="0" w:type="dxa"/>
+              <w:left w:w="0" w:type="dxa"/>
+              <w:right w:w="0" w:type="dxa"/>
+            </w:tcMar>
+            <w:vAlign w:val="center"/>
+          </w:tcPr>
+          <w:p>
+            <w:pPr>
+              <w:jc w:val="center"/>
+              <w:spacing w:after="40" w:before="40"/>
+              <w:ind w:firstLine="0" w:left="100" w:right="100"/>
+            </w:pPr>
+            <w:r xmlns:w="http://schemas.openxmlformats.org/wordprocessingml/2006/main" xmlns:wp="http://schemas.openxmlformats.org/drawingml/2006/wordprocessingDrawing" xmlns:r="http://schemas.openxmlformats.org/officeDocument/2006/relationships" xmlns:w14="http://schemas.microsoft.com/office/word/2010/wordml">
+              <w:rPr>
+                <w:rFonts w:ascii="Arial" w:hAnsi="Arial" w:eastAsia="Arial" w:cs="Arial"/>
+                <w:sz w:val="22"/>
+                <w:szCs w:val="22"/>
+                <w:color w:val="111111"/>
+              </w:rPr>
+              <w:t xml:space="preserve">22.26</w:t>
+            </w:r>
+          </w:p>
+        </w:tc>
+        <w:tc>
+          <w:tcPr>
+            <w:tcBorders/>
+            <w:shd w:val="clear" w:color="auto" w:fill="FFFFFF"/>
+            <w:tcMar>
+              <w:top w:w="0" w:type="dxa"/>
+              <w:bottom w:w="0" w:type="dxa"/>
+              <w:left w:w="0" w:type="dxa"/>
+              <w:right w:w="0" w:type="dxa"/>
+            </w:tcMar>
+            <w:vAlign w:val="center"/>
+          </w:tcPr>
+          <w:p>
+            <w:pPr>
+              <w:jc w:val="center"/>
+              <w:spacing w:after="40" w:before="40"/>
+              <w:ind w:firstLine="0" w:left="100" w:right="100"/>
+            </w:pPr>
+            <w:r xmlns:w="http://schemas.openxmlformats.org/wordprocessingml/2006/main" xmlns:wp="http://schemas.openxmlformats.org/drawingml/2006/wordprocessingDrawing" xmlns:r="http://schemas.openxmlformats.org/officeDocument/2006/relationships" xmlns:w14="http://schemas.microsoft.com/office/word/2010/wordml">
+              <w:rPr>
+                <w:rFonts w:ascii="Arial" w:hAnsi="Arial" w:eastAsia="Arial" w:cs="Arial"/>
+                <w:sz w:val="22"/>
+                <w:szCs w:val="22"/>
+                <w:color w:val="111111"/>
+              </w:rPr>
+              <w:t xml:space="preserve">0.39</w:t>
+            </w:r>
+          </w:p>
+        </w:tc>
+      </w:tr>
+      <w:tr>
+        <w:trPr>
+          <w:cantSplit/>
+          <w:trHeight w:val="360"/>
+        </w:trPr>
+        <w:tc>
+          <w:tcPr>
+            <w:tcBorders>
+              <w:right w:val="single" w:sz="8" w:space="0" w:color="000000"/>
+            </w:tcBorders>
+            <w:shd w:val="clear" w:color="auto" w:fill="FFFFFF"/>
+            <w:tcMar>
+              <w:top w:w="0" w:type="dxa"/>
+              <w:bottom w:w="0" w:type="dxa"/>
+              <w:left w:w="0" w:type="dxa"/>
+              <w:right w:w="0" w:type="dxa"/>
+            </w:tcMar>
+            <w:vAlign w:val="center"/>
+          </w:tcPr>
+          <w:p>
+            <w:pPr>
+              <w:jc w:val="center"/>
+              <w:spacing w:after="40" w:before="40"/>
+              <w:ind w:firstLine="0" w:left="100" w:right="100"/>
+            </w:pPr>
+            <w:r xmlns:w="http://schemas.openxmlformats.org/wordprocessingml/2006/main" xmlns:wp="http://schemas.openxmlformats.org/drawingml/2006/wordprocessingDrawing" xmlns:r="http://schemas.openxmlformats.org/officeDocument/2006/relationships" xmlns:w14="http://schemas.microsoft.com/office/word/2010/wordml">
+              <w:rPr>
+                <w:rFonts w:ascii="Arial" w:hAnsi="Arial" w:eastAsia="Arial" w:cs="Arial"/>
+                <w:sz w:val="22"/>
+                <w:szCs w:val="22"/>
+                <w:color w:val="111111"/>
+              </w:rPr>
+              <w:t xml:space="preserve">Marshalltown</w:t>
+            </w:r>
+          </w:p>
+        </w:tc>
+        <w:tc>
+          <w:tcPr>
+            <w:tcBorders>
+              <w:left w:val="single" w:sz="8" w:space="0" w:color="000000"/>
+            </w:tcBorders>
+            <w:shd w:val="clear" w:color="auto" w:fill="FFFFFF"/>
+            <w:tcMar>
+              <w:top w:w="0" w:type="dxa"/>
+              <w:bottom w:w="0" w:type="dxa"/>
+              <w:left w:w="0" w:type="dxa"/>
+              <w:right w:w="0" w:type="dxa"/>
+            </w:tcMar>
+            <w:vAlign w:val="center"/>
+          </w:tcPr>
+          <w:p>
+            <w:pPr>
+              <w:jc w:val="center"/>
+              <w:spacing w:after="40" w:before="40"/>
+              <w:ind w:firstLine="0" w:left="100" w:right="100"/>
+            </w:pPr>
+            <w:r xmlns:w="http://schemas.openxmlformats.org/wordprocessingml/2006/main" xmlns:wp="http://schemas.openxmlformats.org/drawingml/2006/wordprocessingDrawing" xmlns:r="http://schemas.openxmlformats.org/officeDocument/2006/relationships" xmlns:w14="http://schemas.microsoft.com/office/word/2010/wordml">
+              <w:rPr>
+                <w:rFonts w:ascii="Arial" w:hAnsi="Arial" w:eastAsia="Arial" w:cs="Arial"/>
+                <w:sz w:val="22"/>
+                <w:szCs w:val="22"/>
+                <w:color w:val="111111"/>
+              </w:rPr>
+              <w:t xml:space="preserve">0.00</w:t>
+            </w:r>
+          </w:p>
+        </w:tc>
+        <w:tc>
+          <w:tcPr>
+            <w:tcBorders>
+              <w:right w:val="single" w:sz="8" w:space="0" w:color="000000"/>
+            </w:tcBorders>
+            <w:shd w:val="clear" w:color="auto" w:fill="FFFFFF"/>
+            <w:tcMar>
+              <w:top w:w="0" w:type="dxa"/>
+              <w:bottom w:w="0" w:type="dxa"/>
+              <w:left w:w="0" w:type="dxa"/>
+              <w:right w:w="0" w:type="dxa"/>
+            </w:tcMar>
+            <w:vAlign w:val="center"/>
+          </w:tcPr>
+          <w:p>
+            <w:pPr>
+              <w:jc w:val="center"/>
+              <w:spacing w:after="40" w:before="40"/>
+              <w:ind w:firstLine="0" w:left="100" w:right="100"/>
+            </w:pPr>
+            <w:r xmlns:w="http://schemas.openxmlformats.org/wordprocessingml/2006/main" xmlns:wp="http://schemas.openxmlformats.org/drawingml/2006/wordprocessingDrawing" xmlns:r="http://schemas.openxmlformats.org/officeDocument/2006/relationships" xmlns:w14="http://schemas.microsoft.com/office/word/2010/wordml">
+              <w:rPr>
+                <w:rFonts w:ascii="Arial" w:hAnsi="Arial" w:eastAsia="Arial" w:cs="Arial"/>
+                <w:sz w:val="22"/>
+                <w:szCs w:val="22"/>
+                <w:color w:val="111111"/>
+              </w:rPr>
+              <w:t xml:space="preserve">0.04</w:t>
+            </w:r>
+          </w:p>
+        </w:tc>
+        <w:tc>
+          <w:tcPr>
+            <w:tcBorders>
+              <w:left w:val="single" w:sz="8" w:space="0" w:color="000000"/>
+            </w:tcBorders>
+            <w:shd w:val="clear" w:color="auto" w:fill="FFFFFF"/>
+            <w:tcMar>
+              <w:top w:w="0" w:type="dxa"/>
+              <w:bottom w:w="0" w:type="dxa"/>
+              <w:left w:w="0" w:type="dxa"/>
+              <w:right w:w="0" w:type="dxa"/>
+            </w:tcMar>
+            <w:vAlign w:val="center"/>
+          </w:tcPr>
+          <w:p>
+            <w:pPr>
+              <w:jc w:val="center"/>
+              <w:spacing w:after="40" w:before="40"/>
+              <w:ind w:firstLine="0" w:left="100" w:right="100"/>
+            </w:pPr>
+            <w:r xmlns:w="http://schemas.openxmlformats.org/wordprocessingml/2006/main" xmlns:wp="http://schemas.openxmlformats.org/drawingml/2006/wordprocessingDrawing" xmlns:r="http://schemas.openxmlformats.org/officeDocument/2006/relationships" xmlns:w14="http://schemas.microsoft.com/office/word/2010/wordml">
+              <w:rPr>
+                <w:rFonts w:ascii="Arial" w:hAnsi="Arial" w:eastAsia="Arial" w:cs="Arial"/>
+                <w:sz w:val="22"/>
+                <w:szCs w:val="22"/>
+                <w:color w:val="111111"/>
+              </w:rPr>
+              <w:t xml:space="preserve">0.00</w:t>
+            </w:r>
+          </w:p>
+        </w:tc>
+        <w:tc>
+          <w:tcPr>
+            <w:tcBorders>
+              <w:right w:val="single" w:sz="8" w:space="0" w:color="000000"/>
+            </w:tcBorders>
+            <w:shd w:val="clear" w:color="auto" w:fill="FFFFFF"/>
+            <w:tcMar>
+              <w:top w:w="0" w:type="dxa"/>
+              <w:bottom w:w="0" w:type="dxa"/>
+              <w:left w:w="0" w:type="dxa"/>
+              <w:right w:w="0" w:type="dxa"/>
+            </w:tcMar>
+            <w:vAlign w:val="center"/>
+          </w:tcPr>
+          <w:p>
+            <w:pPr>
+              <w:jc w:val="center"/>
+              <w:spacing w:after="40" w:before="40"/>
+              <w:ind w:firstLine="0" w:left="100" w:right="100"/>
+            </w:pPr>
+            <w:r xmlns:w="http://schemas.openxmlformats.org/wordprocessingml/2006/main" xmlns:wp="http://schemas.openxmlformats.org/drawingml/2006/wordprocessingDrawing" xmlns:r="http://schemas.openxmlformats.org/officeDocument/2006/relationships" xmlns:w14="http://schemas.microsoft.com/office/word/2010/wordml">
+              <w:rPr>
+                <w:rFonts w:ascii="Arial" w:hAnsi="Arial" w:eastAsia="Arial" w:cs="Arial"/>
+                <w:sz w:val="22"/>
+                <w:szCs w:val="22"/>
+                <w:color w:val="111111"/>
+              </w:rPr>
+              <w:t xml:space="preserve">0.01</w:t>
+            </w:r>
+          </w:p>
+        </w:tc>
+        <w:tc>
+          <w:tcPr>
+            <w:tcBorders>
+              <w:left w:val="single" w:sz="8" w:space="0" w:color="000000"/>
+            </w:tcBorders>
+            <w:shd w:val="clear" w:color="auto" w:fill="FFFFFF"/>
+            <w:tcMar>
+              <w:top w:w="0" w:type="dxa"/>
+              <w:bottom w:w="0" w:type="dxa"/>
+              <w:left w:w="0" w:type="dxa"/>
+              <w:right w:w="0" w:type="dxa"/>
+            </w:tcMar>
+            <w:vAlign w:val="center"/>
+          </w:tcPr>
+          <w:p>
+            <w:pPr>
+              <w:jc w:val="center"/>
+              <w:spacing w:after="40" w:before="40"/>
+              <w:ind w:firstLine="0" w:left="100" w:right="100"/>
+            </w:pPr>
+            <w:r xmlns:w="http://schemas.openxmlformats.org/wordprocessingml/2006/main" xmlns:wp="http://schemas.openxmlformats.org/drawingml/2006/wordprocessingDrawing" xmlns:r="http://schemas.openxmlformats.org/officeDocument/2006/relationships" xmlns:w14="http://schemas.microsoft.com/office/word/2010/wordml">
+              <w:rPr>
+                <w:rFonts w:ascii="Arial" w:hAnsi="Arial" w:eastAsia="Arial" w:cs="Arial"/>
+                <w:sz w:val="22"/>
+                <w:szCs w:val="22"/>
+                <w:color w:val="111111"/>
+              </w:rPr>
+              <w:t xml:space="preserve">11.32</w:t>
+            </w:r>
+          </w:p>
+        </w:tc>
+        <w:tc>
+          <w:tcPr>
+            <w:tcBorders/>
+            <w:shd w:val="clear" w:color="auto" w:fill="FFFFFF"/>
+            <w:tcMar>
+              <w:top w:w="0" w:type="dxa"/>
+              <w:bottom w:w="0" w:type="dxa"/>
+              <w:left w:w="0" w:type="dxa"/>
+              <w:right w:w="0" w:type="dxa"/>
+            </w:tcMar>
+            <w:vAlign w:val="center"/>
+          </w:tcPr>
+          <w:p>
+            <w:pPr>
+              <w:jc w:val="center"/>
+              <w:spacing w:after="40" w:before="40"/>
+              <w:ind w:firstLine="0" w:left="100" w:right="100"/>
+            </w:pPr>
+            <w:r xmlns:w="http://schemas.openxmlformats.org/wordprocessingml/2006/main" xmlns:wp="http://schemas.openxmlformats.org/drawingml/2006/wordprocessingDrawing" xmlns:r="http://schemas.openxmlformats.org/officeDocument/2006/relationships" xmlns:w14="http://schemas.microsoft.com/office/word/2010/wordml">
+              <w:rPr>
+                <w:rFonts w:ascii="Arial" w:hAnsi="Arial" w:eastAsia="Arial" w:cs="Arial"/>
+                <w:sz w:val="22"/>
+                <w:szCs w:val="22"/>
+                <w:color w:val="111111"/>
+              </w:rPr>
+              <w:t xml:space="preserve">42.51</w:t>
+            </w:r>
+          </w:p>
+        </w:tc>
+      </w:tr>
+      <w:tr>
+        <w:trPr>
+          <w:cantSplit/>
+          <w:trHeight w:val="360"/>
+        </w:trPr>
+        <w:tc>
+          <w:tcPr>
+            <w:tcBorders>
+              <w:right w:val="single" w:sz="8" w:space="0" w:color="000000"/>
+            </w:tcBorders>
+            <w:shd w:val="clear" w:color="auto" w:fill="FFFFFF"/>
+            <w:tcMar>
+              <w:top w:w="0" w:type="dxa"/>
+              <w:bottom w:w="0" w:type="dxa"/>
+              <w:left w:w="0" w:type="dxa"/>
+              <w:right w:w="0" w:type="dxa"/>
+            </w:tcMar>
+            <w:vAlign w:val="center"/>
+          </w:tcPr>
+          <w:p>
+            <w:pPr>
+              <w:jc w:val="center"/>
+              <w:spacing w:after="40" w:before="40"/>
+              <w:ind w:firstLine="0" w:left="100" w:right="100"/>
+            </w:pPr>
+            <w:r xmlns:w="http://schemas.openxmlformats.org/wordprocessingml/2006/main" xmlns:wp="http://schemas.openxmlformats.org/drawingml/2006/wordprocessingDrawing" xmlns:r="http://schemas.openxmlformats.org/officeDocument/2006/relationships" xmlns:w14="http://schemas.microsoft.com/office/word/2010/wordml">
+              <w:rPr>
+                <w:rFonts w:ascii="Arial" w:hAnsi="Arial" w:eastAsia="Arial" w:cs="Arial"/>
+                <w:sz w:val="22"/>
+                <w:szCs w:val="22"/>
+                <w:color w:val="111111"/>
+              </w:rPr>
+              <w:t xml:space="preserve">McNay</w:t>
+            </w:r>
+          </w:p>
+        </w:tc>
+        <w:tc>
+          <w:tcPr>
+            <w:tcBorders>
+              <w:left w:val="single" w:sz="8" w:space="0" w:color="000000"/>
+            </w:tcBorders>
+            <w:shd w:val="clear" w:color="auto" w:fill="FFFFFF"/>
+            <w:tcMar>
+              <w:top w:w="0" w:type="dxa"/>
+              <w:bottom w:w="0" w:type="dxa"/>
+              <w:left w:w="0" w:type="dxa"/>
+              <w:right w:w="0" w:type="dxa"/>
+            </w:tcMar>
+            <w:vAlign w:val="center"/>
+          </w:tcPr>
+          <w:p>
+            <w:pPr>
+              <w:jc w:val="center"/>
+              <w:spacing w:after="40" w:before="40"/>
+              <w:ind w:firstLine="0" w:left="100" w:right="100"/>
+            </w:pPr>
+            <w:r xmlns:w="http://schemas.openxmlformats.org/wordprocessingml/2006/main" xmlns:wp="http://schemas.openxmlformats.org/drawingml/2006/wordprocessingDrawing" xmlns:r="http://schemas.openxmlformats.org/officeDocument/2006/relationships" xmlns:w14="http://schemas.microsoft.com/office/word/2010/wordml">
+              <w:rPr>
+                <w:rFonts w:ascii="Arial" w:hAnsi="Arial" w:eastAsia="Arial" w:cs="Arial"/>
+                <w:sz w:val="22"/>
+                <w:szCs w:val="22"/>
+                <w:color w:val="111111"/>
+              </w:rPr>
+              <w:t xml:space="preserve">0.17</w:t>
+            </w:r>
+          </w:p>
+        </w:tc>
+        <w:tc>
+          <w:tcPr>
+            <w:tcBorders>
+              <w:right w:val="single" w:sz="8" w:space="0" w:color="000000"/>
+            </w:tcBorders>
+            <w:shd w:val="clear" w:color="auto" w:fill="FFFFFF"/>
+            <w:tcMar>
+              <w:top w:w="0" w:type="dxa"/>
+              <w:bottom w:w="0" w:type="dxa"/>
+              <w:left w:w="0" w:type="dxa"/>
+              <w:right w:w="0" w:type="dxa"/>
+            </w:tcMar>
+            <w:vAlign w:val="center"/>
+          </w:tcPr>
+          <w:p>
+            <w:pPr>
+              <w:jc w:val="center"/>
+              <w:spacing w:after="40" w:before="40"/>
+              <w:ind w:firstLine="0" w:left="100" w:right="100"/>
+            </w:pPr>
+            <w:r xmlns:w="http://schemas.openxmlformats.org/wordprocessingml/2006/main" xmlns:wp="http://schemas.openxmlformats.org/drawingml/2006/wordprocessingDrawing" xmlns:r="http://schemas.openxmlformats.org/officeDocument/2006/relationships" xmlns:w14="http://schemas.microsoft.com/office/word/2010/wordml">
+              <w:rPr>
+                <w:rFonts w:ascii="Arial" w:hAnsi="Arial" w:eastAsia="Arial" w:cs="Arial"/>
+                <w:sz w:val="22"/>
+                <w:szCs w:val="22"/>
+                <w:color w:val="111111"/>
+              </w:rPr>
+              <w:t xml:space="preserve">3.20</w:t>
+            </w:r>
+          </w:p>
+        </w:tc>
+        <w:tc>
+          <w:tcPr>
+            <w:tcBorders>
+              <w:left w:val="single" w:sz="8" w:space="0" w:color="000000"/>
+            </w:tcBorders>
+            <w:shd w:val="clear" w:color="auto" w:fill="FFFFFF"/>
+            <w:tcMar>
+              <w:top w:w="0" w:type="dxa"/>
+              <w:bottom w:w="0" w:type="dxa"/>
+              <w:left w:w="0" w:type="dxa"/>
+              <w:right w:w="0" w:type="dxa"/>
+            </w:tcMar>
+            <w:vAlign w:val="center"/>
+          </w:tcPr>
+          <w:p>
+            <w:pPr>
+              <w:jc w:val="center"/>
+              <w:spacing w:after="40" w:before="40"/>
+              <w:ind w:firstLine="0" w:left="100" w:right="100"/>
+            </w:pPr>
+            <w:r xmlns:w="http://schemas.openxmlformats.org/wordprocessingml/2006/main" xmlns:wp="http://schemas.openxmlformats.org/drawingml/2006/wordprocessingDrawing" xmlns:r="http://schemas.openxmlformats.org/officeDocument/2006/relationships" xmlns:w14="http://schemas.microsoft.com/office/word/2010/wordml">
+              <w:rPr>
+                <w:rFonts w:ascii="Arial" w:hAnsi="Arial" w:eastAsia="Arial" w:cs="Arial"/>
+                <w:sz w:val="22"/>
+                <w:szCs w:val="22"/>
+                <w:color w:val="111111"/>
+              </w:rPr>
+              <w:t xml:space="preserve">0.02</w:t>
+            </w:r>
+          </w:p>
+        </w:tc>
+        <w:tc>
+          <w:tcPr>
+            <w:tcBorders>
+              <w:right w:val="single" w:sz="8" w:space="0" w:color="000000"/>
+            </w:tcBorders>
+            <w:shd w:val="clear" w:color="auto" w:fill="FFFFFF"/>
+            <w:tcMar>
+              <w:top w:w="0" w:type="dxa"/>
+              <w:bottom w:w="0" w:type="dxa"/>
+              <w:left w:w="0" w:type="dxa"/>
+              <w:right w:w="0" w:type="dxa"/>
+            </w:tcMar>
+            <w:vAlign w:val="center"/>
+          </w:tcPr>
+          <w:p>
+            <w:pPr>
+              <w:jc w:val="center"/>
+              <w:spacing w:after="40" w:before="40"/>
+              <w:ind w:firstLine="0" w:left="100" w:right="100"/>
+            </w:pPr>
+            <w:r xmlns:w="http://schemas.openxmlformats.org/wordprocessingml/2006/main" xmlns:wp="http://schemas.openxmlformats.org/drawingml/2006/wordprocessingDrawing" xmlns:r="http://schemas.openxmlformats.org/officeDocument/2006/relationships" xmlns:w14="http://schemas.microsoft.com/office/word/2010/wordml">
+              <w:rPr>
+                <w:rFonts w:ascii="Arial" w:hAnsi="Arial" w:eastAsia="Arial" w:cs="Arial"/>
+                <w:sz w:val="22"/>
+                <w:szCs w:val="22"/>
+                <w:color w:val="111111"/>
+              </w:rPr>
+              <w:t xml:space="preserve">0.29</w:t>
+            </w:r>
+          </w:p>
+        </w:tc>
+        <w:tc>
+          <w:tcPr>
+            <w:tcBorders>
+              <w:left w:val="single" w:sz="8" w:space="0" w:color="000000"/>
+            </w:tcBorders>
+            <w:shd w:val="clear" w:color="auto" w:fill="FFFFFF"/>
+            <w:tcMar>
+              <w:top w:w="0" w:type="dxa"/>
+              <w:bottom w:w="0" w:type="dxa"/>
+              <w:left w:w="0" w:type="dxa"/>
+              <w:right w:w="0" w:type="dxa"/>
+            </w:tcMar>
+            <w:vAlign w:val="center"/>
+          </w:tcPr>
+          <w:p>
+            <w:pPr>
+              <w:jc w:val="center"/>
+              <w:spacing w:after="40" w:before="40"/>
+              <w:ind w:firstLine="0" w:left="100" w:right="100"/>
+            </w:pPr>
+            <w:r xmlns:w="http://schemas.openxmlformats.org/wordprocessingml/2006/main" xmlns:wp="http://schemas.openxmlformats.org/drawingml/2006/wordprocessingDrawing" xmlns:r="http://schemas.openxmlformats.org/officeDocument/2006/relationships" xmlns:w14="http://schemas.microsoft.com/office/word/2010/wordml">
+              <w:rPr>
+                <w:rFonts w:ascii="Arial" w:hAnsi="Arial" w:eastAsia="Arial" w:cs="Arial"/>
+                <w:sz w:val="22"/>
+                <w:szCs w:val="22"/>
+                <w:color w:val="111111"/>
+              </w:rPr>
+              <w:t xml:space="preserve">26.67</w:t>
+            </w:r>
+          </w:p>
+        </w:tc>
+        <w:tc>
+          <w:tcPr>
+            <w:tcBorders/>
+            <w:shd w:val="clear" w:color="auto" w:fill="FFFFFF"/>
+            <w:tcMar>
+              <w:top w:w="0" w:type="dxa"/>
+              <w:bottom w:w="0" w:type="dxa"/>
+              <w:left w:w="0" w:type="dxa"/>
+              <w:right w:w="0" w:type="dxa"/>
+            </w:tcMar>
+            <w:vAlign w:val="center"/>
+          </w:tcPr>
+          <w:p>
+            <w:pPr>
+              <w:jc w:val="center"/>
+              <w:spacing w:after="40" w:before="40"/>
+              <w:ind w:firstLine="0" w:left="100" w:right="100"/>
+            </w:pPr>
+            <w:r xmlns:w="http://schemas.openxmlformats.org/wordprocessingml/2006/main" xmlns:wp="http://schemas.openxmlformats.org/drawingml/2006/wordprocessingDrawing" xmlns:r="http://schemas.openxmlformats.org/officeDocument/2006/relationships" xmlns:w14="http://schemas.microsoft.com/office/word/2010/wordml">
+              <w:rPr>
+                <w:rFonts w:ascii="Arial" w:hAnsi="Arial" w:eastAsia="Arial" w:cs="Arial"/>
+                <w:sz w:val="22"/>
+                <w:szCs w:val="22"/>
+                <w:color w:val="111111"/>
+              </w:rPr>
+              <w:t xml:space="preserve">321.77</w:t>
+            </w:r>
+          </w:p>
+        </w:tc>
+      </w:tr>
+      <w:tr>
+        <w:trPr>
+          <w:cantSplit/>
+          <w:trHeight w:val="360"/>
+        </w:trPr>
+        <w:tc>
+          <w:tcPr>
+            <w:tcBorders>
+              <w:right w:val="single" w:sz="8" w:space="0" w:color="000000"/>
+            </w:tcBorders>
+            <w:shd w:val="clear" w:color="auto" w:fill="FFFFFF"/>
+            <w:tcMar>
+              <w:top w:w="0" w:type="dxa"/>
+              <w:bottom w:w="0" w:type="dxa"/>
+              <w:left w:w="0" w:type="dxa"/>
+              <w:right w:w="0" w:type="dxa"/>
+            </w:tcMar>
+            <w:vAlign w:val="center"/>
+          </w:tcPr>
+          <w:p>
+            <w:pPr>
+              <w:jc w:val="center"/>
+              <w:spacing w:after="40" w:before="40"/>
+              <w:ind w:firstLine="0" w:left="100" w:right="100"/>
+            </w:pPr>
+            <w:r xmlns:w="http://schemas.openxmlformats.org/wordprocessingml/2006/main" xmlns:wp="http://schemas.openxmlformats.org/drawingml/2006/wordprocessingDrawing" xmlns:r="http://schemas.openxmlformats.org/officeDocument/2006/relationships" xmlns:w14="http://schemas.microsoft.com/office/word/2010/wordml">
+              <w:rPr>
+                <w:rFonts w:ascii="Arial" w:hAnsi="Arial" w:eastAsia="Arial" w:cs="Arial"/>
+                <w:sz w:val="22"/>
+                <w:szCs w:val="22"/>
+                <w:color w:val="111111"/>
+              </w:rPr>
+              <w:t xml:space="preserve">Rhodes</w:t>
+            </w:r>
+          </w:p>
+        </w:tc>
+        <w:tc>
+          <w:tcPr>
+            <w:tcBorders>
+              <w:left w:val="single" w:sz="8" w:space="0" w:color="000000"/>
+            </w:tcBorders>
+            <w:shd w:val="clear" w:color="auto" w:fill="FFFFFF"/>
+            <w:tcMar>
+              <w:top w:w="0" w:type="dxa"/>
+              <w:bottom w:w="0" w:type="dxa"/>
+              <w:left w:w="0" w:type="dxa"/>
+              <w:right w:w="0" w:type="dxa"/>
+            </w:tcMar>
+            <w:vAlign w:val="center"/>
+          </w:tcPr>
+          <w:p>
+            <w:pPr>
+              <w:jc w:val="center"/>
+              <w:spacing w:after="40" w:before="40"/>
+              <w:ind w:firstLine="0" w:left="100" w:right="100"/>
+            </w:pPr>
+            <w:r xmlns:w="http://schemas.openxmlformats.org/wordprocessingml/2006/main" xmlns:wp="http://schemas.openxmlformats.org/drawingml/2006/wordprocessingDrawing" xmlns:r="http://schemas.openxmlformats.org/officeDocument/2006/relationships" xmlns:w14="http://schemas.microsoft.com/office/word/2010/wordml">
+              <w:rPr>
+                <w:rFonts w:ascii="Arial" w:hAnsi="Arial" w:eastAsia="Arial" w:cs="Arial"/>
+                <w:sz w:val="22"/>
+                <w:szCs w:val="22"/>
+                <w:color w:val="111111"/>
+              </w:rPr>
+              <w:t xml:space="preserve">0.30</w:t>
+            </w:r>
+          </w:p>
+        </w:tc>
+        <w:tc>
+          <w:tcPr>
+            <w:tcBorders>
+              <w:right w:val="single" w:sz="8" w:space="0" w:color="000000"/>
+            </w:tcBorders>
+            <w:shd w:val="clear" w:color="auto" w:fill="FFFFFF"/>
+            <w:tcMar>
+              <w:top w:w="0" w:type="dxa"/>
+              <w:bottom w:w="0" w:type="dxa"/>
+              <w:left w:w="0" w:type="dxa"/>
+              <w:right w:w="0" w:type="dxa"/>
+            </w:tcMar>
+            <w:vAlign w:val="center"/>
+          </w:tcPr>
+          <w:p>
+            <w:pPr>
+              <w:jc w:val="center"/>
+              <w:spacing w:after="40" w:before="40"/>
+              <w:ind w:firstLine="0" w:left="100" w:right="100"/>
+            </w:pPr>
+            <w:r xmlns:w="http://schemas.openxmlformats.org/wordprocessingml/2006/main" xmlns:wp="http://schemas.openxmlformats.org/drawingml/2006/wordprocessingDrawing" xmlns:r="http://schemas.openxmlformats.org/officeDocument/2006/relationships" xmlns:w14="http://schemas.microsoft.com/office/word/2010/wordml">
+              <w:rPr>
+                <w:rFonts w:ascii="Arial" w:hAnsi="Arial" w:eastAsia="Arial" w:cs="Arial"/>
+                <w:sz w:val="22"/>
+                <w:szCs w:val="22"/>
+                <w:color w:val="111111"/>
+              </w:rPr>
+              <w:t xml:space="preserve">0.11</w:t>
+            </w:r>
+          </w:p>
+        </w:tc>
+        <w:tc>
+          <w:tcPr>
+            <w:tcBorders>
+              <w:left w:val="single" w:sz="8" w:space="0" w:color="000000"/>
+            </w:tcBorders>
+            <w:shd w:val="clear" w:color="auto" w:fill="FFFFFF"/>
+            <w:tcMar>
+              <w:top w:w="0" w:type="dxa"/>
+              <w:bottom w:w="0" w:type="dxa"/>
+              <w:left w:w="0" w:type="dxa"/>
+              <w:right w:w="0" w:type="dxa"/>
+            </w:tcMar>
+            <w:vAlign w:val="center"/>
+          </w:tcPr>
+          <w:p>
+            <w:pPr>
+              <w:jc w:val="center"/>
+              <w:spacing w:after="40" w:before="40"/>
+              <w:ind w:firstLine="0" w:left="100" w:right="100"/>
+            </w:pPr>
+            <w:r xmlns:w="http://schemas.openxmlformats.org/wordprocessingml/2006/main" xmlns:wp="http://schemas.openxmlformats.org/drawingml/2006/wordprocessingDrawing" xmlns:r="http://schemas.openxmlformats.org/officeDocument/2006/relationships" xmlns:w14="http://schemas.microsoft.com/office/word/2010/wordml">
+              <w:rPr>
+                <w:rFonts w:ascii="Arial" w:hAnsi="Arial" w:eastAsia="Arial" w:cs="Arial"/>
+                <w:sz w:val="22"/>
+                <w:szCs w:val="22"/>
+                <w:color w:val="111111"/>
+              </w:rPr>
+              <w:t xml:space="preserve">0.08</w:t>
+            </w:r>
+          </w:p>
+        </w:tc>
+        <w:tc>
+          <w:tcPr>
+            <w:tcBorders>
+              <w:right w:val="single" w:sz="8" w:space="0" w:color="000000"/>
+            </w:tcBorders>
+            <w:shd w:val="clear" w:color="auto" w:fill="FFFFFF"/>
+            <w:tcMar>
+              <w:top w:w="0" w:type="dxa"/>
+              <w:bottom w:w="0" w:type="dxa"/>
+              <w:left w:w="0" w:type="dxa"/>
+              <w:right w:w="0" w:type="dxa"/>
+            </w:tcMar>
+            <w:vAlign w:val="center"/>
+          </w:tcPr>
+          <w:p>
+            <w:pPr>
+              <w:jc w:val="center"/>
+              <w:spacing w:after="40" w:before="40"/>
+              <w:ind w:firstLine="0" w:left="100" w:right="100"/>
+            </w:pPr>
+            <w:r xmlns:w="http://schemas.openxmlformats.org/wordprocessingml/2006/main" xmlns:wp="http://schemas.openxmlformats.org/drawingml/2006/wordprocessingDrawing" xmlns:r="http://schemas.openxmlformats.org/officeDocument/2006/relationships" xmlns:w14="http://schemas.microsoft.com/office/word/2010/wordml">
+              <w:rPr>
+                <w:rFonts w:ascii="Arial" w:hAnsi="Arial" w:eastAsia="Arial" w:cs="Arial"/>
+                <w:sz w:val="22"/>
+                <w:szCs w:val="22"/>
+                <w:color w:val="111111"/>
+              </w:rPr>
+              <w:t xml:space="preserve">0.05</w:t>
+            </w:r>
+          </w:p>
+        </w:tc>
+        <w:tc>
+          <w:tcPr>
+            <w:tcBorders>
+              <w:left w:val="single" w:sz="8" w:space="0" w:color="000000"/>
+            </w:tcBorders>
+            <w:shd w:val="clear" w:color="auto" w:fill="FFFFFF"/>
+            <w:tcMar>
+              <w:top w:w="0" w:type="dxa"/>
+              <w:bottom w:w="0" w:type="dxa"/>
+              <w:left w:w="0" w:type="dxa"/>
+              <w:right w:w="0" w:type="dxa"/>
+            </w:tcMar>
+            <w:vAlign w:val="center"/>
+          </w:tcPr>
+          <w:p>
+            <w:pPr>
+              <w:jc w:val="center"/>
+              <w:spacing w:after="40" w:before="40"/>
+              <w:ind w:firstLine="0" w:left="100" w:right="100"/>
+            </w:pPr>
+            <w:r xmlns:w="http://schemas.openxmlformats.org/wordprocessingml/2006/main" xmlns:wp="http://schemas.openxmlformats.org/drawingml/2006/wordprocessingDrawing" xmlns:r="http://schemas.openxmlformats.org/officeDocument/2006/relationships" xmlns:w14="http://schemas.microsoft.com/office/word/2010/wordml">
+              <w:rPr>
+                <w:rFonts w:ascii="Arial" w:hAnsi="Arial" w:eastAsia="Arial" w:cs="Arial"/>
+                <w:sz w:val="22"/>
+                <w:szCs w:val="22"/>
+                <w:color w:val="111111"/>
+              </w:rPr>
+              <w:t xml:space="preserve">945.30</w:t>
+            </w:r>
+          </w:p>
+        </w:tc>
+        <w:tc>
+          <w:tcPr>
+            <w:tcBorders/>
+            <w:shd w:val="clear" w:color="auto" w:fill="FFFFFF"/>
+            <w:tcMar>
+              <w:top w:w="0" w:type="dxa"/>
+              <w:bottom w:w="0" w:type="dxa"/>
+              <w:left w:w="0" w:type="dxa"/>
+              <w:right w:w="0" w:type="dxa"/>
+            </w:tcMar>
+            <w:vAlign w:val="center"/>
+          </w:tcPr>
+          <w:p>
+            <w:pPr>
+              <w:jc w:val="center"/>
+              <w:spacing w:after="40" w:before="40"/>
+              <w:ind w:firstLine="0" w:left="100" w:right="100"/>
+            </w:pPr>
+            <w:r xmlns:w="http://schemas.openxmlformats.org/wordprocessingml/2006/main" xmlns:wp="http://schemas.openxmlformats.org/drawingml/2006/wordprocessingDrawing" xmlns:r="http://schemas.openxmlformats.org/officeDocument/2006/relationships" xmlns:w14="http://schemas.microsoft.com/office/word/2010/wordml">
+              <w:rPr>
+                <w:rFonts w:ascii="Arial" w:hAnsi="Arial" w:eastAsia="Arial" w:cs="Arial"/>
+                <w:sz w:val="22"/>
+                <w:szCs w:val="22"/>
+                <w:color w:val="111111"/>
+              </w:rPr>
+              <w:t xml:space="preserve">452.29</w:t>
+            </w:r>
+          </w:p>
+        </w:tc>
+      </w:tr>
+      <w:tr>
+        <w:trPr>
+          <w:cantSplit/>
+          <w:trHeight w:val="360"/>
+        </w:trPr>
+        <w:tc>
+          <w:tcPr>
+            <w:tcBorders>
+              <w:right w:val="single" w:sz="8" w:space="0" w:color="000000"/>
+            </w:tcBorders>
+            <w:shd w:val="clear" w:color="auto" w:fill="FFFFFF"/>
+            <w:tcMar>
+              <w:top w:w="0" w:type="dxa"/>
+              <w:bottom w:w="0" w:type="dxa"/>
+              <w:left w:w="0" w:type="dxa"/>
+              <w:right w:w="0" w:type="dxa"/>
+            </w:tcMar>
+            <w:vAlign w:val="center"/>
+          </w:tcPr>
+          <w:p>
+            <w:pPr>
+              <w:jc w:val="center"/>
+              <w:spacing w:after="40" w:before="40"/>
+              <w:ind w:firstLine="0" w:left="100" w:right="100"/>
+            </w:pPr>
+            <w:r xmlns:w="http://schemas.openxmlformats.org/wordprocessingml/2006/main" xmlns:wp="http://schemas.openxmlformats.org/drawingml/2006/wordprocessingDrawing" xmlns:r="http://schemas.openxmlformats.org/officeDocument/2006/relationships" xmlns:w14="http://schemas.microsoft.com/office/word/2010/wordml">
+              <w:rPr>
+                <w:rFonts w:ascii="Arial" w:hAnsi="Arial" w:eastAsia="Arial" w:cs="Arial"/>
+                <w:sz w:val="22"/>
+                <w:szCs w:val="22"/>
+                <w:color w:val="111111"/>
+              </w:rPr>
+              <w:t xml:space="preserve">Whiterock</w:t>
+            </w:r>
+          </w:p>
+        </w:tc>
+        <w:tc>
+          <w:tcPr>
+            <w:tcBorders>
+              <w:left w:val="single" w:sz="8" w:space="0" w:color="000000"/>
+            </w:tcBorders>
+            <w:shd w:val="clear" w:color="auto" w:fill="FFFFFF"/>
+            <w:tcMar>
+              <w:top w:w="0" w:type="dxa"/>
+              <w:bottom w:w="0" w:type="dxa"/>
+              <w:left w:w="0" w:type="dxa"/>
+              <w:right w:w="0" w:type="dxa"/>
+            </w:tcMar>
+            <w:vAlign w:val="center"/>
+          </w:tcPr>
+          <w:p>
+            <w:pPr>
+              <w:jc w:val="center"/>
+              <w:spacing w:after="40" w:before="40"/>
+              <w:ind w:firstLine="0" w:left="100" w:right="100"/>
+            </w:pPr>
+            <w:r xmlns:w="http://schemas.openxmlformats.org/wordprocessingml/2006/main" xmlns:wp="http://schemas.openxmlformats.org/drawingml/2006/wordprocessingDrawing" xmlns:r="http://schemas.openxmlformats.org/officeDocument/2006/relationships" xmlns:w14="http://schemas.microsoft.com/office/word/2010/wordml">
+              <w:rPr>
+                <w:rFonts w:ascii="Arial" w:hAnsi="Arial" w:eastAsia="Arial" w:cs="Arial"/>
+                <w:sz w:val="22"/>
+                <w:szCs w:val="22"/>
+                <w:color w:val="111111"/>
+              </w:rPr>
+              <w:t xml:space="preserve">0.00</w:t>
+            </w:r>
+          </w:p>
+        </w:tc>
+        <w:tc>
+          <w:tcPr>
+            <w:tcBorders>
+              <w:right w:val="single" w:sz="8" w:space="0" w:color="000000"/>
+            </w:tcBorders>
+            <w:shd w:val="clear" w:color="auto" w:fill="FFFFFF"/>
+            <w:tcMar>
+              <w:top w:w="0" w:type="dxa"/>
+              <w:bottom w:w="0" w:type="dxa"/>
+              <w:left w:w="0" w:type="dxa"/>
+              <w:right w:w="0" w:type="dxa"/>
+            </w:tcMar>
+            <w:vAlign w:val="center"/>
+          </w:tcPr>
+          <w:p>
+            <w:pPr>
+              <w:jc w:val="center"/>
+              <w:spacing w:after="40" w:before="40"/>
+              <w:ind w:firstLine="0" w:left="100" w:right="100"/>
+            </w:pPr>
+            <w:r xmlns:w="http://schemas.openxmlformats.org/wordprocessingml/2006/main" xmlns:wp="http://schemas.openxmlformats.org/drawingml/2006/wordprocessingDrawing" xmlns:r="http://schemas.openxmlformats.org/officeDocument/2006/relationships" xmlns:w14="http://schemas.microsoft.com/office/word/2010/wordml">
+              <w:rPr>
+                <w:rFonts w:ascii="Arial" w:hAnsi="Arial" w:eastAsia="Arial" w:cs="Arial"/>
+                <w:sz w:val="22"/>
+                <w:szCs w:val="22"/>
+                <w:color w:val="111111"/>
+              </w:rPr>
+              <w:t xml:space="preserve">0.02</w:t>
+            </w:r>
+          </w:p>
+        </w:tc>
+        <w:tc>
+          <w:tcPr>
+            <w:tcBorders>
+              <w:left w:val="single" w:sz="8" w:space="0" w:color="000000"/>
+            </w:tcBorders>
+            <w:shd w:val="clear" w:color="auto" w:fill="FFFFFF"/>
+            <w:tcMar>
+              <w:top w:w="0" w:type="dxa"/>
+              <w:bottom w:w="0" w:type="dxa"/>
+              <w:left w:w="0" w:type="dxa"/>
+              <w:right w:w="0" w:type="dxa"/>
+            </w:tcMar>
+            <w:vAlign w:val="center"/>
+          </w:tcPr>
+          <w:p>
+            <w:pPr>
+              <w:jc w:val="center"/>
+              <w:spacing w:after="40" w:before="40"/>
+              <w:ind w:firstLine="0" w:left="100" w:right="100"/>
+            </w:pPr>
+            <w:r xmlns:w="http://schemas.openxmlformats.org/wordprocessingml/2006/main" xmlns:wp="http://schemas.openxmlformats.org/drawingml/2006/wordprocessingDrawing" xmlns:r="http://schemas.openxmlformats.org/officeDocument/2006/relationships" xmlns:w14="http://schemas.microsoft.com/office/word/2010/wordml">
+              <w:rPr>
+                <w:rFonts w:ascii="Arial" w:hAnsi="Arial" w:eastAsia="Arial" w:cs="Arial"/>
+                <w:sz w:val="22"/>
+                <w:szCs w:val="22"/>
+                <w:color w:val="111111"/>
+              </w:rPr>
+              <w:t xml:space="preserve">0.00</w:t>
+            </w:r>
+          </w:p>
+        </w:tc>
+        <w:tc>
+          <w:tcPr>
+            <w:tcBorders>
+              <w:right w:val="single" w:sz="8" w:space="0" w:color="000000"/>
+            </w:tcBorders>
+            <w:shd w:val="clear" w:color="auto" w:fill="FFFFFF"/>
+            <w:tcMar>
+              <w:top w:w="0" w:type="dxa"/>
+              <w:bottom w:w="0" w:type="dxa"/>
+              <w:left w:w="0" w:type="dxa"/>
+              <w:right w:w="0" w:type="dxa"/>
+            </w:tcMar>
+            <w:vAlign w:val="center"/>
+          </w:tcPr>
+          <w:p>
+            <w:pPr>
+              <w:jc w:val="center"/>
+              <w:spacing w:after="40" w:before="40"/>
+              <w:ind w:firstLine="0" w:left="100" w:right="100"/>
+            </w:pPr>
+            <w:r xmlns:w="http://schemas.openxmlformats.org/wordprocessingml/2006/main" xmlns:wp="http://schemas.openxmlformats.org/drawingml/2006/wordprocessingDrawing" xmlns:r="http://schemas.openxmlformats.org/officeDocument/2006/relationships" xmlns:w14="http://schemas.microsoft.com/office/word/2010/wordml">
+              <w:rPr>
+                <w:rFonts w:ascii="Arial" w:hAnsi="Arial" w:eastAsia="Arial" w:cs="Arial"/>
+                <w:sz w:val="22"/>
+                <w:szCs w:val="22"/>
+                <w:color w:val="111111"/>
+              </w:rPr>
+              <w:t xml:space="preserve">0.02</w:t>
+            </w:r>
+          </w:p>
+        </w:tc>
+        <w:tc>
+          <w:tcPr>
+            <w:tcBorders>
+              <w:left w:val="single" w:sz="8" w:space="0" w:color="000000"/>
+            </w:tcBorders>
+            <w:shd w:val="clear" w:color="auto" w:fill="FFFFFF"/>
+            <w:tcMar>
+              <w:top w:w="0" w:type="dxa"/>
+              <w:bottom w:w="0" w:type="dxa"/>
+              <w:left w:w="0" w:type="dxa"/>
+              <w:right w:w="0" w:type="dxa"/>
+            </w:tcMar>
+            <w:vAlign w:val="center"/>
+          </w:tcPr>
+          <w:p>
+            <w:pPr>
+              <w:jc w:val="center"/>
+              <w:spacing w:after="40" w:before="40"/>
+              <w:ind w:firstLine="0" w:left="100" w:right="100"/>
+            </w:pPr>
+            <w:r xmlns:w="http://schemas.openxmlformats.org/wordprocessingml/2006/main" xmlns:wp="http://schemas.openxmlformats.org/drawingml/2006/wordprocessingDrawing" xmlns:r="http://schemas.openxmlformats.org/officeDocument/2006/relationships" xmlns:w14="http://schemas.microsoft.com/office/word/2010/wordml">
+              <w:rPr>
+                <w:rFonts w:ascii="Arial" w:hAnsi="Arial" w:eastAsia="Arial" w:cs="Arial"/>
+                <w:sz w:val="22"/>
+                <w:szCs w:val="22"/>
+                <w:color w:val="111111"/>
+              </w:rPr>
+              <w:t xml:space="preserve">3.97</w:t>
+            </w:r>
+          </w:p>
+        </w:tc>
+        <w:tc>
+          <w:tcPr>
+            <w:tcBorders/>
+            <w:shd w:val="clear" w:color="auto" w:fill="FFFFFF"/>
+            <w:tcMar>
+              <w:top w:w="0" w:type="dxa"/>
+              <w:bottom w:w="0" w:type="dxa"/>
+              <w:left w:w="0" w:type="dxa"/>
+              <w:right w:w="0" w:type="dxa"/>
+            </w:tcMar>
+            <w:vAlign w:val="center"/>
+          </w:tcPr>
+          <w:p>
+            <w:pPr>
+              <w:jc w:val="center"/>
+              <w:spacing w:after="40" w:before="40"/>
+              <w:ind w:firstLine="0" w:left="100" w:right="100"/>
+            </w:pPr>
+            <w:r xmlns:w="http://schemas.openxmlformats.org/wordprocessingml/2006/main" xmlns:wp="http://schemas.openxmlformats.org/drawingml/2006/wordprocessingDrawing" xmlns:r="http://schemas.openxmlformats.org/officeDocument/2006/relationships" xmlns:w14="http://schemas.microsoft.com/office/word/2010/wordml">
+              <w:rPr>
+                <w:rFonts w:ascii="Arial" w:hAnsi="Arial" w:eastAsia="Arial" w:cs="Arial"/>
+                <w:sz w:val="22"/>
+                <w:szCs w:val="22"/>
+                <w:color w:val="111111"/>
+              </w:rPr>
+              <w:t xml:space="preserve">23.00</w:t>
+            </w:r>
+          </w:p>
+        </w:tc>
+      </w:tr>
+      <w:tr>
+        <w:trPr>
+          <w:cantSplit/>
+          <w:trHeight w:val="360"/>
+        </w:trPr>
+        <w:tc>
+          <w:tcPr>
+            <w:tcBorders>
+              <w:bottom w:val="single" w:sz="16" w:space="0" w:color="000000"/>
+              <w:right w:val="single" w:sz="8" w:space="0" w:color="000000"/>
+            </w:tcBorders>
+            <w:shd w:val="clear" w:color="auto" w:fill="FFFFFF"/>
+            <w:tcMar>
+              <w:top w:w="0" w:type="dxa"/>
+              <w:bottom w:w="0" w:type="dxa"/>
+              <w:left w:w="0" w:type="dxa"/>
+              <w:right w:w="0" w:type="dxa"/>
+            </w:tcMar>
+            <w:vAlign w:val="center"/>
+          </w:tcPr>
+          <w:p>
+            <w:pPr>
+              <w:jc w:val="center"/>
+              <w:spacing w:after="40" w:before="40"/>
+              <w:ind w:firstLine="0" w:left="100" w:right="100"/>
+            </w:pPr>
+            <w:r xmlns:w="http://schemas.openxmlformats.org/wordprocessingml/2006/main" xmlns:wp="http://schemas.openxmlformats.org/drawingml/2006/wordprocessingDrawing" xmlns:r="http://schemas.openxmlformats.org/officeDocument/2006/relationships" xmlns:w14="http://schemas.microsoft.com/office/word/2010/wordml">
+              <w:rPr>
+                <w:rFonts w:ascii="Arial" w:hAnsi="Arial" w:eastAsia="Arial" w:cs="Arial"/>
+                <w:sz w:val="22"/>
+                <w:szCs w:val="22"/>
+                <w:color w:val="111111"/>
+              </w:rPr>
+              <w:t xml:space="preserve">Worle</w:t>
+            </w:r>
+          </w:p>
+        </w:tc>
+        <w:tc>
+          <w:tcPr>
+            <w:tcBorders>
+              <w:bottom w:val="single" w:sz="16" w:space="0" w:color="000000"/>
+              <w:left w:val="single" w:sz="8" w:space="0" w:color="000000"/>
+            </w:tcBorders>
+            <w:shd w:val="clear" w:color="auto" w:fill="FFFFFF"/>
+            <w:tcMar>
+              <w:top w:w="0" w:type="dxa"/>
+              <w:bottom w:w="0" w:type="dxa"/>
+              <w:left w:w="0" w:type="dxa"/>
+              <w:right w:w="0" w:type="dxa"/>
+            </w:tcMar>
+            <w:vAlign w:val="center"/>
+          </w:tcPr>
+          <w:p>
+            <w:pPr>
+              <w:jc w:val="center"/>
+              <w:spacing w:after="40" w:before="40"/>
+              <w:ind w:firstLine="0" w:left="100" w:right="100"/>
+            </w:pPr>
+            <w:r xmlns:w="http://schemas.openxmlformats.org/wordprocessingml/2006/main" xmlns:wp="http://schemas.openxmlformats.org/drawingml/2006/wordprocessingDrawing" xmlns:r="http://schemas.openxmlformats.org/officeDocument/2006/relationships" xmlns:w14="http://schemas.microsoft.com/office/word/2010/wordml">
+              <w:rPr>
+                <w:rFonts w:ascii="Arial" w:hAnsi="Arial" w:eastAsia="Arial" w:cs="Arial"/>
+                <w:sz w:val="22"/>
+                <w:szCs w:val="22"/>
+                <w:color w:val="111111"/>
+              </w:rPr>
+              <w:t xml:space="preserve">0.06</w:t>
+            </w:r>
+          </w:p>
+        </w:tc>
+        <w:tc>
+          <w:tcPr>
+            <w:tcBorders>
+              <w:bottom w:val="single" w:sz="16" w:space="0" w:color="000000"/>
+              <w:right w:val="single" w:sz="8" w:space="0" w:color="000000"/>
+            </w:tcBorders>
+            <w:shd w:val="clear" w:color="auto" w:fill="FFFFFF"/>
+            <w:tcMar>
+              <w:top w:w="0" w:type="dxa"/>
+              <w:bottom w:w="0" w:type="dxa"/>
+              <w:left w:w="0" w:type="dxa"/>
+              <w:right w:w="0" w:type="dxa"/>
+            </w:tcMar>
+            <w:vAlign w:val="center"/>
+          </w:tcPr>
+          <w:p>
+            <w:pPr>
+              <w:jc w:val="center"/>
+              <w:spacing w:after="40" w:before="40"/>
+              <w:ind w:firstLine="0" w:left="100" w:right="100"/>
+            </w:pPr>
+            <w:r xmlns:w="http://schemas.openxmlformats.org/wordprocessingml/2006/main" xmlns:wp="http://schemas.openxmlformats.org/drawingml/2006/wordprocessingDrawing" xmlns:r="http://schemas.openxmlformats.org/officeDocument/2006/relationships" xmlns:w14="http://schemas.microsoft.com/office/word/2010/wordml">
+              <w:rPr>
+                <w:rFonts w:ascii="Arial" w:hAnsi="Arial" w:eastAsia="Arial" w:cs="Arial"/>
+                <w:sz w:val="22"/>
+                <w:szCs w:val="22"/>
+                <w:color w:val="111111"/>
+              </w:rPr>
+              <w:t xml:space="preserve">0.08</w:t>
+            </w:r>
+          </w:p>
+        </w:tc>
+        <w:tc>
+          <w:tcPr>
+            <w:tcBorders>
+              <w:bottom w:val="single" w:sz="16" w:space="0" w:color="000000"/>
+              <w:left w:val="single" w:sz="8" w:space="0" w:color="000000"/>
+            </w:tcBorders>
+            <w:shd w:val="clear" w:color="auto" w:fill="FFFFFF"/>
+            <w:tcMar>
+              <w:top w:w="0" w:type="dxa"/>
+              <w:bottom w:w="0" w:type="dxa"/>
+              <w:left w:w="0" w:type="dxa"/>
+              <w:right w:w="0" w:type="dxa"/>
+            </w:tcMar>
+            <w:vAlign w:val="center"/>
+          </w:tcPr>
+          <w:p>
+            <w:pPr>
+              <w:jc w:val="center"/>
+              <w:spacing w:after="40" w:before="40"/>
+              <w:ind w:firstLine="0" w:left="100" w:right="100"/>
+            </w:pPr>
+            <w:r xmlns:w="http://schemas.openxmlformats.org/wordprocessingml/2006/main" xmlns:wp="http://schemas.openxmlformats.org/drawingml/2006/wordprocessingDrawing" xmlns:r="http://schemas.openxmlformats.org/officeDocument/2006/relationships" xmlns:w14="http://schemas.microsoft.com/office/word/2010/wordml">
+              <w:rPr>
+                <w:rFonts w:ascii="Arial" w:hAnsi="Arial" w:eastAsia="Arial" w:cs="Arial"/>
+                <w:sz w:val="22"/>
+                <w:szCs w:val="22"/>
+                <w:color w:val="111111"/>
+              </w:rPr>
+              <w:t xml:space="preserve">0.01</w:t>
+            </w:r>
+          </w:p>
+        </w:tc>
+        <w:tc>
+          <w:tcPr>
+            <w:tcBorders>
+              <w:bottom w:val="single" w:sz="16" w:space="0" w:color="000000"/>
+              <w:right w:val="single" w:sz="8" w:space="0" w:color="000000"/>
+            </w:tcBorders>
+            <w:shd w:val="clear" w:color="auto" w:fill="FFFFFF"/>
+            <w:tcMar>
+              <w:top w:w="0" w:type="dxa"/>
+              <w:bottom w:w="0" w:type="dxa"/>
+              <w:left w:w="0" w:type="dxa"/>
+              <w:right w:w="0" w:type="dxa"/>
+            </w:tcMar>
+            <w:vAlign w:val="center"/>
+          </w:tcPr>
+          <w:p>
+            <w:pPr>
+              <w:jc w:val="center"/>
+              <w:spacing w:after="40" w:before="40"/>
+              <w:ind w:firstLine="0" w:left="100" w:right="100"/>
+            </w:pPr>
+            <w:r xmlns:w="http://schemas.openxmlformats.org/wordprocessingml/2006/main" xmlns:wp="http://schemas.openxmlformats.org/drawingml/2006/wordprocessingDrawing" xmlns:r="http://schemas.openxmlformats.org/officeDocument/2006/relationships" xmlns:w14="http://schemas.microsoft.com/office/word/2010/wordml">
+              <w:rPr>
+                <w:rFonts w:ascii="Arial" w:hAnsi="Arial" w:eastAsia="Arial" w:cs="Arial"/>
+                <w:sz w:val="22"/>
+                <w:szCs w:val="22"/>
+                <w:color w:val="111111"/>
+              </w:rPr>
+              <w:t xml:space="preserve">0.01</w:t>
+            </w:r>
+          </w:p>
+        </w:tc>
+        <w:tc>
+          <w:tcPr>
+            <w:tcBorders>
+              <w:bottom w:val="single" w:sz="16" w:space="0" w:color="000000"/>
+              <w:left w:val="single" w:sz="8" w:space="0" w:color="000000"/>
+            </w:tcBorders>
+            <w:shd w:val="clear" w:color="auto" w:fill="FFFFFF"/>
+            <w:tcMar>
+              <w:top w:w="0" w:type="dxa"/>
+              <w:bottom w:w="0" w:type="dxa"/>
+              <w:left w:w="0" w:type="dxa"/>
+              <w:right w:w="0" w:type="dxa"/>
+            </w:tcMar>
+            <w:vAlign w:val="center"/>
+          </w:tcPr>
+          <w:p>
+            <w:pPr>
+              <w:jc w:val="center"/>
+              <w:spacing w:after="40" w:before="40"/>
+              <w:ind w:firstLine="0" w:left="100" w:right="100"/>
+            </w:pPr>
+            <w:r xmlns:w="http://schemas.openxmlformats.org/wordprocessingml/2006/main" xmlns:wp="http://schemas.openxmlformats.org/drawingml/2006/wordprocessingDrawing" xmlns:r="http://schemas.openxmlformats.org/officeDocument/2006/relationships" xmlns:w14="http://schemas.microsoft.com/office/word/2010/wordml">
+              <w:rPr>
+                <w:rFonts w:ascii="Arial" w:hAnsi="Arial" w:eastAsia="Arial" w:cs="Arial"/>
+                <w:sz w:val="22"/>
+                <w:szCs w:val="22"/>
+                <w:color w:val="111111"/>
+              </w:rPr>
+              <w:t xml:space="preserve">43.33</w:t>
+            </w:r>
+          </w:p>
+        </w:tc>
+        <w:tc>
+          <w:tcPr>
+            <w:tcBorders>
+              <w:bottom w:val="single" w:sz="16" w:space="0" w:color="000000"/>
+            </w:tcBorders>
+            <w:shd w:val="clear" w:color="auto" w:fill="FFFFFF"/>
+            <w:tcMar>
+              <w:top w:w="0" w:type="dxa"/>
+              <w:bottom w:w="0" w:type="dxa"/>
+              <w:left w:w="0" w:type="dxa"/>
+              <w:right w:w="0" w:type="dxa"/>
+            </w:tcMar>
+            <w:vAlign w:val="center"/>
+          </w:tcPr>
+          <w:p>
+            <w:pPr>
+              <w:jc w:val="center"/>
+              <w:spacing w:after="40" w:before="40"/>
+              <w:ind w:firstLine="0" w:left="100" w:right="100"/>
+            </w:pPr>
+            <w:r xmlns:w="http://schemas.openxmlformats.org/wordprocessingml/2006/main" xmlns:wp="http://schemas.openxmlformats.org/drawingml/2006/wordprocessingDrawing" xmlns:r="http://schemas.openxmlformats.org/officeDocument/2006/relationships" xmlns:w14="http://schemas.microsoft.com/office/word/2010/wordml">
+              <w:rPr>
+                <w:rFonts w:ascii="Arial" w:hAnsi="Arial" w:eastAsia="Arial" w:cs="Arial"/>
+                <w:sz w:val="22"/>
+                <w:szCs w:val="22"/>
+                <w:color w:val="111111"/>
+              </w:rPr>
+              <w:t xml:space="preserve">70.06</w:t>
             </w:r>
           </w:p>
         </w:tc>

</xml_diff>

<commit_message>
Made graphs and table for Armstrong report
</commit_message>
<xml_diff>
--- a/graphs/graphsandtables2019.docx
+++ b/graphs/graphsandtables2019.docx
@@ -21450,6 +21450,1821 @@
                 <w:color w:val="111111"/>
               </w:rPr>
               <w:t xml:space="preserve">181.00</w:t>
+            </w:r>
+          </w:p>
+        </w:tc>
+      </w:tr>
+    </w:tbl>
+    <w:p>
+      <w:pPr>
+        <w:pStyle w:val="BodyText"/>
+      </w:pPr>
+      <w:r>
+        <w:t xml:space="preserve">This is the site specific table for rain, runoff, and nutrients for all years with site full names (check runoff.R for what site this is):</w:t>
+      </w:r>
+    </w:p>
+    <w:tbl xmlns:w="http://schemas.openxmlformats.org/wordprocessingml/2006/main" xmlns:r="http://schemas.openxmlformats.org/officeDocument/2006/relationships" xmlns:w14="http://schemas.microsoft.com/office/word/2010/wordml" xmlns:wp="http://schemas.openxmlformats.org/drawingml/2006/wordprocessingDrawing" xmlns:a="http://schemas.openxmlformats.org/drawingml/2006/main" xmlns:pic="http://schemas.openxmlformats.org/drawingml/2006/picture">
+      <w:tblPr>
+        <w:tblLayout w:type="fixed"/>
+        <w:jc w:val="center"/>
+      </w:tblPr>
+      <w:tblGrid>
+        <w:gridCol w:w="1080"/>
+        <w:gridCol w:w="1080"/>
+        <w:gridCol w:w="1080"/>
+        <w:gridCol w:w="1080"/>
+        <w:gridCol w:w="1080"/>
+        <w:gridCol w:w="1080"/>
+        <w:gridCol w:w="1080"/>
+        <w:gridCol w:w="1080"/>
+        <w:gridCol w:w="1080"/>
+        <w:gridCol w:w="1080"/>
+      </w:tblGrid>
+      <w:tr>
+        <w:trPr>
+          <w:cantSplit/>
+          <w:trHeight w:val="360"/>
+          <w:tblHeader/>
+        </w:trPr>
+        <w:tc>
+          <w:tcPr>
+            <w:tcBorders/>
+            <w:shd w:val="clear" w:color="auto" w:fill="FFFFFF"/>
+            <w:tcMar>
+              <w:top w:w="0" w:type="dxa"/>
+              <w:bottom w:w="0" w:type="dxa"/>
+              <w:left w:w="0" w:type="dxa"/>
+              <w:right w:w="0" w:type="dxa"/>
+            </w:tcMar>
+            <w:vAlign w:val="center"/>
+          </w:tcPr>
+          <w:p>
+            <w:pPr>
+              <w:jc w:val="center"/>
+              <w:spacing w:after="0" w:before="0"/>
+              <w:ind w:firstLine="0" w:left="0" w:right="0"/>
+            </w:pPr>
+            <w:r xmlns:w="http://schemas.openxmlformats.org/wordprocessingml/2006/main" xmlns:wp="http://schemas.openxmlformats.org/drawingml/2006/wordprocessingDrawing" xmlns:r="http://schemas.openxmlformats.org/officeDocument/2006/relationships" xmlns:w14="http://schemas.microsoft.com/office/word/2010/wordml">
+              <w:rPr>
+                <w:rFonts w:ascii="Arial" w:hAnsi="Arial" w:eastAsia="Arial" w:cs="Arial"/>
+                <w:b/>
+                <w:sz w:val="20"/>
+                <w:szCs w:val="20"/>
+                <w:color w:val="000000"/>
+              </w:rPr>
+              <w:t xml:space="preserve"/>
+            </w:r>
+          </w:p>
+        </w:tc>
+        <w:tc>
+          <w:tcPr>
+            <w:tcBorders/>
+            <w:shd w:val="clear" w:color="auto" w:fill="FFFFFF"/>
+            <w:tcMar>
+              <w:top w:w="0" w:type="dxa"/>
+              <w:bottom w:w="0" w:type="dxa"/>
+              <w:left w:w="0" w:type="dxa"/>
+              <w:right w:w="0" w:type="dxa"/>
+            </w:tcMar>
+            <w:vAlign w:val="center"/>
+          </w:tcPr>
+          <w:p>
+            <w:pPr>
+              <w:jc w:val="center"/>
+              <w:spacing w:after="0" w:before="0"/>
+              <w:ind w:firstLine="0" w:left="0" w:right="0"/>
+            </w:pPr>
+            <w:r xmlns:w="http://schemas.openxmlformats.org/wordprocessingml/2006/main" xmlns:wp="http://schemas.openxmlformats.org/drawingml/2006/wordprocessingDrawing" xmlns:r="http://schemas.openxmlformats.org/officeDocument/2006/relationships" xmlns:w14="http://schemas.microsoft.com/office/word/2010/wordml">
+              <w:rPr>
+                <w:rFonts w:ascii="Arial" w:hAnsi="Arial" w:eastAsia="Arial" w:cs="Arial"/>
+                <w:b/>
+                <w:sz w:val="20"/>
+                <w:szCs w:val="20"/>
+                <w:color w:val="000000"/>
+              </w:rPr>
+              <w:t xml:space="preserve"/>
+            </w:r>
+          </w:p>
+        </w:tc>
+        <w:tc>
+          <w:tcPr>
+            <w:gridSpan w:val="2"/>
+            <w:tcBorders/>
+            <w:shd w:val="clear" w:color="auto" w:fill="FFFFFF"/>
+            <w:tcMar>
+              <w:top w:w="0" w:type="dxa"/>
+              <w:bottom w:w="0" w:type="dxa"/>
+              <w:left w:w="0" w:type="dxa"/>
+              <w:right w:w="0" w:type="dxa"/>
+            </w:tcMar>
+            <w:vAlign w:val="center"/>
+          </w:tcPr>
+          <w:p>
+            <w:pPr>
+              <w:jc w:val="center"/>
+              <w:spacing w:after="0" w:before="0"/>
+              <w:ind w:firstLine="0" w:left="0" w:right="0"/>
+            </w:pPr>
+            <w:r xmlns:w="http://schemas.openxmlformats.org/wordprocessingml/2006/main" xmlns:wp="http://schemas.openxmlformats.org/drawingml/2006/wordprocessingDrawing" xmlns:r="http://schemas.openxmlformats.org/officeDocument/2006/relationships" xmlns:w14="http://schemas.microsoft.com/office/word/2010/wordml">
+              <w:rPr>
+                <w:rFonts w:ascii="Arial" w:hAnsi="Arial" w:eastAsia="Arial" w:cs="Arial"/>
+                <w:b/>
+                <w:sz w:val="20"/>
+                <w:szCs w:val="20"/>
+                <w:color w:val="000000"/>
+              </w:rPr>
+              <w:t xml:space="preserve">Runoff (in.)</w:t>
+            </w:r>
+          </w:p>
+        </w:tc>
+        <w:tc>
+          <w:tcPr>
+            <w:gridSpan w:val="2"/>
+            <w:tcBorders/>
+            <w:shd w:val="clear" w:color="auto" w:fill="FFFFFF"/>
+            <w:tcMar>
+              <w:top w:w="0" w:type="dxa"/>
+              <w:bottom w:w="0" w:type="dxa"/>
+              <w:left w:w="0" w:type="dxa"/>
+              <w:right w:w="0" w:type="dxa"/>
+            </w:tcMar>
+            <w:vAlign w:val="center"/>
+          </w:tcPr>
+          <w:p>
+            <w:pPr>
+              <w:jc w:val="center"/>
+              <w:spacing w:after="0" w:before="0"/>
+              <w:ind w:firstLine="0" w:left="0" w:right="0"/>
+            </w:pPr>
+            <w:r xmlns:w="http://schemas.openxmlformats.org/wordprocessingml/2006/main" xmlns:wp="http://schemas.openxmlformats.org/drawingml/2006/wordprocessingDrawing" xmlns:r="http://schemas.openxmlformats.org/officeDocument/2006/relationships" xmlns:w14="http://schemas.microsoft.com/office/word/2010/wordml">
+              <w:rPr>
+                <w:rFonts w:ascii="Arial" w:hAnsi="Arial" w:eastAsia="Arial" w:cs="Arial"/>
+                <w:b/>
+                <w:sz w:val="20"/>
+                <w:szCs w:val="20"/>
+                <w:color w:val="000000"/>
+              </w:rPr>
+              <w:t xml:space="preserve">Nitrate-N (lbs/ac)</w:t>
+            </w:r>
+          </w:p>
+        </w:tc>
+        <w:tc>
+          <w:tcPr>
+            <w:gridSpan w:val="2"/>
+            <w:tcBorders/>
+            <w:shd w:val="clear" w:color="auto" w:fill="FFFFFF"/>
+            <w:tcMar>
+              <w:top w:w="0" w:type="dxa"/>
+              <w:bottom w:w="0" w:type="dxa"/>
+              <w:left w:w="0" w:type="dxa"/>
+              <w:right w:w="0" w:type="dxa"/>
+            </w:tcMar>
+            <w:vAlign w:val="center"/>
+          </w:tcPr>
+          <w:p>
+            <w:pPr>
+              <w:jc w:val="center"/>
+              <w:spacing w:after="0" w:before="0"/>
+              <w:ind w:firstLine="0" w:left="0" w:right="0"/>
+            </w:pPr>
+            <w:r xmlns:w="http://schemas.openxmlformats.org/wordprocessingml/2006/main" xmlns:wp="http://schemas.openxmlformats.org/drawingml/2006/wordprocessingDrawing" xmlns:r="http://schemas.openxmlformats.org/officeDocument/2006/relationships" xmlns:w14="http://schemas.microsoft.com/office/word/2010/wordml">
+              <w:rPr>
+                <w:rFonts w:ascii="Arial" w:hAnsi="Arial" w:eastAsia="Arial" w:cs="Arial"/>
+                <w:b/>
+                <w:sz w:val="20"/>
+                <w:szCs w:val="20"/>
+                <w:color w:val="000000"/>
+              </w:rPr>
+              <w:t xml:space="preserve">Orthophosphate (lbs/ac)</w:t>
+            </w:r>
+          </w:p>
+        </w:tc>
+        <w:tc>
+          <w:tcPr>
+            <w:gridSpan w:val="2"/>
+            <w:tcBorders/>
+            <w:shd w:val="clear" w:color="auto" w:fill="FFFFFF"/>
+            <w:tcMar>
+              <w:top w:w="0" w:type="dxa"/>
+              <w:bottom w:w="0" w:type="dxa"/>
+              <w:left w:w="0" w:type="dxa"/>
+              <w:right w:w="0" w:type="dxa"/>
+            </w:tcMar>
+            <w:vAlign w:val="center"/>
+          </w:tcPr>
+          <w:p>
+            <w:pPr>
+              <w:jc w:val="center"/>
+              <w:spacing w:after="0" w:before="0"/>
+              <w:ind w:firstLine="0" w:left="0" w:right="0"/>
+            </w:pPr>
+            <w:r xmlns:w="http://schemas.openxmlformats.org/wordprocessingml/2006/main" xmlns:wp="http://schemas.openxmlformats.org/drawingml/2006/wordprocessingDrawing" xmlns:r="http://schemas.openxmlformats.org/officeDocument/2006/relationships" xmlns:w14="http://schemas.microsoft.com/office/word/2010/wordml">
+              <w:rPr>
+                <w:rFonts w:ascii="Arial" w:hAnsi="Arial" w:eastAsia="Arial" w:cs="Arial"/>
+                <w:b/>
+                <w:sz w:val="20"/>
+                <w:szCs w:val="20"/>
+                <w:color w:val="000000"/>
+              </w:rPr>
+              <w:t xml:space="preserve">Total Suspended Solids (lbs/ac)</w:t>
+            </w:r>
+          </w:p>
+        </w:tc>
+      </w:tr>
+      <w:tr>
+        <w:trPr>
+          <w:cantSplit/>
+          <w:trHeight w:val="360"/>
+          <w:tblHeader/>
+        </w:trPr>
+        <w:tc>
+          <w:tcPr>
+            <w:tcBorders>
+              <w:bottom w:val="single" w:sz="16" w:space="0" w:color="000000"/>
+            </w:tcBorders>
+            <w:shd w:val="clear" w:color="auto" w:fill="FFFFFF"/>
+            <w:tcMar>
+              <w:top w:w="0" w:type="dxa"/>
+              <w:bottom w:w="0" w:type="dxa"/>
+              <w:left w:w="0" w:type="dxa"/>
+              <w:right w:w="0" w:type="dxa"/>
+            </w:tcMar>
+            <w:vAlign w:val="center"/>
+          </w:tcPr>
+          <w:p>
+            <w:pPr>
+              <w:jc w:val="center"/>
+              <w:spacing w:after="40" w:before="40"/>
+              <w:ind w:firstLine="0" w:left="100" w:right="100"/>
+            </w:pPr>
+            <w:r xmlns:w="http://schemas.openxmlformats.org/wordprocessingml/2006/main" xmlns:wp="http://schemas.openxmlformats.org/drawingml/2006/wordprocessingDrawing" xmlns:r="http://schemas.openxmlformats.org/officeDocument/2006/relationships" xmlns:w14="http://schemas.microsoft.com/office/word/2010/wordml">
+              <w:rPr>
+                <w:rFonts w:ascii="Arial" w:hAnsi="Arial" w:eastAsia="Arial" w:cs="Arial"/>
+                <w:b/>
+                <w:sz w:val="22"/>
+                <w:szCs w:val="22"/>
+                <w:color w:val="111111"/>
+              </w:rPr>
+              <w:t xml:space="preserve">Year</w:t>
+            </w:r>
+          </w:p>
+        </w:tc>
+        <w:tc>
+          <w:tcPr>
+            <w:tcBorders>
+              <w:bottom w:val="single" w:sz="16" w:space="0" w:color="000000"/>
+            </w:tcBorders>
+            <w:shd w:val="clear" w:color="auto" w:fill="FFFFFF"/>
+            <w:tcMar>
+              <w:top w:w="0" w:type="dxa"/>
+              <w:bottom w:w="0" w:type="dxa"/>
+              <w:left w:w="0" w:type="dxa"/>
+              <w:right w:w="0" w:type="dxa"/>
+            </w:tcMar>
+            <w:vAlign w:val="center"/>
+          </w:tcPr>
+          <w:p>
+            <w:pPr>
+              <w:jc w:val="center"/>
+              <w:spacing w:after="40" w:before="40"/>
+              <w:ind w:firstLine="0" w:left="100" w:right="100"/>
+            </w:pPr>
+            <w:r xmlns:w="http://schemas.openxmlformats.org/wordprocessingml/2006/main" xmlns:wp="http://schemas.openxmlformats.org/drawingml/2006/wordprocessingDrawing" xmlns:r="http://schemas.openxmlformats.org/officeDocument/2006/relationships" xmlns:w14="http://schemas.microsoft.com/office/word/2010/wordml">
+              <w:rPr>
+                <w:rFonts w:ascii="Arial" w:hAnsi="Arial" w:eastAsia="Arial" w:cs="Arial"/>
+                <w:b/>
+                <w:sz w:val="22"/>
+                <w:szCs w:val="22"/>
+                <w:color w:val="111111"/>
+              </w:rPr>
+              <w:t xml:space="preserve">Rain</w:t>
+            </w:r>
+          </w:p>
+        </w:tc>
+        <w:tc>
+          <w:tcPr>
+            <w:tcBorders>
+              <w:bottom w:val="single" w:sz="16" w:space="0" w:color="000000"/>
+            </w:tcBorders>
+            <w:shd w:val="clear" w:color="auto" w:fill="FFFFFF"/>
+            <w:tcMar>
+              <w:top w:w="0" w:type="dxa"/>
+              <w:bottom w:w="0" w:type="dxa"/>
+              <w:left w:w="0" w:type="dxa"/>
+              <w:right w:w="0" w:type="dxa"/>
+            </w:tcMar>
+            <w:vAlign w:val="center"/>
+          </w:tcPr>
+          <w:p>
+            <w:pPr>
+              <w:jc w:val="center"/>
+              <w:spacing w:after="40" w:before="40"/>
+              <w:ind w:firstLine="0" w:left="100" w:right="100"/>
+            </w:pPr>
+            <w:r xmlns:w="http://schemas.openxmlformats.org/wordprocessingml/2006/main" xmlns:wp="http://schemas.openxmlformats.org/drawingml/2006/wordprocessingDrawing" xmlns:r="http://schemas.openxmlformats.org/officeDocument/2006/relationships" xmlns:w14="http://schemas.microsoft.com/office/word/2010/wordml">
+              <w:rPr>
+                <w:rFonts w:ascii="Arial" w:hAnsi="Arial" w:eastAsia="Arial" w:cs="Arial"/>
+                <w:b/>
+                <w:sz w:val="22"/>
+                <w:szCs w:val="22"/>
+                <w:color w:val="111111"/>
+              </w:rPr>
+              <w:t xml:space="preserve">Control</w:t>
+            </w:r>
+          </w:p>
+        </w:tc>
+        <w:tc>
+          <w:tcPr>
+            <w:tcBorders>
+              <w:bottom w:val="single" w:sz="16" w:space="0" w:color="000000"/>
+            </w:tcBorders>
+            <w:shd w:val="clear" w:color="auto" w:fill="FFFFFF"/>
+            <w:tcMar>
+              <w:top w:w="0" w:type="dxa"/>
+              <w:bottom w:w="0" w:type="dxa"/>
+              <w:left w:w="0" w:type="dxa"/>
+              <w:right w:w="0" w:type="dxa"/>
+            </w:tcMar>
+            <w:vAlign w:val="center"/>
+          </w:tcPr>
+          <w:p>
+            <w:pPr>
+              <w:jc w:val="center"/>
+              <w:spacing w:after="40" w:before="40"/>
+              <w:ind w:firstLine="0" w:left="100" w:right="100"/>
+            </w:pPr>
+            <w:r xmlns:w="http://schemas.openxmlformats.org/wordprocessingml/2006/main" xmlns:wp="http://schemas.openxmlformats.org/drawingml/2006/wordprocessingDrawing" xmlns:r="http://schemas.openxmlformats.org/officeDocument/2006/relationships" xmlns:w14="http://schemas.microsoft.com/office/word/2010/wordml">
+              <w:rPr>
+                <w:rFonts w:ascii="Arial" w:hAnsi="Arial" w:eastAsia="Arial" w:cs="Arial"/>
+                <w:b/>
+                <w:sz w:val="22"/>
+                <w:szCs w:val="22"/>
+                <w:color w:val="111111"/>
+              </w:rPr>
+              <w:t xml:space="preserve">Treatment</w:t>
+            </w:r>
+          </w:p>
+        </w:tc>
+        <w:tc>
+          <w:tcPr>
+            <w:tcBorders>
+              <w:bottom w:val="single" w:sz="16" w:space="0" w:color="000000"/>
+            </w:tcBorders>
+            <w:shd w:val="clear" w:color="auto" w:fill="FFFFFF"/>
+            <w:tcMar>
+              <w:top w:w="0" w:type="dxa"/>
+              <w:bottom w:w="0" w:type="dxa"/>
+              <w:left w:w="0" w:type="dxa"/>
+              <w:right w:w="0" w:type="dxa"/>
+            </w:tcMar>
+            <w:vAlign w:val="center"/>
+          </w:tcPr>
+          <w:p>
+            <w:pPr>
+              <w:jc w:val="center"/>
+              <w:spacing w:after="40" w:before="40"/>
+              <w:ind w:firstLine="0" w:left="100" w:right="100"/>
+            </w:pPr>
+            <w:r xmlns:w="http://schemas.openxmlformats.org/wordprocessingml/2006/main" xmlns:wp="http://schemas.openxmlformats.org/drawingml/2006/wordprocessingDrawing" xmlns:r="http://schemas.openxmlformats.org/officeDocument/2006/relationships" xmlns:w14="http://schemas.microsoft.com/office/word/2010/wordml">
+              <w:rPr>
+                <w:rFonts w:ascii="Arial" w:hAnsi="Arial" w:eastAsia="Arial" w:cs="Arial"/>
+                <w:b/>
+                <w:sz w:val="22"/>
+                <w:szCs w:val="22"/>
+                <w:color w:val="111111"/>
+              </w:rPr>
+              <w:t xml:space="preserve">Control</w:t>
+            </w:r>
+          </w:p>
+        </w:tc>
+        <w:tc>
+          <w:tcPr>
+            <w:tcBorders>
+              <w:bottom w:val="single" w:sz="16" w:space="0" w:color="000000"/>
+            </w:tcBorders>
+            <w:shd w:val="clear" w:color="auto" w:fill="FFFFFF"/>
+            <w:tcMar>
+              <w:top w:w="0" w:type="dxa"/>
+              <w:bottom w:w="0" w:type="dxa"/>
+              <w:left w:w="0" w:type="dxa"/>
+              <w:right w:w="0" w:type="dxa"/>
+            </w:tcMar>
+            <w:vAlign w:val="center"/>
+          </w:tcPr>
+          <w:p>
+            <w:pPr>
+              <w:jc w:val="center"/>
+              <w:spacing w:after="40" w:before="40"/>
+              <w:ind w:firstLine="0" w:left="100" w:right="100"/>
+            </w:pPr>
+            <w:r xmlns:w="http://schemas.openxmlformats.org/wordprocessingml/2006/main" xmlns:wp="http://schemas.openxmlformats.org/drawingml/2006/wordprocessingDrawing" xmlns:r="http://schemas.openxmlformats.org/officeDocument/2006/relationships" xmlns:w14="http://schemas.microsoft.com/office/word/2010/wordml">
+              <w:rPr>
+                <w:rFonts w:ascii="Arial" w:hAnsi="Arial" w:eastAsia="Arial" w:cs="Arial"/>
+                <w:b/>
+                <w:sz w:val="22"/>
+                <w:szCs w:val="22"/>
+                <w:color w:val="111111"/>
+              </w:rPr>
+              <w:t xml:space="preserve">Treatment</w:t>
+            </w:r>
+          </w:p>
+        </w:tc>
+        <w:tc>
+          <w:tcPr>
+            <w:tcBorders>
+              <w:bottom w:val="single" w:sz="16" w:space="0" w:color="000000"/>
+            </w:tcBorders>
+            <w:shd w:val="clear" w:color="auto" w:fill="FFFFFF"/>
+            <w:tcMar>
+              <w:top w:w="0" w:type="dxa"/>
+              <w:bottom w:w="0" w:type="dxa"/>
+              <w:left w:w="0" w:type="dxa"/>
+              <w:right w:w="0" w:type="dxa"/>
+            </w:tcMar>
+            <w:vAlign w:val="center"/>
+          </w:tcPr>
+          <w:p>
+            <w:pPr>
+              <w:jc w:val="center"/>
+              <w:spacing w:after="40" w:before="40"/>
+              <w:ind w:firstLine="0" w:left="100" w:right="100"/>
+            </w:pPr>
+            <w:r xmlns:w="http://schemas.openxmlformats.org/wordprocessingml/2006/main" xmlns:wp="http://schemas.openxmlformats.org/drawingml/2006/wordprocessingDrawing" xmlns:r="http://schemas.openxmlformats.org/officeDocument/2006/relationships" xmlns:w14="http://schemas.microsoft.com/office/word/2010/wordml">
+              <w:rPr>
+                <w:rFonts w:ascii="Arial" w:hAnsi="Arial" w:eastAsia="Arial" w:cs="Arial"/>
+                <w:b/>
+                <w:sz w:val="22"/>
+                <w:szCs w:val="22"/>
+                <w:color w:val="111111"/>
+              </w:rPr>
+              <w:t xml:space="preserve">Control</w:t>
+            </w:r>
+          </w:p>
+        </w:tc>
+        <w:tc>
+          <w:tcPr>
+            <w:tcBorders>
+              <w:bottom w:val="single" w:sz="16" w:space="0" w:color="000000"/>
+            </w:tcBorders>
+            <w:shd w:val="clear" w:color="auto" w:fill="FFFFFF"/>
+            <w:tcMar>
+              <w:top w:w="0" w:type="dxa"/>
+              <w:bottom w:w="0" w:type="dxa"/>
+              <w:left w:w="0" w:type="dxa"/>
+              <w:right w:w="0" w:type="dxa"/>
+            </w:tcMar>
+            <w:vAlign w:val="center"/>
+          </w:tcPr>
+          <w:p>
+            <w:pPr>
+              <w:jc w:val="center"/>
+              <w:spacing w:after="40" w:before="40"/>
+              <w:ind w:firstLine="0" w:left="100" w:right="100"/>
+            </w:pPr>
+            <w:r xmlns:w="http://schemas.openxmlformats.org/wordprocessingml/2006/main" xmlns:wp="http://schemas.openxmlformats.org/drawingml/2006/wordprocessingDrawing" xmlns:r="http://schemas.openxmlformats.org/officeDocument/2006/relationships" xmlns:w14="http://schemas.microsoft.com/office/word/2010/wordml">
+              <w:rPr>
+                <w:rFonts w:ascii="Arial" w:hAnsi="Arial" w:eastAsia="Arial" w:cs="Arial"/>
+                <w:b/>
+                <w:sz w:val="22"/>
+                <w:szCs w:val="22"/>
+                <w:color w:val="111111"/>
+              </w:rPr>
+              <w:t xml:space="preserve">Treatment</w:t>
+            </w:r>
+          </w:p>
+        </w:tc>
+        <w:tc>
+          <w:tcPr>
+            <w:tcBorders>
+              <w:bottom w:val="single" w:sz="16" w:space="0" w:color="000000"/>
+            </w:tcBorders>
+            <w:shd w:val="clear" w:color="auto" w:fill="FFFFFF"/>
+            <w:tcMar>
+              <w:top w:w="0" w:type="dxa"/>
+              <w:bottom w:w="0" w:type="dxa"/>
+              <w:left w:w="0" w:type="dxa"/>
+              <w:right w:w="0" w:type="dxa"/>
+            </w:tcMar>
+            <w:vAlign w:val="center"/>
+          </w:tcPr>
+          <w:p>
+            <w:pPr>
+              <w:jc w:val="center"/>
+              <w:spacing w:after="40" w:before="40"/>
+              <w:ind w:firstLine="0" w:left="100" w:right="100"/>
+            </w:pPr>
+            <w:r xmlns:w="http://schemas.openxmlformats.org/wordprocessingml/2006/main" xmlns:wp="http://schemas.openxmlformats.org/drawingml/2006/wordprocessingDrawing" xmlns:r="http://schemas.openxmlformats.org/officeDocument/2006/relationships" xmlns:w14="http://schemas.microsoft.com/office/word/2010/wordml">
+              <w:rPr>
+                <w:rFonts w:ascii="Arial" w:hAnsi="Arial" w:eastAsia="Arial" w:cs="Arial"/>
+                <w:b/>
+                <w:sz w:val="22"/>
+                <w:szCs w:val="22"/>
+                <w:color w:val="111111"/>
+              </w:rPr>
+              <w:t xml:space="preserve">Control</w:t>
+            </w:r>
+          </w:p>
+        </w:tc>
+        <w:tc>
+          <w:tcPr>
+            <w:tcBorders>
+              <w:bottom w:val="single" w:sz="16" w:space="0" w:color="000000"/>
+            </w:tcBorders>
+            <w:shd w:val="clear" w:color="auto" w:fill="FFFFFF"/>
+            <w:tcMar>
+              <w:top w:w="0" w:type="dxa"/>
+              <w:bottom w:w="0" w:type="dxa"/>
+              <w:left w:w="0" w:type="dxa"/>
+              <w:right w:w="0" w:type="dxa"/>
+            </w:tcMar>
+            <w:vAlign w:val="center"/>
+          </w:tcPr>
+          <w:p>
+            <w:pPr>
+              <w:jc w:val="center"/>
+              <w:spacing w:after="40" w:before="40"/>
+              <w:ind w:firstLine="0" w:left="100" w:right="100"/>
+            </w:pPr>
+            <w:r xmlns:w="http://schemas.openxmlformats.org/wordprocessingml/2006/main" xmlns:wp="http://schemas.openxmlformats.org/drawingml/2006/wordprocessingDrawing" xmlns:r="http://schemas.openxmlformats.org/officeDocument/2006/relationships" xmlns:w14="http://schemas.microsoft.com/office/word/2010/wordml">
+              <w:rPr>
+                <w:rFonts w:ascii="Arial" w:hAnsi="Arial" w:eastAsia="Arial" w:cs="Arial"/>
+                <w:b/>
+                <w:sz w:val="22"/>
+                <w:szCs w:val="22"/>
+                <w:color w:val="111111"/>
+              </w:rPr>
+              <w:t xml:space="preserve">Treatment</w:t>
+            </w:r>
+          </w:p>
+        </w:tc>
+      </w:tr>
+      <w:tr>
+        <w:trPr>
+          <w:cantSplit/>
+          <w:trHeight w:val="360"/>
+        </w:trPr>
+        <w:tc>
+          <w:tcPr>
+            <w:tcBorders>
+              <w:right w:val="single" w:sz="8" w:space="0" w:color="000000"/>
+            </w:tcBorders>
+            <w:shd w:val="clear" w:color="auto" w:fill="FFFFFF"/>
+            <w:tcMar>
+              <w:top w:w="0" w:type="dxa"/>
+              <w:bottom w:w="0" w:type="dxa"/>
+              <w:left w:w="0" w:type="dxa"/>
+              <w:right w:w="0" w:type="dxa"/>
+            </w:tcMar>
+            <w:vAlign w:val="center"/>
+          </w:tcPr>
+          <w:p>
+            <w:pPr>
+              <w:jc w:val="center"/>
+              <w:spacing w:after="40" w:before="40"/>
+              <w:ind w:firstLine="0" w:left="100" w:right="100"/>
+            </w:pPr>
+            <w:r xmlns:w="http://schemas.openxmlformats.org/wordprocessingml/2006/main" xmlns:wp="http://schemas.openxmlformats.org/drawingml/2006/wordprocessingDrawing" xmlns:r="http://schemas.openxmlformats.org/officeDocument/2006/relationships" xmlns:w14="http://schemas.microsoft.com/office/word/2010/wordml">
+              <w:rPr>
+                <w:rFonts w:ascii="Arial" w:hAnsi="Arial" w:eastAsia="Arial" w:cs="Arial"/>
+                <w:sz w:val="22"/>
+                <w:szCs w:val="22"/>
+                <w:color w:val="111111"/>
+              </w:rPr>
+              <w:t xml:space="preserve">2016</w:t>
+            </w:r>
+          </w:p>
+        </w:tc>
+        <w:tc>
+          <w:tcPr>
+            <w:tcBorders>
+              <w:left w:val="single" w:sz="8" w:space="0" w:color="000000"/>
+              <w:right w:val="single" w:sz="8" w:space="0" w:color="000000"/>
+            </w:tcBorders>
+            <w:shd w:val="clear" w:color="auto" w:fill="FFFFFF"/>
+            <w:tcMar>
+              <w:top w:w="0" w:type="dxa"/>
+              <w:bottom w:w="0" w:type="dxa"/>
+              <w:left w:w="0" w:type="dxa"/>
+              <w:right w:w="0" w:type="dxa"/>
+            </w:tcMar>
+            <w:vAlign w:val="center"/>
+          </w:tcPr>
+          <w:p>
+            <w:pPr>
+              <w:jc w:val="center"/>
+              <w:spacing w:after="40" w:before="40"/>
+              <w:ind w:firstLine="0" w:left="100" w:right="100"/>
+            </w:pPr>
+            <w:r xmlns:w="http://schemas.openxmlformats.org/wordprocessingml/2006/main" xmlns:wp="http://schemas.openxmlformats.org/drawingml/2006/wordprocessingDrawing" xmlns:r="http://schemas.openxmlformats.org/officeDocument/2006/relationships" xmlns:w14="http://schemas.microsoft.com/office/word/2010/wordml">
+              <w:rPr>
+                <w:rFonts w:ascii="Arial" w:hAnsi="Arial" w:eastAsia="Arial" w:cs="Arial"/>
+                <w:sz w:val="22"/>
+                <w:szCs w:val="22"/>
+                <w:color w:val="111111"/>
+              </w:rPr>
+              <w:t xml:space="preserve">27.44</w:t>
+            </w:r>
+          </w:p>
+        </w:tc>
+        <w:tc>
+          <w:tcPr>
+            <w:tcBorders>
+              <w:left w:val="single" w:sz="8" w:space="0" w:color="000000"/>
+            </w:tcBorders>
+            <w:shd w:val="clear" w:color="auto" w:fill="FFFFFF"/>
+            <w:tcMar>
+              <w:top w:w="0" w:type="dxa"/>
+              <w:bottom w:w="0" w:type="dxa"/>
+              <w:left w:w="0" w:type="dxa"/>
+              <w:right w:w="0" w:type="dxa"/>
+            </w:tcMar>
+            <w:vAlign w:val="center"/>
+          </w:tcPr>
+          <w:p>
+            <w:pPr>
+              <w:jc w:val="center"/>
+              <w:spacing w:after="40" w:before="40"/>
+              <w:ind w:firstLine="0" w:left="100" w:right="100"/>
+            </w:pPr>
+            <w:r xmlns:w="http://schemas.openxmlformats.org/wordprocessingml/2006/main" xmlns:wp="http://schemas.openxmlformats.org/drawingml/2006/wordprocessingDrawing" xmlns:r="http://schemas.openxmlformats.org/officeDocument/2006/relationships" xmlns:w14="http://schemas.microsoft.com/office/word/2010/wordml">
+              <w:rPr>
+                <w:rFonts w:ascii="Arial" w:hAnsi="Arial" w:eastAsia="Arial" w:cs="Arial"/>
+                <w:sz w:val="22"/>
+                <w:szCs w:val="22"/>
+                <w:color w:val="111111"/>
+              </w:rPr>
+              <w:t xml:space="preserve">0.65</w:t>
+            </w:r>
+          </w:p>
+        </w:tc>
+        <w:tc>
+          <w:tcPr>
+            <w:tcBorders>
+              <w:right w:val="single" w:sz="8" w:space="0" w:color="000000"/>
+            </w:tcBorders>
+            <w:shd w:val="clear" w:color="auto" w:fill="FFFFFF"/>
+            <w:tcMar>
+              <w:top w:w="0" w:type="dxa"/>
+              <w:bottom w:w="0" w:type="dxa"/>
+              <w:left w:w="0" w:type="dxa"/>
+              <w:right w:w="0" w:type="dxa"/>
+            </w:tcMar>
+            <w:vAlign w:val="center"/>
+          </w:tcPr>
+          <w:p>
+            <w:pPr>
+              <w:jc w:val="center"/>
+              <w:spacing w:after="40" w:before="40"/>
+              <w:ind w:firstLine="0" w:left="100" w:right="100"/>
+            </w:pPr>
+            <w:r xmlns:w="http://schemas.openxmlformats.org/wordprocessingml/2006/main" xmlns:wp="http://schemas.openxmlformats.org/drawingml/2006/wordprocessingDrawing" xmlns:r="http://schemas.openxmlformats.org/officeDocument/2006/relationships" xmlns:w14="http://schemas.microsoft.com/office/word/2010/wordml">
+              <w:rPr>
+                <w:rFonts w:ascii="Arial" w:hAnsi="Arial" w:eastAsia="Arial" w:cs="Arial"/>
+                <w:sz w:val="22"/>
+                <w:szCs w:val="22"/>
+                <w:color w:val="111111"/>
+              </w:rPr>
+              <w:t xml:space="preserve">0.03</w:t>
+            </w:r>
+          </w:p>
+        </w:tc>
+        <w:tc>
+          <w:tcPr>
+            <w:tcBorders>
+              <w:left w:val="single" w:sz="8" w:space="0" w:color="000000"/>
+            </w:tcBorders>
+            <w:shd w:val="clear" w:color="auto" w:fill="FFFFFF"/>
+            <w:tcMar>
+              <w:top w:w="0" w:type="dxa"/>
+              <w:bottom w:w="0" w:type="dxa"/>
+              <w:left w:w="0" w:type="dxa"/>
+              <w:right w:w="0" w:type="dxa"/>
+            </w:tcMar>
+            <w:vAlign w:val="center"/>
+          </w:tcPr>
+          <w:p>
+            <w:pPr>
+              <w:jc w:val="center"/>
+              <w:spacing w:after="40" w:before="40"/>
+              <w:ind w:firstLine="0" w:left="100" w:right="100"/>
+            </w:pPr>
+            <w:r xmlns:w="http://schemas.openxmlformats.org/wordprocessingml/2006/main" xmlns:wp="http://schemas.openxmlformats.org/drawingml/2006/wordprocessingDrawing" xmlns:r="http://schemas.openxmlformats.org/officeDocument/2006/relationships" xmlns:w14="http://schemas.microsoft.com/office/word/2010/wordml">
+              <w:rPr>
+                <w:rFonts w:ascii="Arial" w:hAnsi="Arial" w:eastAsia="Arial" w:cs="Arial"/>
+                <w:sz w:val="22"/>
+                <w:szCs w:val="22"/>
+                <w:color w:val="111111"/>
+              </w:rPr>
+              <w:t xml:space="preserve">0.07</w:t>
+            </w:r>
+          </w:p>
+        </w:tc>
+        <w:tc>
+          <w:tcPr>
+            <w:tcBorders>
+              <w:right w:val="single" w:sz="8" w:space="0" w:color="000000"/>
+            </w:tcBorders>
+            <w:shd w:val="clear" w:color="auto" w:fill="FFFFFF"/>
+            <w:tcMar>
+              <w:top w:w="0" w:type="dxa"/>
+              <w:bottom w:w="0" w:type="dxa"/>
+              <w:left w:w="0" w:type="dxa"/>
+              <w:right w:w="0" w:type="dxa"/>
+            </w:tcMar>
+            <w:vAlign w:val="center"/>
+          </w:tcPr>
+          <w:p>
+            <w:pPr>
+              <w:jc w:val="center"/>
+              <w:spacing w:after="40" w:before="40"/>
+              <w:ind w:firstLine="0" w:left="100" w:right="100"/>
+            </w:pPr>
+            <w:r xmlns:w="http://schemas.openxmlformats.org/wordprocessingml/2006/main" xmlns:wp="http://schemas.openxmlformats.org/drawingml/2006/wordprocessingDrawing" xmlns:r="http://schemas.openxmlformats.org/officeDocument/2006/relationships" xmlns:w14="http://schemas.microsoft.com/office/word/2010/wordml">
+              <w:rPr>
+                <w:rFonts w:ascii="Arial" w:hAnsi="Arial" w:eastAsia="Arial" w:cs="Arial"/>
+                <w:sz w:val="22"/>
+                <w:szCs w:val="22"/>
+                <w:color w:val="111111"/>
+              </w:rPr>
+              <w:t xml:space="preserve">0.00</w:t>
+            </w:r>
+          </w:p>
+        </w:tc>
+        <w:tc>
+          <w:tcPr>
+            <w:tcBorders>
+              <w:left w:val="single" w:sz="8" w:space="0" w:color="000000"/>
+            </w:tcBorders>
+            <w:shd w:val="clear" w:color="auto" w:fill="FFFFFF"/>
+            <w:tcMar>
+              <w:top w:w="0" w:type="dxa"/>
+              <w:bottom w:w="0" w:type="dxa"/>
+              <w:left w:w="0" w:type="dxa"/>
+              <w:right w:w="0" w:type="dxa"/>
+            </w:tcMar>
+            <w:vAlign w:val="center"/>
+          </w:tcPr>
+          <w:p>
+            <w:pPr>
+              <w:jc w:val="center"/>
+              <w:spacing w:after="40" w:before="40"/>
+              <w:ind w:firstLine="0" w:left="100" w:right="100"/>
+            </w:pPr>
+            <w:r xmlns:w="http://schemas.openxmlformats.org/wordprocessingml/2006/main" xmlns:wp="http://schemas.openxmlformats.org/drawingml/2006/wordprocessingDrawing" xmlns:r="http://schemas.openxmlformats.org/officeDocument/2006/relationships" xmlns:w14="http://schemas.microsoft.com/office/word/2010/wordml">
+              <w:rPr>
+                <w:rFonts w:ascii="Arial" w:hAnsi="Arial" w:eastAsia="Arial" w:cs="Arial"/>
+                <w:sz w:val="22"/>
+                <w:szCs w:val="22"/>
+                <w:color w:val="111111"/>
+              </w:rPr>
+              <w:t xml:space="preserve">0.02</w:t>
+            </w:r>
+          </w:p>
+        </w:tc>
+        <w:tc>
+          <w:tcPr>
+            <w:tcBorders>
+              <w:right w:val="single" w:sz="8" w:space="0" w:color="000000"/>
+            </w:tcBorders>
+            <w:shd w:val="clear" w:color="auto" w:fill="FFFFFF"/>
+            <w:tcMar>
+              <w:top w:w="0" w:type="dxa"/>
+              <w:bottom w:w="0" w:type="dxa"/>
+              <w:left w:w="0" w:type="dxa"/>
+              <w:right w:w="0" w:type="dxa"/>
+            </w:tcMar>
+            <w:vAlign w:val="center"/>
+          </w:tcPr>
+          <w:p>
+            <w:pPr>
+              <w:jc w:val="center"/>
+              <w:spacing w:after="40" w:before="40"/>
+              <w:ind w:firstLine="0" w:left="100" w:right="100"/>
+            </w:pPr>
+            <w:r xmlns:w="http://schemas.openxmlformats.org/wordprocessingml/2006/main" xmlns:wp="http://schemas.openxmlformats.org/drawingml/2006/wordprocessingDrawing" xmlns:r="http://schemas.openxmlformats.org/officeDocument/2006/relationships" xmlns:w14="http://schemas.microsoft.com/office/word/2010/wordml">
+              <w:rPr>
+                <w:rFonts w:ascii="Arial" w:hAnsi="Arial" w:eastAsia="Arial" w:cs="Arial"/>
+                <w:sz w:val="22"/>
+                <w:szCs w:val="22"/>
+                <w:color w:val="111111"/>
+              </w:rPr>
+              <w:t xml:space="preserve">0.00</w:t>
+            </w:r>
+          </w:p>
+        </w:tc>
+        <w:tc>
+          <w:tcPr>
+            <w:tcBorders>
+              <w:left w:val="single" w:sz="8" w:space="0" w:color="000000"/>
+            </w:tcBorders>
+            <w:shd w:val="clear" w:color="auto" w:fill="FFFFFF"/>
+            <w:tcMar>
+              <w:top w:w="0" w:type="dxa"/>
+              <w:bottom w:w="0" w:type="dxa"/>
+              <w:left w:w="0" w:type="dxa"/>
+              <w:right w:w="0" w:type="dxa"/>
+            </w:tcMar>
+            <w:vAlign w:val="center"/>
+          </w:tcPr>
+          <w:p>
+            <w:pPr>
+              <w:jc w:val="center"/>
+              <w:spacing w:after="40" w:before="40"/>
+              <w:ind w:firstLine="0" w:left="100" w:right="100"/>
+            </w:pPr>
+            <w:r xmlns:w="http://schemas.openxmlformats.org/wordprocessingml/2006/main" xmlns:wp="http://schemas.openxmlformats.org/drawingml/2006/wordprocessingDrawing" xmlns:r="http://schemas.openxmlformats.org/officeDocument/2006/relationships" xmlns:w14="http://schemas.microsoft.com/office/word/2010/wordml">
+              <w:rPr>
+                <w:rFonts w:ascii="Arial" w:hAnsi="Arial" w:eastAsia="Arial" w:cs="Arial"/>
+                <w:sz w:val="22"/>
+                <w:szCs w:val="22"/>
+                <w:color w:val="111111"/>
+              </w:rPr>
+              <w:t xml:space="preserve">48.02</w:t>
+            </w:r>
+          </w:p>
+        </w:tc>
+        <w:tc>
+          <w:tcPr>
+            <w:tcBorders/>
+            <w:shd w:val="clear" w:color="auto" w:fill="FFFFFF"/>
+            <w:tcMar>
+              <w:top w:w="0" w:type="dxa"/>
+              <w:bottom w:w="0" w:type="dxa"/>
+              <w:left w:w="0" w:type="dxa"/>
+              <w:right w:w="0" w:type="dxa"/>
+            </w:tcMar>
+            <w:vAlign w:val="center"/>
+          </w:tcPr>
+          <w:p>
+            <w:pPr>
+              <w:jc w:val="center"/>
+              <w:spacing w:after="40" w:before="40"/>
+              <w:ind w:firstLine="0" w:left="100" w:right="100"/>
+            </w:pPr>
+            <w:r xmlns:w="http://schemas.openxmlformats.org/wordprocessingml/2006/main" xmlns:wp="http://schemas.openxmlformats.org/drawingml/2006/wordprocessingDrawing" xmlns:r="http://schemas.openxmlformats.org/officeDocument/2006/relationships" xmlns:w14="http://schemas.microsoft.com/office/word/2010/wordml">
+              <w:rPr>
+                <w:rFonts w:ascii="Arial" w:hAnsi="Arial" w:eastAsia="Arial" w:cs="Arial"/>
+                <w:sz w:val="22"/>
+                <w:szCs w:val="22"/>
+                <w:color w:val="111111"/>
+              </w:rPr>
+              <w:t xml:space="preserve">0.17</w:t>
+            </w:r>
+          </w:p>
+        </w:tc>
+      </w:tr>
+      <w:tr>
+        <w:trPr>
+          <w:cantSplit/>
+          <w:trHeight w:val="360"/>
+        </w:trPr>
+        <w:tc>
+          <w:tcPr>
+            <w:tcBorders>
+              <w:right w:val="single" w:sz="8" w:space="0" w:color="000000"/>
+            </w:tcBorders>
+            <w:shd w:val="clear" w:color="auto" w:fill="FFFFFF"/>
+            <w:tcMar>
+              <w:top w:w="0" w:type="dxa"/>
+              <w:bottom w:w="0" w:type="dxa"/>
+              <w:left w:w="0" w:type="dxa"/>
+              <w:right w:w="0" w:type="dxa"/>
+            </w:tcMar>
+            <w:vAlign w:val="center"/>
+          </w:tcPr>
+          <w:p>
+            <w:pPr>
+              <w:jc w:val="center"/>
+              <w:spacing w:after="40" w:before="40"/>
+              <w:ind w:firstLine="0" w:left="100" w:right="100"/>
+            </w:pPr>
+            <w:r xmlns:w="http://schemas.openxmlformats.org/wordprocessingml/2006/main" xmlns:wp="http://schemas.openxmlformats.org/drawingml/2006/wordprocessingDrawing" xmlns:r="http://schemas.openxmlformats.org/officeDocument/2006/relationships" xmlns:w14="http://schemas.microsoft.com/office/word/2010/wordml">
+              <w:rPr>
+                <w:rFonts w:ascii="Arial" w:hAnsi="Arial" w:eastAsia="Arial" w:cs="Arial"/>
+                <w:sz w:val="22"/>
+                <w:szCs w:val="22"/>
+                <w:color w:val="111111"/>
+              </w:rPr>
+              <w:t xml:space="preserve">2017</w:t>
+            </w:r>
+          </w:p>
+        </w:tc>
+        <w:tc>
+          <w:tcPr>
+            <w:tcBorders>
+              <w:left w:val="single" w:sz="8" w:space="0" w:color="000000"/>
+              <w:right w:val="single" w:sz="8" w:space="0" w:color="000000"/>
+            </w:tcBorders>
+            <w:shd w:val="clear" w:color="auto" w:fill="FFFFFF"/>
+            <w:tcMar>
+              <w:top w:w="0" w:type="dxa"/>
+              <w:bottom w:w="0" w:type="dxa"/>
+              <w:left w:w="0" w:type="dxa"/>
+              <w:right w:w="0" w:type="dxa"/>
+            </w:tcMar>
+            <w:vAlign w:val="center"/>
+          </w:tcPr>
+          <w:p>
+            <w:pPr>
+              <w:jc w:val="center"/>
+              <w:spacing w:after="40" w:before="40"/>
+              <w:ind w:firstLine="0" w:left="100" w:right="100"/>
+            </w:pPr>
+            <w:r xmlns:w="http://schemas.openxmlformats.org/wordprocessingml/2006/main" xmlns:wp="http://schemas.openxmlformats.org/drawingml/2006/wordprocessingDrawing" xmlns:r="http://schemas.openxmlformats.org/officeDocument/2006/relationships" xmlns:w14="http://schemas.microsoft.com/office/word/2010/wordml">
+              <w:rPr>
+                <w:rFonts w:ascii="Arial" w:hAnsi="Arial" w:eastAsia="Arial" w:cs="Arial"/>
+                <w:sz w:val="22"/>
+                <w:szCs w:val="22"/>
+                <w:color w:val="111111"/>
+              </w:rPr>
+              <w:t xml:space="preserve">24.41</w:t>
+            </w:r>
+          </w:p>
+        </w:tc>
+        <w:tc>
+          <w:tcPr>
+            <w:tcBorders>
+              <w:left w:val="single" w:sz="8" w:space="0" w:color="000000"/>
+            </w:tcBorders>
+            <w:shd w:val="clear" w:color="auto" w:fill="FFFFFF"/>
+            <w:tcMar>
+              <w:top w:w="0" w:type="dxa"/>
+              <w:bottom w:w="0" w:type="dxa"/>
+              <w:left w:w="0" w:type="dxa"/>
+              <w:right w:w="0" w:type="dxa"/>
+            </w:tcMar>
+            <w:vAlign w:val="center"/>
+          </w:tcPr>
+          <w:p>
+            <w:pPr>
+              <w:jc w:val="center"/>
+              <w:spacing w:after="40" w:before="40"/>
+              <w:ind w:firstLine="0" w:left="100" w:right="100"/>
+            </w:pPr>
+            <w:r xmlns:w="http://schemas.openxmlformats.org/wordprocessingml/2006/main" xmlns:wp="http://schemas.openxmlformats.org/drawingml/2006/wordprocessingDrawing" xmlns:r="http://schemas.openxmlformats.org/officeDocument/2006/relationships" xmlns:w14="http://schemas.microsoft.com/office/word/2010/wordml">
+              <w:rPr>
+                <w:rFonts w:ascii="Arial" w:hAnsi="Arial" w:eastAsia="Arial" w:cs="Arial"/>
+                <w:sz w:val="22"/>
+                <w:szCs w:val="22"/>
+                <w:color w:val="111111"/>
+              </w:rPr>
+              <w:t xml:space="preserve">0.39</w:t>
+            </w:r>
+          </w:p>
+        </w:tc>
+        <w:tc>
+          <w:tcPr>
+            <w:tcBorders>
+              <w:right w:val="single" w:sz="8" w:space="0" w:color="000000"/>
+            </w:tcBorders>
+            <w:shd w:val="clear" w:color="auto" w:fill="FFFFFF"/>
+            <w:tcMar>
+              <w:top w:w="0" w:type="dxa"/>
+              <w:bottom w:w="0" w:type="dxa"/>
+              <w:left w:w="0" w:type="dxa"/>
+              <w:right w:w="0" w:type="dxa"/>
+            </w:tcMar>
+            <w:vAlign w:val="center"/>
+          </w:tcPr>
+          <w:p>
+            <w:pPr>
+              <w:jc w:val="center"/>
+              <w:spacing w:after="40" w:before="40"/>
+              <w:ind w:firstLine="0" w:left="100" w:right="100"/>
+            </w:pPr>
+            <w:r xmlns:w="http://schemas.openxmlformats.org/wordprocessingml/2006/main" xmlns:wp="http://schemas.openxmlformats.org/drawingml/2006/wordprocessingDrawing" xmlns:r="http://schemas.openxmlformats.org/officeDocument/2006/relationships" xmlns:w14="http://schemas.microsoft.com/office/word/2010/wordml">
+              <w:rPr>
+                <w:rFonts w:ascii="Arial" w:hAnsi="Arial" w:eastAsia="Arial" w:cs="Arial"/>
+                <w:sz w:val="22"/>
+                <w:szCs w:val="22"/>
+                <w:color w:val="111111"/>
+              </w:rPr>
+              <w:t xml:space="preserve">0.04</w:t>
+            </w:r>
+          </w:p>
+        </w:tc>
+        <w:tc>
+          <w:tcPr>
+            <w:tcBorders>
+              <w:left w:val="single" w:sz="8" w:space="0" w:color="000000"/>
+            </w:tcBorders>
+            <w:shd w:val="clear" w:color="auto" w:fill="FFFFFF"/>
+            <w:tcMar>
+              <w:top w:w="0" w:type="dxa"/>
+              <w:bottom w:w="0" w:type="dxa"/>
+              <w:left w:w="0" w:type="dxa"/>
+              <w:right w:w="0" w:type="dxa"/>
+            </w:tcMar>
+            <w:vAlign w:val="center"/>
+          </w:tcPr>
+          <w:p>
+            <w:pPr>
+              <w:jc w:val="center"/>
+              <w:spacing w:after="40" w:before="40"/>
+              <w:ind w:firstLine="0" w:left="100" w:right="100"/>
+            </w:pPr>
+            <w:r xmlns:w="http://schemas.openxmlformats.org/wordprocessingml/2006/main" xmlns:wp="http://schemas.openxmlformats.org/drawingml/2006/wordprocessingDrawing" xmlns:r="http://schemas.openxmlformats.org/officeDocument/2006/relationships" xmlns:w14="http://schemas.microsoft.com/office/word/2010/wordml">
+              <w:rPr>
+                <w:rFonts w:ascii="Arial" w:hAnsi="Arial" w:eastAsia="Arial" w:cs="Arial"/>
+                <w:sz w:val="22"/>
+                <w:szCs w:val="22"/>
+                <w:color w:val="111111"/>
+              </w:rPr>
+              <w:t xml:space="preserve">0.12</w:t>
+            </w:r>
+          </w:p>
+        </w:tc>
+        <w:tc>
+          <w:tcPr>
+            <w:tcBorders>
+              <w:right w:val="single" w:sz="8" w:space="0" w:color="000000"/>
+            </w:tcBorders>
+            <w:shd w:val="clear" w:color="auto" w:fill="FFFFFF"/>
+            <w:tcMar>
+              <w:top w:w="0" w:type="dxa"/>
+              <w:bottom w:w="0" w:type="dxa"/>
+              <w:left w:w="0" w:type="dxa"/>
+              <w:right w:w="0" w:type="dxa"/>
+            </w:tcMar>
+            <w:vAlign w:val="center"/>
+          </w:tcPr>
+          <w:p>
+            <w:pPr>
+              <w:jc w:val="center"/>
+              <w:spacing w:after="40" w:before="40"/>
+              <w:ind w:firstLine="0" w:left="100" w:right="100"/>
+            </w:pPr>
+            <w:r xmlns:w="http://schemas.openxmlformats.org/wordprocessingml/2006/main" xmlns:wp="http://schemas.openxmlformats.org/drawingml/2006/wordprocessingDrawing" xmlns:r="http://schemas.openxmlformats.org/officeDocument/2006/relationships" xmlns:w14="http://schemas.microsoft.com/office/word/2010/wordml">
+              <w:rPr>
+                <w:rFonts w:ascii="Arial" w:hAnsi="Arial" w:eastAsia="Arial" w:cs="Arial"/>
+                <w:sz w:val="22"/>
+                <w:szCs w:val="22"/>
+                <w:color w:val="111111"/>
+              </w:rPr>
+              <w:t xml:space="preserve">0.00</w:t>
+            </w:r>
+          </w:p>
+        </w:tc>
+        <w:tc>
+          <w:tcPr>
+            <w:tcBorders>
+              <w:left w:val="single" w:sz="8" w:space="0" w:color="000000"/>
+            </w:tcBorders>
+            <w:shd w:val="clear" w:color="auto" w:fill="FFFFFF"/>
+            <w:tcMar>
+              <w:top w:w="0" w:type="dxa"/>
+              <w:bottom w:w="0" w:type="dxa"/>
+              <w:left w:w="0" w:type="dxa"/>
+              <w:right w:w="0" w:type="dxa"/>
+            </w:tcMar>
+            <w:vAlign w:val="center"/>
+          </w:tcPr>
+          <w:p>
+            <w:pPr>
+              <w:jc w:val="center"/>
+              <w:spacing w:after="40" w:before="40"/>
+              <w:ind w:firstLine="0" w:left="100" w:right="100"/>
+            </w:pPr>
+            <w:r xmlns:w="http://schemas.openxmlformats.org/wordprocessingml/2006/main" xmlns:wp="http://schemas.openxmlformats.org/drawingml/2006/wordprocessingDrawing" xmlns:r="http://schemas.openxmlformats.org/officeDocument/2006/relationships" xmlns:w14="http://schemas.microsoft.com/office/word/2010/wordml">
+              <w:rPr>
+                <w:rFonts w:ascii="Arial" w:hAnsi="Arial" w:eastAsia="Arial" w:cs="Arial"/>
+                <w:sz w:val="22"/>
+                <w:szCs w:val="22"/>
+                <w:color w:val="111111"/>
+              </w:rPr>
+              <w:t xml:space="preserve">0.01</w:t>
+            </w:r>
+          </w:p>
+        </w:tc>
+        <w:tc>
+          <w:tcPr>
+            <w:tcBorders>
+              <w:right w:val="single" w:sz="8" w:space="0" w:color="000000"/>
+            </w:tcBorders>
+            <w:shd w:val="clear" w:color="auto" w:fill="FFFFFF"/>
+            <w:tcMar>
+              <w:top w:w="0" w:type="dxa"/>
+              <w:bottom w:w="0" w:type="dxa"/>
+              <w:left w:w="0" w:type="dxa"/>
+              <w:right w:w="0" w:type="dxa"/>
+            </w:tcMar>
+            <w:vAlign w:val="center"/>
+          </w:tcPr>
+          <w:p>
+            <w:pPr>
+              <w:jc w:val="center"/>
+              <w:spacing w:after="40" w:before="40"/>
+              <w:ind w:firstLine="0" w:left="100" w:right="100"/>
+            </w:pPr>
+            <w:r xmlns:w="http://schemas.openxmlformats.org/wordprocessingml/2006/main" xmlns:wp="http://schemas.openxmlformats.org/drawingml/2006/wordprocessingDrawing" xmlns:r="http://schemas.openxmlformats.org/officeDocument/2006/relationships" xmlns:w14="http://schemas.microsoft.com/office/word/2010/wordml">
+              <w:rPr>
+                <w:rFonts w:ascii="Arial" w:hAnsi="Arial" w:eastAsia="Arial" w:cs="Arial"/>
+                <w:sz w:val="22"/>
+                <w:szCs w:val="22"/>
+                <w:color w:val="111111"/>
+              </w:rPr>
+              <w:t xml:space="preserve">0.00</w:t>
+            </w:r>
+          </w:p>
+        </w:tc>
+        <w:tc>
+          <w:tcPr>
+            <w:tcBorders>
+              <w:left w:val="single" w:sz="8" w:space="0" w:color="000000"/>
+            </w:tcBorders>
+            <w:shd w:val="clear" w:color="auto" w:fill="FFFFFF"/>
+            <w:tcMar>
+              <w:top w:w="0" w:type="dxa"/>
+              <w:bottom w:w="0" w:type="dxa"/>
+              <w:left w:w="0" w:type="dxa"/>
+              <w:right w:w="0" w:type="dxa"/>
+            </w:tcMar>
+            <w:vAlign w:val="center"/>
+          </w:tcPr>
+          <w:p>
+            <w:pPr>
+              <w:jc w:val="center"/>
+              <w:spacing w:after="40" w:before="40"/>
+              <w:ind w:firstLine="0" w:left="100" w:right="100"/>
+            </w:pPr>
+            <w:r xmlns:w="http://schemas.openxmlformats.org/wordprocessingml/2006/main" xmlns:wp="http://schemas.openxmlformats.org/drawingml/2006/wordprocessingDrawing" xmlns:r="http://schemas.openxmlformats.org/officeDocument/2006/relationships" xmlns:w14="http://schemas.microsoft.com/office/word/2010/wordml">
+              <w:rPr>
+                <w:rFonts w:ascii="Arial" w:hAnsi="Arial" w:eastAsia="Arial" w:cs="Arial"/>
+                <w:sz w:val="22"/>
+                <w:szCs w:val="22"/>
+                <w:color w:val="111111"/>
+              </w:rPr>
+              <w:t xml:space="preserve">30.69</w:t>
+            </w:r>
+          </w:p>
+        </w:tc>
+        <w:tc>
+          <w:tcPr>
+            <w:tcBorders/>
+            <w:shd w:val="clear" w:color="auto" w:fill="FFFFFF"/>
+            <w:tcMar>
+              <w:top w:w="0" w:type="dxa"/>
+              <w:bottom w:w="0" w:type="dxa"/>
+              <w:left w:w="0" w:type="dxa"/>
+              <w:right w:w="0" w:type="dxa"/>
+            </w:tcMar>
+            <w:vAlign w:val="center"/>
+          </w:tcPr>
+          <w:p>
+            <w:pPr>
+              <w:jc w:val="center"/>
+              <w:spacing w:after="40" w:before="40"/>
+              <w:ind w:firstLine="0" w:left="100" w:right="100"/>
+            </w:pPr>
+            <w:r xmlns:w="http://schemas.openxmlformats.org/wordprocessingml/2006/main" xmlns:wp="http://schemas.openxmlformats.org/drawingml/2006/wordprocessingDrawing" xmlns:r="http://schemas.openxmlformats.org/officeDocument/2006/relationships" xmlns:w14="http://schemas.microsoft.com/office/word/2010/wordml">
+              <w:rPr>
+                <w:rFonts w:ascii="Arial" w:hAnsi="Arial" w:eastAsia="Arial" w:cs="Arial"/>
+                <w:sz w:val="22"/>
+                <w:szCs w:val="22"/>
+                <w:color w:val="111111"/>
+              </w:rPr>
+              <w:t xml:space="preserve">0.16</w:t>
+            </w:r>
+          </w:p>
+        </w:tc>
+      </w:tr>
+      <w:tr>
+        <w:trPr>
+          <w:cantSplit/>
+          <w:trHeight w:val="360"/>
+        </w:trPr>
+        <w:tc>
+          <w:tcPr>
+            <w:tcBorders>
+              <w:right w:val="single" w:sz="8" w:space="0" w:color="000000"/>
+            </w:tcBorders>
+            <w:shd w:val="clear" w:color="auto" w:fill="FFFFFF"/>
+            <w:tcMar>
+              <w:top w:w="0" w:type="dxa"/>
+              <w:bottom w:w="0" w:type="dxa"/>
+              <w:left w:w="0" w:type="dxa"/>
+              <w:right w:w="0" w:type="dxa"/>
+            </w:tcMar>
+            <w:vAlign w:val="center"/>
+          </w:tcPr>
+          <w:p>
+            <w:pPr>
+              <w:jc w:val="center"/>
+              <w:spacing w:after="40" w:before="40"/>
+              <w:ind w:firstLine="0" w:left="100" w:right="100"/>
+            </w:pPr>
+            <w:r xmlns:w="http://schemas.openxmlformats.org/wordprocessingml/2006/main" xmlns:wp="http://schemas.openxmlformats.org/drawingml/2006/wordprocessingDrawing" xmlns:r="http://schemas.openxmlformats.org/officeDocument/2006/relationships" xmlns:w14="http://schemas.microsoft.com/office/word/2010/wordml">
+              <w:rPr>
+                <w:rFonts w:ascii="Arial" w:hAnsi="Arial" w:eastAsia="Arial" w:cs="Arial"/>
+                <w:sz w:val="22"/>
+                <w:szCs w:val="22"/>
+                <w:color w:val="111111"/>
+              </w:rPr>
+              <w:t xml:space="preserve">2018</w:t>
+            </w:r>
+          </w:p>
+        </w:tc>
+        <w:tc>
+          <w:tcPr>
+            <w:tcBorders>
+              <w:left w:val="single" w:sz="8" w:space="0" w:color="000000"/>
+              <w:right w:val="single" w:sz="8" w:space="0" w:color="000000"/>
+            </w:tcBorders>
+            <w:shd w:val="clear" w:color="auto" w:fill="FFFFFF"/>
+            <w:tcMar>
+              <w:top w:w="0" w:type="dxa"/>
+              <w:bottom w:w="0" w:type="dxa"/>
+              <w:left w:w="0" w:type="dxa"/>
+              <w:right w:w="0" w:type="dxa"/>
+            </w:tcMar>
+            <w:vAlign w:val="center"/>
+          </w:tcPr>
+          <w:p>
+            <w:pPr>
+              <w:jc w:val="center"/>
+              <w:spacing w:after="40" w:before="40"/>
+              <w:ind w:firstLine="0" w:left="100" w:right="100"/>
+            </w:pPr>
+            <w:r xmlns:w="http://schemas.openxmlformats.org/wordprocessingml/2006/main" xmlns:wp="http://schemas.openxmlformats.org/drawingml/2006/wordprocessingDrawing" xmlns:r="http://schemas.openxmlformats.org/officeDocument/2006/relationships" xmlns:w14="http://schemas.microsoft.com/office/word/2010/wordml">
+              <w:rPr>
+                <w:rFonts w:ascii="Arial" w:hAnsi="Arial" w:eastAsia="Arial" w:cs="Arial"/>
+                <w:sz w:val="22"/>
+                <w:szCs w:val="22"/>
+                <w:color w:val="111111"/>
+              </w:rPr>
+              <w:t xml:space="preserve">26.50</w:t>
+            </w:r>
+          </w:p>
+        </w:tc>
+        <w:tc>
+          <w:tcPr>
+            <w:tcBorders>
+              <w:left w:val="single" w:sz="8" w:space="0" w:color="000000"/>
+            </w:tcBorders>
+            <w:shd w:val="clear" w:color="auto" w:fill="FFFFFF"/>
+            <w:tcMar>
+              <w:top w:w="0" w:type="dxa"/>
+              <w:bottom w:w="0" w:type="dxa"/>
+              <w:left w:w="0" w:type="dxa"/>
+              <w:right w:w="0" w:type="dxa"/>
+            </w:tcMar>
+            <w:vAlign w:val="center"/>
+          </w:tcPr>
+          <w:p>
+            <w:pPr>
+              <w:jc w:val="center"/>
+              <w:spacing w:after="40" w:before="40"/>
+              <w:ind w:firstLine="0" w:left="100" w:right="100"/>
+            </w:pPr>
+            <w:r xmlns:w="http://schemas.openxmlformats.org/wordprocessingml/2006/main" xmlns:wp="http://schemas.openxmlformats.org/drawingml/2006/wordprocessingDrawing" xmlns:r="http://schemas.openxmlformats.org/officeDocument/2006/relationships" xmlns:w14="http://schemas.microsoft.com/office/word/2010/wordml">
+              <w:rPr>
+                <w:rFonts w:ascii="Arial" w:hAnsi="Arial" w:eastAsia="Arial" w:cs="Arial"/>
+                <w:sz w:val="22"/>
+                <w:szCs w:val="22"/>
+                <w:color w:val="111111"/>
+              </w:rPr>
+              <w:t xml:space="preserve">0.14</w:t>
+            </w:r>
+          </w:p>
+        </w:tc>
+        <w:tc>
+          <w:tcPr>
+            <w:tcBorders>
+              <w:right w:val="single" w:sz="8" w:space="0" w:color="000000"/>
+            </w:tcBorders>
+            <w:shd w:val="clear" w:color="auto" w:fill="FFFFFF"/>
+            <w:tcMar>
+              <w:top w:w="0" w:type="dxa"/>
+              <w:bottom w:w="0" w:type="dxa"/>
+              <w:left w:w="0" w:type="dxa"/>
+              <w:right w:w="0" w:type="dxa"/>
+            </w:tcMar>
+            <w:vAlign w:val="center"/>
+          </w:tcPr>
+          <w:p>
+            <w:pPr>
+              <w:jc w:val="center"/>
+              <w:spacing w:after="40" w:before="40"/>
+              <w:ind w:firstLine="0" w:left="100" w:right="100"/>
+            </w:pPr>
+            <w:r xmlns:w="http://schemas.openxmlformats.org/wordprocessingml/2006/main" xmlns:wp="http://schemas.openxmlformats.org/drawingml/2006/wordprocessingDrawing" xmlns:r="http://schemas.openxmlformats.org/officeDocument/2006/relationships" xmlns:w14="http://schemas.microsoft.com/office/word/2010/wordml">
+              <w:rPr>
+                <w:rFonts w:ascii="Arial" w:hAnsi="Arial" w:eastAsia="Arial" w:cs="Arial"/>
+                <w:sz w:val="22"/>
+                <w:szCs w:val="22"/>
+                <w:color w:val="111111"/>
+              </w:rPr>
+              <w:t xml:space="preserve">0.05</w:t>
+            </w:r>
+          </w:p>
+        </w:tc>
+        <w:tc>
+          <w:tcPr>
+            <w:tcBorders>
+              <w:left w:val="single" w:sz="8" w:space="0" w:color="000000"/>
+            </w:tcBorders>
+            <w:shd w:val="clear" w:color="auto" w:fill="FFFFFF"/>
+            <w:tcMar>
+              <w:top w:w="0" w:type="dxa"/>
+              <w:bottom w:w="0" w:type="dxa"/>
+              <w:left w:w="0" w:type="dxa"/>
+              <w:right w:w="0" w:type="dxa"/>
+            </w:tcMar>
+            <w:vAlign w:val="center"/>
+          </w:tcPr>
+          <w:p>
+            <w:pPr>
+              <w:jc w:val="center"/>
+              <w:spacing w:after="40" w:before="40"/>
+              <w:ind w:firstLine="0" w:left="100" w:right="100"/>
+            </w:pPr>
+            <w:r xmlns:w="http://schemas.openxmlformats.org/wordprocessingml/2006/main" xmlns:wp="http://schemas.openxmlformats.org/drawingml/2006/wordprocessingDrawing" xmlns:r="http://schemas.openxmlformats.org/officeDocument/2006/relationships" xmlns:w14="http://schemas.microsoft.com/office/word/2010/wordml">
+              <w:rPr>
+                <w:rFonts w:ascii="Arial" w:hAnsi="Arial" w:eastAsia="Arial" w:cs="Arial"/>
+                <w:sz w:val="22"/>
+                <w:szCs w:val="22"/>
+                <w:color w:val="111111"/>
+              </w:rPr>
+              <w:t xml:space="preserve">0.00</w:t>
+            </w:r>
+          </w:p>
+        </w:tc>
+        <w:tc>
+          <w:tcPr>
+            <w:tcBorders>
+              <w:right w:val="single" w:sz="8" w:space="0" w:color="000000"/>
+            </w:tcBorders>
+            <w:shd w:val="clear" w:color="auto" w:fill="FFFFFF"/>
+            <w:tcMar>
+              <w:top w:w="0" w:type="dxa"/>
+              <w:bottom w:w="0" w:type="dxa"/>
+              <w:left w:w="0" w:type="dxa"/>
+              <w:right w:w="0" w:type="dxa"/>
+            </w:tcMar>
+            <w:vAlign w:val="center"/>
+          </w:tcPr>
+          <w:p>
+            <w:pPr>
+              <w:jc w:val="center"/>
+              <w:spacing w:after="40" w:before="40"/>
+              <w:ind w:firstLine="0" w:left="100" w:right="100"/>
+            </w:pPr>
+            <w:r xmlns:w="http://schemas.openxmlformats.org/wordprocessingml/2006/main" xmlns:wp="http://schemas.openxmlformats.org/drawingml/2006/wordprocessingDrawing" xmlns:r="http://schemas.openxmlformats.org/officeDocument/2006/relationships" xmlns:w14="http://schemas.microsoft.com/office/word/2010/wordml">
+              <w:rPr>
+                <w:rFonts w:ascii="Arial" w:hAnsi="Arial" w:eastAsia="Arial" w:cs="Arial"/>
+                <w:sz w:val="22"/>
+                <w:szCs w:val="22"/>
+                <w:color w:val="111111"/>
+              </w:rPr>
+              <w:t xml:space="preserve">NA</w:t>
+            </w:r>
+          </w:p>
+        </w:tc>
+        <w:tc>
+          <w:tcPr>
+            <w:tcBorders>
+              <w:left w:val="single" w:sz="8" w:space="0" w:color="000000"/>
+            </w:tcBorders>
+            <w:shd w:val="clear" w:color="auto" w:fill="FFFFFF"/>
+            <w:tcMar>
+              <w:top w:w="0" w:type="dxa"/>
+              <w:bottom w:w="0" w:type="dxa"/>
+              <w:left w:w="0" w:type="dxa"/>
+              <w:right w:w="0" w:type="dxa"/>
+            </w:tcMar>
+            <w:vAlign w:val="center"/>
+          </w:tcPr>
+          <w:p>
+            <w:pPr>
+              <w:jc w:val="center"/>
+              <w:spacing w:after="40" w:before="40"/>
+              <w:ind w:firstLine="0" w:left="100" w:right="100"/>
+            </w:pPr>
+            <w:r xmlns:w="http://schemas.openxmlformats.org/wordprocessingml/2006/main" xmlns:wp="http://schemas.openxmlformats.org/drawingml/2006/wordprocessingDrawing" xmlns:r="http://schemas.openxmlformats.org/officeDocument/2006/relationships" xmlns:w14="http://schemas.microsoft.com/office/word/2010/wordml">
+              <w:rPr>
+                <w:rFonts w:ascii="Arial" w:hAnsi="Arial" w:eastAsia="Arial" w:cs="Arial"/>
+                <w:sz w:val="22"/>
+                <w:szCs w:val="22"/>
+                <w:color w:val="111111"/>
+              </w:rPr>
+              <w:t xml:space="preserve">0.00</w:t>
+            </w:r>
+          </w:p>
+        </w:tc>
+        <w:tc>
+          <w:tcPr>
+            <w:tcBorders>
+              <w:right w:val="single" w:sz="8" w:space="0" w:color="000000"/>
+            </w:tcBorders>
+            <w:shd w:val="clear" w:color="auto" w:fill="FFFFFF"/>
+            <w:tcMar>
+              <w:top w:w="0" w:type="dxa"/>
+              <w:bottom w:w="0" w:type="dxa"/>
+              <w:left w:w="0" w:type="dxa"/>
+              <w:right w:w="0" w:type="dxa"/>
+            </w:tcMar>
+            <w:vAlign w:val="center"/>
+          </w:tcPr>
+          <w:p>
+            <w:pPr>
+              <w:jc w:val="center"/>
+              <w:spacing w:after="40" w:before="40"/>
+              <w:ind w:firstLine="0" w:left="100" w:right="100"/>
+            </w:pPr>
+            <w:r xmlns:w="http://schemas.openxmlformats.org/wordprocessingml/2006/main" xmlns:wp="http://schemas.openxmlformats.org/drawingml/2006/wordprocessingDrawing" xmlns:r="http://schemas.openxmlformats.org/officeDocument/2006/relationships" xmlns:w14="http://schemas.microsoft.com/office/word/2010/wordml">
+              <w:rPr>
+                <w:rFonts w:ascii="Arial" w:hAnsi="Arial" w:eastAsia="Arial" w:cs="Arial"/>
+                <w:sz w:val="22"/>
+                <w:szCs w:val="22"/>
+                <w:color w:val="111111"/>
+              </w:rPr>
+              <w:t xml:space="preserve">NA</w:t>
+            </w:r>
+          </w:p>
+        </w:tc>
+        <w:tc>
+          <w:tcPr>
+            <w:tcBorders>
+              <w:left w:val="single" w:sz="8" w:space="0" w:color="000000"/>
+            </w:tcBorders>
+            <w:shd w:val="clear" w:color="auto" w:fill="FFFFFF"/>
+            <w:tcMar>
+              <w:top w:w="0" w:type="dxa"/>
+              <w:bottom w:w="0" w:type="dxa"/>
+              <w:left w:w="0" w:type="dxa"/>
+              <w:right w:w="0" w:type="dxa"/>
+            </w:tcMar>
+            <w:vAlign w:val="center"/>
+          </w:tcPr>
+          <w:p>
+            <w:pPr>
+              <w:jc w:val="center"/>
+              <w:spacing w:after="40" w:before="40"/>
+              <w:ind w:firstLine="0" w:left="100" w:right="100"/>
+            </w:pPr>
+            <w:r xmlns:w="http://schemas.openxmlformats.org/wordprocessingml/2006/main" xmlns:wp="http://schemas.openxmlformats.org/drawingml/2006/wordprocessingDrawing" xmlns:r="http://schemas.openxmlformats.org/officeDocument/2006/relationships" xmlns:w14="http://schemas.microsoft.com/office/word/2010/wordml">
+              <w:rPr>
+                <w:rFonts w:ascii="Arial" w:hAnsi="Arial" w:eastAsia="Arial" w:cs="Arial"/>
+                <w:sz w:val="22"/>
+                <w:szCs w:val="22"/>
+                <w:color w:val="111111"/>
+              </w:rPr>
+              <w:t xml:space="preserve">0.43</w:t>
+            </w:r>
+          </w:p>
+        </w:tc>
+        <w:tc>
+          <w:tcPr>
+            <w:tcBorders/>
+            <w:shd w:val="clear" w:color="auto" w:fill="FFFFFF"/>
+            <w:tcMar>
+              <w:top w:w="0" w:type="dxa"/>
+              <w:bottom w:w="0" w:type="dxa"/>
+              <w:left w:w="0" w:type="dxa"/>
+              <w:right w:w="0" w:type="dxa"/>
+            </w:tcMar>
+            <w:vAlign w:val="center"/>
+          </w:tcPr>
+          <w:p>
+            <w:pPr>
+              <w:jc w:val="center"/>
+              <w:spacing w:after="40" w:before="40"/>
+              <w:ind w:firstLine="0" w:left="100" w:right="100"/>
+            </w:pPr>
+            <w:r xmlns:w="http://schemas.openxmlformats.org/wordprocessingml/2006/main" xmlns:wp="http://schemas.openxmlformats.org/drawingml/2006/wordprocessingDrawing" xmlns:r="http://schemas.openxmlformats.org/officeDocument/2006/relationships" xmlns:w14="http://schemas.microsoft.com/office/word/2010/wordml">
+              <w:rPr>
+                <w:rFonts w:ascii="Arial" w:hAnsi="Arial" w:eastAsia="Arial" w:cs="Arial"/>
+                <w:sz w:val="22"/>
+                <w:szCs w:val="22"/>
+                <w:color w:val="111111"/>
+              </w:rPr>
+              <w:t xml:space="preserve">NA</w:t>
+            </w:r>
+          </w:p>
+        </w:tc>
+      </w:tr>
+      <w:tr>
+        <w:trPr>
+          <w:cantSplit/>
+          <w:trHeight w:val="360"/>
+        </w:trPr>
+        <w:tc>
+          <w:tcPr>
+            <w:tcBorders>
+              <w:bottom w:val="single" w:sz="16" w:space="0" w:color="000000"/>
+              <w:right w:val="single" w:sz="8" w:space="0" w:color="000000"/>
+            </w:tcBorders>
+            <w:shd w:val="clear" w:color="auto" w:fill="FFFFFF"/>
+            <w:tcMar>
+              <w:top w:w="0" w:type="dxa"/>
+              <w:bottom w:w="0" w:type="dxa"/>
+              <w:left w:w="0" w:type="dxa"/>
+              <w:right w:w="0" w:type="dxa"/>
+            </w:tcMar>
+            <w:vAlign w:val="center"/>
+          </w:tcPr>
+          <w:p>
+            <w:pPr>
+              <w:jc w:val="center"/>
+              <w:spacing w:after="40" w:before="40"/>
+              <w:ind w:firstLine="0" w:left="100" w:right="100"/>
+            </w:pPr>
+            <w:r xmlns:w="http://schemas.openxmlformats.org/wordprocessingml/2006/main" xmlns:wp="http://schemas.openxmlformats.org/drawingml/2006/wordprocessingDrawing" xmlns:r="http://schemas.openxmlformats.org/officeDocument/2006/relationships" xmlns:w14="http://schemas.microsoft.com/office/word/2010/wordml">
+              <w:rPr>
+                <w:rFonts w:ascii="Arial" w:hAnsi="Arial" w:eastAsia="Arial" w:cs="Arial"/>
+                <w:sz w:val="22"/>
+                <w:szCs w:val="22"/>
+                <w:color w:val="111111"/>
+              </w:rPr>
+              <w:t xml:space="preserve">2019</w:t>
+            </w:r>
+          </w:p>
+        </w:tc>
+        <w:tc>
+          <w:tcPr>
+            <w:tcBorders>
+              <w:bottom w:val="single" w:sz="16" w:space="0" w:color="000000"/>
+              <w:left w:val="single" w:sz="8" w:space="0" w:color="000000"/>
+              <w:right w:val="single" w:sz="8" w:space="0" w:color="000000"/>
+            </w:tcBorders>
+            <w:shd w:val="clear" w:color="auto" w:fill="FFFFFF"/>
+            <w:tcMar>
+              <w:top w:w="0" w:type="dxa"/>
+              <w:bottom w:w="0" w:type="dxa"/>
+              <w:left w:w="0" w:type="dxa"/>
+              <w:right w:w="0" w:type="dxa"/>
+            </w:tcMar>
+            <w:vAlign w:val="center"/>
+          </w:tcPr>
+          <w:p>
+            <w:pPr>
+              <w:jc w:val="center"/>
+              <w:spacing w:after="40" w:before="40"/>
+              <w:ind w:firstLine="0" w:left="100" w:right="100"/>
+            </w:pPr>
+            <w:r xmlns:w="http://schemas.openxmlformats.org/wordprocessingml/2006/main" xmlns:wp="http://schemas.openxmlformats.org/drawingml/2006/wordprocessingDrawing" xmlns:r="http://schemas.openxmlformats.org/officeDocument/2006/relationships" xmlns:w14="http://schemas.microsoft.com/office/word/2010/wordml">
+              <w:rPr>
+                <w:rFonts w:ascii="Arial" w:hAnsi="Arial" w:eastAsia="Arial" w:cs="Arial"/>
+                <w:sz w:val="22"/>
+                <w:szCs w:val="22"/>
+                <w:color w:val="111111"/>
+              </w:rPr>
+              <w:t xml:space="preserve">28.82</w:t>
+            </w:r>
+          </w:p>
+        </w:tc>
+        <w:tc>
+          <w:tcPr>
+            <w:tcBorders>
+              <w:bottom w:val="single" w:sz="16" w:space="0" w:color="000000"/>
+              <w:left w:val="single" w:sz="8" w:space="0" w:color="000000"/>
+            </w:tcBorders>
+            <w:shd w:val="clear" w:color="auto" w:fill="FFFFFF"/>
+            <w:tcMar>
+              <w:top w:w="0" w:type="dxa"/>
+              <w:bottom w:w="0" w:type="dxa"/>
+              <w:left w:w="0" w:type="dxa"/>
+              <w:right w:w="0" w:type="dxa"/>
+            </w:tcMar>
+            <w:vAlign w:val="center"/>
+          </w:tcPr>
+          <w:p>
+            <w:pPr>
+              <w:jc w:val="center"/>
+              <w:spacing w:after="40" w:before="40"/>
+              <w:ind w:firstLine="0" w:left="100" w:right="100"/>
+            </w:pPr>
+            <w:r xmlns:w="http://schemas.openxmlformats.org/wordprocessingml/2006/main" xmlns:wp="http://schemas.openxmlformats.org/drawingml/2006/wordprocessingDrawing" xmlns:r="http://schemas.openxmlformats.org/officeDocument/2006/relationships" xmlns:w14="http://schemas.microsoft.com/office/word/2010/wordml">
+              <w:rPr>
+                <w:rFonts w:ascii="Arial" w:hAnsi="Arial" w:eastAsia="Arial" w:cs="Arial"/>
+                <w:sz w:val="22"/>
+                <w:szCs w:val="22"/>
+                <w:color w:val="111111"/>
+              </w:rPr>
+              <w:t xml:space="preserve">0.20</w:t>
+            </w:r>
+          </w:p>
+        </w:tc>
+        <w:tc>
+          <w:tcPr>
+            <w:tcBorders>
+              <w:bottom w:val="single" w:sz="16" w:space="0" w:color="000000"/>
+              <w:right w:val="single" w:sz="8" w:space="0" w:color="000000"/>
+            </w:tcBorders>
+            <w:shd w:val="clear" w:color="auto" w:fill="FFFFFF"/>
+            <w:tcMar>
+              <w:top w:w="0" w:type="dxa"/>
+              <w:bottom w:w="0" w:type="dxa"/>
+              <w:left w:w="0" w:type="dxa"/>
+              <w:right w:w="0" w:type="dxa"/>
+            </w:tcMar>
+            <w:vAlign w:val="center"/>
+          </w:tcPr>
+          <w:p>
+            <w:pPr>
+              <w:jc w:val="center"/>
+              <w:spacing w:after="40" w:before="40"/>
+              <w:ind w:firstLine="0" w:left="100" w:right="100"/>
+            </w:pPr>
+            <w:r xmlns:w="http://schemas.openxmlformats.org/wordprocessingml/2006/main" xmlns:wp="http://schemas.openxmlformats.org/drawingml/2006/wordprocessingDrawing" xmlns:r="http://schemas.openxmlformats.org/officeDocument/2006/relationships" xmlns:w14="http://schemas.microsoft.com/office/word/2010/wordml">
+              <w:rPr>
+                <w:rFonts w:ascii="Arial" w:hAnsi="Arial" w:eastAsia="Arial" w:cs="Arial"/>
+                <w:sz w:val="22"/>
+                <w:szCs w:val="22"/>
+                <w:color w:val="111111"/>
+              </w:rPr>
+              <w:t xml:space="preserve">0.09</w:t>
+            </w:r>
+          </w:p>
+        </w:tc>
+        <w:tc>
+          <w:tcPr>
+            <w:tcBorders>
+              <w:bottom w:val="single" w:sz="16" w:space="0" w:color="000000"/>
+              <w:left w:val="single" w:sz="8" w:space="0" w:color="000000"/>
+            </w:tcBorders>
+            <w:shd w:val="clear" w:color="auto" w:fill="FFFFFF"/>
+            <w:tcMar>
+              <w:top w:w="0" w:type="dxa"/>
+              <w:bottom w:w="0" w:type="dxa"/>
+              <w:left w:w="0" w:type="dxa"/>
+              <w:right w:w="0" w:type="dxa"/>
+            </w:tcMar>
+            <w:vAlign w:val="center"/>
+          </w:tcPr>
+          <w:p>
+            <w:pPr>
+              <w:jc w:val="center"/>
+              <w:spacing w:after="40" w:before="40"/>
+              <w:ind w:firstLine="0" w:left="100" w:right="100"/>
+            </w:pPr>
+            <w:r xmlns:w="http://schemas.openxmlformats.org/wordprocessingml/2006/main" xmlns:wp="http://schemas.openxmlformats.org/drawingml/2006/wordprocessingDrawing" xmlns:r="http://schemas.openxmlformats.org/officeDocument/2006/relationships" xmlns:w14="http://schemas.microsoft.com/office/word/2010/wordml">
+              <w:rPr>
+                <w:rFonts w:ascii="Arial" w:hAnsi="Arial" w:eastAsia="Arial" w:cs="Arial"/>
+                <w:sz w:val="22"/>
+                <w:szCs w:val="22"/>
+                <w:color w:val="111111"/>
+              </w:rPr>
+              <w:t xml:space="preserve">0.01</w:t>
+            </w:r>
+          </w:p>
+        </w:tc>
+        <w:tc>
+          <w:tcPr>
+            <w:tcBorders>
+              <w:bottom w:val="single" w:sz="16" w:space="0" w:color="000000"/>
+              <w:right w:val="single" w:sz="8" w:space="0" w:color="000000"/>
+            </w:tcBorders>
+            <w:shd w:val="clear" w:color="auto" w:fill="FFFFFF"/>
+            <w:tcMar>
+              <w:top w:w="0" w:type="dxa"/>
+              <w:bottom w:w="0" w:type="dxa"/>
+              <w:left w:w="0" w:type="dxa"/>
+              <w:right w:w="0" w:type="dxa"/>
+            </w:tcMar>
+            <w:vAlign w:val="center"/>
+          </w:tcPr>
+          <w:p>
+            <w:pPr>
+              <w:jc w:val="center"/>
+              <w:spacing w:after="40" w:before="40"/>
+              <w:ind w:firstLine="0" w:left="100" w:right="100"/>
+            </w:pPr>
+            <w:r xmlns:w="http://schemas.openxmlformats.org/wordprocessingml/2006/main" xmlns:wp="http://schemas.openxmlformats.org/drawingml/2006/wordprocessingDrawing" xmlns:r="http://schemas.openxmlformats.org/officeDocument/2006/relationships" xmlns:w14="http://schemas.microsoft.com/office/word/2010/wordml">
+              <w:rPr>
+                <w:rFonts w:ascii="Arial" w:hAnsi="Arial" w:eastAsia="Arial" w:cs="Arial"/>
+                <w:sz w:val="22"/>
+                <w:szCs w:val="22"/>
+                <w:color w:val="111111"/>
+              </w:rPr>
+              <w:t xml:space="preserve">0.01</w:t>
+            </w:r>
+          </w:p>
+        </w:tc>
+        <w:tc>
+          <w:tcPr>
+            <w:tcBorders>
+              <w:bottom w:val="single" w:sz="16" w:space="0" w:color="000000"/>
+              <w:left w:val="single" w:sz="8" w:space="0" w:color="000000"/>
+            </w:tcBorders>
+            <w:shd w:val="clear" w:color="auto" w:fill="FFFFFF"/>
+            <w:tcMar>
+              <w:top w:w="0" w:type="dxa"/>
+              <w:bottom w:w="0" w:type="dxa"/>
+              <w:left w:w="0" w:type="dxa"/>
+              <w:right w:w="0" w:type="dxa"/>
+            </w:tcMar>
+            <w:vAlign w:val="center"/>
+          </w:tcPr>
+          <w:p>
+            <w:pPr>
+              <w:jc w:val="center"/>
+              <w:spacing w:after="40" w:before="40"/>
+              <w:ind w:firstLine="0" w:left="100" w:right="100"/>
+            </w:pPr>
+            <w:r xmlns:w="http://schemas.openxmlformats.org/wordprocessingml/2006/main" xmlns:wp="http://schemas.openxmlformats.org/drawingml/2006/wordprocessingDrawing" xmlns:r="http://schemas.openxmlformats.org/officeDocument/2006/relationships" xmlns:w14="http://schemas.microsoft.com/office/word/2010/wordml">
+              <w:rPr>
+                <w:rFonts w:ascii="Arial" w:hAnsi="Arial" w:eastAsia="Arial" w:cs="Arial"/>
+                <w:sz w:val="22"/>
+                <w:szCs w:val="22"/>
+                <w:color w:val="111111"/>
+              </w:rPr>
+              <w:t xml:space="preserve">0.01</w:t>
+            </w:r>
+          </w:p>
+        </w:tc>
+        <w:tc>
+          <w:tcPr>
+            <w:tcBorders>
+              <w:bottom w:val="single" w:sz="16" w:space="0" w:color="000000"/>
+              <w:right w:val="single" w:sz="8" w:space="0" w:color="000000"/>
+            </w:tcBorders>
+            <w:shd w:val="clear" w:color="auto" w:fill="FFFFFF"/>
+            <w:tcMar>
+              <w:top w:w="0" w:type="dxa"/>
+              <w:bottom w:w="0" w:type="dxa"/>
+              <w:left w:w="0" w:type="dxa"/>
+              <w:right w:w="0" w:type="dxa"/>
+            </w:tcMar>
+            <w:vAlign w:val="center"/>
+          </w:tcPr>
+          <w:p>
+            <w:pPr>
+              <w:jc w:val="center"/>
+              <w:spacing w:after="40" w:before="40"/>
+              <w:ind w:firstLine="0" w:left="100" w:right="100"/>
+            </w:pPr>
+            <w:r xmlns:w="http://schemas.openxmlformats.org/wordprocessingml/2006/main" xmlns:wp="http://schemas.openxmlformats.org/drawingml/2006/wordprocessingDrawing" xmlns:r="http://schemas.openxmlformats.org/officeDocument/2006/relationships" xmlns:w14="http://schemas.microsoft.com/office/word/2010/wordml">
+              <w:rPr>
+                <w:rFonts w:ascii="Arial" w:hAnsi="Arial" w:eastAsia="Arial" w:cs="Arial"/>
+                <w:sz w:val="22"/>
+                <w:szCs w:val="22"/>
+                <w:color w:val="111111"/>
+              </w:rPr>
+              <w:t xml:space="preserve">0.00</w:t>
+            </w:r>
+          </w:p>
+        </w:tc>
+        <w:tc>
+          <w:tcPr>
+            <w:tcBorders>
+              <w:bottom w:val="single" w:sz="16" w:space="0" w:color="000000"/>
+              <w:left w:val="single" w:sz="8" w:space="0" w:color="000000"/>
+            </w:tcBorders>
+            <w:shd w:val="clear" w:color="auto" w:fill="FFFFFF"/>
+            <w:tcMar>
+              <w:top w:w="0" w:type="dxa"/>
+              <w:bottom w:w="0" w:type="dxa"/>
+              <w:left w:w="0" w:type="dxa"/>
+              <w:right w:w="0" w:type="dxa"/>
+            </w:tcMar>
+            <w:vAlign w:val="center"/>
+          </w:tcPr>
+          <w:p>
+            <w:pPr>
+              <w:jc w:val="center"/>
+              <w:spacing w:after="40" w:before="40"/>
+              <w:ind w:firstLine="0" w:left="100" w:right="100"/>
+            </w:pPr>
+            <w:r xmlns:w="http://schemas.openxmlformats.org/wordprocessingml/2006/main" xmlns:wp="http://schemas.openxmlformats.org/drawingml/2006/wordprocessingDrawing" xmlns:r="http://schemas.openxmlformats.org/officeDocument/2006/relationships" xmlns:w14="http://schemas.microsoft.com/office/word/2010/wordml">
+              <w:rPr>
+                <w:rFonts w:ascii="Arial" w:hAnsi="Arial" w:eastAsia="Arial" w:cs="Arial"/>
+                <w:sz w:val="22"/>
+                <w:szCs w:val="22"/>
+                <w:color w:val="111111"/>
+              </w:rPr>
+              <w:t xml:space="preserve">22.26</w:t>
+            </w:r>
+          </w:p>
+        </w:tc>
+        <w:tc>
+          <w:tcPr>
+            <w:tcBorders>
+              <w:bottom w:val="single" w:sz="16" w:space="0" w:color="000000"/>
+            </w:tcBorders>
+            <w:shd w:val="clear" w:color="auto" w:fill="FFFFFF"/>
+            <w:tcMar>
+              <w:top w:w="0" w:type="dxa"/>
+              <w:bottom w:w="0" w:type="dxa"/>
+              <w:left w:w="0" w:type="dxa"/>
+              <w:right w:w="0" w:type="dxa"/>
+            </w:tcMar>
+            <w:vAlign w:val="center"/>
+          </w:tcPr>
+          <w:p>
+            <w:pPr>
+              <w:jc w:val="center"/>
+              <w:spacing w:after="40" w:before="40"/>
+              <w:ind w:firstLine="0" w:left="100" w:right="100"/>
+            </w:pPr>
+            <w:r xmlns:w="http://schemas.openxmlformats.org/wordprocessingml/2006/main" xmlns:wp="http://schemas.openxmlformats.org/drawingml/2006/wordprocessingDrawing" xmlns:r="http://schemas.openxmlformats.org/officeDocument/2006/relationships" xmlns:w14="http://schemas.microsoft.com/office/word/2010/wordml">
+              <w:rPr>
+                <w:rFonts w:ascii="Arial" w:hAnsi="Arial" w:eastAsia="Arial" w:cs="Arial"/>
+                <w:sz w:val="22"/>
+                <w:szCs w:val="22"/>
+                <w:color w:val="111111"/>
+              </w:rPr>
+              <w:t xml:space="preserve">0.39</w:t>
             </w:r>
           </w:p>
         </w:tc>

</xml_diff>

<commit_message>
Redid site complete table to have 1 decimal at the rain column.
</commit_message>
<xml_diff>
--- a/graphs/graphsandtables2019.docx
+++ b/graphs/graphsandtables2019.docx
@@ -21737,7 +21737,7 @@
                 <w:szCs w:val="22"/>
                 <w:color w:val="111111"/>
               </w:rPr>
-              <w:t xml:space="preserve">Rain</w:t>
+              <w:t xml:space="preserve">Rain (in.)</w:t>
             </w:r>
           </w:p>
         </w:tc>
@@ -22062,7 +22062,7 @@
                 <w:szCs w:val="22"/>
                 <w:color w:val="111111"/>
               </w:rPr>
-              <w:t xml:space="preserve">27.44</w:t>
+              <w:t xml:space="preserve">27.4</w:t>
             </w:r>
           </w:p>
         </w:tc>
@@ -22377,7 +22377,7 @@
                 <w:szCs w:val="22"/>
                 <w:color w:val="111111"/>
               </w:rPr>
-              <w:t xml:space="preserve">24.41</w:t>
+              <w:t xml:space="preserve">24.4</w:t>
             </w:r>
           </w:p>
         </w:tc>
@@ -22692,7 +22692,7 @@
                 <w:szCs w:val="22"/>
                 <w:color w:val="111111"/>
               </w:rPr>
-              <w:t xml:space="preserve">26.50</w:t>
+              <w:t xml:space="preserve">26.5</w:t>
             </w:r>
           </w:p>
         </w:tc>
@@ -23009,7 +23009,7 @@
                 <w:szCs w:val="22"/>
                 <w:color w:val="111111"/>
               </w:rPr>
-              <w:t xml:space="preserve">28.82</w:t>
+              <w:t xml:space="preserve">28.8</w:t>
             </w:r>
           </w:p>
         </w:tc>

</xml_diff>